<commit_message>
cambio immagine e qualche correzione
</commit_message>
<xml_diff>
--- a/tesi_bozza.docx
+++ b/tesi_bozza.docx
@@ -43,10 +43,10 @@
             <v:path o:extrusionok="f" gradientshapeok="t" o:connecttype="rect"/>
             <o:lock v:ext="edit" aspectratio="t"/>
           </v:shapetype>
-          <v:shape id="_x0000_i1062" type="#_x0000_t75" style="width:424.5pt;height:662.25pt" o:ole="">
+          <v:shape id="_x0000_i1025" type="#_x0000_t75" style="width:424.2pt;height:662.4pt" o:ole="">
             <v:imagedata r:id="rId8" o:title=""/>
           </v:shape>
-          <o:OLEObject Type="Embed" ProgID="Word.OpenDocumentText.12" ShapeID="_x0000_i1062" DrawAspect="Content" ObjectID="_1749849239" r:id="rId9"/>
+          <o:OLEObject Type="Embed" ProgID="Word.OpenDocumentText.12" ShapeID="_x0000_i1025" DrawAspect="Content" ObjectID="_1749855704" r:id="rId9"/>
         </w:object>
       </w:r>
     </w:p>
@@ -91,7 +91,23 @@
         <w:spacing w:line="360" w:lineRule="auto"/>
       </w:pPr>
       <w:r>
-        <w:t>I containers sono degli ambienti di lavoro e di runtime virtualizzati, divenuti popolari per la loro leggerezza, flessibilità e portabilità specie in contesto cloud. Una caratteristica importante è la presenza di uno strato di isolamento dal sistema operativo ospitante, basata sugli spazi d’indirizzi, che porta erroneamente a comparare questi ambienti a delle piccole macchine virtuali: proprio la mancata osservazione delle differenze tra una macchina virtuale e un container, oltre alle caratteristiche intrinseche dei containers o del framework scelto, può aprire la possibilità di una compromissione dell’isolamento tra il container e la macchina ospitante, portando a un’escalation dei privilegi, da parte degli utenti dei containers, sull’host.</w:t>
+        <w:t xml:space="preserve">I containers sono degli ambienti di lavoro e di </w:t>
+      </w:r>
+      <w:proofErr w:type="spellStart"/>
+      <w:r>
+        <w:t>runtime</w:t>
+      </w:r>
+      <w:proofErr w:type="spellEnd"/>
+      <w:r>
+        <w:t xml:space="preserve"> virtualizzati, divenuti popolari per la loro leggerezza, flessibilità e portabilità specie in contesto cloud. Una caratteristica importante è la presenza di uno strato di isolamento dal sistema operativo ospitante, basata sugli spazi d’indirizzi, che porta erroneamente a comparare questi ambienti a delle piccole macchine virtuali: proprio la mancata osservazione delle differenze tra una macchina virtuale e un container, oltre alle caratteristiche intrinseche dei containers o del framework scelto, può aprire la possibilità di una compromissione dell’isolamento tra il container e la macchina ospitante, portando a un’escalation dei privilegi, da parte degli utenti dei containers, </w:t>
+      </w:r>
+      <w:proofErr w:type="spellStart"/>
+      <w:r>
+        <w:t>sull’host</w:t>
+      </w:r>
+      <w:proofErr w:type="spellEnd"/>
+      <w:r>
+        <w:t>.</w:t>
       </w:r>
     </w:p>
     <w:p>
@@ -104,7 +120,39 @@
     </w:p>
     <w:p>
       <w:r>
-        <w:t>L’illustrazione delle vulnerabilità ha lo scopo di aprire una riflessione su determinate caratteristiche del framework Docker. Le dimostrazioni sono presentate per mezzo di codici realizzati nei linguaggi Python3, C, Shell, Bash, Dockerfile. Ogni dimostrazione si pone come obiettivo l’ottenimento di una reverse-shell dall’host o di una bind-shell sull’host. A termine di ogni dimostrazione verranno spiegate le possibili soluzioni attuabili per una rapida mitigazione.</w:t>
+        <w:t xml:space="preserve">L’illustrazione delle vulnerabilità ha lo scopo di aprire una riflessione su determinate caratteristiche del framework Docker. Le dimostrazioni sono presentate per mezzo di codici realizzati nei linguaggi Python3, C, Shell, Bash, </w:t>
+      </w:r>
+      <w:proofErr w:type="spellStart"/>
+      <w:r>
+        <w:t>Dockerfile</w:t>
+      </w:r>
+      <w:proofErr w:type="spellEnd"/>
+      <w:r>
+        <w:t xml:space="preserve">. Ogni dimostrazione si pone come obiettivo l’ottenimento di una reverse-shell </w:t>
+      </w:r>
+      <w:proofErr w:type="spellStart"/>
+      <w:r>
+        <w:t>dall’host</w:t>
+      </w:r>
+      <w:proofErr w:type="spellEnd"/>
+      <w:r>
+        <w:t xml:space="preserve"> o di una </w:t>
+      </w:r>
+      <w:proofErr w:type="spellStart"/>
+      <w:r>
+        <w:t>bind</w:t>
+      </w:r>
+      <w:proofErr w:type="spellEnd"/>
+      <w:r>
+        <w:t xml:space="preserve">-shell </w:t>
+      </w:r>
+      <w:proofErr w:type="spellStart"/>
+      <w:r>
+        <w:t>sull’host</w:t>
+      </w:r>
+      <w:proofErr w:type="spellEnd"/>
+      <w:r>
+        <w:t>. A termine di ogni dimostrazione verranno spiegate le possibili soluzioni attuabili per una rapida mitigazione.</w:t>
       </w:r>
     </w:p>
     <w:p>
@@ -3518,7 +3566,15 @@
     </w:p>
     <w:p>
       <w:r>
-        <w:t>Punto di forza dei container è la loro leggerezza e indipendenza dalla piattaforma su cui vengono creati ed eseguiti: per mezzo di configurazioni pre-impacchettate, dette immagini</w:t>
+        <w:t xml:space="preserve">Punto di forza dei container è la loro leggerezza e indipendenza dalla piattaforma su cui vengono creati ed eseguiti: per mezzo di configurazioni </w:t>
+      </w:r>
+      <w:proofErr w:type="spellStart"/>
+      <w:r>
+        <w:t>pre</w:t>
+      </w:r>
+      <w:proofErr w:type="spellEnd"/>
+      <w:r>
+        <w:t>-impacchettate, dette immagini</w:t>
       </w:r>
       <w:r>
         <w:t xml:space="preserve"> </w:t>
@@ -3594,6 +3650,7 @@
           <w:iCs/>
         </w:rPr>
       </w:pPr>
+      <w:proofErr w:type="spellStart"/>
       <w:r>
         <w:rPr>
           <w:bCs/>
@@ -3601,6 +3658,7 @@
         </w:rPr>
         <w:t>daemon-based</w:t>
       </w:r>
+      <w:proofErr w:type="spellEnd"/>
       <w:r>
         <w:rPr>
           <w:bCs/>
@@ -3628,6 +3686,7 @@
           <w:iCs/>
         </w:rPr>
       </w:pPr>
+      <w:proofErr w:type="spellStart"/>
       <w:r>
         <w:rPr>
           <w:bCs/>
@@ -3642,6 +3701,7 @@
         </w:rPr>
         <w:t>aemonless</w:t>
       </w:r>
+      <w:proofErr w:type="spellEnd"/>
       <w:r>
         <w:rPr>
           <w:bCs/>
@@ -3654,7 +3714,23 @@
           <w:bCs/>
           <w:iCs/>
         </w:rPr>
-        <w:t>senza demone, ad esempio Podman.</w:t>
+        <w:t xml:space="preserve">senza demone, ad esempio </w:t>
+      </w:r>
+      <w:proofErr w:type="spellStart"/>
+      <w:r>
+        <w:rPr>
+          <w:bCs/>
+          <w:iCs/>
+        </w:rPr>
+        <w:t>Podman</w:t>
+      </w:r>
+      <w:proofErr w:type="spellEnd"/>
+      <w:r>
+        <w:rPr>
+          <w:bCs/>
+          <w:iCs/>
+        </w:rPr>
+        <w:t>.</w:t>
       </w:r>
     </w:p>
     <w:p>
@@ -3710,6 +3786,7 @@
           <w:iCs/>
         </w:rPr>
       </w:pPr>
+      <w:proofErr w:type="spellStart"/>
       <w:r>
         <w:rPr>
           <w:bCs/>
@@ -3717,6 +3794,7 @@
         </w:rPr>
         <w:t>rootless</w:t>
       </w:r>
+      <w:proofErr w:type="spellEnd"/>
       <w:r>
         <w:rPr>
           <w:bCs/>
@@ -3744,22 +3822,86 @@
           <w:bCs/>
           <w:iCs/>
         </w:rPr>
-        <w:t>I container forniscono un minimo grado di isolamento, rispetto all’host, dei processi attivi al loro interno per mezzo dei namespace, ovvero gli ‘spazi di indirizzi’: i processi interni al container creato ‘non hanno idea’ di essere parte di un sottospazio dell’host.</w:t>
-      </w:r>
-    </w:p>
-    <w:p>
-      <w:pPr>
+        <w:t xml:space="preserve">I container forniscono un minimo grado di isolamento, rispetto </w:t>
+      </w:r>
+      <w:proofErr w:type="spellStart"/>
+      <w:r>
         <w:rPr>
           <w:bCs/>
           <w:iCs/>
         </w:rPr>
-      </w:pPr>
+        <w:t>all’host</w:t>
+      </w:r>
+      <w:proofErr w:type="spellEnd"/>
       <w:r>
         <w:rPr>
           <w:bCs/>
           <w:iCs/>
         </w:rPr>
-        <w:t>Va rimarcato che l’isolamento provvisto dai containers è solo fittizio: mentre lo spazio utente viene interamente astratto, lo spazio kernel è lo stesso dell’host.</w:t>
+        <w:t xml:space="preserve">, dei processi attivi al loro interno per mezzo dei </w:t>
+      </w:r>
+      <w:proofErr w:type="spellStart"/>
+      <w:r>
+        <w:rPr>
+          <w:bCs/>
+          <w:iCs/>
+        </w:rPr>
+        <w:t>namespace</w:t>
+      </w:r>
+      <w:proofErr w:type="spellEnd"/>
+      <w:r>
+        <w:rPr>
+          <w:bCs/>
+          <w:iCs/>
+        </w:rPr>
+        <w:t xml:space="preserve">, ovvero gli ‘spazi di indirizzi’: i processi interni al container creato ‘non hanno idea’ di essere parte di un sottospazio </w:t>
+      </w:r>
+      <w:proofErr w:type="spellStart"/>
+      <w:r>
+        <w:rPr>
+          <w:bCs/>
+          <w:iCs/>
+        </w:rPr>
+        <w:t>dell’host</w:t>
+      </w:r>
+      <w:proofErr w:type="spellEnd"/>
+      <w:r>
+        <w:rPr>
+          <w:bCs/>
+          <w:iCs/>
+        </w:rPr>
+        <w:t>.</w:t>
+      </w:r>
+    </w:p>
+    <w:p>
+      <w:pPr>
+        <w:rPr>
+          <w:bCs/>
+          <w:iCs/>
+        </w:rPr>
+      </w:pPr>
+      <w:r>
+        <w:rPr>
+          <w:bCs/>
+          <w:iCs/>
+        </w:rPr>
+        <w:t xml:space="preserve">Va rimarcato che l’isolamento provvisto dai containers è solo fittizio: mentre lo spazio utente viene interamente astratto, lo spazio kernel è lo stesso </w:t>
+      </w:r>
+      <w:proofErr w:type="spellStart"/>
+      <w:r>
+        <w:rPr>
+          <w:bCs/>
+          <w:iCs/>
+        </w:rPr>
+        <w:t>dell’host</w:t>
+      </w:r>
+      <w:proofErr w:type="spellEnd"/>
+      <w:r>
+        <w:rPr>
+          <w:bCs/>
+          <w:iCs/>
+        </w:rPr>
+        <w:t>.</w:t>
       </w:r>
       <w:r>
         <w:rPr>
@@ -3807,7 +3949,15 @@
         <w:spacing w:line="360" w:lineRule="auto"/>
       </w:pPr>
       <w:r>
-        <w:t xml:space="preserve">Gli spazi d’indirizzi, anche detti ‘namespaces’, sono una caratteristica dei kernel Linux </w:t>
+        <w:t>Gli spazi d’indirizzi, anche detti ‘</w:t>
+      </w:r>
+      <w:proofErr w:type="spellStart"/>
+      <w:r>
+        <w:t>namespaces</w:t>
+      </w:r>
+      <w:proofErr w:type="spellEnd"/>
+      <w:r>
+        <w:t xml:space="preserve">’, sono una caratteristica dei kernel Linux </w:t>
       </w:r>
       <w:sdt>
         <w:sdtPr>
@@ -3851,11 +4001,32 @@
           <w:numId w:val="2"/>
         </w:numPr>
       </w:pPr>
-      <w:r>
-        <w:t xml:space="preserve">cgroup namespace: </w:t>
-      </w:r>
-      <w:r>
-        <w:t>gestore dei cgroups, ovvero i gruppi di controllo per la gestione delle risorse logiche e fisiche da parte dei processi interni, i quali vengono classificati in gruppi</w:t>
+      <w:proofErr w:type="spellStart"/>
+      <w:r>
+        <w:t>cgroup</w:t>
+      </w:r>
+      <w:proofErr w:type="spellEnd"/>
+      <w:r>
+        <w:t xml:space="preserve"> </w:t>
+      </w:r>
+      <w:proofErr w:type="spellStart"/>
+      <w:r>
+        <w:t>namespace</w:t>
+      </w:r>
+      <w:proofErr w:type="spellEnd"/>
+      <w:r>
+        <w:t xml:space="preserve">: </w:t>
+      </w:r>
+      <w:r>
+        <w:t xml:space="preserve">gestore dei </w:t>
+      </w:r>
+      <w:proofErr w:type="spellStart"/>
+      <w:r>
+        <w:t>cgroups</w:t>
+      </w:r>
+      <w:proofErr w:type="spellEnd"/>
+      <w:r>
+        <w:t>, ovvero i gruppi di controllo per la gestione delle risorse logiche e fisiche da parte dei processi interni, i quali vengono classificati in gruppi</w:t>
       </w:r>
       <w:r>
         <w:t>;</w:t>
@@ -3869,11 +4040,32 @@
         </w:numPr>
       </w:pPr>
       <w:r>
-        <w:t xml:space="preserve">user namespace: </w:t>
-      </w:r>
-      <w:r>
-        <w:t>gestore di User ID, Group ID e capabilities all’interno del container. Inoltre, fa sì che i privilegi utente interni al namespace non siano gli stessi sull’host</w:t>
-      </w:r>
+        <w:t xml:space="preserve">user </w:t>
+      </w:r>
+      <w:proofErr w:type="spellStart"/>
+      <w:r>
+        <w:t>namespace</w:t>
+      </w:r>
+      <w:proofErr w:type="spellEnd"/>
+      <w:r>
+        <w:t xml:space="preserve">: </w:t>
+      </w:r>
+      <w:r>
+        <w:t xml:space="preserve">gestore di User ID, Group ID e capabilities all’interno del container. Inoltre, fa sì che i privilegi utente interni al </w:t>
+      </w:r>
+      <w:proofErr w:type="spellStart"/>
+      <w:r>
+        <w:t>namespace</w:t>
+      </w:r>
+      <w:proofErr w:type="spellEnd"/>
+      <w:r>
+        <w:t xml:space="preserve"> non siano gli stessi </w:t>
+      </w:r>
+      <w:proofErr w:type="spellStart"/>
+      <w:r>
+        <w:t>sull’host</w:t>
+      </w:r>
+      <w:proofErr w:type="spellEnd"/>
       <w:r>
         <w:t>;</w:t>
       </w:r>
@@ -3886,10 +4078,26 @@
         </w:numPr>
       </w:pPr>
       <w:r>
-        <w:t xml:space="preserve">mnt namespace: </w:t>
-      </w:r>
-      <w:r>
-        <w:t>gestore dei punti di mount interni al container</w:t>
+        <w:t xml:space="preserve">mnt </w:t>
+      </w:r>
+      <w:proofErr w:type="spellStart"/>
+      <w:r>
+        <w:t>namespace</w:t>
+      </w:r>
+      <w:proofErr w:type="spellEnd"/>
+      <w:r>
+        <w:t xml:space="preserve">: </w:t>
+      </w:r>
+      <w:r>
+        <w:t xml:space="preserve">gestore dei punti di </w:t>
+      </w:r>
+      <w:proofErr w:type="spellStart"/>
+      <w:r>
+        <w:t>mount</w:t>
+      </w:r>
+      <w:proofErr w:type="spellEnd"/>
+      <w:r>
+        <w:t xml:space="preserve"> interni al container</w:t>
       </w:r>
       <w:r>
         <w:t>;</w:t>
@@ -3903,7 +4111,15 @@
         </w:numPr>
       </w:pPr>
       <w:r>
-        <w:t>net namespace: gestore delle risorse network interne al container</w:t>
+        <w:t xml:space="preserve">net </w:t>
+      </w:r>
+      <w:proofErr w:type="spellStart"/>
+      <w:r>
+        <w:t>namespace</w:t>
+      </w:r>
+      <w:proofErr w:type="spellEnd"/>
+      <w:r>
+        <w:t>: gestore delle risorse network interne al container</w:t>
       </w:r>
       <w:r>
         <w:t>;</w:t>
@@ -3916,8 +4132,29 @@
           <w:numId w:val="2"/>
         </w:numPr>
       </w:pPr>
-      <w:r>
-        <w:t>uts namespace: gestore dell’hostname del container</w:t>
+      <w:proofErr w:type="spellStart"/>
+      <w:r>
+        <w:t>uts</w:t>
+      </w:r>
+      <w:proofErr w:type="spellEnd"/>
+      <w:r>
+        <w:t xml:space="preserve"> </w:t>
+      </w:r>
+      <w:proofErr w:type="spellStart"/>
+      <w:r>
+        <w:t>namespace</w:t>
+      </w:r>
+      <w:proofErr w:type="spellEnd"/>
+      <w:r>
+        <w:t>: gestore dell’</w:t>
+      </w:r>
+      <w:proofErr w:type="spellStart"/>
+      <w:r>
+        <w:t>hostname</w:t>
+      </w:r>
+      <w:proofErr w:type="spellEnd"/>
+      <w:r>
+        <w:t xml:space="preserve"> del container</w:t>
       </w:r>
       <w:r>
         <w:t>;</w:t>
@@ -3930,8 +4167,53 @@
           <w:numId w:val="2"/>
         </w:numPr>
       </w:pPr>
-      <w:r>
-        <w:t>ipc namespace: gestisce le risorse di Inter Process Communication, come le message queues, interne al container</w:t>
+      <w:proofErr w:type="spellStart"/>
+      <w:r>
+        <w:t>ipc</w:t>
+      </w:r>
+      <w:proofErr w:type="spellEnd"/>
+      <w:r>
+        <w:t xml:space="preserve"> </w:t>
+      </w:r>
+      <w:proofErr w:type="spellStart"/>
+      <w:r>
+        <w:t>namespace</w:t>
+      </w:r>
+      <w:proofErr w:type="spellEnd"/>
+      <w:r>
+        <w:t xml:space="preserve">: gestisce le risorse di Inter </w:t>
+      </w:r>
+      <w:proofErr w:type="spellStart"/>
+      <w:r>
+        <w:t>Process</w:t>
+      </w:r>
+      <w:proofErr w:type="spellEnd"/>
+      <w:r>
+        <w:t xml:space="preserve"> </w:t>
+      </w:r>
+      <w:proofErr w:type="spellStart"/>
+      <w:r>
+        <w:t>Communication</w:t>
+      </w:r>
+      <w:proofErr w:type="spellEnd"/>
+      <w:r>
+        <w:t xml:space="preserve">, come le </w:t>
+      </w:r>
+      <w:proofErr w:type="spellStart"/>
+      <w:r>
+        <w:t>message</w:t>
+      </w:r>
+      <w:proofErr w:type="spellEnd"/>
+      <w:r>
+        <w:t xml:space="preserve"> </w:t>
+      </w:r>
+      <w:proofErr w:type="spellStart"/>
+      <w:r>
+        <w:t>queues</w:t>
+      </w:r>
+      <w:proofErr w:type="spellEnd"/>
+      <w:r>
+        <w:t>, interne al container</w:t>
       </w:r>
       <w:r>
         <w:t>;</w:t>
@@ -3944,8 +4226,21 @@
           <w:numId w:val="2"/>
         </w:numPr>
       </w:pPr>
-      <w:r>
-        <w:t>pid namespace: gestore degli identificativi di processo (PID) all’interno del container.</w:t>
+      <w:proofErr w:type="spellStart"/>
+      <w:r>
+        <w:t>pid</w:t>
+      </w:r>
+      <w:proofErr w:type="spellEnd"/>
+      <w:r>
+        <w:t xml:space="preserve"> </w:t>
+      </w:r>
+      <w:proofErr w:type="spellStart"/>
+      <w:r>
+        <w:t>namespace</w:t>
+      </w:r>
+      <w:proofErr w:type="spellEnd"/>
+      <w:r>
+        <w:t>: gestore degli identificativi di processo (PID) all’interno del container.</w:t>
       </w:r>
     </w:p>
     <w:p>
@@ -4050,7 +4345,23 @@
     </w:p>
     <w:p>
       <w:r>
-        <w:t>Docker è daemon-based e, di base, root. Esso è sviluppato come un’architettura client-server conforme alle regole REST API. E</w:t>
+        <w:t xml:space="preserve">Docker è </w:t>
+      </w:r>
+      <w:proofErr w:type="spellStart"/>
+      <w:r>
+        <w:t>daemon-based</w:t>
+      </w:r>
+      <w:proofErr w:type="spellEnd"/>
+      <w:r>
+        <w:t xml:space="preserve"> e, di base, root. Esso è sviluppato come un’architettura </w:t>
+      </w:r>
+      <w:proofErr w:type="spellStart"/>
+      <w:r>
+        <w:t>client-server</w:t>
+      </w:r>
+      <w:proofErr w:type="spellEnd"/>
+      <w:r>
+        <w:t xml:space="preserve"> conforme alle regole REST API. E</w:t>
       </w:r>
       <w:r>
         <w:t>sso è</w:t>
@@ -4089,7 +4400,15 @@
         </w:numPr>
       </w:pPr>
       <w:r>
-        <w:t>lato server, Docker Engine: una RESTful API che risponde alle richieste della Docker CLI e gestisce il sistema Docker</w:t>
+        <w:t xml:space="preserve">lato server, Docker Engine: una </w:t>
+      </w:r>
+      <w:proofErr w:type="spellStart"/>
+      <w:r>
+        <w:t>RESTful</w:t>
+      </w:r>
+      <w:proofErr w:type="spellEnd"/>
+      <w:r>
+        <w:t xml:space="preserve"> API che risponde alle richieste della Docker CLI e gestisce il sistema Docker</w:t>
       </w:r>
       <w:r>
         <w:t>;</w:t>
@@ -4103,7 +4422,15 @@
         </w:numPr>
       </w:pPr>
       <w:r>
-        <w:t>sul cloud, le registry: repositories di immagini a cui il framework, anche automaticamente, fa richiesta per ricevere le immagini mancanti in locale, o su cui è possibile salvare, con un proprio account, le proprie immagini.</w:t>
+        <w:t xml:space="preserve">sul cloud, le </w:t>
+      </w:r>
+      <w:proofErr w:type="spellStart"/>
+      <w:r>
+        <w:t>registry</w:t>
+      </w:r>
+      <w:proofErr w:type="spellEnd"/>
+      <w:r>
+        <w:t>: repositories di immagini a cui il framework, anche automaticamente, fa richiesta per ricevere le immagini mancanti in locale, o su cui è possibile salvare, con un proprio account, le proprie immagini.</w:t>
       </w:r>
     </w:p>
     <w:p>
@@ -4133,6 +4460,7 @@
           <w:numId w:val="2"/>
         </w:numPr>
       </w:pPr>
+      <w:proofErr w:type="spellStart"/>
       <w:r>
         <w:rPr>
           <w:i/>
@@ -4140,11 +4468,28 @@
         </w:rPr>
         <w:t>dockerd</w:t>
       </w:r>
+      <w:proofErr w:type="spellEnd"/>
       <w:r>
         <w:t>: a</w:t>
       </w:r>
       <w:r>
-        <w:t xml:space="preserve">nche detto Docker Daemon, resta in ascolto di default su un UNIX socket, in attesa di richieste conformi all’API di Docker. </w:t>
+        <w:t xml:space="preserve">nche detto Docker </w:t>
+      </w:r>
+      <w:proofErr w:type="spellStart"/>
+      <w:r>
+        <w:t>Daemon</w:t>
+      </w:r>
+      <w:proofErr w:type="spellEnd"/>
+      <w:r>
+        <w:t xml:space="preserve">, resta in ascolto di default su un UNIX </w:t>
+      </w:r>
+      <w:proofErr w:type="spellStart"/>
+      <w:r>
+        <w:t>socket</w:t>
+      </w:r>
+      <w:proofErr w:type="spellEnd"/>
+      <w:r>
+        <w:t xml:space="preserve">, in attesa di richieste conformi all’API di Docker. </w:t>
       </w:r>
       <w:r>
         <w:t>Ha ruolo di</w:t>
@@ -4162,13 +4507,37 @@
         <w:t xml:space="preserve"> </w:t>
       </w:r>
       <w:r>
-        <w:t>gestisce gli oggetti Docker quali immagini,containers,volumi,networks e le task di alto livello</w:t>
+        <w:t xml:space="preserve">gestisce gli oggetti Docker quali </w:t>
+      </w:r>
+      <w:proofErr w:type="spellStart"/>
+      <w:r>
+        <w:t>immagini,containers,volumi,networks</w:t>
+      </w:r>
+      <w:proofErr w:type="spellEnd"/>
+      <w:r>
+        <w:t xml:space="preserve"> e </w:t>
+      </w:r>
+      <w:proofErr w:type="gramStart"/>
+      <w:r>
+        <w:t>le task</w:t>
+      </w:r>
+      <w:proofErr w:type="gramEnd"/>
+      <w:r>
+        <w:t xml:space="preserve"> di alto livello</w:t>
       </w:r>
       <w:r>
         <w:t xml:space="preserve"> quali, ad esempio,</w:t>
       </w:r>
       <w:r>
-        <w:t xml:space="preserve"> login,build,inspect, pull</w:t>
+        <w:t xml:space="preserve"> </w:t>
+      </w:r>
+      <w:proofErr w:type="spellStart"/>
+      <w:r>
+        <w:t>login,build,inspect</w:t>
+      </w:r>
+      <w:proofErr w:type="spellEnd"/>
+      <w:r>
+        <w:t>, pull</w:t>
       </w:r>
       <w:r>
         <w:t>.</w:t>
@@ -4180,8 +4549,13 @@
         <w:t>P</w:t>
       </w:r>
       <w:r>
-        <w:t>uò esser posto in ascolto su un TCP socket</w:t>
-      </w:r>
+        <w:t xml:space="preserve">uò esser posto in ascolto su un TCP </w:t>
+      </w:r>
+      <w:proofErr w:type="spellStart"/>
+      <w:r>
+        <w:t>socket</w:t>
+      </w:r>
+      <w:proofErr w:type="spellEnd"/>
       <w:r>
         <w:t>;</w:t>
       </w:r>
@@ -4193,6 +4567,7 @@
           <w:numId w:val="2"/>
         </w:numPr>
       </w:pPr>
+      <w:proofErr w:type="spellStart"/>
       <w:r>
         <w:rPr>
           <w:i/>
@@ -4200,6 +4575,7 @@
         </w:rPr>
         <w:t>containerd</w:t>
       </w:r>
+      <w:proofErr w:type="spellEnd"/>
       <w:r>
         <w:t xml:space="preserve"> </w:t>
       </w:r>
@@ -4233,14 +4609,32 @@
         <w:t>: il</w:t>
       </w:r>
       <w:r>
-        <w:t xml:space="preserve"> Container Daemon, gestisce la container runtime</w:t>
-      </w:r>
+        <w:t xml:space="preserve"> Container </w:t>
+      </w:r>
+      <w:proofErr w:type="spellStart"/>
+      <w:r>
+        <w:t>Daemon</w:t>
+      </w:r>
+      <w:proofErr w:type="spellEnd"/>
+      <w:r>
+        <w:t xml:space="preserve">, gestisce la container </w:t>
+      </w:r>
+      <w:proofErr w:type="spellStart"/>
+      <w:r>
+        <w:t>runtime</w:t>
+      </w:r>
+      <w:proofErr w:type="spellEnd"/>
       <w:r>
         <w:t xml:space="preserve">. </w:t>
       </w:r>
       <w:r>
-        <w:t>La maggior parte delle interazioni a basso livello sono gestite da una componente al suo interno chiamata runc</w:t>
-      </w:r>
+        <w:t xml:space="preserve">La maggior parte delle interazioni a basso livello sono gestite da una componente al suo interno chiamata </w:t>
+      </w:r>
+      <w:proofErr w:type="spellStart"/>
+      <w:r>
+        <w:t>runc</w:t>
+      </w:r>
+      <w:proofErr w:type="spellEnd"/>
       <w:r>
         <w:t xml:space="preserve"> </w:t>
       </w:r>
@@ -4281,6 +4675,7 @@
           <w:numId w:val="2"/>
         </w:numPr>
       </w:pPr>
+      <w:proofErr w:type="spellStart"/>
       <w:r>
         <w:rPr>
           <w:i/>
@@ -4288,6 +4683,7 @@
         </w:rPr>
         <w:t>runc</w:t>
       </w:r>
+      <w:proofErr w:type="spellEnd"/>
       <w:r>
         <w:t xml:space="preserve"> </w:t>
       </w:r>
@@ -4321,13 +4717,37 @@
         <w:t xml:space="preserve">: </w:t>
       </w:r>
       <w:r>
-        <w:t xml:space="preserve">una runtime indipendente che garantisce la portabilità dei containers conformi agli standard. Tra le sue caratteristiche, spicca il supporto nativo per tutti i componenti di sicurezza Linux </w:t>
+        <w:t xml:space="preserve">una </w:t>
+      </w:r>
+      <w:proofErr w:type="spellStart"/>
+      <w:r>
+        <w:t>runtime</w:t>
+      </w:r>
+      <w:proofErr w:type="spellEnd"/>
+      <w:r>
+        <w:t xml:space="preserve"> indipendente che garantisce la portabilità dei containers conformi agli standard. Tra le sue caratteristiche, spicca il supporto nativo per tutti i componenti di sicurezza Linux </w:t>
       </w:r>
       <w:r>
         <w:t>come, ad esempio</w:t>
       </w:r>
       <w:r>
-        <w:t xml:space="preserve">, Apparmor, seccomp, control </w:t>
+        <w:t xml:space="preserve">, </w:t>
+      </w:r>
+      <w:proofErr w:type="spellStart"/>
+      <w:r>
+        <w:t>Apparmor</w:t>
+      </w:r>
+      <w:proofErr w:type="spellEnd"/>
+      <w:r>
+        <w:t xml:space="preserve">, </w:t>
+      </w:r>
+      <w:proofErr w:type="spellStart"/>
+      <w:r>
+        <w:t>seccomp</w:t>
+      </w:r>
+      <w:proofErr w:type="spellEnd"/>
+      <w:r>
+        <w:t xml:space="preserve">, control </w:t>
       </w:r>
       <w:r>
         <w:lastRenderedPageBreak/>
@@ -4337,14 +4757,51 @@
         <w:t xml:space="preserve">. </w:t>
       </w:r>
       <w:r>
-        <w:t>Ha completo supporto dei Linux namespaces, inclusi user namespaces: è responsabile della creazione dei namespace ed esecuzione dei containers.</w:t>
+        <w:t xml:space="preserve">Ha completo supporto dei Linux </w:t>
+      </w:r>
+      <w:proofErr w:type="spellStart"/>
+      <w:r>
+        <w:t>namespaces</w:t>
+      </w:r>
+      <w:proofErr w:type="spellEnd"/>
+      <w:r>
+        <w:t xml:space="preserve">, inclusi user </w:t>
+      </w:r>
+      <w:proofErr w:type="spellStart"/>
+      <w:r>
+        <w:t>namespaces</w:t>
+      </w:r>
+      <w:proofErr w:type="spellEnd"/>
+      <w:r>
+        <w:t xml:space="preserve">: è responsabile della creazione dei </w:t>
+      </w:r>
+      <w:proofErr w:type="spellStart"/>
+      <w:r>
+        <w:t>namespace</w:t>
+      </w:r>
+      <w:proofErr w:type="spellEnd"/>
+      <w:r>
+        <w:t xml:space="preserve"> ed esecuzione dei containers.</w:t>
       </w:r>
     </w:p>
     <w:p/>
     <w:p>
       <w:r>
-        <w:t>In particolare, runc è invocata da containerd-shim</w:t>
-      </w:r>
+        <w:t xml:space="preserve">In particolare, </w:t>
+      </w:r>
+      <w:proofErr w:type="spellStart"/>
+      <w:r>
+        <w:t>runc</w:t>
+      </w:r>
+      <w:proofErr w:type="spellEnd"/>
+      <w:r>
+        <w:t xml:space="preserve"> è invocata da </w:t>
+      </w:r>
+      <w:proofErr w:type="spellStart"/>
+      <w:r>
+        <w:t>containerd-shim</w:t>
+      </w:r>
+      <w:proofErr w:type="spellEnd"/>
       <w:r>
         <w:t xml:space="preserve"> </w:t>
       </w:r>
@@ -4375,7 +4832,23 @@
         </w:sdtContent>
       </w:sdt>
       <w:r>
-        <w:t>: processo figlio di containerd e parente diretto del container che verrà creato. Tale processo è responsabile dell’intero ciclo di vita del container e delle logiche di riconnessione. Anche la gestione dei containerd-shim avviene tramite API</w:t>
+        <w:t xml:space="preserve">: processo figlio di </w:t>
+      </w:r>
+      <w:proofErr w:type="spellStart"/>
+      <w:r>
+        <w:t>containerd</w:t>
+      </w:r>
+      <w:proofErr w:type="spellEnd"/>
+      <w:r>
+        <w:t xml:space="preserve"> e parente diretto del container che verrà creato. Tale processo è responsabile dell’intero ciclo di vita del container e delle logiche di riconnessione. Anche la gestione dei </w:t>
+      </w:r>
+      <w:proofErr w:type="spellStart"/>
+      <w:r>
+        <w:t>containerd-shim</w:t>
+      </w:r>
+      <w:proofErr w:type="spellEnd"/>
+      <w:r>
+        <w:t xml:space="preserve"> avviene tramite API</w:t>
       </w:r>
       <w:r>
         <w:t xml:space="preserve"> </w:t>
@@ -4422,7 +4895,15 @@
       </w:pPr>
       <w:bookmarkStart w:id="7" w:name="_Toc139235971"/>
       <w:r>
-        <w:t>Esempio: creazione ed esecuzione di un docker container</w:t>
+        <w:t xml:space="preserve">Esempio: creazione ed esecuzione di un </w:t>
+      </w:r>
+      <w:proofErr w:type="spellStart"/>
+      <w:r>
+        <w:t>docker</w:t>
+      </w:r>
+      <w:proofErr w:type="spellEnd"/>
+      <w:r>
+        <w:t xml:space="preserve"> container</w:t>
       </w:r>
       <w:bookmarkEnd w:id="7"/>
     </w:p>
@@ -4441,10 +4922,34 @@
         <w:t>alpine</w:t>
       </w:r>
       <w:r>
-        <w:t>’ (sistema operativo esclusivo per immagini leggere in Docker) della versione più recente (‘latest’).</w:t>
-      </w:r>
-      <w:r>
-        <w:t xml:space="preserve"> Si possono impartire entrambe le operazioni per mezzo del comando ‘docker run’ , ma per un’illustrazione semplificata di come funziona l’architettura Docker </w:t>
+        <w:t>’ (sistema operativo esclusivo per immagini leggere in Docker) della versione più recente (‘</w:t>
+      </w:r>
+      <w:proofErr w:type="spellStart"/>
+      <w:r>
+        <w:t>latest</w:t>
+      </w:r>
+      <w:proofErr w:type="spellEnd"/>
+      <w:r>
+        <w:t>’).</w:t>
+      </w:r>
+      <w:r>
+        <w:t xml:space="preserve"> Si possono impartire entrambe le operazioni per mezzo del comando ‘</w:t>
+      </w:r>
+      <w:proofErr w:type="spellStart"/>
+      <w:r>
+        <w:t>docker</w:t>
+      </w:r>
+      <w:proofErr w:type="spellEnd"/>
+      <w:r>
+        <w:t xml:space="preserve"> </w:t>
+      </w:r>
+      <w:proofErr w:type="spellStart"/>
+      <w:r>
+        <w:t>run</w:t>
+      </w:r>
+      <w:proofErr w:type="spellEnd"/>
+      <w:r>
+        <w:t xml:space="preserve">’ , ma per un’illustrazione semplificata di come funziona l’architettura Docker </w:t>
       </w:r>
       <w:r>
         <w:t xml:space="preserve"> è possibile scomporre</w:t>
@@ -4461,8 +4966,13 @@
           <w:numId w:val="3"/>
         </w:numPr>
       </w:pPr>
-      <w:r>
-        <w:t>docker create</w:t>
+      <w:proofErr w:type="spellStart"/>
+      <w:r>
+        <w:t>docker</w:t>
+      </w:r>
+      <w:proofErr w:type="spellEnd"/>
+      <w:r>
+        <w:t xml:space="preserve"> create</w:t>
       </w:r>
     </w:p>
     <w:p>
@@ -4473,8 +4983,13 @@
           <w:numId w:val="3"/>
         </w:numPr>
       </w:pPr>
-      <w:r>
-        <w:t>docker start</w:t>
+      <w:proofErr w:type="spellStart"/>
+      <w:r>
+        <w:t>docker</w:t>
+      </w:r>
+      <w:proofErr w:type="spellEnd"/>
+      <w:r>
+        <w:t xml:space="preserve"> start</w:t>
       </w:r>
     </w:p>
     <w:p>
@@ -4482,7 +4997,23 @@
         <w:ind w:firstLine="0"/>
       </w:pPr>
       <w:r>
-        <w:t>Le risposte di dockerd dipendono dalla richiesta API , secondo gli standard della API documentation di riferimento</w:t>
+        <w:t xml:space="preserve">Le risposte di </w:t>
+      </w:r>
+      <w:proofErr w:type="spellStart"/>
+      <w:r>
+        <w:t>dockerd</w:t>
+      </w:r>
+      <w:proofErr w:type="spellEnd"/>
+      <w:r>
+        <w:t xml:space="preserve"> dipendono dalla richiesta API , secondo gli standard della API </w:t>
+      </w:r>
+      <w:proofErr w:type="spellStart"/>
+      <w:r>
+        <w:t>documentation</w:t>
+      </w:r>
+      <w:proofErr w:type="spellEnd"/>
+      <w:r>
+        <w:t xml:space="preserve"> di riferimento</w:t>
       </w:r>
       <w:sdt>
         <w:sdtPr>
@@ -4536,7 +5067,15 @@
       </w:pPr>
       <w:bookmarkStart w:id="8" w:name="_Toc139235972"/>
       <w:r>
-        <w:t>Esempio: docker create</w:t>
+        <w:t xml:space="preserve">Esempio: </w:t>
+      </w:r>
+      <w:proofErr w:type="spellStart"/>
+      <w:r>
+        <w:t>docker</w:t>
+      </w:r>
+      <w:proofErr w:type="spellEnd"/>
+      <w:r>
+        <w:t xml:space="preserve"> create</w:t>
       </w:r>
       <w:bookmarkEnd w:id="8"/>
     </w:p>
@@ -4575,8 +5114,13 @@
           <w:numId w:val="5"/>
         </w:numPr>
       </w:pPr>
-      <w:r>
-        <w:t>dockerd verifica la correttezza della richiesta</w:t>
+      <w:proofErr w:type="spellStart"/>
+      <w:r>
+        <w:t>dockerd</w:t>
+      </w:r>
+      <w:proofErr w:type="spellEnd"/>
+      <w:r>
+        <w:t xml:space="preserve"> verifica la correttezza della richiesta</w:t>
       </w:r>
       <w:r>
         <w:t>: qualora non fosse correttamente formata, invi</w:t>
@@ -4602,8 +5146,13 @@
           <w:numId w:val="5"/>
         </w:numPr>
       </w:pPr>
-      <w:r>
-        <w:t xml:space="preserve">dockerd verifica la presenza dell’immagine nella repository locale: qualora </w:t>
+      <w:proofErr w:type="spellStart"/>
+      <w:r>
+        <w:t>dockerd</w:t>
+      </w:r>
+      <w:proofErr w:type="spellEnd"/>
+      <w:r>
+        <w:t xml:space="preserve"> verifica la presenza dell’immagine nella repository locale: qualora </w:t>
       </w:r>
       <w:r>
         <w:t xml:space="preserve">fosse </w:t>
@@ -4615,7 +5164,15 @@
         <w:t>erà</w:t>
       </w:r>
       <w:r>
-        <w:t xml:space="preserve"> una richiesta di pull al registry (ad esempio, Docker Hub) </w:t>
+        <w:t xml:space="preserve"> una richiesta di pull al </w:t>
+      </w:r>
+      <w:proofErr w:type="spellStart"/>
+      <w:r>
+        <w:t>registry</w:t>
+      </w:r>
+      <w:proofErr w:type="spellEnd"/>
+      <w:r>
+        <w:t xml:space="preserve"> (ad esempio, Docker Hub) </w:t>
       </w:r>
       <w:r>
         <w:t>per</w:t>
@@ -4637,10 +5194,23 @@
         <w:t xml:space="preserve">tale immagine risultasse </w:t>
       </w:r>
       <w:r>
-        <w:t xml:space="preserve">mancante anche sulla registry, </w:t>
-      </w:r>
-      <w:r>
-        <w:t xml:space="preserve">dockerd </w:t>
+        <w:t xml:space="preserve">mancante anche sulla </w:t>
+      </w:r>
+      <w:proofErr w:type="spellStart"/>
+      <w:r>
+        <w:t>registry</w:t>
+      </w:r>
+      <w:proofErr w:type="spellEnd"/>
+      <w:r>
+        <w:t xml:space="preserve">, </w:t>
+      </w:r>
+      <w:proofErr w:type="spellStart"/>
+      <w:r>
+        <w:t>dockerd</w:t>
+      </w:r>
+      <w:proofErr w:type="spellEnd"/>
+      <w:r>
+        <w:t xml:space="preserve"> </w:t>
       </w:r>
       <w:r>
         <w:t>risponderà al client con un errore.</w:t>
@@ -4654,9 +5224,11 @@
           <w:numId w:val="5"/>
         </w:numPr>
       </w:pPr>
+      <w:proofErr w:type="spellStart"/>
       <w:r>
         <w:t>dockerd</w:t>
       </w:r>
+      <w:proofErr w:type="spellEnd"/>
       <w:r>
         <w:t xml:space="preserve"> crea il nuovo container partendo dall’immagine specificata, ma non lo inizializza</w:t>
       </w:r>
@@ -4676,13 +5248,26 @@
         <w:t xml:space="preserve">iene quindi </w:t>
       </w:r>
       <w:r>
-        <w:t>creato un layer</w:t>
-      </w:r>
+        <w:t xml:space="preserve">creato un </w:t>
+      </w:r>
+      <w:proofErr w:type="spellStart"/>
+      <w:r>
+        <w:t>layer</w:t>
+      </w:r>
+      <w:proofErr w:type="spellEnd"/>
       <w:r>
         <w:t xml:space="preserve"> scrivibile</w:t>
       </w:r>
       <w:r>
-        <w:t xml:space="preserve"> sopra ai layer dell’immagine </w:t>
+        <w:t xml:space="preserve"> sopra ai </w:t>
+      </w:r>
+      <w:proofErr w:type="spellStart"/>
+      <w:r>
+        <w:t>layer</w:t>
+      </w:r>
+      <w:proofErr w:type="spellEnd"/>
+      <w:r>
+        <w:t xml:space="preserve"> dell’immagine </w:t>
       </w:r>
       <w:sdt>
         <w:sdtPr>
@@ -4726,7 +5311,15 @@
         </w:numPr>
       </w:pPr>
       <w:r>
-        <w:t>Finita la corretta esecuzione, dockerd invia</w:t>
+        <w:t xml:space="preserve">Finita la corretta esecuzione, </w:t>
+      </w:r>
+      <w:proofErr w:type="spellStart"/>
+      <w:r>
+        <w:t>dockerd</w:t>
+      </w:r>
+      <w:proofErr w:type="spellEnd"/>
+      <w:r>
+        <w:t xml:space="preserve"> invia</w:t>
       </w:r>
       <w:r>
         <w:t xml:space="preserve"> una</w:t>
@@ -4738,7 +5331,15 @@
         <w:t xml:space="preserve"> </w:t>
       </w:r>
       <w:r>
-        <w:t>positiva alla docker CLI.</w:t>
+        <w:t xml:space="preserve">positiva alla </w:t>
+      </w:r>
+      <w:proofErr w:type="spellStart"/>
+      <w:r>
+        <w:t>docker</w:t>
+      </w:r>
+      <w:proofErr w:type="spellEnd"/>
+      <w:r>
+        <w:t xml:space="preserve"> CLI.</w:t>
       </w:r>
     </w:p>
     <w:p>
@@ -4831,7 +5432,15 @@
       </w:pPr>
       <w:bookmarkStart w:id="10" w:name="_Toc139235973"/>
       <w:r>
-        <w:t>Esempio: docker start</w:t>
+        <w:t xml:space="preserve">Esempio: </w:t>
+      </w:r>
+      <w:proofErr w:type="spellStart"/>
+      <w:r>
+        <w:t>docker</w:t>
+      </w:r>
+      <w:proofErr w:type="spellEnd"/>
+      <w:r>
+        <w:t xml:space="preserve"> start</w:t>
       </w:r>
       <w:bookmarkEnd w:id="10"/>
     </w:p>
@@ -4862,8 +5471,13 @@
           <w:numId w:val="6"/>
         </w:numPr>
       </w:pPr>
-      <w:r>
-        <w:t>dockerd verifica la correttezza della richiesta: qualora non fosse correttamente formata, invia risposta d’errore.</w:t>
+      <w:proofErr w:type="spellStart"/>
+      <w:r>
+        <w:t>dockerd</w:t>
+      </w:r>
+      <w:proofErr w:type="spellEnd"/>
+      <w:r>
+        <w:t xml:space="preserve"> verifica la correttezza della richiesta: qualora non fosse correttamente formata, invia risposta d’errore.</w:t>
       </w:r>
     </w:p>
     <w:p>
@@ -4874,9 +5488,14 @@
           <w:numId w:val="6"/>
         </w:numPr>
       </w:pPr>
+      <w:proofErr w:type="spellStart"/>
       <w:r>
         <w:lastRenderedPageBreak/>
-        <w:t xml:space="preserve">dockerd verifica l’esistenza del container di nome </w:t>
+        <w:t>dockerd</w:t>
+      </w:r>
+      <w:proofErr w:type="spellEnd"/>
+      <w:r>
+        <w:t xml:space="preserve"> verifica l’esistenza del container di nome </w:t>
       </w:r>
       <w:r>
         <w:tab/>
@@ -4902,8 +5521,21 @@
           <w:numId w:val="6"/>
         </w:numPr>
       </w:pPr>
-      <w:r>
-        <w:t>dockerd chiede a containerd l’esecuzione del contai</w:t>
+      <w:proofErr w:type="spellStart"/>
+      <w:r>
+        <w:t>dockerd</w:t>
+      </w:r>
+      <w:proofErr w:type="spellEnd"/>
+      <w:r>
+        <w:t xml:space="preserve"> chiede a </w:t>
+      </w:r>
+      <w:proofErr w:type="spellStart"/>
+      <w:r>
+        <w:t>containerd</w:t>
+      </w:r>
+      <w:proofErr w:type="spellEnd"/>
+      <w:r>
+        <w:t xml:space="preserve"> l’esecuzione del contai</w:t>
       </w:r>
       <w:r>
         <w:t>n</w:t>
@@ -4921,7 +5553,23 @@
         </w:numPr>
       </w:pPr>
       <w:r>
-        <w:t xml:space="preserve"> containerd  crea un processo containerd-shim per la gestione del ciclo di vita del container </w:t>
+        <w:t xml:space="preserve"> </w:t>
+      </w:r>
+      <w:proofErr w:type="spellStart"/>
+      <w:r>
+        <w:t>containerd</w:t>
+      </w:r>
+      <w:proofErr w:type="spellEnd"/>
+      <w:r>
+        <w:t xml:space="preserve">  crea un processo </w:t>
+      </w:r>
+      <w:proofErr w:type="spellStart"/>
+      <w:r>
+        <w:t>containerd-shim</w:t>
+      </w:r>
+      <w:proofErr w:type="spellEnd"/>
+      <w:r>
+        <w:t xml:space="preserve"> per la gestione del ciclo di vita del container </w:t>
       </w:r>
       <w:r>
         <w:t>‘</w:t>
@@ -4933,7 +5581,15 @@
         <w:t>’</w:t>
       </w:r>
       <w:r>
-        <w:t>: quest’ultimo processo invoca runC.</w:t>
+        <w:t xml:space="preserve">: quest’ultimo processo invoca </w:t>
+      </w:r>
+      <w:proofErr w:type="spellStart"/>
+      <w:r>
+        <w:t>runC</w:t>
+      </w:r>
+      <w:proofErr w:type="spellEnd"/>
+      <w:r>
+        <w:t>.</w:t>
       </w:r>
     </w:p>
     <w:p>
@@ -4944,12 +5600,31 @@
           <w:numId w:val="6"/>
         </w:numPr>
       </w:pPr>
+      <w:proofErr w:type="spellStart"/>
       <w:r>
         <w:t>runC</w:t>
       </w:r>
-      <w:r>
-        <w:t xml:space="preserve"> completerà la configurazione di runtime del container. In particolare, eseguirà la syscall ‘</w:t>
-      </w:r>
+      <w:proofErr w:type="spellEnd"/>
+      <w:r>
+        <w:t xml:space="preserve"> completerà la configurazione di </w:t>
+      </w:r>
+      <w:proofErr w:type="spellStart"/>
+      <w:r>
+        <w:t>runtime</w:t>
+      </w:r>
+      <w:proofErr w:type="spellEnd"/>
+      <w:r>
+        <w:t xml:space="preserve"> del container. In particolare, eseguirà la </w:t>
+      </w:r>
+      <w:proofErr w:type="spellStart"/>
+      <w:r>
+        <w:t>syscall</w:t>
+      </w:r>
+      <w:proofErr w:type="spellEnd"/>
+      <w:r>
+        <w:t xml:space="preserve"> ‘</w:t>
+      </w:r>
+      <w:proofErr w:type="spellStart"/>
       <w:r>
         <w:rPr>
           <w:i/>
@@ -4957,8 +5632,33 @@
         </w:rPr>
         <w:t>unshare</w:t>
       </w:r>
-      <w:r>
-        <w:t>’ per la creazione dei namespaces interni al container: Successivamente, eseguirà una fork del processo di init (PID 1) all’interno del container.</w:t>
+      <w:proofErr w:type="spellEnd"/>
+      <w:r>
+        <w:t xml:space="preserve">’ per la creazione dei </w:t>
+      </w:r>
+      <w:proofErr w:type="spellStart"/>
+      <w:r>
+        <w:t>namespaces</w:t>
+      </w:r>
+      <w:proofErr w:type="spellEnd"/>
+      <w:r>
+        <w:t xml:space="preserve"> interni al container: Successivamente, eseguirà una </w:t>
+      </w:r>
+      <w:proofErr w:type="spellStart"/>
+      <w:r>
+        <w:t>fork</w:t>
+      </w:r>
+      <w:proofErr w:type="spellEnd"/>
+      <w:r>
+        <w:t xml:space="preserve"> del processo di </w:t>
+      </w:r>
+      <w:proofErr w:type="spellStart"/>
+      <w:r>
+        <w:t>init</w:t>
+      </w:r>
+      <w:proofErr w:type="spellEnd"/>
+      <w:r>
+        <w:t xml:space="preserve"> (PID 1) all’interno del container.</w:t>
       </w:r>
     </w:p>
     <w:p>
@@ -4970,7 +5670,15 @@
         </w:numPr>
       </w:pPr>
       <w:r>
-        <w:t>Una volta che l’esecuzione del container è inizializzata, runC termina.</w:t>
+        <w:t xml:space="preserve">Una volta che l’esecuzione del container è inizializzata, </w:t>
+      </w:r>
+      <w:proofErr w:type="spellStart"/>
+      <w:r>
+        <w:t>runC</w:t>
+      </w:r>
+      <w:proofErr w:type="spellEnd"/>
+      <w:r>
+        <w:t xml:space="preserve"> termina.</w:t>
       </w:r>
     </w:p>
     <w:p>
@@ -4982,7 +5690,23 @@
         </w:numPr>
       </w:pPr>
       <w:r>
-        <w:t>Finita la corretta esecuzione, dockerd invia risposta positiva alla docker CLI.</w:t>
+        <w:t xml:space="preserve">Finita la corretta esecuzione, </w:t>
+      </w:r>
+      <w:proofErr w:type="spellStart"/>
+      <w:r>
+        <w:t>dockerd</w:t>
+      </w:r>
+      <w:proofErr w:type="spellEnd"/>
+      <w:r>
+        <w:t xml:space="preserve"> invia risposta positiva alla </w:t>
+      </w:r>
+      <w:proofErr w:type="spellStart"/>
+      <w:r>
+        <w:t>docker</w:t>
+      </w:r>
+      <w:proofErr w:type="spellEnd"/>
+      <w:r>
+        <w:t xml:space="preserve"> CLI.</w:t>
       </w:r>
     </w:p>
     <w:p>
@@ -5067,13 +5791,37 @@
     </w:p>
     <w:p>
       <w:r>
-        <w:t xml:space="preserve">Va rimarcata la natura fittizia di questo isolamento: il processo con PID 1 nel container non è il processo init dell’host. Il suo ‘vero’ PID potrebbe essere, per esempio, </w:t>
+        <w:t xml:space="preserve">Va rimarcata la natura fittizia di questo isolamento: il processo con PID 1 nel container non è il processo </w:t>
+      </w:r>
+      <w:proofErr w:type="spellStart"/>
+      <w:r>
+        <w:t>init</w:t>
+      </w:r>
+      <w:proofErr w:type="spellEnd"/>
+      <w:r>
+        <w:t xml:space="preserve"> </w:t>
+      </w:r>
+      <w:proofErr w:type="spellStart"/>
+      <w:r>
+        <w:t>dell’host</w:t>
+      </w:r>
+      <w:proofErr w:type="spellEnd"/>
+      <w:r>
+        <w:t xml:space="preserve">. Il suo ‘vero’ PID potrebbe essere, per esempio, </w:t>
       </w:r>
       <w:r>
         <w:t>5753</w:t>
       </w:r>
       <w:r>
-        <w:t xml:space="preserve">: di conseguenza, tutti i processi che verranno creati da init avranno PID 2,3,4 … nel container, mentre avranno PID  </w:t>
+        <w:t xml:space="preserve">: di conseguenza, tutti i processi che verranno creati da </w:t>
+      </w:r>
+      <w:proofErr w:type="spellStart"/>
+      <w:r>
+        <w:t>init</w:t>
+      </w:r>
+      <w:proofErr w:type="spellEnd"/>
+      <w:r>
+        <w:t xml:space="preserve"> avranno PID 2,3,4 … nel container, mentre avranno PID  </w:t>
       </w:r>
       <w:r>
         <w:t>5754</w:t>
@@ -5091,8 +5839,13 @@
         <w:t>5756</w:t>
       </w:r>
       <w:r>
-        <w:t>… sull’host</w:t>
-      </w:r>
+        <w:t xml:space="preserve">… </w:t>
+      </w:r>
+      <w:proofErr w:type="spellStart"/>
+      <w:r>
+        <w:t>sull’host</w:t>
+      </w:r>
+      <w:proofErr w:type="spellEnd"/>
       <w:r>
         <w:t xml:space="preserve"> (</w:t>
       </w:r>
@@ -5141,12 +5894,12 @@
           <w:lang w:val="en-US"/>
         </w:rPr>
         <w:object w:dxaOrig="8505" w:dyaOrig="4636" w14:anchorId="21046F29">
-          <v:shape id="_x0000_i1026" type="#_x0000_t75" style="width:425.25pt;height:231.75pt" o:ole="" o:borderleftcolor="this" filled="t" fillcolor="#e7e6e6 [3214]">
+          <v:shape id="_x0000_i1026" type="#_x0000_t75" style="width:425.4pt;height:231.6pt" o:ole="" o:borderleftcolor="this" filled="t" fillcolor="#e7e6e6 [3214]">
             <v:fill opacity="13107f"/>
             <v:imagedata r:id="rId14" o:title=""/>
             <w10:borderleft type="single" width="4"/>
           </v:shape>
-          <o:OLEObject Type="Embed" ProgID="Word.OpenDocumentText.12" ShapeID="_x0000_i1026" DrawAspect="Content" ObjectID="_1749849240" r:id="rId15"/>
+          <o:OLEObject Type="Embed" ProgID="Word.OpenDocumentText.12" ShapeID="_x0000_i1026" DrawAspect="Content" ObjectID="_1749855705" r:id="rId15"/>
         </w:object>
       </w:r>
     </w:p>
@@ -5175,11 +5928,16 @@
       <w:r>
         <w:t xml:space="preserve">PID di </w:t>
       </w:r>
+      <w:proofErr w:type="gramStart"/>
       <w:r>
         <w:t xml:space="preserve">una </w:t>
       </w:r>
       <w:r>
-        <w:t>task eseguita da container</w:t>
+        <w:t>task</w:t>
+      </w:r>
+      <w:proofErr w:type="gramEnd"/>
+      <w:r>
+        <w:t xml:space="preserve"> eseguita da container</w:t>
       </w:r>
       <w:bookmarkEnd w:id="14"/>
       <w:r>
@@ -5198,9 +5956,14 @@
       </w:pPr>
       <w:bookmarkStart w:id="15" w:name="_Toc139235974"/>
       <w:r>
-        <w:t>Docker container default namespaces</w:t>
+        <w:t xml:space="preserve">Docker container default </w:t>
+      </w:r>
+      <w:proofErr w:type="spellStart"/>
+      <w:r>
+        <w:t>namespaces</w:t>
       </w:r>
       <w:bookmarkEnd w:id="15"/>
+      <w:proofErr w:type="spellEnd"/>
     </w:p>
     <w:p>
       <w:pPr>
@@ -5211,10 +5974,26 @@
         <w:t>Per comprendere la natura degli spazi di indirizzi all’interno di un container, risulta utile analizzare</w:t>
       </w:r>
       <w:r>
-        <w:t xml:space="preserve"> la traccia dell’esecuzione di containerd durante </w:t>
-      </w:r>
-      <w:r>
-        <w:t>l’elaborazione del comando ‘docker start C1’</w:t>
+        <w:t xml:space="preserve"> la traccia dell’esecuzione di </w:t>
+      </w:r>
+      <w:proofErr w:type="spellStart"/>
+      <w:r>
+        <w:t>containerd</w:t>
+      </w:r>
+      <w:proofErr w:type="spellEnd"/>
+      <w:r>
+        <w:t xml:space="preserve"> durante </w:t>
+      </w:r>
+      <w:r>
+        <w:t>l’elaborazione del comando ‘</w:t>
+      </w:r>
+      <w:proofErr w:type="spellStart"/>
+      <w:r>
+        <w:t>docker</w:t>
+      </w:r>
+      <w:proofErr w:type="spellEnd"/>
+      <w:r>
+        <w:t xml:space="preserve"> start C1’</w:t>
       </w:r>
       <w:r>
         <w:t>, ottenuta per mezzo del comando</w:t>
@@ -5222,6 +6001,7 @@
       <w:r>
         <w:t xml:space="preserve"> ‘</w:t>
       </w:r>
+      <w:proofErr w:type="spellStart"/>
       <w:r>
         <w:rPr>
           <w:i/>
@@ -5229,6 +6009,7 @@
         </w:rPr>
         <w:t>strace</w:t>
       </w:r>
+      <w:proofErr w:type="spellEnd"/>
       <w:r>
         <w:t>’</w:t>
       </w:r>
@@ -5257,12 +6038,12 @@
           <w:lang w:val="en-US"/>
         </w:rPr>
         <w:object w:dxaOrig="8505" w:dyaOrig="488" w14:anchorId="39F66563">
-          <v:shape id="_x0000_i1027" type="#_x0000_t75" style="width:425.25pt;height:24.75pt" o:ole="" o:borderleftcolor="this" filled="t" fillcolor="#e7e6e6 [3214]">
+          <v:shape id="_x0000_i1027" type="#_x0000_t75" style="width:425.4pt;height:24.6pt" o:ole="" o:borderleftcolor="this" filled="t" fillcolor="#e7e6e6 [3214]">
             <v:fill opacity="13107f"/>
             <v:imagedata r:id="rId16" o:title=""/>
             <w10:borderleft type="single" width="4"/>
           </v:shape>
-          <o:OLEObject Type="Embed" ProgID="Word.OpenDocumentText.12" ShapeID="_x0000_i1027" DrawAspect="Content" ObjectID="_1749849241" r:id="rId17"/>
+          <o:OLEObject Type="Embed" ProgID="Word.OpenDocumentText.12" ShapeID="_x0000_i1027" DrawAspect="Content" ObjectID="_1749855706" r:id="rId17"/>
         </w:object>
       </w:r>
     </w:p>
@@ -5290,7 +6071,23 @@
         <w:t>comando</w:t>
       </w:r>
       <w:r>
-        <w:t xml:space="preserve"> strace per tracciare il processo 'containerd'</w:t>
+        <w:t xml:space="preserve"> </w:t>
+      </w:r>
+      <w:proofErr w:type="spellStart"/>
+      <w:r>
+        <w:t>strace</w:t>
+      </w:r>
+      <w:proofErr w:type="spellEnd"/>
+      <w:r>
+        <w:t xml:space="preserve"> per tracciare il processo '</w:t>
+      </w:r>
+      <w:proofErr w:type="spellStart"/>
+      <w:r>
+        <w:t>containerd</w:t>
+      </w:r>
+      <w:proofErr w:type="spellEnd"/>
+      <w:r>
+        <w:t>'</w:t>
       </w:r>
       <w:bookmarkEnd w:id="17"/>
       <w:r>
@@ -5305,8 +6102,17 @@
         <w:t>Guardando</w:t>
       </w:r>
       <w:r>
-        <w:t xml:space="preserve"> la syscall ‘</w:t>
-      </w:r>
+        <w:t xml:space="preserve"> la </w:t>
+      </w:r>
+      <w:proofErr w:type="spellStart"/>
+      <w:r>
+        <w:t>syscall</w:t>
+      </w:r>
+      <w:proofErr w:type="spellEnd"/>
+      <w:r>
+        <w:t xml:space="preserve"> ‘</w:t>
+      </w:r>
+      <w:proofErr w:type="spellStart"/>
       <w:r>
         <w:rPr>
           <w:i/>
@@ -5314,6 +6120,7 @@
         </w:rPr>
         <w:t>unshare</w:t>
       </w:r>
+      <w:proofErr w:type="spellEnd"/>
       <w:r>
         <w:t>’</w:t>
       </w:r>
@@ -5371,8 +6178,21 @@
         <w:t>inizializza processo in una nuova</w:t>
       </w:r>
       <w:r>
-        <w:t xml:space="preserve"> mount namespace</w:t>
-      </w:r>
+        <w:t xml:space="preserve"> </w:t>
+      </w:r>
+      <w:proofErr w:type="spellStart"/>
+      <w:r>
+        <w:t>mount</w:t>
+      </w:r>
+      <w:proofErr w:type="spellEnd"/>
+      <w:r>
+        <w:t xml:space="preserve"> </w:t>
+      </w:r>
+      <w:proofErr w:type="spellStart"/>
+      <w:r>
+        <w:t>namespace</w:t>
+      </w:r>
+      <w:proofErr w:type="spellEnd"/>
       <w:r>
         <w:t>;</w:t>
       </w:r>
@@ -5386,8 +6206,13 @@
         </w:numPr>
       </w:pPr>
       <w:r>
-        <w:t>CLONE_NEWUTS: inizializza processo in un nuovo UTS namespace</w:t>
-      </w:r>
+        <w:t xml:space="preserve">CLONE_NEWUTS: inizializza processo in un nuovo UTS </w:t>
+      </w:r>
+      <w:proofErr w:type="spellStart"/>
+      <w:r>
+        <w:t>namespace</w:t>
+      </w:r>
+      <w:proofErr w:type="spellEnd"/>
       <w:r>
         <w:t>;</w:t>
       </w:r>
@@ -5401,8 +6226,13 @@
         </w:numPr>
       </w:pPr>
       <w:r>
-        <w:t>CLONE_NEWIPC: inizializza processo in un nuovo IPC namespace</w:t>
-      </w:r>
+        <w:t xml:space="preserve">CLONE_NEWIPC: inizializza processo in un nuovo IPC </w:t>
+      </w:r>
+      <w:proofErr w:type="spellStart"/>
+      <w:r>
+        <w:t>namespace</w:t>
+      </w:r>
+      <w:proofErr w:type="spellEnd"/>
       <w:r>
         <w:t>;</w:t>
       </w:r>
@@ -5416,8 +6246,13 @@
         </w:numPr>
       </w:pPr>
       <w:r>
-        <w:t>CLONE_NEWNET: inizializza processo in un nuovo NET namespace</w:t>
-      </w:r>
+        <w:t xml:space="preserve">CLONE_NEWNET: inizializza processo in un nuovo NET </w:t>
+      </w:r>
+      <w:proofErr w:type="spellStart"/>
+      <w:r>
+        <w:t>namespace</w:t>
+      </w:r>
+      <w:proofErr w:type="spellEnd"/>
       <w:r>
         <w:t>;</w:t>
       </w:r>
@@ -5431,7 +6266,15 @@
         </w:numPr>
       </w:pPr>
       <w:r>
-        <w:t>CLONE_NEWPID: inizializza processo in un nuovo PID namespace.</w:t>
+        <w:t xml:space="preserve">CLONE_NEWPID: inizializza processo in un nuovo PID </w:t>
+      </w:r>
+      <w:proofErr w:type="spellStart"/>
+      <w:r>
+        <w:t>namespace</w:t>
+      </w:r>
+      <w:proofErr w:type="spellEnd"/>
+      <w:r>
+        <w:t>.</w:t>
       </w:r>
     </w:p>
     <w:p>
@@ -5521,9 +6364,30 @@
         </w:r>
       </w:fldSimple>
       <w:r>
-        <w:t>: ‘unshare’ syscall di containerd</w:t>
+        <w:t>: ‘</w:t>
+      </w:r>
+      <w:proofErr w:type="spellStart"/>
+      <w:r>
+        <w:t>unshare</w:t>
+      </w:r>
+      <w:proofErr w:type="spellEnd"/>
+      <w:r>
+        <w:t xml:space="preserve">’ </w:t>
+      </w:r>
+      <w:proofErr w:type="spellStart"/>
+      <w:r>
+        <w:t>syscall</w:t>
+      </w:r>
+      <w:proofErr w:type="spellEnd"/>
+      <w:r>
+        <w:t xml:space="preserve"> di </w:t>
+      </w:r>
+      <w:proofErr w:type="spellStart"/>
+      <w:r>
+        <w:t>containerd</w:t>
       </w:r>
       <w:bookmarkEnd w:id="18"/>
+      <w:proofErr w:type="spellEnd"/>
     </w:p>
     <w:p>
       <w:pPr>
@@ -5544,7 +6408,23 @@
         <w:t xml:space="preserve"> che</w:t>
       </w:r>
       <w:r>
-        <w:t xml:space="preserve"> non tutti i namespaces esistenti risultano separati dall’host.</w:t>
+        <w:t xml:space="preserve"> non tutti i </w:t>
+      </w:r>
+      <w:proofErr w:type="spellStart"/>
+      <w:r>
+        <w:t>namespaces</w:t>
+      </w:r>
+      <w:proofErr w:type="spellEnd"/>
+      <w:r>
+        <w:t xml:space="preserve"> esistenti risultano separati </w:t>
+      </w:r>
+      <w:proofErr w:type="spellStart"/>
+      <w:r>
+        <w:t>dall’host</w:t>
+      </w:r>
+      <w:proofErr w:type="spellEnd"/>
+      <w:r>
+        <w:t>.</w:t>
       </w:r>
     </w:p>
     <w:p>
@@ -5558,14 +6438,75 @@
         <w:t xml:space="preserve">è dimostrabile creando </w:t>
       </w:r>
       <w:r>
-        <w:t xml:space="preserve">una nuova task interna al container, ‘watch ps ax’, </w:t>
+        <w:t>una nuova task interna al container, ‘</w:t>
+      </w:r>
+      <w:proofErr w:type="spellStart"/>
+      <w:r>
+        <w:t>watch</w:t>
+      </w:r>
+      <w:proofErr w:type="spellEnd"/>
+      <w:r>
+        <w:t xml:space="preserve"> </w:t>
+      </w:r>
+      <w:proofErr w:type="spellStart"/>
+      <w:r>
+        <w:t>ps</w:t>
+      </w:r>
+      <w:proofErr w:type="spellEnd"/>
+      <w:r>
+        <w:t xml:space="preserve"> </w:t>
+      </w:r>
+      <w:proofErr w:type="spellStart"/>
+      <w:r>
+        <w:t>ax</w:t>
+      </w:r>
+      <w:proofErr w:type="spellEnd"/>
+      <w:r>
+        <w:t xml:space="preserve">’, </w:t>
       </w:r>
       <w:r>
         <w:t>per poi fare</w:t>
       </w:r>
       <w:r>
-        <w:t xml:space="preserve"> un paragone tra i namespaces della suddetta task e i namespaces della bash sull’host</w:t>
-      </w:r>
+        <w:t xml:space="preserve"> un paragone tra i </w:t>
+      </w:r>
+      <w:proofErr w:type="spellStart"/>
+      <w:r>
+        <w:t>namespaces</w:t>
+      </w:r>
+      <w:proofErr w:type="spellEnd"/>
+      <w:r>
+        <w:t xml:space="preserve"> </w:t>
+      </w:r>
+      <w:proofErr w:type="gramStart"/>
+      <w:r>
+        <w:t>della suddetta task</w:t>
+      </w:r>
+      <w:proofErr w:type="gramEnd"/>
+      <w:r>
+        <w:t xml:space="preserve"> e i </w:t>
+      </w:r>
+      <w:proofErr w:type="spellStart"/>
+      <w:r>
+        <w:t>namespaces</w:t>
+      </w:r>
+      <w:proofErr w:type="spellEnd"/>
+      <w:r>
+        <w:t xml:space="preserve"> della </w:t>
+      </w:r>
+      <w:proofErr w:type="spellStart"/>
+      <w:r>
+        <w:t>bash</w:t>
+      </w:r>
+      <w:proofErr w:type="spellEnd"/>
+      <w:r>
+        <w:t xml:space="preserve"> </w:t>
+      </w:r>
+      <w:proofErr w:type="spellStart"/>
+      <w:r>
+        <w:t>sull’host</w:t>
+      </w:r>
+      <w:proofErr w:type="spellEnd"/>
       <w:r>
         <w:t xml:space="preserve"> (</w:t>
       </w:r>
@@ -5615,13 +6556,83 @@
         <w:rPr>
           <w:lang w:val="en-US"/>
         </w:rPr>
-        <w:t>Namespaces isolati: ipc, mnt, net</w:t>
-      </w:r>
+        <w:t xml:space="preserve">Namespaces </w:t>
+      </w:r>
+      <w:proofErr w:type="spellStart"/>
       <w:r>
         <w:rPr>
           <w:lang w:val="en-US"/>
         </w:rPr>
-        <w:t>, pid, uts.</w:t>
+        <w:t>isolati</w:t>
+      </w:r>
+      <w:proofErr w:type="spellEnd"/>
+      <w:r>
+        <w:rPr>
+          <w:lang w:val="en-US"/>
+        </w:rPr>
+        <w:t xml:space="preserve">: </w:t>
+      </w:r>
+      <w:proofErr w:type="spellStart"/>
+      <w:r>
+        <w:rPr>
+          <w:lang w:val="en-US"/>
+        </w:rPr>
+        <w:t>ipc</w:t>
+      </w:r>
+      <w:proofErr w:type="spellEnd"/>
+      <w:r>
+        <w:rPr>
+          <w:lang w:val="en-US"/>
+        </w:rPr>
+        <w:t xml:space="preserve">, </w:t>
+      </w:r>
+      <w:proofErr w:type="spellStart"/>
+      <w:r>
+        <w:rPr>
+          <w:lang w:val="en-US"/>
+        </w:rPr>
+        <w:t>mnt</w:t>
+      </w:r>
+      <w:proofErr w:type="spellEnd"/>
+      <w:r>
+        <w:rPr>
+          <w:lang w:val="en-US"/>
+        </w:rPr>
+        <w:t>, net</w:t>
+      </w:r>
+      <w:r>
+        <w:rPr>
+          <w:lang w:val="en-US"/>
+        </w:rPr>
+        <w:t xml:space="preserve">, </w:t>
+      </w:r>
+      <w:proofErr w:type="spellStart"/>
+      <w:r>
+        <w:rPr>
+          <w:lang w:val="en-US"/>
+        </w:rPr>
+        <w:t>pid</w:t>
+      </w:r>
+      <w:proofErr w:type="spellEnd"/>
+      <w:r>
+        <w:rPr>
+          <w:lang w:val="en-US"/>
+        </w:rPr>
+        <w:t xml:space="preserve">, </w:t>
+      </w:r>
+      <w:proofErr w:type="spellStart"/>
+      <w:r>
+        <w:rPr>
+          <w:lang w:val="en-US"/>
+        </w:rPr>
+        <w:t>uts</w:t>
+      </w:r>
+      <w:proofErr w:type="spellEnd"/>
+      <w:r>
+        <w:rPr>
+          <w:lang w:val="en-US"/>
+        </w:rPr>
+        <w:t>.</w:t>
       </w:r>
     </w:p>
     <w:p>
@@ -5639,7 +6650,49 @@
         <w:rPr>
           <w:lang w:val="en-US"/>
         </w:rPr>
-        <w:t>Namespaces comuni all’host: cgroup, time, user.</w:t>
+        <w:t xml:space="preserve">Namespaces </w:t>
+      </w:r>
+      <w:proofErr w:type="spellStart"/>
+      <w:r>
+        <w:rPr>
+          <w:lang w:val="en-US"/>
+        </w:rPr>
+        <w:t>comuni</w:t>
+      </w:r>
+      <w:proofErr w:type="spellEnd"/>
+      <w:r>
+        <w:rPr>
+          <w:lang w:val="en-US"/>
+        </w:rPr>
+        <w:t xml:space="preserve"> </w:t>
+      </w:r>
+      <w:proofErr w:type="spellStart"/>
+      <w:r>
+        <w:rPr>
+          <w:lang w:val="en-US"/>
+        </w:rPr>
+        <w:t>all’host</w:t>
+      </w:r>
+      <w:proofErr w:type="spellEnd"/>
+      <w:r>
+        <w:rPr>
+          <w:lang w:val="en-US"/>
+        </w:rPr>
+        <w:t xml:space="preserve">: </w:t>
+      </w:r>
+      <w:proofErr w:type="spellStart"/>
+      <w:r>
+        <w:rPr>
+          <w:lang w:val="en-US"/>
+        </w:rPr>
+        <w:t>cgroup</w:t>
+      </w:r>
+      <w:proofErr w:type="spellEnd"/>
+      <w:r>
+        <w:rPr>
+          <w:lang w:val="en-US"/>
+        </w:rPr>
+        <w:t>, time, user.</w:t>
       </w:r>
     </w:p>
     <w:p>
@@ -5667,8 +6720,25 @@
         <w:t>La condivisione dello spazio d</w:t>
       </w:r>
       <w:r>
-        <w:t>’indirizzi utente (user namespace) è osservabile anche nell’impostazione della syscall ‘</w:t>
-      </w:r>
+        <w:t xml:space="preserve">’indirizzi utente (user </w:t>
+      </w:r>
+      <w:proofErr w:type="spellStart"/>
+      <w:r>
+        <w:t>namespace</w:t>
+      </w:r>
+      <w:proofErr w:type="spellEnd"/>
+      <w:r>
+        <w:t xml:space="preserve">) è osservabile anche nell’impostazione della </w:t>
+      </w:r>
+      <w:proofErr w:type="spellStart"/>
+      <w:r>
+        <w:t>syscall</w:t>
+      </w:r>
+      <w:proofErr w:type="spellEnd"/>
+      <w:r>
+        <w:t xml:space="preserve"> ‘</w:t>
+      </w:r>
+      <w:proofErr w:type="spellStart"/>
       <w:r>
         <w:rPr>
           <w:i/>
@@ -5676,6 +6746,7 @@
         </w:rPr>
         <w:t>unshare</w:t>
       </w:r>
+      <w:proofErr w:type="spellEnd"/>
       <w:r>
         <w:t xml:space="preserve">’, dove manca la flag CLONE_NEWUSER. Quest’ultimo particolare porta delle considerazioni importanti sulla natura degli utenti all’interno dei container e sui privilegi in loro possesso. </w:t>
       </w:r>
@@ -5704,12 +6775,12 @@
           <w:lang w:val="en-US"/>
         </w:rPr>
         <w:object w:dxaOrig="8505" w:dyaOrig="9785" w14:anchorId="2CB3C943">
-          <v:shape id="_x0000_i1028" type="#_x0000_t75" style="width:425.25pt;height:489pt" o:ole="" o:borderleftcolor="this" filled="t" fillcolor="#e7e6e6 [3214]">
+          <v:shape id="_x0000_i1028" type="#_x0000_t75" style="width:425.4pt;height:489pt" o:ole="" o:borderleftcolor="this" filled="t" fillcolor="#e7e6e6 [3214]">
             <v:fill opacity="13107f"/>
             <v:imagedata r:id="rId19" o:title=""/>
             <w10:borderleft type="single" width="4"/>
           </v:shape>
-          <o:OLEObject Type="Embed" ProgID="Word.OpenDocumentText.12" ShapeID="_x0000_i1028" DrawAspect="Content" ObjectID="_1749849242" r:id="rId20"/>
+          <o:OLEObject Type="Embed" ProgID="Word.OpenDocumentText.12" ShapeID="_x0000_i1028" DrawAspect="Content" ObjectID="_1749855707" r:id="rId20"/>
         </w:object>
       </w:r>
     </w:p>
@@ -5745,15 +6816,33 @@
         <w:t xml:space="preserve"> </w:t>
       </w:r>
       <w:r>
-        <w:t xml:space="preserve">confronto tra namespaces di task </w:t>
-      </w:r>
-      <w:r>
-        <w:t>da container e bash</w:t>
-      </w:r>
-      <w:r>
-        <w:t xml:space="preserve"> da host</w:t>
+        <w:t xml:space="preserve">confronto tra </w:t>
+      </w:r>
+      <w:proofErr w:type="spellStart"/>
+      <w:r>
+        <w:t>namespaces</w:t>
+      </w:r>
+      <w:proofErr w:type="spellEnd"/>
+      <w:r>
+        <w:t xml:space="preserve"> di task </w:t>
+      </w:r>
+      <w:r>
+        <w:t xml:space="preserve">da container e </w:t>
+      </w:r>
+      <w:proofErr w:type="spellStart"/>
+      <w:r>
+        <w:t>bash</w:t>
+      </w:r>
+      <w:proofErr w:type="spellEnd"/>
+      <w:r>
+        <w:t xml:space="preserve"> da </w:t>
+      </w:r>
+      <w:proofErr w:type="spellStart"/>
+      <w:r>
+        <w:t>host</w:t>
       </w:r>
       <w:bookmarkEnd w:id="21"/>
+      <w:proofErr w:type="spellEnd"/>
     </w:p>
     <w:p>
       <w:pPr>
@@ -5803,16 +6892,53 @@
         <w:t>e</w:t>
       </w:r>
       <w:r>
-        <w:t xml:space="preserve"> utente dell’host</w:t>
+        <w:t xml:space="preserve"> utente </w:t>
+      </w:r>
+      <w:proofErr w:type="spellStart"/>
+      <w:r>
+        <w:t>dell’host</w:t>
       </w:r>
       <w:bookmarkEnd w:id="23"/>
+      <w:proofErr w:type="spellEnd"/>
     </w:p>
     <w:p>
       <w:pPr>
         <w:pStyle w:val="Corpotesto"/>
       </w:pPr>
       <w:r>
-        <w:t>Gli utenti e i gruppi sono identificati rispettivamente dai codici UID e GID. In mancanza di un meccanismo di rimappatura di questi codici e data la condivisione del medesimo user namespace tra host e container, ne consegue un’importante considerazione: UID o GID uguali rispettivamente a UID o GID sull’host risultano equivalenti a questi, sia nel container che sull’host, in termini di privilegi.</w:t>
+        <w:t xml:space="preserve">Gli utenti e i gruppi sono identificati rispettivamente dai codici UID e GID. In mancanza di un meccanismo di rimappatura di questi codici e data la condivisione del medesimo user </w:t>
+      </w:r>
+      <w:proofErr w:type="spellStart"/>
+      <w:r>
+        <w:t>namespace</w:t>
+      </w:r>
+      <w:proofErr w:type="spellEnd"/>
+      <w:r>
+        <w:t xml:space="preserve"> tra </w:t>
+      </w:r>
+      <w:proofErr w:type="spellStart"/>
+      <w:r>
+        <w:t>host</w:t>
+      </w:r>
+      <w:proofErr w:type="spellEnd"/>
+      <w:r>
+        <w:t xml:space="preserve"> e container, ne consegue un’importante considerazione: UID o GID uguali rispettivamente a UID o GID </w:t>
+      </w:r>
+      <w:proofErr w:type="spellStart"/>
+      <w:r>
+        <w:t>sull’host</w:t>
+      </w:r>
+      <w:proofErr w:type="spellEnd"/>
+      <w:r>
+        <w:t xml:space="preserve"> risultano equivalenti a questi, sia nel container che </w:t>
+      </w:r>
+      <w:proofErr w:type="spellStart"/>
+      <w:r>
+        <w:t>sull’host</w:t>
+      </w:r>
+      <w:proofErr w:type="spellEnd"/>
+      <w:r>
+        <w:t>, in termini di privilegi.</w:t>
       </w:r>
     </w:p>
     <w:p>
@@ -5827,7 +6953,15 @@
         <w:t>root</w:t>
       </w:r>
       <w:r>
-        <w:t>’ (UID=0, GID=0) : ha  pieni privilegi di lettura, scrittura, esecuzione, ed è considerabile come un  ‘passpartout di sistema’.</w:t>
+        <w:t>’ (UID=0, GID=0) : ha  pieni privilegi di lettura, scrittura, esecuzione, ed è considerabile come un  ‘</w:t>
+      </w:r>
+      <w:proofErr w:type="spellStart"/>
+      <w:r>
+        <w:t>passpartout</w:t>
+      </w:r>
+      <w:proofErr w:type="spellEnd"/>
+      <w:r>
+        <w:t xml:space="preserve"> di sistema’.</w:t>
       </w:r>
     </w:p>
     <w:p>
@@ -5835,8 +6969,13 @@
         <w:t xml:space="preserve">In condizioni di default e in assenza di meccanismi di sicurezza, </w:t>
       </w:r>
       <w:r>
-        <w:t>non esiste distinzione tra l’utente root del container e l’utente root dell’host</w:t>
-      </w:r>
+        <w:t xml:space="preserve">non esiste distinzione tra l’utente root del container e l’utente root </w:t>
+      </w:r>
+      <w:proofErr w:type="spellStart"/>
+      <w:r>
+        <w:t>dell’host</w:t>
+      </w:r>
+      <w:proofErr w:type="spellEnd"/>
       <w:r>
         <w:t>: localmente e globalmente, sono di fatto lo stesso utente.</w:t>
       </w:r>
@@ -5849,17 +6988,42 @@
         <w:t>vulnerabilità</w:t>
       </w:r>
       <w:r>
-        <w:t>: se, per assurdo, l’utente root di un container fosse in grado, nelle condizioni sopra descritte, di accedere alla cartella radice dell’host e di eseguire il comando ‘</w:t>
-      </w:r>
+        <w:t xml:space="preserve">: se, per assurdo, l’utente root di un container fosse in grado, nelle condizioni sopra descritte, di accedere alla cartella radice </w:t>
+      </w:r>
+      <w:proofErr w:type="spellStart"/>
+      <w:r>
+        <w:t>dell’host</w:t>
+      </w:r>
+      <w:proofErr w:type="spellEnd"/>
+      <w:r>
+        <w:t xml:space="preserve"> e di eseguire il comando ‘</w:t>
+      </w:r>
+      <w:proofErr w:type="spellStart"/>
       <w:r>
         <w:rPr>
           <w:i/>
           <w:iCs/>
         </w:rPr>
-        <w:t>unmount /</w:t>
-      </w:r>
-      <w:r>
-        <w:t>’ , il sistema lo considererebbe un comando legittimo e, pertanto, lo porterebbe a termine, provocando un Denial-</w:t>
+        <w:t>unmount</w:t>
+      </w:r>
+      <w:proofErr w:type="spellEnd"/>
+      <w:r>
+        <w:rPr>
+          <w:i/>
+          <w:iCs/>
+        </w:rPr>
+        <w:t xml:space="preserve"> /</w:t>
+      </w:r>
+      <w:r>
+        <w:t xml:space="preserve">’ , il sistema lo considererebbe un comando legittimo e, pertanto, lo porterebbe a termine, provocando un </w:t>
+      </w:r>
+      <w:proofErr w:type="spellStart"/>
+      <w:r>
+        <w:t>Denial</w:t>
+      </w:r>
+      <w:proofErr w:type="spellEnd"/>
+      <w:r>
+        <w:t>-</w:t>
       </w:r>
       <w:r>
         <w:t>O</w:t>
@@ -5912,12 +7076,12 @@
           <w:lang w:val="en-US"/>
         </w:rPr>
         <w:object w:dxaOrig="8505" w:dyaOrig="2748" w14:anchorId="224C6C82">
-          <v:shape id="_x0000_i1029" type="#_x0000_t75" style="width:425.25pt;height:137.25pt" o:ole="" o:borderleftcolor="this" filled="t" fillcolor="#e7e6e6 [3214]">
+          <v:shape id="_x0000_i1029" type="#_x0000_t75" style="width:425.4pt;height:137.4pt" o:ole="" o:borderleftcolor="this" filled="t" fillcolor="#e7e6e6 [3214]">
             <v:fill opacity="13107f"/>
             <v:imagedata r:id="rId21" o:title=""/>
             <w10:borderleft type="single" width="4"/>
           </v:shape>
-          <o:OLEObject Type="Embed" ProgID="Word.OpenDocumentText.12" ShapeID="_x0000_i1029" DrawAspect="Content" ObjectID="_1749849243" r:id="rId22"/>
+          <o:OLEObject Type="Embed" ProgID="Word.OpenDocumentText.12" ShapeID="_x0000_i1029" DrawAspect="Content" ObjectID="_1749855708" r:id="rId22"/>
         </w:object>
       </w:r>
     </w:p>
@@ -5930,11 +7094,19 @@
         </w:rPr>
       </w:pPr>
       <w:bookmarkStart w:id="26" w:name="_Toc139235998"/>
+      <w:proofErr w:type="spellStart"/>
       <w:r>
         <w:rPr>
           <w:lang w:val="en-US"/>
         </w:rPr>
-        <w:t xml:space="preserve">Figura </w:t>
+        <w:t>Figura</w:t>
+      </w:r>
+      <w:proofErr w:type="spellEnd"/>
+      <w:r>
+        <w:rPr>
+          <w:lang w:val="en-US"/>
+        </w:rPr>
+        <w:t xml:space="preserve"> </w:t>
       </w:r>
       <w:r>
         <w:fldChar w:fldCharType="begin"/>
@@ -5965,7 +7137,21 @@
         <w:rPr>
           <w:lang w:val="en-US"/>
         </w:rPr>
-        <w:t>: utente root in Docker container</w:t>
+        <w:t xml:space="preserve">: </w:t>
+      </w:r>
+      <w:proofErr w:type="spellStart"/>
+      <w:r>
+        <w:rPr>
+          <w:lang w:val="en-US"/>
+        </w:rPr>
+        <w:t>utente</w:t>
+      </w:r>
+      <w:proofErr w:type="spellEnd"/>
+      <w:r>
+        <w:rPr>
+          <w:lang w:val="en-US"/>
+        </w:rPr>
+        <w:t xml:space="preserve"> root in Docker container</w:t>
       </w:r>
       <w:bookmarkEnd w:id="26"/>
     </w:p>
@@ -6023,16 +7209,37 @@
         <w:t>G</w:t>
       </w:r>
       <w:r>
-        <w:t>estione mounts</w:t>
+        <w:t xml:space="preserve">estione </w:t>
+      </w:r>
+      <w:proofErr w:type="spellStart"/>
+      <w:r>
+        <w:t>mounts</w:t>
       </w:r>
       <w:bookmarkEnd w:id="28"/>
+      <w:proofErr w:type="spellEnd"/>
     </w:p>
     <w:p>
       <w:pPr>
         <w:ind w:firstLine="0"/>
       </w:pPr>
       <w:r>
-        <w:t xml:space="preserve">La mount namespace permette di controllare l’accesso del container </w:t>
+        <w:t xml:space="preserve">La </w:t>
+      </w:r>
+      <w:proofErr w:type="spellStart"/>
+      <w:r>
+        <w:t>mount</w:t>
+      </w:r>
+      <w:proofErr w:type="spellEnd"/>
+      <w:r>
+        <w:t xml:space="preserve"> </w:t>
+      </w:r>
+      <w:proofErr w:type="spellStart"/>
+      <w:r>
+        <w:t>namespace</w:t>
+      </w:r>
+      <w:proofErr w:type="spellEnd"/>
+      <w:r>
+        <w:t xml:space="preserve"> permette di controllare l’accesso del container </w:t>
       </w:r>
       <w:r>
         <w:t>agli alberi file</w:t>
@@ -6043,6 +7250,7 @@
       <w:r>
         <w:t xml:space="preserve"> tramite il comando </w:t>
       </w:r>
+      <w:proofErr w:type="spellStart"/>
       <w:r>
         <w:rPr>
           <w:i/>
@@ -6050,6 +7258,7 @@
         </w:rPr>
         <w:t>mount</w:t>
       </w:r>
+      <w:proofErr w:type="spellEnd"/>
       <w:r>
         <w:t xml:space="preserve">. </w:t>
       </w:r>
@@ -6060,14 +7269,32 @@
         <w:t xml:space="preserve">Linux </w:t>
       </w:r>
       <w:r>
-        <w:t xml:space="preserve">kernel regola la propagazione delle mount tramite una feature chiamata </w:t>
+        <w:t xml:space="preserve">kernel regola la propagazione delle </w:t>
+      </w:r>
+      <w:proofErr w:type="spellStart"/>
+      <w:r>
+        <w:t>mount</w:t>
+      </w:r>
+      <w:proofErr w:type="spellEnd"/>
+      <w:r>
+        <w:t xml:space="preserve"> tramite una feature chiamata </w:t>
       </w:r>
       <w:r>
         <w:t>‘</w:t>
       </w:r>
-      <w:r>
-        <w:t>shared subtree</w:t>
-      </w:r>
+      <w:proofErr w:type="spellStart"/>
+      <w:r>
+        <w:t>shared</w:t>
+      </w:r>
+      <w:proofErr w:type="spellEnd"/>
+      <w:r>
+        <w:t xml:space="preserve"> </w:t>
+      </w:r>
+      <w:proofErr w:type="spellStart"/>
+      <w:r>
+        <w:t>subtree</w:t>
+      </w:r>
+      <w:proofErr w:type="spellEnd"/>
       <w:r>
         <w:t>’</w:t>
       </w:r>
@@ -6121,6 +7348,7 @@
         </w:rPr>
       </w:pPr>
       <w:bookmarkStart w:id="29" w:name="_Toc139235980"/>
+      <w:proofErr w:type="spellStart"/>
       <w:r>
         <w:rPr>
           <w:lang w:val="en-US"/>
@@ -6128,6 +7356,7 @@
         <w:t>Volumi</w:t>
       </w:r>
       <w:bookmarkEnd w:id="29"/>
+      <w:proofErr w:type="spellEnd"/>
     </w:p>
     <w:p>
       <w:pPr>
@@ -6144,8 +7373,21 @@
         <w:t xml:space="preserve"> sono </w:t>
       </w:r>
       <w:r>
-        <w:t>un elemento Docker simile alle bind mounts</w:t>
-      </w:r>
+        <w:t xml:space="preserve">un elemento Docker simile alle </w:t>
+      </w:r>
+      <w:proofErr w:type="spellStart"/>
+      <w:r>
+        <w:t>bind</w:t>
+      </w:r>
+      <w:proofErr w:type="spellEnd"/>
+      <w:r>
+        <w:t xml:space="preserve"> </w:t>
+      </w:r>
+      <w:proofErr w:type="spellStart"/>
+      <w:r>
+        <w:t>mounts</w:t>
+      </w:r>
+      <w:proofErr w:type="spellEnd"/>
       <w:r>
         <w:t xml:space="preserve"> ma con </w:t>
       </w:r>
@@ -6153,7 +7395,23 @@
         <w:t xml:space="preserve">diversi vantaggi </w:t>
       </w:r>
       <w:r>
-        <w:t>in termini sia di gestione che di performance. Alcune migliorie in confronto alle bind mounts sono</w:t>
+        <w:t xml:space="preserve">in termini sia di gestione che di performance. Alcune migliorie in confronto alle </w:t>
+      </w:r>
+      <w:proofErr w:type="spellStart"/>
+      <w:r>
+        <w:t>bind</w:t>
+      </w:r>
+      <w:proofErr w:type="spellEnd"/>
+      <w:r>
+        <w:t xml:space="preserve"> </w:t>
+      </w:r>
+      <w:proofErr w:type="spellStart"/>
+      <w:r>
+        <w:t>mounts</w:t>
+      </w:r>
+      <w:proofErr w:type="spellEnd"/>
+      <w:r>
+        <w:t xml:space="preserve"> sono</w:t>
       </w:r>
       <w:sdt>
         <w:sdtPr>
@@ -6271,6 +7529,7 @@
         </w:rPr>
       </w:pPr>
       <w:bookmarkStart w:id="30" w:name="_Toc139235981"/>
+      <w:proofErr w:type="spellStart"/>
       <w:r>
         <w:rPr>
           <w:lang w:val="en-US"/>
@@ -6283,6 +7542,7 @@
         </w:rPr>
         <w:t>S</w:t>
       </w:r>
+      <w:proofErr w:type="spellEnd"/>
       <w:r>
         <w:rPr>
           <w:lang w:val="en-US"/>
@@ -6296,8 +7556,13 @@
         <w:pStyle w:val="Nessunaspaziatura"/>
         <w:spacing w:line="276" w:lineRule="auto"/>
       </w:pPr>
-      <w:r>
-        <w:t>OverlayFS è un</w:t>
+      <w:proofErr w:type="spellStart"/>
+      <w:r>
+        <w:t>OverlayFS</w:t>
+      </w:r>
+      <w:proofErr w:type="spellEnd"/>
+      <w:r>
+        <w:t xml:space="preserve"> è un</w:t>
       </w:r>
       <w:r>
         <w:t>‘</w:t>
@@ -6307,7 +7572,23 @@
           <w:i/>
           <w:iCs/>
         </w:rPr>
-        <w:t>union mount filesystem</w:t>
+        <w:t xml:space="preserve">union </w:t>
+      </w:r>
+      <w:proofErr w:type="spellStart"/>
+      <w:r>
+        <w:rPr>
+          <w:i/>
+          <w:iCs/>
+        </w:rPr>
+        <w:t>mount</w:t>
+      </w:r>
+      <w:proofErr w:type="spellEnd"/>
+      <w:r>
+        <w:rPr>
+          <w:i/>
+          <w:iCs/>
+        </w:rPr>
+        <w:t xml:space="preserve"> filesystem</w:t>
       </w:r>
       <w:r>
         <w:t>’</w:t>
@@ -6380,7 +7661,15 @@
         <w:t>è da intendere come un filesystem a sé stante</w:t>
       </w:r>
       <w:r>
-        <w:t>. La procedura di ‘union mount’ prevede due cartelle sovrapponibili</w:t>
+        <w:t xml:space="preserve">. La procedura di ‘union </w:t>
+      </w:r>
+      <w:proofErr w:type="spellStart"/>
+      <w:r>
+        <w:t>mount</w:t>
+      </w:r>
+      <w:proofErr w:type="spellEnd"/>
+      <w:r>
+        <w:t>’ prevede due cartelle sovrapponibili</w:t>
       </w:r>
       <w:r>
         <w:t xml:space="preserve"> e una di lavoro</w:t>
@@ -6400,6 +7689,7 @@
           <w:lang w:val="en-US"/>
         </w:rPr>
       </w:pPr>
+      <w:proofErr w:type="spellStart"/>
       <w:r>
         <w:rPr>
           <w:i/>
@@ -6416,18 +7706,55 @@
         </w:rPr>
         <w:t>dir</w:t>
       </w:r>
+      <w:proofErr w:type="spellEnd"/>
       <w:r>
         <w:rPr>
           <w:lang w:val="en-US"/>
         </w:rPr>
-        <w:t>: contiene i file read-only</w:t>
-      </w:r>
+        <w:t xml:space="preserve">: </w:t>
+      </w:r>
+      <w:proofErr w:type="spellStart"/>
       <w:r>
         <w:rPr>
           <w:lang w:val="en-US"/>
         </w:rPr>
+        <w:t>contiene</w:t>
+      </w:r>
+      <w:proofErr w:type="spellEnd"/>
+      <w:r>
+        <w:rPr>
+          <w:lang w:val="en-US"/>
+        </w:rPr>
+        <w:t xml:space="preserve"> </w:t>
+      </w:r>
+      <w:proofErr w:type="spellStart"/>
+      <w:r>
+        <w:rPr>
+          <w:lang w:val="en-US"/>
+        </w:rPr>
+        <w:t>i</w:t>
+      </w:r>
+      <w:proofErr w:type="spellEnd"/>
+      <w:r>
+        <w:rPr>
+          <w:lang w:val="en-US"/>
+        </w:rPr>
+        <w:t xml:space="preserve"> file </w:t>
+      </w:r>
+      <w:proofErr w:type="gramStart"/>
+      <w:r>
+        <w:rPr>
+          <w:lang w:val="en-US"/>
+        </w:rPr>
+        <w:t>read-only</w:t>
+      </w:r>
+      <w:r>
+        <w:rPr>
+          <w:lang w:val="en-US"/>
+        </w:rPr>
         <w:t>;</w:t>
       </w:r>
+      <w:proofErr w:type="gramEnd"/>
     </w:p>
     <w:p>
       <w:pPr>
@@ -6437,6 +7764,7 @@
           <w:numId w:val="13"/>
         </w:numPr>
       </w:pPr>
+      <w:proofErr w:type="spellStart"/>
       <w:r>
         <w:rPr>
           <w:i/>
@@ -6451,6 +7779,7 @@
         </w:rPr>
         <w:t>dir</w:t>
       </w:r>
+      <w:proofErr w:type="spellEnd"/>
       <w:r>
         <w:t>: contiene i file accessibili in scrittura</w:t>
       </w:r>
@@ -6466,6 +7795,7 @@
           <w:numId w:val="13"/>
         </w:numPr>
       </w:pPr>
+      <w:proofErr w:type="spellStart"/>
       <w:r>
         <w:rPr>
           <w:i/>
@@ -6473,6 +7803,7 @@
         </w:rPr>
         <w:t>workdir</w:t>
       </w:r>
+      <w:proofErr w:type="spellEnd"/>
       <w:r>
         <w:t>:</w:t>
       </w:r>
@@ -6538,6 +7869,7 @@
       <w:r>
         <w:t xml:space="preserve"> </w:t>
       </w:r>
+      <w:proofErr w:type="spellStart"/>
       <w:r>
         <w:rPr>
           <w:i/>
@@ -6545,9 +7877,11 @@
         </w:rPr>
         <w:t>lowerdir</w:t>
       </w:r>
+      <w:proofErr w:type="spellEnd"/>
       <w:r>
         <w:t xml:space="preserve"> e </w:t>
       </w:r>
+      <w:proofErr w:type="spellStart"/>
       <w:r>
         <w:rPr>
           <w:i/>
@@ -6555,6 +7889,7 @@
         </w:rPr>
         <w:t>upperdir</w:t>
       </w:r>
+      <w:proofErr w:type="spellEnd"/>
       <w:r>
         <w:t xml:space="preserve"> porta alla </w:t>
       </w:r>
@@ -6564,6 +7899,7 @@
       <w:r>
         <w:t xml:space="preserve"> della cartella </w:t>
       </w:r>
+      <w:proofErr w:type="spellStart"/>
       <w:r>
         <w:rPr>
           <w:i/>
@@ -6571,6 +7907,7 @@
         </w:rPr>
         <w:t>merged</w:t>
       </w:r>
+      <w:proofErr w:type="spellEnd"/>
       <w:r>
         <w:rPr>
           <w:i/>
@@ -6579,7 +7916,15 @@
         <w:t xml:space="preserve"> </w:t>
       </w:r>
       <w:r>
-        <w:t>, che diventa l’effettivo punto di mount del container filesystem</w:t>
+        <w:t xml:space="preserve">, che diventa l’effettivo punto di </w:t>
+      </w:r>
+      <w:proofErr w:type="spellStart"/>
+      <w:r>
+        <w:t>mount</w:t>
+      </w:r>
+      <w:proofErr w:type="spellEnd"/>
+      <w:r>
+        <w:t xml:space="preserve"> del container filesystem</w:t>
       </w:r>
       <w:r>
         <w:t xml:space="preserve">: essa provvederà a offrire una vista sommaria e interattiva dei due filesystem sottostanti. </w:t>
@@ -6594,8 +7939,17 @@
         </w:numPr>
       </w:pPr>
       <w:r>
-        <w:t xml:space="preserve">Se si provasse a creare un file o modificare un file read-only, il file risultante verrebbe creato nella cartella </w:t>
-      </w:r>
+        <w:t xml:space="preserve">Se si provasse a creare un file o modificare un file </w:t>
+      </w:r>
+      <w:proofErr w:type="spellStart"/>
+      <w:r>
+        <w:t>read-only</w:t>
+      </w:r>
+      <w:proofErr w:type="spellEnd"/>
+      <w:r>
+        <w:t xml:space="preserve">, il file risultante verrebbe creato nella cartella </w:t>
+      </w:r>
+      <w:proofErr w:type="spellStart"/>
       <w:r>
         <w:rPr>
           <w:i/>
@@ -6603,12 +7957,14 @@
         </w:rPr>
         <w:t>merged</w:t>
       </w:r>
+      <w:proofErr w:type="spellEnd"/>
       <w:r>
         <w:t xml:space="preserve"> e nel</w:t>
       </w:r>
       <w:r>
         <w:t xml:space="preserve">la cartella </w:t>
       </w:r>
+      <w:proofErr w:type="spellStart"/>
       <w:r>
         <w:rPr>
           <w:i/>
@@ -6616,6 +7972,7 @@
         </w:rPr>
         <w:t>upperdir</w:t>
       </w:r>
+      <w:proofErr w:type="spellEnd"/>
       <w:r>
         <w:rPr>
           <w:i/>
@@ -6636,8 +7993,17 @@
         </w:numPr>
       </w:pPr>
       <w:r>
-        <w:t xml:space="preserve">Se si provasse a cancellare un elemento read-only, l’elemento verrebbe eliminato dalla cartella </w:t>
-      </w:r>
+        <w:t xml:space="preserve">Se si provasse a cancellare un elemento </w:t>
+      </w:r>
+      <w:proofErr w:type="spellStart"/>
+      <w:r>
+        <w:t>read-only</w:t>
+      </w:r>
+      <w:proofErr w:type="spellEnd"/>
+      <w:r>
+        <w:t xml:space="preserve">, l’elemento verrebbe eliminato dalla cartella </w:t>
+      </w:r>
+      <w:proofErr w:type="spellStart"/>
       <w:r>
         <w:rPr>
           <w:i/>
@@ -6645,6 +8011,7 @@
         </w:rPr>
         <w:t>merged</w:t>
       </w:r>
+      <w:proofErr w:type="spellEnd"/>
       <w:r>
         <w:t>, mentre verrebbe creato</w:t>
       </w:r>
@@ -6657,6 +8024,7 @@
       <w:r>
         <w:t xml:space="preserve"> nella cartella </w:t>
       </w:r>
+      <w:proofErr w:type="spellStart"/>
       <w:r>
         <w:rPr>
           <w:i/>
@@ -6664,25 +8032,44 @@
         </w:rPr>
         <w:t>upperdir</w:t>
       </w:r>
+      <w:proofErr w:type="spellEnd"/>
       <w:r>
         <w:t>: si parla rispettivamente di ‘</w:t>
       </w:r>
+      <w:proofErr w:type="spellStart"/>
       <w:r>
         <w:rPr>
           <w:i/>
           <w:iCs/>
         </w:rPr>
-        <w:t>whiteout file</w:t>
-      </w:r>
-      <w:r>
-        <w:t>’ o di ‘</w:t>
-      </w:r>
+        <w:t>whiteout</w:t>
+      </w:r>
+      <w:proofErr w:type="spellEnd"/>
       <w:r>
         <w:rPr>
           <w:i/>
           <w:iCs/>
         </w:rPr>
-        <w:t>opaque d</w:t>
+        <w:t xml:space="preserve"> file</w:t>
+      </w:r>
+      <w:r>
+        <w:t>’ o di ‘</w:t>
+      </w:r>
+      <w:proofErr w:type="spellStart"/>
+      <w:r>
+        <w:rPr>
+          <w:i/>
+          <w:iCs/>
+        </w:rPr>
+        <w:t>opaque</w:t>
+      </w:r>
+      <w:proofErr w:type="spellEnd"/>
+      <w:r>
+        <w:rPr>
+          <w:i/>
+          <w:iCs/>
+        </w:rPr>
+        <w:t xml:space="preserve"> d</w:t>
       </w:r>
       <w:r>
         <w:rPr>
@@ -6740,10 +8127,10 @@
           <w:noProof/>
         </w:rPr>
         <w:drawing>
-          <wp:inline distT="0" distB="0" distL="0" distR="0" wp14:anchorId="4413AEC9" wp14:editId="5FFD4615">
-            <wp:extent cx="5071386" cy="1828800"/>
-            <wp:effectExtent l="0" t="0" r="0" b="0"/>
-            <wp:docPr id="760611579" name="Immagine 2" descr="Immagine che contiene elettronica, schermata, testo, tastiera&#10;&#10;Descrizione generata automaticamente"/>
+          <wp:inline distT="0" distB="0" distL="0" distR="0" wp14:anchorId="4413AEC9" wp14:editId="78C35F71">
+            <wp:extent cx="4412746" cy="1836567"/>
+            <wp:effectExtent l="0" t="0" r="6985" b="0"/>
+            <wp:docPr id="760611579" name="Immagine 2"/>
             <wp:cNvGraphicFramePr>
               <a:graphicFrameLocks xmlns:a="http://schemas.openxmlformats.org/drawingml/2006/main" noChangeAspect="1"/>
             </wp:cNvGraphicFramePr>
@@ -6751,7 +8138,7 @@
               <a:graphicData uri="http://schemas.openxmlformats.org/drawingml/2006/picture">
                 <pic:pic xmlns:pic="http://schemas.openxmlformats.org/drawingml/2006/picture">
                   <pic:nvPicPr>
-                    <pic:cNvPr id="760611579" name="Immagine 2" descr="Immagine che contiene elettronica, schermata, testo, tastiera&#10;&#10;Descrizione generata automaticamente"/>
+                    <pic:cNvPr id="760611579" name="Immagine 2"/>
                     <pic:cNvPicPr/>
                   </pic:nvPicPr>
                   <pic:blipFill>
@@ -6769,7 +8156,7 @@
                   <pic:spPr>
                     <a:xfrm>
                       <a:off x="0" y="0"/>
-                      <a:ext cx="5092924" cy="1836567"/>
+                      <a:ext cx="4412746" cy="1836567"/>
                     </a:xfrm>
                     <a:prstGeom prst="rect">
                       <a:avLst/>
@@ -6799,9 +8186,14 @@
         </w:r>
       </w:fldSimple>
       <w:r>
-        <w:t>: funzionamento di OverlayFS</w:t>
+        <w:t xml:space="preserve">: funzionamento di </w:t>
+      </w:r>
+      <w:proofErr w:type="spellStart"/>
+      <w:r>
+        <w:t>OverlayFS</w:t>
       </w:r>
       <w:bookmarkEnd w:id="31"/>
+      <w:proofErr w:type="spellEnd"/>
     </w:p>
     <w:p>
       <w:pPr>
@@ -6817,8 +8209,13 @@
         </w:numPr>
       </w:pPr>
       <w:bookmarkStart w:id="32" w:name="_Toc139235982"/>
-      <w:r>
-        <w:t>OverlayFS in Docker</w:t>
+      <w:proofErr w:type="spellStart"/>
+      <w:r>
+        <w:t>OverlayFS</w:t>
+      </w:r>
+      <w:proofErr w:type="spellEnd"/>
+      <w:r>
+        <w:t xml:space="preserve"> in Docker</w:t>
       </w:r>
       <w:r>
         <w:t xml:space="preserve"> container</w:t>
@@ -6837,11 +8234,17 @@
         <w:t xml:space="preserve">sono </w:t>
       </w:r>
       <w:r>
-        <w:t>composte da una serie di layers</w:t>
-      </w:r>
+        <w:t xml:space="preserve">composte da una serie di </w:t>
+      </w:r>
+      <w:proofErr w:type="spellStart"/>
+      <w:r>
+        <w:t>layers</w:t>
+      </w:r>
+      <w:proofErr w:type="spellEnd"/>
       <w:r>
         <w:t xml:space="preserve"> che, tutti insieme, vanno a comporre la </w:t>
       </w:r>
+      <w:proofErr w:type="spellStart"/>
       <w:r>
         <w:rPr>
           <w:i/>
@@ -6849,6 +8252,7 @@
         </w:rPr>
         <w:t>lowerdir</w:t>
       </w:r>
+      <w:proofErr w:type="spellEnd"/>
       <w:r>
         <w:t xml:space="preserve">: questa </w:t>
       </w:r>
@@ -6889,7 +8293,15 @@
         <w:t>, i</w:t>
       </w:r>
       <w:r>
-        <w:t xml:space="preserve"> ‘symlinks’</w:t>
+        <w:t xml:space="preserve"> ‘</w:t>
+      </w:r>
+      <w:proofErr w:type="spellStart"/>
+      <w:r>
+        <w:t>symlinks</w:t>
+      </w:r>
+      <w:proofErr w:type="spellEnd"/>
+      <w:r>
+        <w:t>’</w:t>
       </w:r>
       <w:r>
         <w:t>,</w:t>
@@ -6901,7 +8313,15 @@
         <w:t>per ogni</w:t>
       </w:r>
       <w:r>
-        <w:t xml:space="preserve"> layer component</w:t>
+        <w:t xml:space="preserve"> </w:t>
+      </w:r>
+      <w:proofErr w:type="spellStart"/>
+      <w:r>
+        <w:t>layer</w:t>
+      </w:r>
+      <w:proofErr w:type="spellEnd"/>
+      <w:r>
+        <w:t xml:space="preserve"> component</w:t>
       </w:r>
       <w:r>
         <w:t>e</w:t>
@@ -6910,7 +8330,15 @@
         <w:t xml:space="preserve"> l’immagine.</w:t>
       </w:r>
       <w:r>
-        <w:t xml:space="preserve"> I layers dell’immagine </w:t>
+        <w:t xml:space="preserve"> I </w:t>
+      </w:r>
+      <w:proofErr w:type="spellStart"/>
+      <w:r>
+        <w:t>layers</w:t>
+      </w:r>
+      <w:proofErr w:type="spellEnd"/>
+      <w:r>
+        <w:t xml:space="preserve"> dell’immagine </w:t>
       </w:r>
       <w:r>
         <w:t>seguono</w:t>
@@ -6931,7 +8359,15 @@
         <w:t xml:space="preserve">la </w:t>
       </w:r>
       <w:r>
-        <w:t xml:space="preserve">cui radice è il layer </w:t>
+        <w:t xml:space="preserve">cui radice è il </w:t>
+      </w:r>
+      <w:proofErr w:type="spellStart"/>
+      <w:r>
+        <w:t>layer</w:t>
+      </w:r>
+      <w:proofErr w:type="spellEnd"/>
+      <w:r>
+        <w:t xml:space="preserve"> </w:t>
       </w:r>
       <w:r>
         <w:t xml:space="preserve">‘di base’ </w:t>
@@ -6945,8 +8381,13 @@
     </w:p>
     <w:p>
       <w:r>
-        <w:t>I layers</w:t>
-      </w:r>
+        <w:t xml:space="preserve">I </w:t>
+      </w:r>
+      <w:proofErr w:type="spellStart"/>
+      <w:r>
+        <w:t>layers</w:t>
+      </w:r>
+      <w:proofErr w:type="spellEnd"/>
       <w:r>
         <w:t xml:space="preserve"> dispongono</w:t>
       </w:r>
@@ -6957,7 +8398,15 @@
         <w:t xml:space="preserve"> e files</w:t>
       </w:r>
       <w:r>
-        <w:t xml:space="preserve">, che possono far intuire una ‘union mount’ ricorsiva: </w:t>
+        <w:t xml:space="preserve">, che possono far intuire una ‘union </w:t>
+      </w:r>
+      <w:proofErr w:type="spellStart"/>
+      <w:r>
+        <w:t>mount</w:t>
+      </w:r>
+      <w:proofErr w:type="spellEnd"/>
+      <w:r>
+        <w:t xml:space="preserve">’ ricorsiva: </w:t>
       </w:r>
     </w:p>
     <w:p>
@@ -6982,8 +8431,13 @@
         <w:t xml:space="preserve">cartella contenente </w:t>
       </w:r>
       <w:r>
-        <w:t>i files del layer</w:t>
-      </w:r>
+        <w:t xml:space="preserve">i files del </w:t>
+      </w:r>
+      <w:proofErr w:type="spellStart"/>
+      <w:r>
+        <w:t>layer</w:t>
+      </w:r>
+      <w:proofErr w:type="spellEnd"/>
       <w:r>
         <w:t>;</w:t>
       </w:r>
@@ -7000,6 +8454,7 @@
           <w:iCs/>
         </w:rPr>
       </w:pPr>
+      <w:proofErr w:type="spellStart"/>
       <w:r>
         <w:rPr>
           <w:i/>
@@ -7008,6 +8463,7 @@
         <w:lastRenderedPageBreak/>
         <w:t>lower</w:t>
       </w:r>
+      <w:proofErr w:type="spellEnd"/>
       <w:r>
         <w:t xml:space="preserve">: escluso il livello più basso, contiene </w:t>
       </w:r>
@@ -7037,7 +8493,15 @@
         <w:t>de</w:t>
       </w:r>
       <w:r>
-        <w:t>l layer precedente, che funge da parente gerarchico</w:t>
+        <w:t xml:space="preserve">l </w:t>
+      </w:r>
+      <w:proofErr w:type="spellStart"/>
+      <w:r>
+        <w:t>layer</w:t>
+      </w:r>
+      <w:proofErr w:type="spellEnd"/>
+      <w:r>
+        <w:t xml:space="preserve"> precedente, che funge da parente gerarchico</w:t>
       </w:r>
       <w:r>
         <w:t>;</w:t>
@@ -7065,9 +8529,11 @@
       <w:r>
         <w:t xml:space="preserve"> cartella di lavoro per </w:t>
       </w:r>
+      <w:proofErr w:type="spellStart"/>
       <w:r>
         <w:t>OverlayFS</w:t>
       </w:r>
+      <w:proofErr w:type="spellEnd"/>
       <w:r>
         <w:t>;</w:t>
       </w:r>
@@ -7084,6 +8550,7 @@
           <w:iCs/>
         </w:rPr>
       </w:pPr>
+      <w:proofErr w:type="spellStart"/>
       <w:r>
         <w:rPr>
           <w:i/>
@@ -7091,6 +8558,7 @@
         </w:rPr>
         <w:t>merged</w:t>
       </w:r>
+      <w:proofErr w:type="spellEnd"/>
       <w:r>
         <w:t xml:space="preserve">: </w:t>
       </w:r>
@@ -7098,10 +8566,26 @@
         <w:t xml:space="preserve">cartella per </w:t>
       </w:r>
       <w:r>
-        <w:t xml:space="preserve">union mount tra </w:t>
-      </w:r>
-      <w:r>
-        <w:t>i contenuti del container e del parente</w:t>
+        <w:t xml:space="preserve">union </w:t>
+      </w:r>
+      <w:proofErr w:type="spellStart"/>
+      <w:r>
+        <w:t>mount</w:t>
+      </w:r>
+      <w:proofErr w:type="spellEnd"/>
+      <w:r>
+        <w:t xml:space="preserve"> tra </w:t>
+      </w:r>
+      <w:r>
+        <w:t xml:space="preserve">i contenuti del </w:t>
+      </w:r>
+      <w:proofErr w:type="spellStart"/>
+      <w:r>
+        <w:t>layer</w:t>
+      </w:r>
+      <w:proofErr w:type="spellEnd"/>
+      <w:r>
+        <w:t xml:space="preserve"> e del parente</w:t>
       </w:r>
       <w:r>
         <w:t>;</w:t>
@@ -7129,11 +8613,21 @@
       <w:r>
         <w:t xml:space="preserve">contiene riferimento </w:t>
       </w:r>
+      <w:proofErr w:type="spellStart"/>
       <w:r>
         <w:t>symlink</w:t>
       </w:r>
-      <w:r>
-        <w:t xml:space="preserve"> del layer attuale.</w:t>
+      <w:proofErr w:type="spellEnd"/>
+      <w:r>
+        <w:t xml:space="preserve"> del </w:t>
+      </w:r>
+      <w:proofErr w:type="spellStart"/>
+      <w:r>
+        <w:t>layer</w:t>
+      </w:r>
+      <w:proofErr w:type="spellEnd"/>
+      <w:r>
+        <w:t xml:space="preserve"> attuale.</w:t>
       </w:r>
     </w:p>
     <w:p>
@@ -7147,16 +8641,37 @@
         <w:t xml:space="preserve">strato </w:t>
       </w:r>
       <w:r>
-        <w:t>contiene sempre gli elementi diff,lower,work,merged,</w:t>
+        <w:t xml:space="preserve">contiene sempre gli elementi </w:t>
+      </w:r>
+      <w:proofErr w:type="spellStart"/>
+      <w:r>
+        <w:t>diff,lower,work,merged,</w:t>
       </w:r>
       <w:r>
         <w:t>link</w:t>
       </w:r>
-      <w:r>
-        <w:t xml:space="preserve"> allo stesso modo dei layers superiori dell’immagine</w:t>
-      </w:r>
-      <w:r>
-        <w:t>, con l’eccezione che questi costituiscono la ‘union mount’ finale per creare il filesystem</w:t>
+      <w:proofErr w:type="spellEnd"/>
+      <w:r>
+        <w:t xml:space="preserve"> allo stesso modo dei </w:t>
+      </w:r>
+      <w:proofErr w:type="spellStart"/>
+      <w:r>
+        <w:t>layers</w:t>
+      </w:r>
+      <w:proofErr w:type="spellEnd"/>
+      <w:r>
+        <w:t xml:space="preserve"> superiori dell’immagine</w:t>
+      </w:r>
+      <w:r>
+        <w:t xml:space="preserve">, con l’eccezione che questi costituiscono la ‘union </w:t>
+      </w:r>
+      <w:proofErr w:type="spellStart"/>
+      <w:r>
+        <w:t>mount</w:t>
+      </w:r>
+      <w:proofErr w:type="spellEnd"/>
+      <w:r>
+        <w:t>’ finale per creare il filesystem</w:t>
       </w:r>
       <w:sdt>
         <w:sdtPr>
@@ -7202,6 +8717,7 @@
           <w:numId w:val="13"/>
         </w:numPr>
       </w:pPr>
+      <w:proofErr w:type="spellStart"/>
       <w:r>
         <w:rPr>
           <w:i/>
@@ -7209,6 +8725,7 @@
         </w:rPr>
         <w:t>upperdir</w:t>
       </w:r>
+      <w:proofErr w:type="spellEnd"/>
       <w:r>
         <w:t xml:space="preserve"> è la cartella diff del livello container;</w:t>
       </w:r>
@@ -7221,6 +8738,7 @@
           <w:numId w:val="13"/>
         </w:numPr>
       </w:pPr>
+      <w:proofErr w:type="spellStart"/>
       <w:r>
         <w:rPr>
           <w:i/>
@@ -7228,6 +8746,7 @@
         </w:rPr>
         <w:t>workdir</w:t>
       </w:r>
+      <w:proofErr w:type="spellEnd"/>
       <w:r>
         <w:t xml:space="preserve"> è la cartella work del livello container;</w:t>
       </w:r>
@@ -7240,6 +8759,7 @@
           <w:numId w:val="13"/>
         </w:numPr>
       </w:pPr>
+      <w:proofErr w:type="spellStart"/>
       <w:r>
         <w:rPr>
           <w:i/>
@@ -7247,6 +8767,7 @@
         </w:rPr>
         <w:t>lowerdir</w:t>
       </w:r>
+      <w:proofErr w:type="spellEnd"/>
       <w:r>
         <w:t xml:space="preserve"> contiene, dal livello più alto al più basso, tutti i links agli strati dell’immagine</w:t>
       </w:r>
@@ -7262,25 +8783,15 @@
           <w:numId w:val="13"/>
         </w:numPr>
       </w:pPr>
+      <w:proofErr w:type="spellStart"/>
       <w:r>
         <w:rPr>
           <w:i/>
           <w:iCs/>
         </w:rPr>
-        <w:t xml:space="preserve">merged </w:t>
-      </w:r>
-      <w:r>
-        <w:t>contiene la</w:t>
-      </w:r>
-      <w:r>
-        <w:t xml:space="preserve"> vista </w:t>
-      </w:r>
-      <w:r>
-        <w:t>sommari</w:t>
-      </w:r>
-      <w:r>
-        <w:t>a</w:t>
-      </w:r>
+        <w:t>merged</w:t>
+      </w:r>
+      <w:proofErr w:type="spellEnd"/>
       <w:r>
         <w:rPr>
           <w:i/>
@@ -7289,58 +8800,87 @@
         <w:t xml:space="preserve"> </w:t>
       </w:r>
       <w:r>
-        <w:t>del container filesystem.</w:t>
-      </w:r>
-    </w:p>
-    <w:p>
-      <w:pPr>
-        <w:pStyle w:val="Rientrocorpodeltesto"/>
-      </w:pPr>
-      <w:r>
-        <w:t>Dalla versione 23.0</w:t>
-      </w:r>
-      <w:r>
-        <w:t>.0</w:t>
-      </w:r>
-      <w:r>
-        <w:t xml:space="preserve"> del Docker Engine, il driver di archiviazione predefinito è </w:t>
+        <w:t>contiene la</w:t>
+      </w:r>
+      <w:r>
+        <w:t xml:space="preserve"> vista </w:t>
+      </w:r>
+      <w:r>
+        <w:t>sommari</w:t>
+      </w:r>
+      <w:r>
+        <w:t>a</w:t>
       </w:r>
       <w:r>
         <w:rPr>
           <w:i/>
           <w:iCs/>
         </w:rPr>
-        <w:t>overlay2</w:t>
+        <w:t xml:space="preserve"> </w:t>
+      </w:r>
+      <w:r>
+        <w:t>del container filesystem.</w:t>
+      </w:r>
+    </w:p>
+    <w:p>
+      <w:pPr>
+        <w:pStyle w:val="Rientrocorpodeltesto"/>
+      </w:pPr>
+      <w:r>
+        <w:t>Dalla versione 23.0</w:t>
+      </w:r>
+      <w:r>
+        <w:t>.0</w:t>
+      </w:r>
+      <w:r>
+        <w:t xml:space="preserve"> del Docker Engine, il driver di archiviazione predefinito è </w:t>
       </w:r>
       <w:r>
         <w:rPr>
           <w:i/>
           <w:iCs/>
         </w:rPr>
-        <w:t>:</w:t>
-      </w:r>
-      <w:r>
-        <w:t xml:space="preserve"> si è sostituito a </w:t>
+        <w:t>overlay2</w:t>
       </w:r>
       <w:r>
         <w:rPr>
           <w:i/>
           <w:iCs/>
         </w:rPr>
-        <w:t>overlay</w:t>
-      </w:r>
-      <w:r>
-        <w:t xml:space="preserve"> introducendo vantaggi quali il supporto nativo di </w:t>
+        <w:t>:</w:t>
+      </w:r>
+      <w:r>
+        <w:t xml:space="preserve"> si è sostituito a </w:t>
       </w:r>
       <w:r>
         <w:rPr>
           <w:i/>
           <w:iCs/>
         </w:rPr>
+        <w:t>overlay</w:t>
+      </w:r>
+      <w:r>
+        <w:t xml:space="preserve"> introducendo vantaggi quali il supporto nativo di </w:t>
+      </w:r>
+      <w:proofErr w:type="spellStart"/>
+      <w:r>
+        <w:rPr>
+          <w:i/>
+          <w:iCs/>
+        </w:rPr>
         <w:t>lowerdir</w:t>
       </w:r>
-      <w:r>
-        <w:t xml:space="preserve"> composte fino a 128 layers.</w:t>
+      <w:proofErr w:type="spellEnd"/>
+      <w:r>
+        <w:t xml:space="preserve"> composte fino a 128 </w:t>
+      </w:r>
+      <w:proofErr w:type="spellStart"/>
+      <w:r>
+        <w:t>layers</w:t>
+      </w:r>
+      <w:proofErr w:type="spellEnd"/>
+      <w:r>
+        <w:t>.</w:t>
       </w:r>
     </w:p>
     <w:p>
@@ -7348,7 +8888,39 @@
         <w:pStyle w:val="Rientrocorpodeltesto"/>
       </w:pPr>
       <w:r>
-        <w:t>Dall’interno dei containers è possibile vedere gli hard links delle mount di overlayFS consultando, ad esempio, il file di configurazione ‘/etc/mtab’.</w:t>
+        <w:t xml:space="preserve">Dall’interno dei containers è possibile vedere gli hard links delle </w:t>
+      </w:r>
+      <w:proofErr w:type="spellStart"/>
+      <w:r>
+        <w:t>mount</w:t>
+      </w:r>
+      <w:proofErr w:type="spellEnd"/>
+      <w:r>
+        <w:t xml:space="preserve"> di </w:t>
+      </w:r>
+      <w:proofErr w:type="spellStart"/>
+      <w:r>
+        <w:t>overlayFS</w:t>
+      </w:r>
+      <w:proofErr w:type="spellEnd"/>
+      <w:r>
+        <w:t xml:space="preserve"> consultando, ad esempio, il file di configurazione ‘/</w:t>
+      </w:r>
+      <w:proofErr w:type="spellStart"/>
+      <w:r>
+        <w:t>etc</w:t>
+      </w:r>
+      <w:proofErr w:type="spellEnd"/>
+      <w:r>
+        <w:t>/</w:t>
+      </w:r>
+      <w:proofErr w:type="spellStart"/>
+      <w:r>
+        <w:t>mtab</w:t>
+      </w:r>
+      <w:proofErr w:type="spellEnd"/>
+      <w:r>
+        <w:t>’.</w:t>
       </w:r>
     </w:p>
     <w:bookmarkStart w:id="33" w:name="_MON_1749637912"/>
@@ -7361,12 +8933,12 @@
       </w:pPr>
       <w:r>
         <w:object w:dxaOrig="8505" w:dyaOrig="10736" w14:anchorId="7E6ACC44">
-          <v:shape id="_x0000_i1030" type="#_x0000_t75" style="width:425.25pt;height:537pt" o:ole="" o:borderleftcolor="this" filled="t" fillcolor="#e7e6e6 [3214]">
+          <v:shape id="_x0000_i1030" type="#_x0000_t75" style="width:425.4pt;height:537pt" o:ole="" o:borderleftcolor="this" filled="t" fillcolor="#e7e6e6 [3214]">
             <v:fill opacity="13107f"/>
             <v:imagedata r:id="rId24" o:title=""/>
             <w10:borderleft type="single" width="4"/>
           </v:shape>
-          <o:OLEObject Type="Embed" ProgID="Word.OpenDocumentText.12" ShapeID="_x0000_i1030" DrawAspect="Content" ObjectID="_1749849244" r:id="rId25"/>
+          <o:OLEObject Type="Embed" ProgID="Word.OpenDocumentText.12" ShapeID="_x0000_i1030" DrawAspect="Content" ObjectID="_1749855709" r:id="rId25"/>
         </w:object>
       </w:r>
     </w:p>
@@ -7435,17 +9007,67 @@
         <w:t xml:space="preserve"> dedicata</w:t>
       </w:r>
       <w:r>
-        <w:t>. Tale network non è raggiungibile dall’esterno, a meno che non si configuri manualmente l’associazione tra le porte del container e le porte dell’host: essendo il net namespace del container separato dal net namespace dell’host, le interfacce network del container risultano indipendenti dalle interfacce network</w:t>
-      </w:r>
-      <w:r>
-        <w:t xml:space="preserve"> host</w:t>
-      </w:r>
+        <w:t xml:space="preserve">. Tale network non è raggiungibile dall’esterno, a meno che non si configuri manualmente l’associazione tra le porte del container e le porte </w:t>
+      </w:r>
+      <w:proofErr w:type="spellStart"/>
+      <w:r>
+        <w:t>dell’host</w:t>
+      </w:r>
+      <w:proofErr w:type="spellEnd"/>
+      <w:r>
+        <w:t xml:space="preserve">: essendo il net </w:t>
+      </w:r>
+      <w:proofErr w:type="spellStart"/>
+      <w:r>
+        <w:t>namespace</w:t>
+      </w:r>
+      <w:proofErr w:type="spellEnd"/>
+      <w:r>
+        <w:t xml:space="preserve"> del container separato dal net </w:t>
+      </w:r>
+      <w:proofErr w:type="spellStart"/>
+      <w:r>
+        <w:t>namespace</w:t>
+      </w:r>
+      <w:proofErr w:type="spellEnd"/>
+      <w:r>
+        <w:t xml:space="preserve"> </w:t>
+      </w:r>
+      <w:proofErr w:type="spellStart"/>
+      <w:r>
+        <w:t>dell’host</w:t>
+      </w:r>
+      <w:proofErr w:type="spellEnd"/>
+      <w:r>
+        <w:t>, le interfacce network del container risultano indipendenti dalle interfacce network</w:t>
+      </w:r>
+      <w:r>
+        <w:t xml:space="preserve"> </w:t>
+      </w:r>
+      <w:proofErr w:type="spellStart"/>
+      <w:r>
+        <w:t>host</w:t>
+      </w:r>
+      <w:proofErr w:type="spellEnd"/>
       <w:r>
         <w:t>, così come il suo indirizzo IP</w:t>
       </w:r>
       <w:r>
-        <w:t>, le routing tables</w:t>
-      </w:r>
+        <w:t xml:space="preserve">, le </w:t>
+      </w:r>
+      <w:proofErr w:type="spellStart"/>
+      <w:r>
+        <w:t>routing</w:t>
+      </w:r>
+      <w:proofErr w:type="spellEnd"/>
+      <w:r>
+        <w:t xml:space="preserve"> </w:t>
+      </w:r>
+      <w:proofErr w:type="spellStart"/>
+      <w:r>
+        <w:t>tables</w:t>
+      </w:r>
+      <w:proofErr w:type="spellEnd"/>
       <w:r>
         <w:t xml:space="preserve">, il </w:t>
       </w:r>
@@ -7453,7 +9075,15 @@
         <w:t>suo DNS solver</w:t>
       </w:r>
       <w:r>
-        <w:t xml:space="preserve"> e il resto dello stack network</w:t>
+        <w:t xml:space="preserve"> e il resto dello </w:t>
+      </w:r>
+      <w:proofErr w:type="spellStart"/>
+      <w:r>
+        <w:t>stack</w:t>
+      </w:r>
+      <w:proofErr w:type="spellEnd"/>
+      <w:r>
+        <w:t xml:space="preserve"> network</w:t>
       </w:r>
       <w:r>
         <w:t>.</w:t>
@@ -7497,7 +9127,15 @@
         <w:t xml:space="preserve"> network: i container all’interno di</w:t>
       </w:r>
       <w:r>
-        <w:t xml:space="preserve"> questa rete non hanno un IP assegnato, ma solo l’indirizzo di loopback. Pertanto, non hanno alcuna possibilità di operare in rete.</w:t>
+        <w:t xml:space="preserve"> questa rete non hanno un IP assegnato, ma solo l’indirizzo di </w:t>
+      </w:r>
+      <w:proofErr w:type="spellStart"/>
+      <w:r>
+        <w:t>loopback</w:t>
+      </w:r>
+      <w:proofErr w:type="spellEnd"/>
+      <w:r>
+        <w:t>. Pertanto, non hanno alcuna possibilità di operare in rete.</w:t>
       </w:r>
     </w:p>
     <w:p>
@@ -7508,6 +9146,7 @@
           <w:numId w:val="13"/>
         </w:numPr>
       </w:pPr>
+      <w:proofErr w:type="spellStart"/>
       <w:r>
         <w:rPr>
           <w:i/>
@@ -7515,11 +9154,28 @@
         </w:rPr>
         <w:t>host</w:t>
       </w:r>
+      <w:proofErr w:type="spellEnd"/>
       <w:r>
         <w:t xml:space="preserve"> network:</w:t>
       </w:r>
       <w:r>
-        <w:t xml:space="preserve"> l’intero stack network dell’host sarà condiviso con</w:t>
+        <w:t xml:space="preserve"> l’intero </w:t>
+      </w:r>
+      <w:proofErr w:type="spellStart"/>
+      <w:r>
+        <w:t>stack</w:t>
+      </w:r>
+      <w:proofErr w:type="spellEnd"/>
+      <w:r>
+        <w:t xml:space="preserve"> network </w:t>
+      </w:r>
+      <w:proofErr w:type="spellStart"/>
+      <w:r>
+        <w:t>dell’host</w:t>
+      </w:r>
+      <w:proofErr w:type="spellEnd"/>
+      <w:r>
+        <w:t xml:space="preserve"> sarà condiviso con</w:t>
       </w:r>
       <w:r>
         <w:t xml:space="preserve"> i container che partecipano a questa rete</w:t>
@@ -7553,10 +9209,26 @@
         <w:t>. L’indirizzo IP di rete è, di norma, 172.17.0.</w:t>
       </w:r>
       <w:r>
-        <w:t xml:space="preserve">0, con submask </w:t>
-      </w:r>
-      <w:r>
-        <w:t>255.255.0.0. L’indirizzo 172.17.0.1 viene assegnato all’interfaccia host docker0</w:t>
+        <w:t xml:space="preserve">0, con </w:t>
+      </w:r>
+      <w:proofErr w:type="spellStart"/>
+      <w:r>
+        <w:t>submask</w:t>
+      </w:r>
+      <w:proofErr w:type="spellEnd"/>
+      <w:r>
+        <w:t xml:space="preserve"> </w:t>
+      </w:r>
+      <w:r>
+        <w:t xml:space="preserve">255.255.0.0. L’indirizzo 172.17.0.1 viene assegnato all’interfaccia </w:t>
+      </w:r>
+      <w:proofErr w:type="spellStart"/>
+      <w:r>
+        <w:t>host</w:t>
+      </w:r>
+      <w:proofErr w:type="spellEnd"/>
+      <w:r>
+        <w:t xml:space="preserve"> docker0</w:t>
       </w:r>
       <w:r>
         <w:t>, che assume il ruolo di bridge della networ</w:t>
@@ -7570,7 +9242,15 @@
     </w:p>
     <w:p>
       <w:r>
-        <w:t>Ogni container all’interno della network ha un’interfaccia ‘veth’ collegata al bridge della propria network.</w:t>
+        <w:t>Ogni container all’interno della network ha un’interfaccia ‘</w:t>
+      </w:r>
+      <w:proofErr w:type="spellStart"/>
+      <w:r>
+        <w:t>veth</w:t>
+      </w:r>
+      <w:proofErr w:type="spellEnd"/>
+      <w:r>
+        <w:t>’ collegata al bridge della propria network.</w:t>
       </w:r>
     </w:p>
     <w:p>
@@ -7585,7 +9265,15 @@
         <w:t>bridge</w:t>
       </w:r>
       <w:r>
-        <w:t xml:space="preserve"> è possibile comunicare con l’host in maniera bidirezionale</w:t>
+        <w:t xml:space="preserve"> è possibile comunicare con </w:t>
+      </w:r>
+      <w:proofErr w:type="spellStart"/>
+      <w:r>
+        <w:t>l’host</w:t>
+      </w:r>
+      <w:proofErr w:type="spellEnd"/>
+      <w:r>
+        <w:t xml:space="preserve"> in maniera bidirezionale</w:t>
       </w:r>
       <w:r>
         <w:t>, comunicare con altri containers</w:t>
@@ -7600,12 +9288,28 @@
         <w:t>nternet.</w:t>
       </w:r>
       <w:r>
-        <w:t xml:space="preserve"> Rimangono comunque irraggiungibili dall’esterno, se non per mezzo di una porta associata con l’host.</w:t>
-      </w:r>
-    </w:p>
-    <w:p>
-      <w:r>
-        <w:t>Le network in docker hanno un</w:t>
+        <w:t xml:space="preserve"> Rimangono comunque irraggiungibili dall’esterno, se non per mezzo di una porta associata con </w:t>
+      </w:r>
+      <w:proofErr w:type="spellStart"/>
+      <w:r>
+        <w:t>l’host</w:t>
+      </w:r>
+      <w:proofErr w:type="spellEnd"/>
+      <w:r>
+        <w:t>.</w:t>
+      </w:r>
+    </w:p>
+    <w:p>
+      <w:r>
+        <w:t xml:space="preserve">Le network in </w:t>
+      </w:r>
+      <w:proofErr w:type="spellStart"/>
+      <w:r>
+        <w:t>docker</w:t>
+      </w:r>
+      <w:proofErr w:type="spellEnd"/>
+      <w:r>
+        <w:t xml:space="preserve"> hanno un</w:t>
       </w:r>
       <w:r>
         <w:t xml:space="preserve"> DNS server incorporato che permette ai containers di risolvere i nomi degli atri containers per raggiungerli, anziché usare il loro IP.</w:t>
@@ -7695,8 +9399,13 @@
         </w:numPr>
       </w:pPr>
       <w:bookmarkStart w:id="37" w:name="_Toc139235985"/>
-      <w:r>
-        <w:t>cgroups (control groups)</w:t>
+      <w:proofErr w:type="spellStart"/>
+      <w:r>
+        <w:t>cgroups</w:t>
+      </w:r>
+      <w:proofErr w:type="spellEnd"/>
+      <w:r>
+        <w:t xml:space="preserve"> (control groups)</w:t>
       </w:r>
       <w:bookmarkEnd w:id="37"/>
     </w:p>
@@ -7724,7 +9433,31 @@
         <w:t xml:space="preserve"> </w:t>
       </w:r>
       <w:r>
-        <w:t>Sono esposti nel container tramite uno pseudo-filesystem, che nei sistemi Linux più recenti corrisponde solitamente al percorso ‘/sys/fs/cgroup’</w:t>
+        <w:t>Sono esposti nel container tramite uno pseudo-filesystem, che nei sistemi Linux più recenti corrisponde solitamente al percorso ‘/</w:t>
+      </w:r>
+      <w:proofErr w:type="spellStart"/>
+      <w:r>
+        <w:t>sys</w:t>
+      </w:r>
+      <w:proofErr w:type="spellEnd"/>
+      <w:r>
+        <w:t>/</w:t>
+      </w:r>
+      <w:proofErr w:type="spellStart"/>
+      <w:r>
+        <w:t>fs</w:t>
+      </w:r>
+      <w:proofErr w:type="spellEnd"/>
+      <w:r>
+        <w:t>/</w:t>
+      </w:r>
+      <w:proofErr w:type="spellStart"/>
+      <w:r>
+        <w:t>cgroup</w:t>
+      </w:r>
+      <w:proofErr w:type="spellEnd"/>
+      <w:r>
+        <w:t>’</w:t>
       </w:r>
       <w:sdt>
         <w:sdtPr>
@@ -7764,8 +9497,13 @@
     </w:p>
     <w:p>
       <w:r>
-        <w:t>Inoltre, un qualsiasi processo può accedere alla gerarchia dei propri cgroups</w:t>
-      </w:r>
+        <w:t xml:space="preserve">Inoltre, un qualsiasi processo può accedere alla gerarchia dei propri </w:t>
+      </w:r>
+      <w:proofErr w:type="spellStart"/>
+      <w:r>
+        <w:t>cgroups</w:t>
+      </w:r>
+      <w:proofErr w:type="spellEnd"/>
       <w:r>
         <w:t>:</w:t>
       </w:r>
@@ -7776,7 +9514,23 @@
         <w:t xml:space="preserve">ad esempio, </w:t>
       </w:r>
       <w:r>
-        <w:t xml:space="preserve">tramite il procfs pseudo-filesystem, al percorso ‘/proc/self/cgroup’ </w:t>
+        <w:t xml:space="preserve">tramite il </w:t>
+      </w:r>
+      <w:proofErr w:type="spellStart"/>
+      <w:r>
+        <w:t>procfs</w:t>
+      </w:r>
+      <w:proofErr w:type="spellEnd"/>
+      <w:r>
+        <w:t xml:space="preserve"> pseudo-filesystem, al percorso ‘/proc/self/</w:t>
+      </w:r>
+      <w:proofErr w:type="spellStart"/>
+      <w:r>
+        <w:t>cgroup</w:t>
+      </w:r>
+      <w:proofErr w:type="spellEnd"/>
+      <w:r>
+        <w:t xml:space="preserve">’ </w:t>
       </w:r>
       <w:sdt>
         <w:sdtPr>
@@ -7813,7 +9567,39 @@
         <w:pStyle w:val="Rientrocorpodeltesto"/>
       </w:pPr>
       <w:r>
-        <w:t>Esistono due versioni dei cgroups, ‘cgroup v1’ e ‘cgroup v2’: le versioni più recenti di Docker utilizzano cgroup v2.</w:t>
+        <w:t xml:space="preserve">Esistono due versioni dei </w:t>
+      </w:r>
+      <w:proofErr w:type="spellStart"/>
+      <w:r>
+        <w:t>cgroups</w:t>
+      </w:r>
+      <w:proofErr w:type="spellEnd"/>
+      <w:r>
+        <w:t>, ‘</w:t>
+      </w:r>
+      <w:proofErr w:type="spellStart"/>
+      <w:r>
+        <w:t>cgroup</w:t>
+      </w:r>
+      <w:proofErr w:type="spellEnd"/>
+      <w:r>
+        <w:t xml:space="preserve"> v1’ e ‘</w:t>
+      </w:r>
+      <w:proofErr w:type="spellStart"/>
+      <w:r>
+        <w:t>cgroup</w:t>
+      </w:r>
+      <w:proofErr w:type="spellEnd"/>
+      <w:r>
+        <w:t xml:space="preserve"> v2’: le versioni più recenti di Docker utilizzano </w:t>
+      </w:r>
+      <w:proofErr w:type="spellStart"/>
+      <w:r>
+        <w:t>cgroup</w:t>
+      </w:r>
+      <w:proofErr w:type="spellEnd"/>
+      <w:r>
+        <w:t xml:space="preserve"> v2.</w:t>
       </w:r>
     </w:p>
     <w:p>
@@ -7821,7 +9607,15 @@
         <w:pStyle w:val="Rientrocorpodeltesto"/>
       </w:pPr>
       <w:r>
-        <w:t>Le cgroups sono modificabili in fase di inizializzazione del container tramite opzioni su riga di comando</w:t>
+        <w:t xml:space="preserve">Le </w:t>
+      </w:r>
+      <w:proofErr w:type="spellStart"/>
+      <w:r>
+        <w:t>cgroups</w:t>
+      </w:r>
+      <w:proofErr w:type="spellEnd"/>
+      <w:r>
+        <w:t xml:space="preserve"> sono modificabili in fase di inizializzazione del container tramite opzioni su riga di comando</w:t>
       </w:r>
       <w:r>
         <w:t xml:space="preserve">: </w:t>
@@ -7830,11 +9624,27 @@
         <w:t xml:space="preserve">per </w:t>
       </w:r>
       <w:r>
-        <w:t>il comando ‘docker run’ esistono opzioni</w:t>
-      </w:r>
+        <w:t>il comando ‘</w:t>
+      </w:r>
+      <w:proofErr w:type="spellStart"/>
+      <w:r>
+        <w:t>docker</w:t>
+      </w:r>
+      <w:proofErr w:type="spellEnd"/>
       <w:r>
         <w:t xml:space="preserve"> </w:t>
       </w:r>
+      <w:proofErr w:type="spellStart"/>
+      <w:r>
+        <w:t>run</w:t>
+      </w:r>
+      <w:proofErr w:type="spellEnd"/>
+      <w:r>
+        <w:t>’ esistono opzioni</w:t>
+      </w:r>
+      <w:r>
+        <w:t xml:space="preserve"> </w:t>
+      </w:r>
       <w:r>
         <w:t xml:space="preserve">come </w:t>
       </w:r>
@@ -7844,11 +9654,24 @@
       <w:r>
         <w:t>--</w:t>
       </w:r>
-      <w:r>
-        <w:t>cpuset-cpus’</w:t>
-      </w:r>
-      <w:r>
-        <w:t xml:space="preserve"> o ‘--memory’.</w:t>
+      <w:proofErr w:type="spellStart"/>
+      <w:r>
+        <w:t>cpuset-cpus</w:t>
+      </w:r>
+      <w:proofErr w:type="spellEnd"/>
+      <w:r>
+        <w:t>’</w:t>
+      </w:r>
+      <w:r>
+        <w:t xml:space="preserve"> o ‘--</w:t>
+      </w:r>
+      <w:proofErr w:type="spellStart"/>
+      <w:r>
+        <w:t>memory</w:t>
+      </w:r>
+      <w:proofErr w:type="spellEnd"/>
+      <w:r>
+        <w:t>’.</w:t>
       </w:r>
     </w:p>
     <w:p>
@@ -7859,7 +9682,15 @@
         <w:t xml:space="preserve">A monte, </w:t>
       </w:r>
       <w:r>
-        <w:t>i cgroups sono organizzati in slices</w:t>
+        <w:t xml:space="preserve">i </w:t>
+      </w:r>
+      <w:proofErr w:type="spellStart"/>
+      <w:r>
+        <w:t>cgroups</w:t>
+      </w:r>
+      <w:proofErr w:type="spellEnd"/>
+      <w:r>
+        <w:t xml:space="preserve"> sono organizzati in slices</w:t>
       </w:r>
       <w:r>
         <w:t xml:space="preserve">: la slice </w:t>
@@ -7885,9 +9716,11 @@
       <w:r>
         <w:t>‘</w:t>
       </w:r>
+      <w:proofErr w:type="spellStart"/>
       <w:r>
         <w:t>system.slice</w:t>
       </w:r>
+      <w:proofErr w:type="spellEnd"/>
       <w:r>
         <w:t>’</w:t>
       </w:r>
@@ -7898,8 +9731,13 @@
         <w:t xml:space="preserve">che è la stessa del </w:t>
       </w:r>
       <w:r>
-        <w:t>sistema host</w:t>
-      </w:r>
+        <w:t xml:space="preserve">sistema </w:t>
+      </w:r>
+      <w:proofErr w:type="spellStart"/>
+      <w:r>
+        <w:t>host</w:t>
+      </w:r>
+      <w:proofErr w:type="spellEnd"/>
       <w:sdt>
         <w:sdtPr>
           <w:id w:val="1827778488"/>
@@ -7942,7 +9780,15 @@
         <w:t xml:space="preserve">di default </w:t>
       </w:r>
       <w:r>
-        <w:t xml:space="preserve">da Docker sono gli stessi presenti sull’host. </w:t>
+        <w:t xml:space="preserve">da Docker sono gli stessi presenti </w:t>
+      </w:r>
+      <w:proofErr w:type="spellStart"/>
+      <w:r>
+        <w:t>sull’host</w:t>
+      </w:r>
+      <w:proofErr w:type="spellEnd"/>
+      <w:r>
+        <w:t xml:space="preserve">. </w:t>
       </w:r>
     </w:p>
     <w:p>
@@ -7954,12 +9800,14 @@
         </w:numPr>
       </w:pPr>
       <w:bookmarkStart w:id="38" w:name="_Toc139235986"/>
+      <w:proofErr w:type="spellStart"/>
       <w:r>
         <w:t>s</w:t>
       </w:r>
       <w:r>
         <w:t>eccomp</w:t>
       </w:r>
+      <w:proofErr w:type="spellEnd"/>
       <w:r>
         <w:t xml:space="preserve"> (Secure Computing)</w:t>
       </w:r>
@@ -8027,7 +9875,23 @@
         </w:sdtContent>
       </w:sdt>
       <w:r>
-        <w:t>, che permette di limitare  le syscalls richiamabili dal namespace interno ai containers, impedendone l’esecuzione o filtrando gli argomenti ammessi per l’esecuzione.</w:t>
+        <w:t xml:space="preserve">, che permette di limitare  le </w:t>
+      </w:r>
+      <w:proofErr w:type="spellStart"/>
+      <w:r>
+        <w:t>syscalls</w:t>
+      </w:r>
+      <w:proofErr w:type="spellEnd"/>
+      <w:r>
+        <w:t xml:space="preserve"> richiamabili dal </w:t>
+      </w:r>
+      <w:proofErr w:type="spellStart"/>
+      <w:r>
+        <w:t>namespace</w:t>
+      </w:r>
+      <w:proofErr w:type="spellEnd"/>
+      <w:r>
+        <w:t xml:space="preserve"> interno ai containers, impedendone l’esecuzione o filtrando gli argomenti ammessi per l’esecuzione.</w:t>
       </w:r>
     </w:p>
     <w:p>
@@ -8035,7 +9899,15 @@
         <w:pStyle w:val="Rientrocorpodeltesto"/>
       </w:pPr>
       <w:r>
-        <w:t>A livello basso, questa feature opera sullo stato ‘seccomp’ del processo chiamante</w:t>
+        <w:t>A livello basso, questa feature opera sullo stato ‘</w:t>
+      </w:r>
+      <w:proofErr w:type="spellStart"/>
+      <w:r>
+        <w:t>seccomp</w:t>
+      </w:r>
+      <w:proofErr w:type="spellEnd"/>
+      <w:r>
+        <w:t>’ del processo chiamante</w:t>
       </w:r>
       <w:r>
         <w:t>, basa</w:t>
@@ -8044,7 +9916,15 @@
         <w:t>ndosi su determinat</w:t>
       </w:r>
       <w:r>
-        <w:t xml:space="preserve">i profili di sicurezza che fungono da liste nere. in formato json. </w:t>
+        <w:t xml:space="preserve">i profili di sicurezza che fungono da liste nere. in formato </w:t>
+      </w:r>
+      <w:proofErr w:type="spellStart"/>
+      <w:r>
+        <w:t>json</w:t>
+      </w:r>
+      <w:proofErr w:type="spellEnd"/>
+      <w:r>
+        <w:t xml:space="preserve">. </w:t>
       </w:r>
     </w:p>
     <w:p>
@@ -8052,11 +9932,16 @@
         <w:pStyle w:val="Rientrocorpodeltesto"/>
       </w:pPr>
       <w:r>
-        <w:t>Di default esiste già un profilo predefinito, ‘default</w:t>
+        <w:t>Di default esiste già un profilo predefinito, ‘</w:t>
+      </w:r>
+      <w:proofErr w:type="spellStart"/>
+      <w:r>
+        <w:t>default</w:t>
       </w:r>
       <w:r>
         <w:t>.json</w:t>
       </w:r>
+      <w:proofErr w:type="spellEnd"/>
       <w:r>
         <w:t>’, per l’esecuzione standard</w:t>
       </w:r>
@@ -8070,7 +9955,15 @@
         <w:t>l’opzione</w:t>
       </w:r>
       <w:r>
-        <w:t xml:space="preserve"> ‘unconfined’ per l’esecuzione senza restrizioni.</w:t>
+        <w:t xml:space="preserve"> ‘</w:t>
+      </w:r>
+      <w:proofErr w:type="spellStart"/>
+      <w:r>
+        <w:t>unconfined</w:t>
+      </w:r>
+      <w:proofErr w:type="spellEnd"/>
+      <w:r>
+        <w:t>’ per l’esecuzione senza restrizioni.</w:t>
       </w:r>
     </w:p>
     <w:p>
@@ -8078,7 +9971,15 @@
         <w:pStyle w:val="Rientrocorpodeltesto"/>
       </w:pPr>
       <w:r>
-        <w:t>Per essere efficace, seccomp dev’essere prima di tutto abilitato dal kernel con CONFIG_SECCOMP=y</w:t>
+        <w:t xml:space="preserve">Per essere efficace, </w:t>
+      </w:r>
+      <w:proofErr w:type="spellStart"/>
+      <w:r>
+        <w:t>seccomp</w:t>
+      </w:r>
+      <w:proofErr w:type="spellEnd"/>
+      <w:r>
+        <w:t xml:space="preserve"> dev’essere prima di tutto abilitato dal kernel con CONFIG_SECCOMP=y</w:t>
       </w:r>
       <w:sdt>
         <w:sdtPr>
@@ -8125,11 +10026,13 @@
         </w:numPr>
       </w:pPr>
       <w:bookmarkStart w:id="39" w:name="_Toc139235987"/>
+      <w:proofErr w:type="spellStart"/>
       <w:r>
         <w:lastRenderedPageBreak/>
         <w:t>AppArmor</w:t>
       </w:r>
       <w:bookmarkEnd w:id="39"/>
+      <w:proofErr w:type="spellEnd"/>
     </w:p>
     <w:p>
       <w:pPr>
@@ -8140,7 +10043,15 @@
         <w:t xml:space="preserve">Feature del Linux kernel </w:t>
       </w:r>
       <w:r>
-        <w:t xml:space="preserve">che introduce un vincolo Mandatory Access Control per le operazioni da e verso </w:t>
+        <w:t xml:space="preserve">che introduce un vincolo </w:t>
+      </w:r>
+      <w:proofErr w:type="spellStart"/>
+      <w:r>
+        <w:t>Mandatory</w:t>
+      </w:r>
+      <w:proofErr w:type="spellEnd"/>
+      <w:r>
+        <w:t xml:space="preserve"> Access Control per le operazioni da e verso </w:t>
       </w:r>
       <w:r>
         <w:t>un certo processo</w:t>
@@ -8182,8 +10093,21 @@
       </w:r>
     </w:p>
     <w:p>
-      <w:r>
-        <w:t>AppArmor ha funzionamento path-based:</w:t>
+      <w:proofErr w:type="spellStart"/>
+      <w:r>
+        <w:t>AppArmor</w:t>
+      </w:r>
+      <w:proofErr w:type="spellEnd"/>
+      <w:r>
+        <w:t xml:space="preserve"> ha funzionamento </w:t>
+      </w:r>
+      <w:proofErr w:type="spellStart"/>
+      <w:r>
+        <w:t>path-based</w:t>
+      </w:r>
+      <w:proofErr w:type="spellEnd"/>
+      <w:r>
+        <w:t>:</w:t>
       </w:r>
       <w:r>
         <w:t xml:space="preserve"> </w:t>
@@ -8207,10 +10131,34 @@
         <w:t>,</w:t>
       </w:r>
       <w:r>
-        <w:t xml:space="preserve"> ‘/proc/sys’</w:t>
-      </w:r>
-      <w:r>
-        <w:t xml:space="preserve"> e l’utilizzo della syscall ‘mount’</w:t>
+        <w:t xml:space="preserve"> ‘/proc/</w:t>
+      </w:r>
+      <w:proofErr w:type="spellStart"/>
+      <w:r>
+        <w:t>sys</w:t>
+      </w:r>
+      <w:proofErr w:type="spellEnd"/>
+      <w:r>
+        <w:t>’</w:t>
+      </w:r>
+      <w:r>
+        <w:t xml:space="preserve"> e l’utilizzo della </w:t>
+      </w:r>
+      <w:proofErr w:type="spellStart"/>
+      <w:r>
+        <w:t>syscall</w:t>
+      </w:r>
+      <w:proofErr w:type="spellEnd"/>
+      <w:r>
+        <w:t xml:space="preserve"> ‘</w:t>
+      </w:r>
+      <w:proofErr w:type="spellStart"/>
+      <w:r>
+        <w:t>mount</w:t>
+      </w:r>
+      <w:proofErr w:type="spellEnd"/>
+      <w:r>
+        <w:t>’</w:t>
       </w:r>
       <w:sdt>
         <w:sdtPr>
@@ -8255,24 +10203,42 @@
       <w:r>
         <w:t xml:space="preserve">Nonostante </w:t>
       </w:r>
-      <w:r>
-        <w:t xml:space="preserve">AppArmor </w:t>
+      <w:proofErr w:type="spellStart"/>
+      <w:r>
+        <w:t>AppArmor</w:t>
+      </w:r>
+      <w:proofErr w:type="spellEnd"/>
+      <w:r>
+        <w:t xml:space="preserve"> </w:t>
       </w:r>
       <w:r>
         <w:t xml:space="preserve">sia divenuto standard nel modulo di sicurezza kernel, esso </w:t>
       </w:r>
       <w:r>
-        <w:t xml:space="preserve">non è attivo di default in tutte le distribuzioni Linux: è standard, ad esempio, in Ubuntu e OpenSUSE, mentre </w:t>
+        <w:t xml:space="preserve">non è attivo di default in tutte le distribuzioni Linux: è standard, ad esempio, in Ubuntu e </w:t>
+      </w:r>
+      <w:proofErr w:type="spellStart"/>
+      <w:r>
+        <w:t>OpenSUSE</w:t>
+      </w:r>
+      <w:proofErr w:type="spellEnd"/>
+      <w:r>
+        <w:t xml:space="preserve">, mentre </w:t>
       </w:r>
       <w:r>
         <w:t xml:space="preserve">va attivato </w:t>
       </w:r>
       <w:r>
-        <w:t>nelle distribuzioni RHEL, Fedora e CentO</w:t>
+        <w:t xml:space="preserve">nelle distribuzioni RHEL, Fedora e </w:t>
+      </w:r>
+      <w:proofErr w:type="spellStart"/>
+      <w:r>
+        <w:t>CentO</w:t>
       </w:r>
       <w:r>
         <w:t>S</w:t>
       </w:r>
+      <w:proofErr w:type="spellEnd"/>
       <w:r>
         <w:t>.</w:t>
       </w:r>
@@ -8287,10 +10253,12 @@
         </w:numPr>
       </w:pPr>
       <w:bookmarkStart w:id="40" w:name="_Toc139235988"/>
+      <w:proofErr w:type="spellStart"/>
       <w:r>
         <w:t>SELinux</w:t>
       </w:r>
       <w:bookmarkEnd w:id="40"/>
+      <w:proofErr w:type="spellEnd"/>
     </w:p>
     <w:p>
       <w:pPr>
@@ -8298,7 +10266,15 @@
         <w:spacing w:line="360" w:lineRule="auto"/>
       </w:pPr>
       <w:r>
-        <w:t>Feature del Linux kernel che introduce un vincolo Mandatory Access Control per le operazioni da e verso un certo processo, attraverso l’associazione di policy al container.</w:t>
+        <w:t xml:space="preserve">Feature del Linux kernel che introduce un vincolo </w:t>
+      </w:r>
+      <w:proofErr w:type="spellStart"/>
+      <w:r>
+        <w:t>Mandatory</w:t>
+      </w:r>
+      <w:proofErr w:type="spellEnd"/>
+      <w:r>
+        <w:t xml:space="preserve"> Access Control per le operazioni da e verso un certo processo, attraverso l’associazione di policy al container.</w:t>
       </w:r>
       <w:r>
         <w:t xml:space="preserve"> </w:t>
@@ -8306,7 +10282,23 @@
     </w:p>
     <w:p>
       <w:r>
-        <w:t xml:space="preserve">La sicurezza implementata da SELinux segue il funzionamento label-based: estende le ACL </w:t>
+        <w:t xml:space="preserve">La sicurezza implementata da </w:t>
+      </w:r>
+      <w:proofErr w:type="spellStart"/>
+      <w:r>
+        <w:t>SELinux</w:t>
+      </w:r>
+      <w:proofErr w:type="spellEnd"/>
+      <w:r>
+        <w:t xml:space="preserve"> segue il funzionamento label-</w:t>
+      </w:r>
+      <w:proofErr w:type="spellStart"/>
+      <w:r>
+        <w:t>based</w:t>
+      </w:r>
+      <w:proofErr w:type="spellEnd"/>
+      <w:r>
+        <w:t xml:space="preserve">: estende le ACL </w:t>
       </w:r>
       <w:r>
         <w:t>di ogni file di sistema</w:t>
@@ -8314,6 +10306,7 @@
       <w:r>
         <w:t xml:space="preserve"> aggiungendo un tag con la forma ‘</w:t>
       </w:r>
+      <w:proofErr w:type="spellStart"/>
       <w:r>
         <w:rPr>
           <w:i/>
@@ -8363,6 +10356,7 @@
         </w:rPr>
         <w:t>level</w:t>
       </w:r>
+      <w:proofErr w:type="spellEnd"/>
       <w:r>
         <w:t>’</w:t>
       </w:r>
@@ -8426,9 +10420,11 @@
       <w:r>
         <w:t>‘</w:t>
       </w:r>
+      <w:proofErr w:type="spellStart"/>
       <w:r>
         <w:t>Roles</w:t>
       </w:r>
+      <w:proofErr w:type="spellEnd"/>
       <w:r>
         <w:t>’</w:t>
       </w:r>
@@ -8442,7 +10438,23 @@
         <w:t>Level</w:t>
       </w:r>
       <w:r>
-        <w:t>’. Ogni utente Linux è mappato a un utente SELinux corrispondente, tramite una SELinux policy</w:t>
+        <w:t xml:space="preserve">’. Ogni utente Linux è mappato a un utente </w:t>
+      </w:r>
+      <w:proofErr w:type="spellStart"/>
+      <w:r>
+        <w:t>SELinux</w:t>
+      </w:r>
+      <w:proofErr w:type="spellEnd"/>
+      <w:r>
+        <w:t xml:space="preserve"> corrispondente, tramite una </w:t>
+      </w:r>
+      <w:proofErr w:type="spellStart"/>
+      <w:r>
+        <w:t>SELinux</w:t>
+      </w:r>
+      <w:proofErr w:type="spellEnd"/>
+      <w:r>
+        <w:t xml:space="preserve"> policy</w:t>
       </w:r>
       <w:r>
         <w:t>;</w:t>
@@ -8456,6 +10468,7 @@
           <w:numId w:val="13"/>
         </w:numPr>
       </w:pPr>
+      <w:proofErr w:type="spellStart"/>
       <w:r>
         <w:rPr>
           <w:i/>
@@ -8463,11 +10476,20 @@
         </w:rPr>
         <w:t>Role</w:t>
       </w:r>
+      <w:proofErr w:type="spellEnd"/>
       <w:r>
         <w:t xml:space="preserve">: </w:t>
       </w:r>
       <w:r>
-        <w:t>ereditabili, danno l’autorizzazione a certi ‘Types’</w:t>
+        <w:t>ereditabili, danno l’autorizzazione a certi ‘</w:t>
+      </w:r>
+      <w:proofErr w:type="spellStart"/>
+      <w:r>
+        <w:t>Types</w:t>
+      </w:r>
+      <w:proofErr w:type="spellEnd"/>
+      <w:r>
+        <w:t>’</w:t>
       </w:r>
       <w:r>
         <w:t>;</w:t>
@@ -8481,6 +10503,7 @@
           <w:numId w:val="13"/>
         </w:numPr>
       </w:pPr>
+      <w:proofErr w:type="spellStart"/>
       <w:r>
         <w:rPr>
           <w:i/>
@@ -8488,14 +10511,36 @@
         </w:rPr>
         <w:t>Type</w:t>
       </w:r>
+      <w:proofErr w:type="spellEnd"/>
       <w:r>
         <w:t xml:space="preserve">: </w:t>
       </w:r>
       <w:r>
-        <w:t>riferiti a oggetti del filesystem o tipi di processo</w:t>
-      </w:r>
-      <w:r>
-        <w:t xml:space="preserve"> (quest’ultimi, nello specifico, sono anche detti ‘domini’), servono alle SELinux policies per specificare come un certo ‘Type’ può accedere ad altri ‘Types’</w:t>
+        <w:t xml:space="preserve">riferiti a oggetti del filesystem o tipi di processo (quest’ultimi, nello specifico, sono anche detti ‘domini’), servono alle </w:t>
+      </w:r>
+      <w:proofErr w:type="spellStart"/>
+      <w:r>
+        <w:t>SELinux</w:t>
+      </w:r>
+      <w:proofErr w:type="spellEnd"/>
+      <w:r>
+        <w:t xml:space="preserve"> policies per specificare come un certo ‘</w:t>
+      </w:r>
+      <w:proofErr w:type="spellStart"/>
+      <w:r>
+        <w:t>Type</w:t>
+      </w:r>
+      <w:proofErr w:type="spellEnd"/>
+      <w:r>
+        <w:t>’ può accedere ad altri ‘</w:t>
+      </w:r>
+      <w:proofErr w:type="spellStart"/>
+      <w:r>
+        <w:t>Types</w:t>
+      </w:r>
+      <w:proofErr w:type="spellEnd"/>
+      <w:r>
+        <w:t>’</w:t>
       </w:r>
       <w:r>
         <w:t>;</w:t>
@@ -8529,15 +10574,52 @@
         <w:t>livello di confidenzialità dell’informazione</w:t>
       </w:r>
       <w:r>
-        <w:t xml:space="preserve"> secondo il modello Bell-LaPaula, usato se SELinux è in modalità MLS(Multy-Layer Security) o MCS(Multy-Category Security). Queste modalità sono combinabili.</w:t>
+        <w:t xml:space="preserve"> secondo il modello Bell-</w:t>
+      </w:r>
+      <w:proofErr w:type="spellStart"/>
+      <w:r>
+        <w:t>LaPaula</w:t>
+      </w:r>
+      <w:proofErr w:type="spellEnd"/>
+      <w:r>
+        <w:t xml:space="preserve">, usato se </w:t>
+      </w:r>
+      <w:proofErr w:type="spellStart"/>
+      <w:r>
+        <w:t>SELinux</w:t>
+      </w:r>
+      <w:proofErr w:type="spellEnd"/>
+      <w:r>
+        <w:t xml:space="preserve"> è in modalità MLS(</w:t>
+      </w:r>
+      <w:proofErr w:type="spellStart"/>
+      <w:r>
+        <w:t>Multy</w:t>
+      </w:r>
+      <w:proofErr w:type="spellEnd"/>
+      <w:r>
+        <w:t>-Layer Security) o MCS(</w:t>
+      </w:r>
+      <w:proofErr w:type="spellStart"/>
+      <w:r>
+        <w:t>Multy-Category</w:t>
+      </w:r>
+      <w:proofErr w:type="spellEnd"/>
+      <w:r>
+        <w:t xml:space="preserve"> Security). Queste modalità sono combinabili.</w:t>
       </w:r>
     </w:p>
     <w:p>
       <w:pPr>
         <w:ind w:firstLine="0"/>
       </w:pPr>
-      <w:r>
-        <w:t xml:space="preserve">SELinux </w:t>
+      <w:proofErr w:type="spellStart"/>
+      <w:r>
+        <w:t>SELinux</w:t>
+      </w:r>
+      <w:proofErr w:type="spellEnd"/>
+      <w:r>
+        <w:t xml:space="preserve"> </w:t>
       </w:r>
       <w:r>
         <w:t xml:space="preserve">è </w:t>
@@ -8552,19 +10634,45 @@
         <w:t xml:space="preserve"> sistemi Fedora</w:t>
       </w:r>
       <w:r>
-        <w:t xml:space="preserve"> come alternativa ad AppArmor</w:t>
-      </w:r>
-      <w:r>
-        <w:t>. Il demone di Docker può attivarne il supporto tramite la flag ‘—selinux-enabled’.</w:t>
+        <w:t xml:space="preserve"> come alternativa ad </w:t>
+      </w:r>
+      <w:proofErr w:type="spellStart"/>
+      <w:r>
+        <w:t>AppArmor</w:t>
+      </w:r>
+      <w:proofErr w:type="spellEnd"/>
+      <w:r>
+        <w:t xml:space="preserve">. Il demone di Docker può attivarne il supporto tramite </w:t>
+      </w:r>
+      <w:proofErr w:type="gramStart"/>
+      <w:r>
+        <w:t>la flag</w:t>
+      </w:r>
+      <w:proofErr w:type="gramEnd"/>
+      <w:r>
+        <w:t xml:space="preserve"> ‘—</w:t>
+      </w:r>
+      <w:proofErr w:type="spellStart"/>
+      <w:r>
+        <w:t>selinux-enabled</w:t>
+      </w:r>
+      <w:proofErr w:type="spellEnd"/>
+      <w:r>
+        <w:t>’.</w:t>
       </w:r>
     </w:p>
     <w:p>
       <w:pPr>
         <w:pStyle w:val="Rientrocorpodeltesto"/>
       </w:pPr>
+      <w:proofErr w:type="spellStart"/>
       <w:r>
         <w:lastRenderedPageBreak/>
-        <w:t>SELinux ha tre modalità:</w:t>
+        <w:t>SELinux</w:t>
+      </w:r>
+      <w:proofErr w:type="spellEnd"/>
+      <w:r>
+        <w:t xml:space="preserve"> ha tre modalità:</w:t>
       </w:r>
     </w:p>
     <w:p>
@@ -8579,8 +10687,13 @@
           <w:bCs/>
         </w:rPr>
       </w:pPr>
-      <w:r>
-        <w:t>Enforcing: attiva le policy bloccanti;</w:t>
+      <w:proofErr w:type="spellStart"/>
+      <w:r>
+        <w:t>Enforcing</w:t>
+      </w:r>
+      <w:proofErr w:type="spellEnd"/>
+      <w:r>
+        <w:t>: attiva le policy bloccanti;</w:t>
       </w:r>
     </w:p>
     <w:p>
@@ -8611,8 +10724,21 @@
           <w:bCs/>
         </w:rPr>
       </w:pPr>
-      <w:r>
-        <w:t>Disabled: SELinux policies disattivate.</w:t>
+      <w:proofErr w:type="spellStart"/>
+      <w:r>
+        <w:t>Disabled</w:t>
+      </w:r>
+      <w:proofErr w:type="spellEnd"/>
+      <w:r>
+        <w:t xml:space="preserve">: </w:t>
+      </w:r>
+      <w:proofErr w:type="spellStart"/>
+      <w:r>
+        <w:t>SELinux</w:t>
+      </w:r>
+      <w:proofErr w:type="spellEnd"/>
+      <w:r>
+        <w:t xml:space="preserve"> policies disattivate.</w:t>
       </w:r>
     </w:p>
     <w:p>
@@ -8717,7 +10843,39 @@
         </w:numPr>
       </w:pPr>
       <w:r>
-        <w:t>Può esser eseguito come in modalità privilegiata, bypassando AppArmor e seccomp, con la flag ‘--privileged’;</w:t>
+        <w:t xml:space="preserve">Può esser eseguito come in modalità privilegiata, bypassando </w:t>
+      </w:r>
+      <w:proofErr w:type="spellStart"/>
+      <w:r>
+        <w:t>AppArmor</w:t>
+      </w:r>
+      <w:proofErr w:type="spellEnd"/>
+      <w:r>
+        <w:t xml:space="preserve"> e </w:t>
+      </w:r>
+      <w:proofErr w:type="spellStart"/>
+      <w:r>
+        <w:t>seccomp</w:t>
+      </w:r>
+      <w:proofErr w:type="spellEnd"/>
+      <w:r>
+        <w:t xml:space="preserve">, con </w:t>
+      </w:r>
+      <w:proofErr w:type="gramStart"/>
+      <w:r>
+        <w:t>la flag</w:t>
+      </w:r>
+      <w:proofErr w:type="gramEnd"/>
+      <w:r>
+        <w:t xml:space="preserve"> ‘--</w:t>
+      </w:r>
+      <w:proofErr w:type="spellStart"/>
+      <w:r>
+        <w:t>privileged</w:t>
+      </w:r>
+      <w:proofErr w:type="spellEnd"/>
+      <w:r>
+        <w:t>’;</w:t>
       </w:r>
     </w:p>
     <w:p>
@@ -8729,7 +10887,23 @@
         </w:numPr>
       </w:pPr>
       <w:r>
-        <w:t xml:space="preserve">Può esser eseguito con determinate capabilities abilitate, così da consentire solo specifiche operazioni privilegiate, facendo attenzione al profilo AppArmor e seccomp associati, che lavorano in </w:t>
+        <w:t xml:space="preserve">Può esser eseguito con determinate capabilities abilitate, così da consentire solo specifiche operazioni privilegiate, facendo attenzione al profilo </w:t>
+      </w:r>
+      <w:proofErr w:type="spellStart"/>
+      <w:r>
+        <w:t>AppArmor</w:t>
+      </w:r>
+      <w:proofErr w:type="spellEnd"/>
+      <w:r>
+        <w:t xml:space="preserve"> e </w:t>
+      </w:r>
+      <w:proofErr w:type="spellStart"/>
+      <w:r>
+        <w:t>seccomp</w:t>
+      </w:r>
+      <w:proofErr w:type="spellEnd"/>
+      <w:r>
+        <w:t xml:space="preserve"> associati, che lavorano in </w:t>
       </w:r>
       <w:r>
         <w:t>maniera</w:t>
@@ -8768,7 +10942,15 @@
         <w:ind w:firstLine="0"/>
       </w:pPr>
       <w:r>
-        <w:t>Generalmente, le componenti del framework Docker sono di proprietà dell’utente root (UID=0), mentre appartengono al gruppo ‘docker’ (il suo GID varia da sistema a sistema) o al gruppo root (GID=0).</w:t>
+        <w:t>Generalmente, le componenti del framework Docker sono di proprietà dell’utente root (UID=0), mentre appartengono al gruppo ‘</w:t>
+      </w:r>
+      <w:proofErr w:type="spellStart"/>
+      <w:r>
+        <w:t>docker</w:t>
+      </w:r>
+      <w:proofErr w:type="spellEnd"/>
+      <w:r>
+        <w:t>’ (il suo GID varia da sistema a sistema) o al gruppo root (GID=0).</w:t>
       </w:r>
     </w:p>
     <w:bookmarkStart w:id="43" w:name="_MON_1749481892"/>
@@ -8780,12 +10962,12 @@
       </w:pPr>
       <w:r>
         <w:object w:dxaOrig="8505" w:dyaOrig="732" w14:anchorId="30233F35">
-          <v:shape id="_x0000_i1076" type="#_x0000_t75" style="width:425.25pt;height:36.75pt" o:ole="" filled="t" fillcolor="#e7e6e6 [3214]">
+          <v:shape id="_x0000_i1031" type="#_x0000_t75" style="width:425.4pt;height:36.6pt" o:ole="" o:borderleftcolor="this" filled="t" fillcolor="#e7e6e6 [3214]">
             <v:fill opacity="13107f"/>
             <v:imagedata r:id="rId26" o:title=""/>
             <w10:borderleft type="single" width="4"/>
           </v:shape>
-          <o:OLEObject Type="Embed" ProgID="Word.OpenDocumentText.12" ShapeID="_x0000_i1076" DrawAspect="Content" ObjectID="_1749849245" r:id="rId27"/>
+          <o:OLEObject Type="Embed" ProgID="Word.OpenDocumentText.12" ShapeID="_x0000_i1031" DrawAspect="Content" ObjectID="_1749855710" r:id="rId27"/>
         </w:object>
       </w:r>
     </w:p>
@@ -8823,7 +11005,15 @@
         <w:t>: ACL</w:t>
       </w:r>
       <w:r>
-        <w:t xml:space="preserve"> del Docker Unix socket (Docker API)</w:t>
+        <w:t xml:space="preserve"> del Docker Unix </w:t>
+      </w:r>
+      <w:proofErr w:type="spellStart"/>
+      <w:r>
+        <w:t>socket</w:t>
+      </w:r>
+      <w:proofErr w:type="spellEnd"/>
+      <w:r>
+        <w:t xml:space="preserve"> (Docker API)</w:t>
       </w:r>
       <w:bookmarkEnd w:id="44"/>
     </w:p>

</xml_diff>

<commit_message>
binary escape e docker.sock escape
</commit_message>
<xml_diff>
--- a/tesi_bozza.docx
+++ b/tesi_bozza.docx
@@ -46,7 +46,7 @@
           <v:shape id="_x0000_i1025" type="#_x0000_t75" style="width:424.65pt;height:662pt" o:ole="">
             <v:imagedata r:id="rId8" o:title=""/>
           </v:shape>
-          <o:OLEObject Type="Embed" ProgID="Word.OpenDocumentText.12" ShapeID="_x0000_i1025" DrawAspect="Content" ObjectID="_1750408825" r:id="rId9"/>
+          <o:OLEObject Type="Embed" ProgID="Word.OpenDocumentText.12" ShapeID="_x0000_i1025" DrawAspect="Content" ObjectID="_1750412016" r:id="rId9"/>
         </w:object>
       </w:r>
     </w:p>
@@ -249,7 +249,7 @@
         </w:rPr>
         <w:fldChar w:fldCharType="separate"/>
       </w:r>
-      <w:hyperlink w:anchor="_Toc139278735" w:history="1">
+      <w:hyperlink w:anchor="_Toc139799002" w:history="1">
         <w:r>
           <w:rPr>
             <w:rStyle w:val="Collegamentoipertestuale"/>
@@ -294,7 +294,7 @@
             <w:noProof/>
             <w:webHidden/>
           </w:rPr>
-          <w:instrText xml:space="preserve"> PAGEREF _Toc139278735 \h </w:instrText>
+          <w:instrText xml:space="preserve"> PAGEREF _Toc139799002 \h </w:instrText>
         </w:r>
         <w:r>
           <w:rPr>
@@ -341,7 +341,7 @@
           <w:lang w:eastAsia="it-IT"/>
         </w:rPr>
       </w:pPr>
-      <w:hyperlink w:anchor="_Toc139278736" w:history="1">
+      <w:hyperlink w:anchor="_Toc139799003" w:history="1">
         <w:r>
           <w:rPr>
             <w:rStyle w:val="Collegamentoipertestuale"/>
@@ -386,7 +386,7 @@
             <w:noProof/>
             <w:webHidden/>
           </w:rPr>
-          <w:instrText xml:space="preserve"> PAGEREF _Toc139278736 \h </w:instrText>
+          <w:instrText xml:space="preserve"> PAGEREF _Toc139799003 \h </w:instrText>
         </w:r>
         <w:r>
           <w:rPr>
@@ -433,7 +433,7 @@
           <w:lang w:eastAsia="it-IT"/>
         </w:rPr>
       </w:pPr>
-      <w:hyperlink w:anchor="_Toc139278737" w:history="1">
+      <w:hyperlink w:anchor="_Toc139799004" w:history="1">
         <w:r>
           <w:rPr>
             <w:rStyle w:val="Collegamentoipertestuale"/>
@@ -478,7 +478,7 @@
             <w:noProof/>
             <w:webHidden/>
           </w:rPr>
-          <w:instrText xml:space="preserve"> PAGEREF _Toc139278737 \h </w:instrText>
+          <w:instrText xml:space="preserve"> PAGEREF _Toc139799004 \h </w:instrText>
         </w:r>
         <w:r>
           <w:rPr>
@@ -525,7 +525,7 @@
           <w:lang w:eastAsia="it-IT"/>
         </w:rPr>
       </w:pPr>
-      <w:hyperlink w:anchor="_Toc139278738" w:history="1">
+      <w:hyperlink w:anchor="_Toc139799005" w:history="1">
         <w:r>
           <w:rPr>
             <w:rStyle w:val="Collegamentoipertestuale"/>
@@ -570,7 +570,7 @@
             <w:noProof/>
             <w:webHidden/>
           </w:rPr>
-          <w:instrText xml:space="preserve"> PAGEREF _Toc139278738 \h </w:instrText>
+          <w:instrText xml:space="preserve"> PAGEREF _Toc139799005 \h </w:instrText>
         </w:r>
         <w:r>
           <w:rPr>
@@ -617,7 +617,7 @@
           <w:lang w:eastAsia="it-IT"/>
         </w:rPr>
       </w:pPr>
-      <w:hyperlink w:anchor="_Toc139278739" w:history="1">
+      <w:hyperlink w:anchor="_Toc139799006" w:history="1">
         <w:r>
           <w:rPr>
             <w:rStyle w:val="Collegamentoipertestuale"/>
@@ -662,7 +662,7 @@
             <w:noProof/>
             <w:webHidden/>
           </w:rPr>
-          <w:instrText xml:space="preserve"> PAGEREF _Toc139278739 \h </w:instrText>
+          <w:instrText xml:space="preserve"> PAGEREF _Toc139799006 \h </w:instrText>
         </w:r>
         <w:r>
           <w:rPr>
@@ -709,7 +709,7 @@
           <w:lang w:eastAsia="it-IT"/>
         </w:rPr>
       </w:pPr>
-      <w:hyperlink w:anchor="_Toc139278740" w:history="1">
+      <w:hyperlink w:anchor="_Toc139799007" w:history="1">
         <w:r>
           <w:rPr>
             <w:rStyle w:val="Collegamentoipertestuale"/>
@@ -754,7 +754,7 @@
             <w:noProof/>
             <w:webHidden/>
           </w:rPr>
-          <w:instrText xml:space="preserve"> PAGEREF _Toc139278740 \h </w:instrText>
+          <w:instrText xml:space="preserve"> PAGEREF _Toc139799007 \h </w:instrText>
         </w:r>
         <w:r>
           <w:rPr>
@@ -801,7 +801,7 @@
           <w:lang w:eastAsia="it-IT"/>
         </w:rPr>
       </w:pPr>
-      <w:hyperlink w:anchor="_Toc139278741" w:history="1">
+      <w:hyperlink w:anchor="_Toc139799008" w:history="1">
         <w:r>
           <w:rPr>
             <w:rStyle w:val="Collegamentoipertestuale"/>
@@ -846,7 +846,7 @@
             <w:noProof/>
             <w:webHidden/>
           </w:rPr>
-          <w:instrText xml:space="preserve"> PAGEREF _Toc139278741 \h </w:instrText>
+          <w:instrText xml:space="preserve"> PAGEREF _Toc139799008 \h </w:instrText>
         </w:r>
         <w:r>
           <w:rPr>
@@ -893,7 +893,7 @@
           <w:lang w:eastAsia="it-IT"/>
         </w:rPr>
       </w:pPr>
-      <w:hyperlink w:anchor="_Toc139278742" w:history="1">
+      <w:hyperlink w:anchor="_Toc139799009" w:history="1">
         <w:r>
           <w:rPr>
             <w:rStyle w:val="Collegamentoipertestuale"/>
@@ -938,7 +938,7 @@
             <w:noProof/>
             <w:webHidden/>
           </w:rPr>
-          <w:instrText xml:space="preserve"> PAGEREF _Toc139278742 \h </w:instrText>
+          <w:instrText xml:space="preserve"> PAGEREF _Toc139799009 \h </w:instrText>
         </w:r>
         <w:r>
           <w:rPr>
@@ -985,7 +985,7 @@
           <w:lang w:eastAsia="it-IT"/>
         </w:rPr>
       </w:pPr>
-      <w:hyperlink w:anchor="_Toc139278743" w:history="1">
+      <w:hyperlink w:anchor="_Toc139799010" w:history="1">
         <w:r>
           <w:rPr>
             <w:rStyle w:val="Collegamentoipertestuale"/>
@@ -1030,7 +1030,7 @@
             <w:noProof/>
             <w:webHidden/>
           </w:rPr>
-          <w:instrText xml:space="preserve"> PAGEREF _Toc139278743 \h </w:instrText>
+          <w:instrText xml:space="preserve"> PAGEREF _Toc139799010 \h </w:instrText>
         </w:r>
         <w:r>
           <w:rPr>
@@ -1077,7 +1077,7 @@
           <w:lang w:eastAsia="it-IT"/>
         </w:rPr>
       </w:pPr>
-      <w:hyperlink w:anchor="_Toc139278744" w:history="1">
+      <w:hyperlink w:anchor="_Toc139799011" w:history="1">
         <w:r>
           <w:rPr>
             <w:rStyle w:val="Collegamentoipertestuale"/>
@@ -1122,7 +1122,7 @@
             <w:noProof/>
             <w:webHidden/>
           </w:rPr>
-          <w:instrText xml:space="preserve"> PAGEREF _Toc139278744 \h </w:instrText>
+          <w:instrText xml:space="preserve"> PAGEREF _Toc139799011 \h </w:instrText>
         </w:r>
         <w:r>
           <w:rPr>
@@ -1169,7 +1169,7 @@
           <w:lang w:eastAsia="it-IT"/>
         </w:rPr>
       </w:pPr>
-      <w:hyperlink w:anchor="_Toc139278745" w:history="1">
+      <w:hyperlink w:anchor="_Toc139799012" w:history="1">
         <w:r>
           <w:rPr>
             <w:rStyle w:val="Collegamentoipertestuale"/>
@@ -1214,7 +1214,7 @@
             <w:noProof/>
             <w:webHidden/>
           </w:rPr>
-          <w:instrText xml:space="preserve"> PAGEREF _Toc139278745 \h </w:instrText>
+          <w:instrText xml:space="preserve"> PAGEREF _Toc139799012 \h </w:instrText>
         </w:r>
         <w:r>
           <w:rPr>
@@ -1261,7 +1261,7 @@
           <w:lang w:eastAsia="it-IT"/>
         </w:rPr>
       </w:pPr>
-      <w:hyperlink w:anchor="_Toc139278746" w:history="1">
+      <w:hyperlink w:anchor="_Toc139799013" w:history="1">
         <w:r>
           <w:rPr>
             <w:rStyle w:val="Collegamentoipertestuale"/>
@@ -1306,7 +1306,7 @@
             <w:noProof/>
             <w:webHidden/>
           </w:rPr>
-          <w:instrText xml:space="preserve"> PAGEREF _Toc139278746 \h </w:instrText>
+          <w:instrText xml:space="preserve"> PAGEREF _Toc139799013 \h </w:instrText>
         </w:r>
         <w:r>
           <w:rPr>
@@ -1353,7 +1353,7 @@
           <w:lang w:eastAsia="it-IT"/>
         </w:rPr>
       </w:pPr>
-      <w:hyperlink w:anchor="_Toc139278747" w:history="1">
+      <w:hyperlink w:anchor="_Toc139799014" w:history="1">
         <w:r>
           <w:rPr>
             <w:rStyle w:val="Collegamentoipertestuale"/>
@@ -1400,7 +1400,7 @@
             <w:noProof/>
             <w:webHidden/>
           </w:rPr>
-          <w:instrText xml:space="preserve"> PAGEREF _Toc139278747 \h </w:instrText>
+          <w:instrText xml:space="preserve"> PAGEREF _Toc139799014 \h </w:instrText>
         </w:r>
         <w:r>
           <w:rPr>
@@ -1447,7 +1447,7 @@
           <w:lang w:eastAsia="it-IT"/>
         </w:rPr>
       </w:pPr>
-      <w:hyperlink w:anchor="_Toc139278748" w:history="1">
+      <w:hyperlink w:anchor="_Toc139799015" w:history="1">
         <w:r>
           <w:rPr>
             <w:rStyle w:val="Collegamentoipertestuale"/>
@@ -1492,7 +1492,7 @@
             <w:noProof/>
             <w:webHidden/>
           </w:rPr>
-          <w:instrText xml:space="preserve"> PAGEREF _Toc139278748 \h </w:instrText>
+          <w:instrText xml:space="preserve"> PAGEREF _Toc139799015 \h </w:instrText>
         </w:r>
         <w:r>
           <w:rPr>
@@ -1539,7 +1539,7 @@
           <w:lang w:eastAsia="it-IT"/>
         </w:rPr>
       </w:pPr>
-      <w:hyperlink w:anchor="_Toc139278749" w:history="1">
+      <w:hyperlink w:anchor="_Toc139799016" w:history="1">
         <w:r>
           <w:rPr>
             <w:rStyle w:val="Collegamentoipertestuale"/>
@@ -1586,7 +1586,7 @@
             <w:noProof/>
             <w:webHidden/>
           </w:rPr>
-          <w:instrText xml:space="preserve"> PAGEREF _Toc139278749 \h </w:instrText>
+          <w:instrText xml:space="preserve"> PAGEREF _Toc139799016 \h </w:instrText>
         </w:r>
         <w:r>
           <w:rPr>
@@ -1633,7 +1633,7 @@
           <w:lang w:eastAsia="it-IT"/>
         </w:rPr>
       </w:pPr>
-      <w:hyperlink w:anchor="_Toc139278750" w:history="1">
+      <w:hyperlink w:anchor="_Toc139799017" w:history="1">
         <w:r>
           <w:rPr>
             <w:rStyle w:val="Collegamentoipertestuale"/>
@@ -1680,7 +1680,7 @@
             <w:noProof/>
             <w:webHidden/>
           </w:rPr>
-          <w:instrText xml:space="preserve"> PAGEREF _Toc139278750 \h </w:instrText>
+          <w:instrText xml:space="preserve"> PAGEREF _Toc139799017 \h </w:instrText>
         </w:r>
         <w:r>
           <w:rPr>
@@ -1727,7 +1727,7 @@
           <w:lang w:eastAsia="it-IT"/>
         </w:rPr>
       </w:pPr>
-      <w:hyperlink w:anchor="_Toc139278751" w:history="1">
+      <w:hyperlink w:anchor="_Toc139799018" w:history="1">
         <w:r>
           <w:rPr>
             <w:rStyle w:val="Collegamentoipertestuale"/>
@@ -1772,7 +1772,7 @@
             <w:noProof/>
             <w:webHidden/>
           </w:rPr>
-          <w:instrText xml:space="preserve"> PAGEREF _Toc139278751 \h </w:instrText>
+          <w:instrText xml:space="preserve"> PAGEREF _Toc139799018 \h </w:instrText>
         </w:r>
         <w:r>
           <w:rPr>
@@ -1819,7 +1819,7 @@
           <w:lang w:eastAsia="it-IT"/>
         </w:rPr>
       </w:pPr>
-      <w:hyperlink w:anchor="_Toc139278752" w:history="1">
+      <w:hyperlink w:anchor="_Toc139799019" w:history="1">
         <w:r>
           <w:rPr>
             <w:rStyle w:val="Collegamentoipertestuale"/>
@@ -1864,7 +1864,7 @@
             <w:noProof/>
             <w:webHidden/>
           </w:rPr>
-          <w:instrText xml:space="preserve"> PAGEREF _Toc139278752 \h </w:instrText>
+          <w:instrText xml:space="preserve"> PAGEREF _Toc139799019 \h </w:instrText>
         </w:r>
         <w:r>
           <w:rPr>
@@ -1911,7 +1911,7 @@
           <w:lang w:eastAsia="it-IT"/>
         </w:rPr>
       </w:pPr>
-      <w:hyperlink w:anchor="_Toc139278753" w:history="1">
+      <w:hyperlink w:anchor="_Toc139799020" w:history="1">
         <w:r>
           <w:rPr>
             <w:rStyle w:val="Collegamentoipertestuale"/>
@@ -1956,7 +1956,7 @@
             <w:noProof/>
             <w:webHidden/>
           </w:rPr>
-          <w:instrText xml:space="preserve"> PAGEREF _Toc139278753 \h </w:instrText>
+          <w:instrText xml:space="preserve"> PAGEREF _Toc139799020 \h </w:instrText>
         </w:r>
         <w:r>
           <w:rPr>
@@ -2003,7 +2003,7 @@
           <w:lang w:eastAsia="it-IT"/>
         </w:rPr>
       </w:pPr>
-      <w:hyperlink w:anchor="_Toc139278754" w:history="1">
+      <w:hyperlink w:anchor="_Toc139799021" w:history="1">
         <w:r>
           <w:rPr>
             <w:rStyle w:val="Collegamentoipertestuale"/>
@@ -2048,7 +2048,7 @@
             <w:noProof/>
             <w:webHidden/>
           </w:rPr>
-          <w:instrText xml:space="preserve"> PAGEREF _Toc139278754 \h </w:instrText>
+          <w:instrText xml:space="preserve"> PAGEREF _Toc139799021 \h </w:instrText>
         </w:r>
         <w:r>
           <w:rPr>
@@ -2095,7 +2095,7 @@
           <w:lang w:eastAsia="it-IT"/>
         </w:rPr>
       </w:pPr>
-      <w:hyperlink w:anchor="_Toc139278755" w:history="1">
+      <w:hyperlink w:anchor="_Toc139799022" w:history="1">
         <w:r>
           <w:rPr>
             <w:rStyle w:val="Collegamentoipertestuale"/>
@@ -2140,7 +2140,7 @@
             <w:noProof/>
             <w:webHidden/>
           </w:rPr>
-          <w:instrText xml:space="preserve"> PAGEREF _Toc139278755 \h </w:instrText>
+          <w:instrText xml:space="preserve"> PAGEREF _Toc139799022 \h </w:instrText>
         </w:r>
         <w:r>
           <w:rPr>
@@ -2187,7 +2187,7 @@
           <w:lang w:eastAsia="it-IT"/>
         </w:rPr>
       </w:pPr>
-      <w:hyperlink w:anchor="_Toc139278756" w:history="1">
+      <w:hyperlink w:anchor="_Toc139799023" w:history="1">
         <w:r>
           <w:rPr>
             <w:rStyle w:val="Collegamentoipertestuale"/>
@@ -2232,7 +2232,7 @@
             <w:noProof/>
             <w:webHidden/>
           </w:rPr>
-          <w:instrText xml:space="preserve"> PAGEREF _Toc139278756 \h </w:instrText>
+          <w:instrText xml:space="preserve"> PAGEREF _Toc139799023 \h </w:instrText>
         </w:r>
         <w:r>
           <w:rPr>
@@ -2279,7 +2279,7 @@
           <w:lang w:eastAsia="it-IT"/>
         </w:rPr>
       </w:pPr>
-      <w:hyperlink w:anchor="_Toc139278757" w:history="1">
+      <w:hyperlink w:anchor="_Toc139799024" w:history="1">
         <w:r>
           <w:rPr>
             <w:rStyle w:val="Collegamentoipertestuale"/>
@@ -2324,7 +2324,7 @@
             <w:noProof/>
             <w:webHidden/>
           </w:rPr>
-          <w:instrText xml:space="preserve"> PAGEREF _Toc139278757 \h </w:instrText>
+          <w:instrText xml:space="preserve"> PAGEREF _Toc139799024 \h </w:instrText>
         </w:r>
         <w:r>
           <w:rPr>
@@ -2371,7 +2371,7 @@
           <w:lang w:eastAsia="it-IT"/>
         </w:rPr>
       </w:pPr>
-      <w:hyperlink w:anchor="_Toc139278758" w:history="1">
+      <w:hyperlink w:anchor="_Toc139799025" w:history="1">
         <w:r>
           <w:rPr>
             <w:rStyle w:val="Collegamentoipertestuale"/>
@@ -2416,7 +2416,7 @@
             <w:noProof/>
             <w:webHidden/>
           </w:rPr>
-          <w:instrText xml:space="preserve"> PAGEREF _Toc139278758 \h </w:instrText>
+          <w:instrText xml:space="preserve"> PAGEREF _Toc139799025 \h </w:instrText>
         </w:r>
         <w:r>
           <w:rPr>
@@ -2463,7 +2463,7 @@
           <w:lang w:eastAsia="it-IT"/>
         </w:rPr>
       </w:pPr>
-      <w:hyperlink w:anchor="_Toc139278759" w:history="1">
+      <w:hyperlink w:anchor="_Toc139799026" w:history="1">
         <w:r>
           <w:rPr>
             <w:rStyle w:val="Collegamentoipertestuale"/>
@@ -2508,7 +2508,7 @@
             <w:noProof/>
             <w:webHidden/>
           </w:rPr>
-          <w:instrText xml:space="preserve"> PAGEREF _Toc139278759 \h </w:instrText>
+          <w:instrText xml:space="preserve"> PAGEREF _Toc139799026 \h </w:instrText>
         </w:r>
         <w:r>
           <w:rPr>
@@ -2544,6 +2544,96 @@
         <w:pStyle w:val="Sommario2"/>
         <w:tabs>
           <w:tab w:val="left" w:pos="880"/>
+          <w:tab w:val="right" w:leader="dot" w:pos="8495"/>
+        </w:tabs>
+        <w:rPr>
+          <w:rStyle w:val="Collegamentoipertestuale"/>
+          <w:noProof/>
+        </w:rPr>
+      </w:pPr>
+      <w:hyperlink w:anchor="_Toc139799027" w:history="1">
+        <w:r>
+          <w:rPr>
+            <w:rStyle w:val="Collegamentoipertestuale"/>
+            <w:noProof/>
+          </w:rPr>
+          <w:t>1.8</w:t>
+        </w:r>
+        <w:r>
+          <w:rPr>
+            <w:rFonts w:asciiTheme="minorHAnsi" w:eastAsiaTheme="minorEastAsia" w:hAnsiTheme="minorHAnsi"/>
+            <w:noProof/>
+            <w:color w:val="auto"/>
+            <w:sz w:val="22"/>
+            <w:szCs w:val="22"/>
+            <w:lang w:eastAsia="it-IT"/>
+          </w:rPr>
+          <w:tab/>
+        </w:r>
+        <w:r>
+          <w:rPr>
+            <w:rStyle w:val="Collegamentoipertestuale"/>
+            <w:noProof/>
+          </w:rPr>
+          <w:t>container escape vulnerability</w:t>
+        </w:r>
+        <w:r>
+          <w:rPr>
+            <w:noProof/>
+            <w:webHidden/>
+          </w:rPr>
+          <w:tab/>
+        </w:r>
+        <w:r>
+          <w:rPr>
+            <w:noProof/>
+            <w:webHidden/>
+          </w:rPr>
+          <w:fldChar w:fldCharType="begin"/>
+        </w:r>
+        <w:r>
+          <w:rPr>
+            <w:noProof/>
+            <w:webHidden/>
+          </w:rPr>
+          <w:instrText xml:space="preserve"> PAGEREF _Toc139799027 \h </w:instrText>
+        </w:r>
+        <w:r>
+          <w:rPr>
+            <w:noProof/>
+            <w:webHidden/>
+          </w:rPr>
+        </w:r>
+        <w:r>
+          <w:rPr>
+            <w:noProof/>
+            <w:webHidden/>
+          </w:rPr>
+          <w:fldChar w:fldCharType="separate"/>
+        </w:r>
+        <w:r>
+          <w:rPr>
+            <w:noProof/>
+            <w:webHidden/>
+          </w:rPr>
+          <w:t>19</w:t>
+        </w:r>
+        <w:r>
+          <w:rPr>
+            <w:noProof/>
+            <w:webHidden/>
+          </w:rPr>
+          <w:fldChar w:fldCharType="end"/>
+        </w:r>
+      </w:hyperlink>
+    </w:p>
+    <w:p/>
+    <w:p/>
+    <w:p>
+      <w:pPr>
+        <w:pStyle w:val="Sommario1"/>
+        <w:tabs>
+          <w:tab w:val="left" w:pos="480"/>
           <w:tab w:val="right" w:leader="dot" w:pos="8495"/>
         </w:tabs>
         <w:rPr>
@@ -2555,13 +2645,13 @@
           <w:lang w:eastAsia="it-IT"/>
         </w:rPr>
       </w:pPr>
-      <w:hyperlink w:anchor="_Toc139278760" w:history="1">
+      <w:hyperlink w:anchor="_Toc139799028" w:history="1">
         <w:r>
           <w:rPr>
             <w:rStyle w:val="Collegamentoipertestuale"/>
             <w:noProof/>
           </w:rPr>
-          <w:t>1.8</w:t>
+          <w:t>2</w:t>
         </w:r>
         <w:r>
           <w:rPr>
@@ -2579,7 +2669,7 @@
             <w:rStyle w:val="Collegamentoipertestuale"/>
             <w:noProof/>
           </w:rPr>
-          <w:t>container escape vulnerability</w:t>
+          <w:t>IMPLEMENTAZIONE</w:t>
         </w:r>
         <w:r>
           <w:rPr>
@@ -2600,7 +2690,7 @@
             <w:noProof/>
             <w:webHidden/>
           </w:rPr>
-          <w:instrText xml:space="preserve"> PAGEREF _Toc139278760 \h </w:instrText>
+          <w:instrText xml:space="preserve"> PAGEREF _Toc139799028 \h </w:instrText>
         </w:r>
         <w:r>
           <w:rPr>
@@ -2620,7 +2710,7 @@
             <w:noProof/>
             <w:webHidden/>
           </w:rPr>
-          <w:t>19</w:t>
+          <w:t>21</w:t>
         </w:r>
         <w:r>
           <w:rPr>
@@ -2633,8 +2723,9 @@
     </w:p>
     <w:p>
       <w:pPr>
-        <w:pStyle w:val="Sommario1"/>
+        <w:pStyle w:val="Sommario2"/>
         <w:tabs>
+          <w:tab w:val="left" w:pos="880"/>
           <w:tab w:val="right" w:leader="dot" w:pos="8495"/>
         </w:tabs>
         <w:rPr>
@@ -2646,11 +2737,488 @@
           <w:lang w:eastAsia="it-IT"/>
         </w:rPr>
       </w:pPr>
-      <w:hyperlink w:anchor="_Toc139278761" w:history="1">
+      <w:hyperlink w:anchor="_Toc139799029" w:history="1">
         <w:r>
           <w:rPr>
             <w:rStyle w:val="Collegamentoipertestuale"/>
             <w:noProof/>
+            <w:lang w:val="en-US"/>
+          </w:rPr>
+          <w:t>2.1</w:t>
+        </w:r>
+        <w:r>
+          <w:rPr>
+            <w:rFonts w:asciiTheme="minorHAnsi" w:eastAsiaTheme="minorEastAsia" w:hAnsiTheme="minorHAnsi"/>
+            <w:noProof/>
+            <w:color w:val="auto"/>
+            <w:sz w:val="22"/>
+            <w:szCs w:val="22"/>
+            <w:lang w:eastAsia="it-IT"/>
+          </w:rPr>
+          <w:tab/>
+        </w:r>
+        <w:r>
+          <w:rPr>
+            <w:rStyle w:val="Collegamentoipertestuale"/>
+            <w:noProof/>
+            <w:lang w:val="en-US"/>
+          </w:rPr>
+          <w:t>Host takeover con binary ‘docker’</w:t>
+        </w:r>
+        <w:r>
+          <w:rPr>
+            <w:noProof/>
+            <w:webHidden/>
+          </w:rPr>
+          <w:tab/>
+        </w:r>
+        <w:r>
+          <w:rPr>
+            <w:noProof/>
+            <w:webHidden/>
+          </w:rPr>
+          <w:fldChar w:fldCharType="begin"/>
+        </w:r>
+        <w:r>
+          <w:rPr>
+            <w:noProof/>
+            <w:webHidden/>
+          </w:rPr>
+          <w:instrText xml:space="preserve"> PAGEREF _Toc139799029 \h </w:instrText>
+        </w:r>
+        <w:r>
+          <w:rPr>
+            <w:noProof/>
+            <w:webHidden/>
+          </w:rPr>
+        </w:r>
+        <w:r>
+          <w:rPr>
+            <w:noProof/>
+            <w:webHidden/>
+          </w:rPr>
+          <w:fldChar w:fldCharType="separate"/>
+        </w:r>
+        <w:r>
+          <w:rPr>
+            <w:noProof/>
+            <w:webHidden/>
+          </w:rPr>
+          <w:t>21</w:t>
+        </w:r>
+        <w:r>
+          <w:rPr>
+            <w:noProof/>
+            <w:webHidden/>
+          </w:rPr>
+          <w:fldChar w:fldCharType="end"/>
+        </w:r>
+      </w:hyperlink>
+    </w:p>
+    <w:p>
+      <w:pPr>
+        <w:pStyle w:val="Sommario2"/>
+        <w:tabs>
+          <w:tab w:val="left" w:pos="880"/>
+          <w:tab w:val="right" w:leader="dot" w:pos="8495"/>
+        </w:tabs>
+        <w:rPr>
+          <w:rFonts w:asciiTheme="minorHAnsi" w:eastAsiaTheme="minorEastAsia" w:hAnsiTheme="minorHAnsi"/>
+          <w:noProof/>
+          <w:color w:val="auto"/>
+          <w:sz w:val="22"/>
+          <w:szCs w:val="22"/>
+          <w:lang w:eastAsia="it-IT"/>
+        </w:rPr>
+      </w:pPr>
+      <w:hyperlink w:anchor="_Toc139799030" w:history="1">
+        <w:r>
+          <w:rPr>
+            <w:rStyle w:val="Collegamentoipertestuale"/>
+            <w:noProof/>
+          </w:rPr>
+          <w:t>2.2</w:t>
+        </w:r>
+        <w:r>
+          <w:rPr>
+            <w:rFonts w:asciiTheme="minorHAnsi" w:eastAsiaTheme="minorEastAsia" w:hAnsiTheme="minorHAnsi"/>
+            <w:noProof/>
+            <w:color w:val="auto"/>
+            <w:sz w:val="22"/>
+            <w:szCs w:val="22"/>
+            <w:lang w:eastAsia="it-IT"/>
+          </w:rPr>
+          <w:tab/>
+        </w:r>
+        <w:r>
+          <w:rPr>
+            <w:rStyle w:val="Collegamentoipertestuale"/>
+            <w:noProof/>
+          </w:rPr>
+          <w:t>Abuso del Docker socket</w:t>
+        </w:r>
+        <w:r>
+          <w:rPr>
+            <w:noProof/>
+            <w:webHidden/>
+          </w:rPr>
+          <w:tab/>
+        </w:r>
+        <w:r>
+          <w:rPr>
+            <w:noProof/>
+            <w:webHidden/>
+          </w:rPr>
+          <w:fldChar w:fldCharType="begin"/>
+        </w:r>
+        <w:r>
+          <w:rPr>
+            <w:noProof/>
+            <w:webHidden/>
+          </w:rPr>
+          <w:instrText xml:space="preserve"> PAGEREF _Toc139799030 \h </w:instrText>
+        </w:r>
+        <w:r>
+          <w:rPr>
+            <w:noProof/>
+            <w:webHidden/>
+          </w:rPr>
+        </w:r>
+        <w:r>
+          <w:rPr>
+            <w:noProof/>
+            <w:webHidden/>
+          </w:rPr>
+          <w:fldChar w:fldCharType="separate"/>
+        </w:r>
+        <w:r>
+          <w:rPr>
+            <w:noProof/>
+            <w:webHidden/>
+          </w:rPr>
+          <w:t>23</w:t>
+        </w:r>
+        <w:r>
+          <w:rPr>
+            <w:noProof/>
+            <w:webHidden/>
+          </w:rPr>
+          <w:fldChar w:fldCharType="end"/>
+        </w:r>
+      </w:hyperlink>
+    </w:p>
+    <w:p>
+      <w:pPr>
+        <w:pStyle w:val="Sommario3"/>
+        <w:tabs>
+          <w:tab w:val="right" w:leader="dot" w:pos="8495"/>
+        </w:tabs>
+        <w:rPr>
+          <w:rFonts w:asciiTheme="minorHAnsi" w:eastAsiaTheme="minorEastAsia" w:hAnsiTheme="minorHAnsi"/>
+          <w:noProof/>
+          <w:color w:val="auto"/>
+          <w:sz w:val="22"/>
+          <w:szCs w:val="22"/>
+          <w:lang w:eastAsia="it-IT"/>
+        </w:rPr>
+      </w:pPr>
+      <w:hyperlink w:anchor="_Toc139799031" w:history="1">
+        <w:r>
+          <w:rPr>
+            <w:rStyle w:val="Collegamentoipertestuale"/>
+            <w:noProof/>
+          </w:rPr>
+          <w:t>2.2.1 Docker UNIX socket montato</w:t>
+        </w:r>
+        <w:r>
+          <w:rPr>
+            <w:noProof/>
+            <w:webHidden/>
+          </w:rPr>
+          <w:tab/>
+        </w:r>
+        <w:r>
+          <w:rPr>
+            <w:noProof/>
+            <w:webHidden/>
+          </w:rPr>
+          <w:fldChar w:fldCharType="begin"/>
+        </w:r>
+        <w:r>
+          <w:rPr>
+            <w:noProof/>
+            <w:webHidden/>
+          </w:rPr>
+          <w:instrText xml:space="preserve"> PAGEREF _Toc139799031 \h </w:instrText>
+        </w:r>
+        <w:r>
+          <w:rPr>
+            <w:noProof/>
+            <w:webHidden/>
+          </w:rPr>
+        </w:r>
+        <w:r>
+          <w:rPr>
+            <w:noProof/>
+            <w:webHidden/>
+          </w:rPr>
+          <w:fldChar w:fldCharType="separate"/>
+        </w:r>
+        <w:r>
+          <w:rPr>
+            <w:noProof/>
+            <w:webHidden/>
+          </w:rPr>
+          <w:t>23</w:t>
+        </w:r>
+        <w:r>
+          <w:rPr>
+            <w:noProof/>
+            <w:webHidden/>
+          </w:rPr>
+          <w:fldChar w:fldCharType="end"/>
+        </w:r>
+      </w:hyperlink>
+    </w:p>
+    <w:p>
+      <w:pPr>
+        <w:pStyle w:val="Sommario3"/>
+        <w:tabs>
+          <w:tab w:val="right" w:leader="dot" w:pos="8495"/>
+        </w:tabs>
+        <w:rPr>
+          <w:rFonts w:asciiTheme="minorHAnsi" w:eastAsiaTheme="minorEastAsia" w:hAnsiTheme="minorHAnsi"/>
+          <w:noProof/>
+          <w:color w:val="auto"/>
+          <w:sz w:val="22"/>
+          <w:szCs w:val="22"/>
+          <w:lang w:eastAsia="it-IT"/>
+        </w:rPr>
+      </w:pPr>
+      <w:hyperlink w:anchor="_Toc139799032" w:history="1">
+        <w:r>
+          <w:rPr>
+            <w:rStyle w:val="Collegamentoipertestuale"/>
+            <w:noProof/>
+          </w:rPr>
+          <w:t>2.2.2 Docker TCP socket esposto</w:t>
+        </w:r>
+        <w:r>
+          <w:rPr>
+            <w:noProof/>
+            <w:webHidden/>
+          </w:rPr>
+          <w:tab/>
+        </w:r>
+        <w:r>
+          <w:rPr>
+            <w:noProof/>
+            <w:webHidden/>
+          </w:rPr>
+          <w:fldChar w:fldCharType="begin"/>
+        </w:r>
+        <w:r>
+          <w:rPr>
+            <w:noProof/>
+            <w:webHidden/>
+          </w:rPr>
+          <w:instrText xml:space="preserve"> PAGEREF _Toc139799032 \h </w:instrText>
+        </w:r>
+        <w:r>
+          <w:rPr>
+            <w:noProof/>
+            <w:webHidden/>
+          </w:rPr>
+        </w:r>
+        <w:r>
+          <w:rPr>
+            <w:noProof/>
+            <w:webHidden/>
+          </w:rPr>
+          <w:fldChar w:fldCharType="separate"/>
+        </w:r>
+        <w:r>
+          <w:rPr>
+            <w:noProof/>
+            <w:webHidden/>
+          </w:rPr>
+          <w:t>23</w:t>
+        </w:r>
+        <w:r>
+          <w:rPr>
+            <w:noProof/>
+            <w:webHidden/>
+          </w:rPr>
+          <w:fldChar w:fldCharType="end"/>
+        </w:r>
+      </w:hyperlink>
+    </w:p>
+    <w:p>
+      <w:pPr>
+        <w:pStyle w:val="Sommario3"/>
+        <w:tabs>
+          <w:tab w:val="right" w:leader="dot" w:pos="8495"/>
+        </w:tabs>
+        <w:rPr>
+          <w:rFonts w:asciiTheme="minorHAnsi" w:eastAsiaTheme="minorEastAsia" w:hAnsiTheme="minorHAnsi"/>
+          <w:noProof/>
+          <w:color w:val="auto"/>
+          <w:sz w:val="22"/>
+          <w:szCs w:val="22"/>
+          <w:lang w:eastAsia="it-IT"/>
+        </w:rPr>
+      </w:pPr>
+      <w:hyperlink w:anchor="_Toc139799033" w:history="1">
+        <w:r>
+          <w:rPr>
+            <w:rStyle w:val="Collegamentoipertestuale"/>
+            <w:noProof/>
+          </w:rPr>
+          <w:t>2.2.3 Exploit: dockerio.py</w:t>
+        </w:r>
+        <w:r>
+          <w:rPr>
+            <w:noProof/>
+            <w:webHidden/>
+          </w:rPr>
+          <w:tab/>
+        </w:r>
+        <w:r>
+          <w:rPr>
+            <w:noProof/>
+            <w:webHidden/>
+          </w:rPr>
+          <w:fldChar w:fldCharType="begin"/>
+        </w:r>
+        <w:r>
+          <w:rPr>
+            <w:noProof/>
+            <w:webHidden/>
+          </w:rPr>
+          <w:instrText xml:space="preserve"> PAGEREF _Toc139799033 \h </w:instrText>
+        </w:r>
+        <w:r>
+          <w:rPr>
+            <w:noProof/>
+            <w:webHidden/>
+          </w:rPr>
+        </w:r>
+        <w:r>
+          <w:rPr>
+            <w:noProof/>
+            <w:webHidden/>
+          </w:rPr>
+          <w:fldChar w:fldCharType="separate"/>
+        </w:r>
+        <w:r>
+          <w:rPr>
+            <w:noProof/>
+            <w:webHidden/>
+          </w:rPr>
+          <w:t>24</w:t>
+        </w:r>
+        <w:r>
+          <w:rPr>
+            <w:noProof/>
+            <w:webHidden/>
+          </w:rPr>
+          <w:fldChar w:fldCharType="end"/>
+        </w:r>
+      </w:hyperlink>
+    </w:p>
+    <w:p>
+      <w:pPr>
+        <w:pStyle w:val="Sommario2"/>
+        <w:tabs>
+          <w:tab w:val="right" w:leader="dot" w:pos="8495"/>
+        </w:tabs>
+        <w:rPr>
+          <w:rFonts w:asciiTheme="minorHAnsi" w:eastAsiaTheme="minorEastAsia" w:hAnsiTheme="minorHAnsi"/>
+          <w:noProof/>
+          <w:color w:val="auto"/>
+          <w:sz w:val="22"/>
+          <w:szCs w:val="22"/>
+          <w:lang w:eastAsia="it-IT"/>
+        </w:rPr>
+      </w:pPr>
+      <w:hyperlink w:anchor="_Toc139799034" w:history="1">
+        <w:r>
+          <w:rPr>
+            <w:rStyle w:val="Collegamentoipertestuale"/>
+            <w:noProof/>
+          </w:rPr>
+          <w:t>2.2 fuga da container a configurazione fragile</w:t>
+        </w:r>
+        <w:r>
+          <w:rPr>
+            <w:noProof/>
+            <w:webHidden/>
+          </w:rPr>
+          <w:tab/>
+        </w:r>
+        <w:r>
+          <w:rPr>
+            <w:noProof/>
+            <w:webHidden/>
+          </w:rPr>
+          <w:fldChar w:fldCharType="begin"/>
+        </w:r>
+        <w:r>
+          <w:rPr>
+            <w:noProof/>
+            <w:webHidden/>
+          </w:rPr>
+          <w:instrText xml:space="preserve"> PAGEREF _Toc139799034 \h </w:instrText>
+        </w:r>
+        <w:r>
+          <w:rPr>
+            <w:noProof/>
+            <w:webHidden/>
+          </w:rPr>
+        </w:r>
+        <w:r>
+          <w:rPr>
+            <w:noProof/>
+            <w:webHidden/>
+          </w:rPr>
+          <w:fldChar w:fldCharType="separate"/>
+        </w:r>
+        <w:r>
+          <w:rPr>
+            <w:noProof/>
+            <w:webHidden/>
+          </w:rPr>
+          <w:t>26</w:t>
+        </w:r>
+        <w:r>
+          <w:rPr>
+            <w:noProof/>
+            <w:webHidden/>
+          </w:rPr>
+          <w:fldChar w:fldCharType="end"/>
+        </w:r>
+      </w:hyperlink>
+    </w:p>
+    <w:p>
+      <w:pPr>
+        <w:pStyle w:val="Sommario1"/>
+        <w:tabs>
+          <w:tab w:val="right" w:leader="dot" w:pos="8495"/>
+        </w:tabs>
+        <w:rPr>
+          <w:rFonts w:asciiTheme="minorHAnsi" w:eastAsiaTheme="minorEastAsia" w:hAnsiTheme="minorHAnsi"/>
+          <w:noProof/>
+          <w:color w:val="auto"/>
+          <w:sz w:val="22"/>
+          <w:szCs w:val="22"/>
+          <w:lang w:eastAsia="it-IT"/>
+        </w:rPr>
+      </w:pPr>
+      <w:hyperlink w:anchor="_Toc139799035" w:history="1">
+        <w:r>
+          <w:rPr>
+            <w:rStyle w:val="Collegamentoipertestuale"/>
+            <w:noProof/>
           </w:rPr>
           <w:t>RIFERIMENTI</w:t>
         </w:r>
@@ -2673,7 +3241,7 @@
             <w:noProof/>
             <w:webHidden/>
           </w:rPr>
-          <w:instrText xml:space="preserve"> PAGEREF _Toc139278761 \h </w:instrText>
+          <w:instrText xml:space="preserve"> PAGEREF _Toc139799035 \h </w:instrText>
         </w:r>
         <w:r>
           <w:rPr>
@@ -2693,7 +3261,7 @@
             <w:noProof/>
             <w:webHidden/>
           </w:rPr>
-          <w:t>20</w:t>
+          <w:t>27</w:t>
         </w:r>
         <w:r>
           <w:rPr>
@@ -2734,7 +3302,6 @@
           <w:sz w:val="30"/>
           <w:szCs w:val="30"/>
         </w:rPr>
-        <w:lastRenderedPageBreak/>
         <w:br w:type="page"/>
       </w:r>
     </w:p>
@@ -3562,7 +4129,7 @@
         </w:numPr>
         <w:spacing w:line="360" w:lineRule="auto"/>
       </w:pPr>
-      <w:bookmarkStart w:id="1" w:name="_Toc139278735"/>
+      <w:bookmarkStart w:id="1" w:name="_Toc139799002"/>
       <w:r>
         <w:lastRenderedPageBreak/>
         <w:t>INTRODUZIONE</w:t>
@@ -3583,7 +4150,7 @@
         </w:numPr>
         <w:spacing w:line="360" w:lineRule="auto"/>
       </w:pPr>
-      <w:bookmarkStart w:id="2" w:name="_Toc139278736"/>
+      <w:bookmarkStart w:id="2" w:name="_Toc139799003"/>
       <w:r>
         <w:t>C</w:t>
       </w:r>
@@ -4021,7 +4588,7 @@
         <w:spacing w:line="360" w:lineRule="auto"/>
       </w:pPr>
       <w:bookmarkStart w:id="3" w:name="_Toc138463226"/>
-      <w:bookmarkStart w:id="4" w:name="_Toc139278737"/>
+      <w:bookmarkStart w:id="4" w:name="_Toc139799004"/>
       <w:r>
         <w:lastRenderedPageBreak/>
         <w:t>Spazi d’indirizzi</w:t>
@@ -4368,7 +4935,7 @@
         </w:numPr>
         <w:spacing w:line="360" w:lineRule="auto"/>
       </w:pPr>
-      <w:bookmarkStart w:id="5" w:name="_Toc139278738"/>
+      <w:bookmarkStart w:id="5" w:name="_Toc139799005"/>
       <w:r>
         <w:lastRenderedPageBreak/>
         <w:t>Docker</w:t>
@@ -4389,7 +4956,7 @@
         </w:numPr>
         <w:spacing w:line="360" w:lineRule="auto"/>
       </w:pPr>
-      <w:bookmarkStart w:id="6" w:name="_Toc139278739"/>
+      <w:bookmarkStart w:id="6" w:name="_Toc139799006"/>
       <w:r>
         <w:t>Generalità</w:t>
       </w:r>
@@ -4986,7 +5553,7 @@
         </w:numPr>
         <w:spacing w:line="360" w:lineRule="auto"/>
       </w:pPr>
-      <w:bookmarkStart w:id="7" w:name="_Toc139278740"/>
+      <w:bookmarkStart w:id="7" w:name="_Toc139799007"/>
       <w:r>
         <w:t xml:space="preserve">Esempio: creazione ed esecuzione di un </w:t>
       </w:r>
@@ -5156,7 +5723,7 @@
         </w:numPr>
         <w:spacing w:line="360" w:lineRule="auto"/>
       </w:pPr>
-      <w:bookmarkStart w:id="8" w:name="_Toc139278741"/>
+      <w:bookmarkStart w:id="8" w:name="_Toc139799008"/>
       <w:r>
         <w:t xml:space="preserve">Esempio: </w:t>
       </w:r>
@@ -5521,7 +6088,7 @@
         </w:numPr>
         <w:spacing w:line="360" w:lineRule="auto"/>
       </w:pPr>
-      <w:bookmarkStart w:id="10" w:name="_Toc139278742"/>
+      <w:bookmarkStart w:id="10" w:name="_Toc139799009"/>
       <w:r>
         <w:t xml:space="preserve">Esempio: </w:t>
       </w:r>
@@ -5988,7 +6555,7 @@
             <v:imagedata r:id="rId14" o:title=""/>
             <w10:borderleft type="single" width="4"/>
           </v:shape>
-          <o:OLEObject Type="Embed" ProgID="Word.OpenDocumentText.12" ShapeID="_x0000_i1026" DrawAspect="Content" ObjectID="_1750408826" r:id="rId15"/>
+          <o:OLEObject Type="Embed" ProgID="Word.OpenDocumentText.12" ShapeID="_x0000_i1026" DrawAspect="Content" ObjectID="_1750412017" r:id="rId15"/>
         </w:object>
       </w:r>
     </w:p>
@@ -6043,7 +6610,7 @@
         </w:numPr>
         <w:spacing w:line="360" w:lineRule="auto"/>
       </w:pPr>
-      <w:bookmarkStart w:id="15" w:name="_Toc139278743"/>
+      <w:bookmarkStart w:id="15" w:name="_Toc139799010"/>
       <w:r>
         <w:t xml:space="preserve">Docker container default </w:t>
       </w:r>
@@ -6132,7 +6699,7 @@
             <v:imagedata r:id="rId16" o:title=""/>
             <w10:borderleft type="single" width="4"/>
           </v:shape>
-          <o:OLEObject Type="Embed" ProgID="Word.OpenDocumentText.12" ShapeID="_x0000_i1027" DrawAspect="Content" ObjectID="_1750408827" r:id="rId17"/>
+          <o:OLEObject Type="Embed" ProgID="Word.OpenDocumentText.12" ShapeID="_x0000_i1027" DrawAspect="Content" ObjectID="_1750412018" r:id="rId17"/>
         </w:object>
       </w:r>
     </w:p>
@@ -6869,7 +7436,7 @@
             <v:imagedata r:id="rId19" o:title=""/>
             <w10:borderleft type="single" width="4"/>
           </v:shape>
-          <o:OLEObject Type="Embed" ProgID="Word.OpenDocumentText.12" ShapeID="_x0000_i1028" DrawAspect="Content" ObjectID="_1750408828" r:id="rId20"/>
+          <o:OLEObject Type="Embed" ProgID="Word.OpenDocumentText.12" ShapeID="_x0000_i1028" DrawAspect="Content" ObjectID="_1750412019" r:id="rId20"/>
         </w:object>
       </w:r>
     </w:p>
@@ -6945,7 +7512,7 @@
       <w:r>
         <w:br w:type="page"/>
       </w:r>
-      <w:bookmarkStart w:id="22" w:name="_Toc139278744"/>
+      <w:bookmarkStart w:id="22" w:name="_Toc139799011"/>
       <w:r>
         <w:lastRenderedPageBreak/>
         <w:t>U</w:t>
@@ -6970,7 +7537,7 @@
         </w:numPr>
         <w:spacing w:line="360" w:lineRule="auto"/>
       </w:pPr>
-      <w:bookmarkStart w:id="23" w:name="_Toc139278745"/>
+      <w:bookmarkStart w:id="23" w:name="_Toc139799012"/>
       <w:r>
         <w:t>U</w:t>
       </w:r>
@@ -7136,7 +7703,7 @@
         </w:numPr>
         <w:spacing w:line="360" w:lineRule="auto"/>
       </w:pPr>
-      <w:bookmarkStart w:id="24" w:name="_Toc139278746"/>
+      <w:bookmarkStart w:id="24" w:name="_Toc139799013"/>
       <w:r>
         <w:t>U</w:t>
       </w:r>
@@ -7170,7 +7737,7 @@
             <v:imagedata r:id="rId21" o:title=""/>
             <w10:borderleft type="single" width="4"/>
           </v:shape>
-          <o:OLEObject Type="Embed" ProgID="Word.OpenDocumentText.12" ShapeID="_x0000_i1029" DrawAspect="Content" ObjectID="_1750408829" r:id="rId22"/>
+          <o:OLEObject Type="Embed" ProgID="Word.OpenDocumentText.12" ShapeID="_x0000_i1029" DrawAspect="Content" ObjectID="_1750412020" r:id="rId22"/>
         </w:object>
       </w:r>
     </w:p>
@@ -7255,7 +7822,7 @@
           <w:lang w:val="en-US"/>
         </w:rPr>
       </w:pPr>
-      <w:bookmarkStart w:id="27" w:name="_Toc139278747"/>
+      <w:bookmarkStart w:id="27" w:name="_Toc139799014"/>
       <w:r>
         <w:rPr>
           <w:lang w:val="en-US"/>
@@ -7293,7 +7860,7 @@
           <w:numId w:val="1"/>
         </w:numPr>
       </w:pPr>
-      <w:bookmarkStart w:id="28" w:name="_Toc139278748"/>
+      <w:bookmarkStart w:id="28" w:name="_Toc139799015"/>
       <w:r>
         <w:t>G</w:t>
       </w:r>
@@ -7436,7 +8003,7 @@
           <w:lang w:val="en-US"/>
         </w:rPr>
       </w:pPr>
-      <w:bookmarkStart w:id="29" w:name="_Toc139278749"/>
+      <w:bookmarkStart w:id="29" w:name="_Toc139799016"/>
       <w:proofErr w:type="spellStart"/>
       <w:r>
         <w:rPr>
@@ -7617,7 +8184,7 @@
           <w:lang w:val="en-US"/>
         </w:rPr>
       </w:pPr>
-      <w:bookmarkStart w:id="30" w:name="_Toc139278750"/>
+      <w:bookmarkStart w:id="30" w:name="_Toc139799017"/>
       <w:proofErr w:type="spellStart"/>
       <w:r>
         <w:rPr>
@@ -8297,7 +8864,7 @@
           <w:numId w:val="1"/>
         </w:numPr>
       </w:pPr>
-      <w:bookmarkStart w:id="32" w:name="_Toc139278751"/>
+      <w:bookmarkStart w:id="32" w:name="_Toc139799018"/>
       <w:proofErr w:type="spellStart"/>
       <w:r>
         <w:t>OverlayFS</w:t>
@@ -9027,7 +9594,7 @@
             <v:imagedata r:id="rId24" o:title=""/>
             <w10:borderleft type="single" width="4"/>
           </v:shape>
-          <o:OLEObject Type="Embed" ProgID="Word.OpenDocumentText.12" ShapeID="_x0000_i1030" DrawAspect="Content" ObjectID="_1750408830" r:id="rId25"/>
+          <o:OLEObject Type="Embed" ProgID="Word.OpenDocumentText.12" ShapeID="_x0000_i1030" DrawAspect="Content" ObjectID="_1750412021" r:id="rId25"/>
         </w:object>
       </w:r>
     </w:p>
@@ -9068,7 +9635,7 @@
           <w:numId w:val="1"/>
         </w:numPr>
       </w:pPr>
-      <w:bookmarkStart w:id="35" w:name="_Toc139278752"/>
+      <w:bookmarkStart w:id="35" w:name="_Toc139799019"/>
       <w:r>
         <w:lastRenderedPageBreak/>
         <w:t>Networking in Docker</w:t>
@@ -9461,7 +10028,7 @@
           <w:numId w:val="1"/>
         </w:numPr>
       </w:pPr>
-      <w:bookmarkStart w:id="36" w:name="_Toc139278753"/>
+      <w:bookmarkStart w:id="36" w:name="_Toc139799020"/>
       <w:r>
         <w:lastRenderedPageBreak/>
         <w:t xml:space="preserve">Sicurezza </w:t>
@@ -9485,7 +10052,7 @@
           <w:numId w:val="1"/>
         </w:numPr>
       </w:pPr>
-      <w:bookmarkStart w:id="37" w:name="_Toc139278754"/>
+      <w:bookmarkStart w:id="37" w:name="_Toc139799021"/>
       <w:proofErr w:type="spellStart"/>
       <w:r>
         <w:t>cgroups</w:t>
@@ -9886,7 +10453,7 @@
           <w:numId w:val="1"/>
         </w:numPr>
       </w:pPr>
-      <w:bookmarkStart w:id="38" w:name="_Toc139278755"/>
+      <w:bookmarkStart w:id="38" w:name="_Toc139799022"/>
       <w:proofErr w:type="spellStart"/>
       <w:r>
         <w:t>s</w:t>
@@ -10112,7 +10679,7 @@
           <w:numId w:val="1"/>
         </w:numPr>
       </w:pPr>
-      <w:bookmarkStart w:id="39" w:name="_Toc139278756"/>
+      <w:bookmarkStart w:id="39" w:name="_Toc139799023"/>
       <w:proofErr w:type="spellStart"/>
       <w:r>
         <w:lastRenderedPageBreak/>
@@ -10335,7 +10902,7 @@
           <w:numId w:val="1"/>
         </w:numPr>
       </w:pPr>
-      <w:bookmarkStart w:id="40" w:name="_Toc139278757"/>
+      <w:bookmarkStart w:id="40" w:name="_Toc139799024"/>
       <w:proofErr w:type="spellStart"/>
       <w:r>
         <w:t>SELinux</w:t>
@@ -10858,7 +11425,7 @@
           <w:numId w:val="1"/>
         </w:numPr>
       </w:pPr>
-      <w:bookmarkStart w:id="41" w:name="_Toc139278758"/>
+      <w:bookmarkStart w:id="41" w:name="_Toc139799025"/>
       <w:r>
         <w:t xml:space="preserve">Capabilities e </w:t>
       </w:r>
@@ -11030,7 +11597,7 @@
           <w:numId w:val="1"/>
         </w:numPr>
       </w:pPr>
-      <w:bookmarkStart w:id="42" w:name="_Toc139278759"/>
+      <w:bookmarkStart w:id="42" w:name="_Toc139799026"/>
       <w:r>
         <w:t>ACL delle component</w:t>
       </w:r>
@@ -11072,7 +11639,7 @@
             <v:imagedata r:id="rId26" o:title=""/>
             <w10:borderleft type="single" width="4"/>
           </v:shape>
-          <o:OLEObject Type="Embed" ProgID="Word.OpenDocumentText.12" ShapeID="_x0000_i1031" DrawAspect="Content" ObjectID="_1750408831" r:id="rId27"/>
+          <o:OLEObject Type="Embed" ProgID="Word.OpenDocumentText.12" ShapeID="_x0000_i1031" DrawAspect="Content" ObjectID="_1750412022" r:id="rId27"/>
         </w:object>
       </w:r>
     </w:p>
@@ -11130,7 +11697,7 @@
           <w:numId w:val="1"/>
         </w:numPr>
       </w:pPr>
-      <w:bookmarkStart w:id="45" w:name="_Toc139278760"/>
+      <w:bookmarkStart w:id="45" w:name="_Toc139799027"/>
       <w:r>
         <w:lastRenderedPageBreak/>
         <w:t>c</w:t>
@@ -11487,10 +12054,12 @@
           <w:numId w:val="1"/>
         </w:numPr>
       </w:pPr>
+      <w:bookmarkStart w:id="46" w:name="_Toc139799028"/>
       <w:r>
         <w:lastRenderedPageBreak/>
         <w:t>IMPLEMENTAZIONE</w:t>
       </w:r>
+      <w:bookmarkEnd w:id="46"/>
     </w:p>
     <w:p>
       <w:pPr>
@@ -11503,6 +12072,7 @@
           <w:lang w:val="en-US"/>
         </w:rPr>
       </w:pPr>
+      <w:bookmarkStart w:id="47" w:name="_Toc139799029"/>
       <w:r>
         <w:rPr>
           <w:lang w:val="en-US"/>
@@ -11527,6 +12097,7 @@
         </w:rPr>
         <w:t>binary ‘docker’</w:t>
       </w:r>
+      <w:bookmarkEnd w:id="47"/>
     </w:p>
     <w:p>
       <w:pPr>
@@ -12087,8 +12658,8 @@
         <w:t>, dove è possibile una manipolazione diretta degli artefatti e l’esecuzione arbitraria di comandi.</w:t>
       </w:r>
     </w:p>
-    <w:bookmarkStart w:id="46" w:name="_MON_1750320804"/>
-    <w:bookmarkEnd w:id="46"/>
+    <w:bookmarkStart w:id="48" w:name="_MON_1750320804"/>
+    <w:bookmarkEnd w:id="48"/>
     <w:p>
       <w:pPr>
         <w:keepNext/>
@@ -12101,7 +12672,7 @@
             <v:imagedata r:id="rId28" o:title=""/>
             <w10:borderleft type="single" width="4"/>
           </v:shape>
-          <o:OLEObject Type="Embed" ProgID="Word.OpenDocumentText.12" ShapeID="_x0000_i1032" DrawAspect="Content" ObjectID="_1750408832" r:id="rId29"/>
+          <o:OLEObject Type="Embed" ProgID="Word.OpenDocumentText.12" ShapeID="_x0000_i1032" DrawAspect="Content" ObjectID="_1750412023" r:id="rId29"/>
         </w:object>
       </w:r>
     </w:p>
@@ -12154,6 +12725,7 @@
         </w:numPr>
         <w:spacing w:line="360" w:lineRule="auto"/>
       </w:pPr>
+      <w:bookmarkStart w:id="49" w:name="_Toc139799030"/>
       <w:r>
         <w:lastRenderedPageBreak/>
         <w:t xml:space="preserve">Abuso </w:t>
@@ -12165,6 +12737,7 @@
       <w:r>
         <w:t>socket</w:t>
       </w:r>
+      <w:bookmarkEnd w:id="49"/>
       <w:proofErr w:type="spellEnd"/>
     </w:p>
     <w:p>
@@ -12217,6 +12790,7 @@
         <w:pStyle w:val="Titolo3"/>
         <w:spacing w:line="360" w:lineRule="auto"/>
       </w:pPr>
+      <w:bookmarkStart w:id="50" w:name="_Toc139799031"/>
       <w:r>
         <w:t xml:space="preserve">2.2.1 Docker UNIX </w:t>
       </w:r>
@@ -12228,6 +12802,7 @@
       <w:r>
         <w:t xml:space="preserve"> montato</w:t>
       </w:r>
+      <w:bookmarkEnd w:id="50"/>
     </w:p>
     <w:p>
       <w:pPr>
@@ -12488,6 +13063,7 @@
         <w:pStyle w:val="Titolo3"/>
         <w:spacing w:line="360" w:lineRule="auto"/>
       </w:pPr>
+      <w:bookmarkStart w:id="51" w:name="_Toc139799032"/>
       <w:r>
         <w:t xml:space="preserve">2.2.2 Docker TCP </w:t>
       </w:r>
@@ -12499,6 +13075,7 @@
       <w:r>
         <w:t xml:space="preserve"> esposto</w:t>
       </w:r>
+      <w:bookmarkEnd w:id="51"/>
     </w:p>
     <w:p>
       <w:pPr>
@@ -12553,6 +13130,7 @@
       <w:r>
         <w:br w:type="page"/>
       </w:r>
+      <w:bookmarkStart w:id="52" w:name="_Toc139799033"/>
       <w:r>
         <w:lastRenderedPageBreak/>
         <w:t xml:space="preserve">2.2.3 </w:t>
@@ -12560,6 +13138,7 @@
       <w:r>
         <w:t>Exploit: dockerio.py</w:t>
       </w:r>
+      <w:bookmarkEnd w:id="52"/>
     </w:p>
     <w:p>
       <w:pPr>
@@ -13391,24 +13970,7 @@
         <w:br w:type="page"/>
       </w:r>
     </w:p>
-    <w:p>
-      <w:pPr>
-        <w:pStyle w:val="Titolo2"/>
-      </w:pPr>
-      <w:r>
-        <w:lastRenderedPageBreak/>
-        <w:t>2.2 fuga da container a configurazione fragile</w:t>
-      </w:r>
-    </w:p>
-    <w:p>
-      <w:pPr>
-        <w:pStyle w:val="Nessunaspaziatura"/>
-      </w:pPr>
-      <w:r>
-        <w:br w:type="page"/>
-      </w:r>
-    </w:p>
-    <w:bookmarkStart w:id="47" w:name="_Toc139278761" w:displacedByCustomXml="next"/>
+    <w:bookmarkStart w:id="53" w:name="_Toc139799035" w:displacedByCustomXml="next"/>
     <w:sdt>
       <w:sdtPr>
         <w:rPr>
@@ -13431,7 +13993,7 @@
           <w:r>
             <w:t>RIFERIMENTI</w:t>
           </w:r>
-          <w:bookmarkEnd w:id="47"/>
+          <w:bookmarkEnd w:id="53"/>
         </w:p>
         <w:sdt>
           <w:sdtPr>
@@ -13475,7 +14037,7 @@
               </w:tblGrid>
               <w:tr>
                 <w:trPr>
-                  <w:divId w:val="335882745"/>
+                  <w:divId w:val="127478179"/>
                   <w:tblCellSpacing w:w="15" w:type="dxa"/>
                 </w:trPr>
                 <w:tc>
@@ -13485,7 +14047,7 @@
                   </w:tcPr>
                   <w:p>
                     <w:pPr>
-                      <w:pStyle w:val="bibliografia0"/>
+                      <w:pStyle w:val="Bibliografia"/>
                       <w:rPr>
                         <w:noProof/>
                         <w:kern w:val="0"/>
@@ -13507,7 +14069,7 @@
                   </w:tcPr>
                   <w:p>
                     <w:pPr>
-                      <w:pStyle w:val="bibliografia0"/>
+                      <w:pStyle w:val="Bibliografia"/>
                       <w:rPr>
                         <w:noProof/>
                         <w:lang w:val="en-US"/>
@@ -13517,7 +14079,7 @@
                       <w:rPr>
                         <w:noProof/>
                       </w:rPr>
-                      <w:t xml:space="preserve">Red Hat, “I vantaggi dei Container” [Online]. </w:t>
+                      <w:t xml:space="preserve">Red Hat, «I vantaggi dei Container,» [Online]. </w:t>
                     </w:r>
                     <w:r>
                       <w:rPr>
@@ -13531,7 +14093,7 @@
               </w:tr>
               <w:tr>
                 <w:trPr>
-                  <w:divId w:val="335882745"/>
+                  <w:divId w:val="127478179"/>
                   <w:tblCellSpacing w:w="15" w:type="dxa"/>
                 </w:trPr>
                 <w:tc>
@@ -13541,7 +14103,7 @@
                   </w:tcPr>
                   <w:p>
                     <w:pPr>
-                      <w:pStyle w:val="bibliografia0"/>
+                      <w:pStyle w:val="Bibliografia"/>
                       <w:rPr>
                         <w:noProof/>
                       </w:rPr>
@@ -13561,7 +14123,7 @@
                   </w:tcPr>
                   <w:p>
                     <w:pPr>
-                      <w:pStyle w:val="bibliografia0"/>
+                      <w:pStyle w:val="Bibliografia"/>
                       <w:rPr>
                         <w:noProof/>
                         <w:lang w:val="en-US"/>
@@ -13572,42 +14134,14 @@
                         <w:noProof/>
                         <w:lang w:val="en-US"/>
                       </w:rPr>
-                      <w:t xml:space="preserve">Aqua, </w:t>
-                    </w:r>
-                    <w:r>
-                      <w:rPr>
-                        <w:noProof/>
-                        <w:lang w:val="en-US"/>
-                      </w:rPr>
-                      <w:t>“</w:t>
-                    </w:r>
-                    <w:r>
-                      <w:rPr>
-                        <w:noProof/>
-                        <w:lang w:val="en-US"/>
-                      </w:rPr>
-                      <w:t>Container Images: Architecture and Best Practices</w:t>
-                    </w:r>
-                    <w:r>
-                      <w:rPr>
-                        <w:noProof/>
-                        <w:lang w:val="en-US"/>
-                      </w:rPr>
-                      <w:t>”</w:t>
-                    </w:r>
-                    <w:r>
-                      <w:rPr>
-                        <w:noProof/>
-                        <w:lang w:val="en-US"/>
-                      </w:rPr>
-                      <w:t xml:space="preserve"> [Online]. Available: https://www.aquasec.com/cloud-native-academy/container-security/container-images/.</w:t>
+                      <w:t>Aqua, «Container Images: Architecture and Best Practices,» [Online]. Available: https://www.aquasec.com/cloud-native-academy/container-security/container-images/.</w:t>
                     </w:r>
                   </w:p>
                 </w:tc>
               </w:tr>
               <w:tr>
                 <w:trPr>
-                  <w:divId w:val="335882745"/>
+                  <w:divId w:val="127478179"/>
                   <w:tblCellSpacing w:w="15" w:type="dxa"/>
                 </w:trPr>
                 <w:tc>
@@ -13617,7 +14151,7 @@
                   </w:tcPr>
                   <w:p>
                     <w:pPr>
-                      <w:pStyle w:val="bibliografia0"/>
+                      <w:pStyle w:val="Bibliografia"/>
                       <w:rPr>
                         <w:noProof/>
                       </w:rPr>
@@ -13637,7 +14171,7 @@
                   </w:tcPr>
                   <w:p>
                     <w:pPr>
-                      <w:pStyle w:val="bibliografia0"/>
+                      <w:pStyle w:val="Bibliografia"/>
                       <w:rPr>
                         <w:noProof/>
                         <w:lang w:val="en-US"/>
@@ -13648,21 +14182,14 @@
                         <w:noProof/>
                         <w:lang w:val="en-US"/>
                       </w:rPr>
-                      <w:t>“</w:t>
-                    </w:r>
-                    <w:r>
-                      <w:rPr>
-                        <w:noProof/>
-                        <w:lang w:val="en-US"/>
-                      </w:rPr>
-                      <w:t>namespaces(7) - Linux manual page” [Online]. Available: https://man7.org/linux/man-pages/man7/namespaces.7.html.</w:t>
+                      <w:t>«namespaces(7) - Linux manual page,» [Online]. Available: https://man7.org/linux/man-pages/man7/namespaces.7.html.</w:t>
                     </w:r>
                   </w:p>
                 </w:tc>
               </w:tr>
               <w:tr>
                 <w:trPr>
-                  <w:divId w:val="335882745"/>
+                  <w:divId w:val="127478179"/>
                   <w:tblCellSpacing w:w="15" w:type="dxa"/>
                 </w:trPr>
                 <w:tc>
@@ -13672,7 +14199,7 @@
                   </w:tcPr>
                   <w:p>
                     <w:pPr>
-                      <w:pStyle w:val="bibliografia0"/>
+                      <w:pStyle w:val="Bibliografia"/>
                       <w:rPr>
                         <w:noProof/>
                       </w:rPr>
@@ -13692,7 +14219,7 @@
                   </w:tcPr>
                   <w:p>
                     <w:pPr>
-                      <w:pStyle w:val="bibliografia0"/>
+                      <w:pStyle w:val="Bibliografia"/>
                       <w:rPr>
                         <w:noProof/>
                         <w:lang w:val="en-US"/>
@@ -13703,21 +14230,14 @@
                         <w:noProof/>
                         <w:lang w:val="en-US"/>
                       </w:rPr>
-                      <w:t>“</w:t>
-                    </w:r>
-                    <w:r>
-                      <w:rPr>
-                        <w:noProof/>
-                        <w:lang w:val="en-US"/>
-                      </w:rPr>
-                      <w:t>Docker Overview | Docker Documentation” [Online]. Available: https://docs.docker.com/get-started/overview.</w:t>
+                      <w:t>«Docker Overview | Docker Documentation,» [Online]. Available: https://docs.docker.com/get-started/overview.</w:t>
                     </w:r>
                   </w:p>
                 </w:tc>
               </w:tr>
               <w:tr>
                 <w:trPr>
-                  <w:divId w:val="335882745"/>
+                  <w:divId w:val="127478179"/>
                   <w:tblCellSpacing w:w="15" w:type="dxa"/>
                 </w:trPr>
                 <w:tc>
@@ -13727,7 +14247,7 @@
                   </w:tcPr>
                   <w:p>
                     <w:pPr>
-                      <w:pStyle w:val="bibliografia0"/>
+                      <w:pStyle w:val="Bibliografia"/>
                       <w:rPr>
                         <w:noProof/>
                       </w:rPr>
@@ -13747,7 +14267,7 @@
                   </w:tcPr>
                   <w:p>
                     <w:pPr>
-                      <w:pStyle w:val="bibliografia0"/>
+                      <w:pStyle w:val="Bibliografia"/>
                       <w:rPr>
                         <w:noProof/>
                         <w:lang w:val="en-US"/>
@@ -13758,21 +14278,14 @@
                         <w:noProof/>
                         <w:lang w:val="en-US"/>
                       </w:rPr>
-                      <w:t>“</w:t>
-                    </w:r>
-                    <w:r>
-                      <w:rPr>
-                        <w:noProof/>
-                        <w:lang w:val="en-US"/>
-                      </w:rPr>
-                      <w:t>What Is Containerd? | Docker” [Online]. Available: https://www.docker.com/blog/what-is-containerd-runtime/.</w:t>
+                      <w:t>«What Is Containerd? | Docker,» [Online]. Available: https://www.docker.com/blog/what-is-containerd-runtime/.</w:t>
                     </w:r>
                   </w:p>
                 </w:tc>
               </w:tr>
               <w:tr>
                 <w:trPr>
-                  <w:divId w:val="335882745"/>
+                  <w:divId w:val="127478179"/>
                   <w:tblCellSpacing w:w="15" w:type="dxa"/>
                 </w:trPr>
                 <w:tc>
@@ -13782,7 +14295,7 @@
                   </w:tcPr>
                   <w:p>
                     <w:pPr>
-                      <w:pStyle w:val="bibliografia0"/>
+                      <w:pStyle w:val="Bibliografia"/>
                       <w:rPr>
                         <w:noProof/>
                       </w:rPr>
@@ -13802,10 +14315,9 @@
                   </w:tcPr>
                   <w:p>
                     <w:pPr>
-                      <w:pStyle w:val="bibliografia0"/>
+                      <w:pStyle w:val="Bibliografia"/>
                       <w:rPr>
                         <w:noProof/>
-                        <w:lang w:val="en-US"/>
                       </w:rPr>
                     </w:pPr>
                     <w:r>
@@ -13813,21 +14325,20 @@
                         <w:noProof/>
                         <w:lang w:val="en-US"/>
                       </w:rPr>
-                      <w:t>“</w:t>
+                      <w:t xml:space="preserve">«containerd/containerd: An open and reliable container runtime,» [Online]. </w:t>
                     </w:r>
                     <w:r>
                       <w:rPr>
                         <w:noProof/>
-                        <w:lang w:val="en-US"/>
                       </w:rPr>
-                      <w:t>containerd/containerd: An open and reliable container runtime” [Online]. Available: https://github.com/containerd/containerd.</w:t>
+                      <w:t>Available: https://github.com/containerd/containerd.</w:t>
                     </w:r>
                   </w:p>
                 </w:tc>
               </w:tr>
               <w:tr>
                 <w:trPr>
-                  <w:divId w:val="335882745"/>
+                  <w:divId w:val="127478179"/>
                   <w:tblCellSpacing w:w="15" w:type="dxa"/>
                 </w:trPr>
                 <w:tc>
@@ -13837,7 +14348,7 @@
                   </w:tcPr>
                   <w:p>
                     <w:pPr>
-                      <w:pStyle w:val="bibliografia0"/>
+                      <w:pStyle w:val="Bibliografia"/>
                       <w:rPr>
                         <w:noProof/>
                       </w:rPr>
@@ -13857,10 +14368,9 @@
                   </w:tcPr>
                   <w:p>
                     <w:pPr>
-                      <w:pStyle w:val="bibliografia0"/>
+                      <w:pStyle w:val="Bibliografia"/>
                       <w:rPr>
                         <w:noProof/>
-                        <w:lang w:val="en-US"/>
                       </w:rPr>
                     </w:pPr>
                     <w:r>
@@ -13868,21 +14378,20 @@
                         <w:noProof/>
                         <w:lang w:val="en-US"/>
                       </w:rPr>
-                      <w:t>“</w:t>
+                      <w:t xml:space="preserve">«Introducing runC: A lightweight universal container runtime | Docker,» [Online]. </w:t>
                     </w:r>
                     <w:r>
                       <w:rPr>
                         <w:noProof/>
-                        <w:lang w:val="en-US"/>
                       </w:rPr>
-                      <w:t>Introducing runC: A lightweight universal container runtime | Docker” [Online]. Available: https://www.docker.com/blog/runc/.</w:t>
+                      <w:t>Available: https://www.docker.com/blog/runc/.</w:t>
                     </w:r>
                   </w:p>
                 </w:tc>
               </w:tr>
               <w:tr>
                 <w:trPr>
-                  <w:divId w:val="335882745"/>
+                  <w:divId w:val="127478179"/>
                   <w:tblCellSpacing w:w="15" w:type="dxa"/>
                 </w:trPr>
                 <w:tc>
@@ -13892,7 +14401,7 @@
                   </w:tcPr>
                   <w:p>
                     <w:pPr>
-                      <w:pStyle w:val="bibliografia0"/>
+                      <w:pStyle w:val="Bibliografia"/>
                       <w:rPr>
                         <w:noProof/>
                       </w:rPr>
@@ -13912,7 +14421,7 @@
                   </w:tcPr>
                   <w:p>
                     <w:pPr>
-                      <w:pStyle w:val="bibliografia0"/>
+                      <w:pStyle w:val="Bibliografia"/>
                       <w:rPr>
                         <w:noProof/>
                         <w:lang w:val="en-US"/>
@@ -13923,21 +14432,14 @@
                         <w:noProof/>
                         <w:lang w:val="en-US"/>
                       </w:rPr>
-                      <w:t>“</w:t>
-                    </w:r>
-                    <w:r>
-                      <w:rPr>
-                        <w:noProof/>
-                        <w:lang w:val="en-US"/>
-                      </w:rPr>
-                      <w:t>dockercon-2016” [Online]. Available: https://github.com/crosbymichael/dockercon-2016/tree/master/.</w:t>
+                      <w:t>«dockercon-2016,» [Online]. Available: https://github.com/crosbymichael/dockercon-2016/tree/master/.</w:t>
                     </w:r>
                   </w:p>
                 </w:tc>
               </w:tr>
               <w:tr>
                 <w:trPr>
-                  <w:divId w:val="335882745"/>
+                  <w:divId w:val="127478179"/>
                   <w:tblCellSpacing w:w="15" w:type="dxa"/>
                 </w:trPr>
                 <w:tc>
@@ -13947,7 +14449,7 @@
                   </w:tcPr>
                   <w:p>
                     <w:pPr>
-                      <w:pStyle w:val="bibliografia0"/>
+                      <w:pStyle w:val="Bibliografia"/>
                       <w:rPr>
                         <w:noProof/>
                       </w:rPr>
@@ -13967,7 +14469,7 @@
                   </w:tcPr>
                   <w:p>
                     <w:pPr>
-                      <w:pStyle w:val="bibliografia0"/>
+                      <w:pStyle w:val="Bibliografia"/>
                       <w:rPr>
                         <w:noProof/>
                         <w:lang w:val="en-US"/>
@@ -13978,21 +14480,14 @@
                         <w:noProof/>
                         <w:lang w:val="en-US"/>
                       </w:rPr>
-                      <w:t>“</w:t>
-                    </w:r>
-                    <w:r>
-                      <w:rPr>
-                        <w:noProof/>
-                        <w:lang w:val="en-US"/>
-                      </w:rPr>
-                      <w:t>containerd/runtime/v2/README.md at main” [Online]. Available: https://github.com/containerd/containerd/blob/main/runtime/v2/README.md.</w:t>
+                      <w:t>«containerd/runtime/v2/README.md at main,» [Online]. Available: https://github.com/containerd/containerd/blob/main/runtime/v2/README.md.</w:t>
                     </w:r>
                   </w:p>
                 </w:tc>
               </w:tr>
               <w:tr>
                 <w:trPr>
-                  <w:divId w:val="335882745"/>
+                  <w:divId w:val="127478179"/>
                   <w:tblCellSpacing w:w="15" w:type="dxa"/>
                 </w:trPr>
                 <w:tc>
@@ -14002,7 +14497,7 @@
                   </w:tcPr>
                   <w:p>
                     <w:pPr>
-                      <w:pStyle w:val="bibliografia0"/>
+                      <w:pStyle w:val="Bibliografia"/>
                       <w:rPr>
                         <w:noProof/>
                       </w:rPr>
@@ -14022,7 +14517,7 @@
                   </w:tcPr>
                   <w:p>
                     <w:pPr>
-                      <w:pStyle w:val="bibliografia0"/>
+                      <w:pStyle w:val="Bibliografia"/>
                       <w:rPr>
                         <w:noProof/>
                         <w:lang w:val="en-US"/>
@@ -14033,21 +14528,14 @@
                         <w:noProof/>
                         <w:lang w:val="en-US"/>
                       </w:rPr>
-                      <w:t>“</w:t>
-                    </w:r>
-                    <w:r>
-                      <w:rPr>
-                        <w:noProof/>
-                        <w:lang w:val="en-US"/>
-                      </w:rPr>
-                      <w:t>Docker Engine API v1.43 Reference” [Online]. Available: https://docs.docker.com/engine/api/v1.43/.</w:t>
+                      <w:t>«Docker Engine API v1.43 Reference,» [Online]. Available: https://docs.docker.com/engine/api/v1.43/.</w:t>
                     </w:r>
                   </w:p>
                 </w:tc>
               </w:tr>
               <w:tr>
                 <w:trPr>
-                  <w:divId w:val="335882745"/>
+                  <w:divId w:val="127478179"/>
                   <w:tblCellSpacing w:w="15" w:type="dxa"/>
                 </w:trPr>
                 <w:tc>
@@ -14057,7 +14545,7 @@
                   </w:tcPr>
                   <w:p>
                     <w:pPr>
-                      <w:pStyle w:val="bibliografia0"/>
+                      <w:pStyle w:val="Bibliografia"/>
                       <w:rPr>
                         <w:noProof/>
                       </w:rPr>
@@ -14077,7 +14565,7 @@
                   </w:tcPr>
                   <w:p>
                     <w:pPr>
-                      <w:pStyle w:val="bibliografia0"/>
+                      <w:pStyle w:val="Bibliografia"/>
                       <w:rPr>
                         <w:noProof/>
                         <w:lang w:val="en-US"/>
@@ -14088,21 +14576,14 @@
                         <w:noProof/>
                         <w:lang w:val="en-US"/>
                       </w:rPr>
-                      <w:t>“</w:t>
-                    </w:r>
-                    <w:r>
-                      <w:rPr>
-                        <w:noProof/>
-                        <w:lang w:val="en-US"/>
-                      </w:rPr>
-                      <w:t>About Storage Drivers | Docker Documentation” [Online]. Available: https://docs.docker.com/storage/storagedriver/.</w:t>
+                      <w:t>«About Storage Drivers | Docker Documentation,» [Online]. Available: https://docs.docker.com/storage/storagedriver/.</w:t>
                     </w:r>
                   </w:p>
                 </w:tc>
               </w:tr>
               <w:tr>
                 <w:trPr>
-                  <w:divId w:val="335882745"/>
+                  <w:divId w:val="127478179"/>
                   <w:tblCellSpacing w:w="15" w:type="dxa"/>
                 </w:trPr>
                 <w:tc>
@@ -14112,7 +14593,7 @@
                   </w:tcPr>
                   <w:p>
                     <w:pPr>
-                      <w:pStyle w:val="bibliografia0"/>
+                      <w:pStyle w:val="Bibliografia"/>
                       <w:rPr>
                         <w:noProof/>
                       </w:rPr>
@@ -14133,7 +14614,7 @@
                   </w:tcPr>
                   <w:p>
                     <w:pPr>
-                      <w:pStyle w:val="bibliografia0"/>
+                      <w:pStyle w:val="Bibliografia"/>
                       <w:rPr>
                         <w:noProof/>
                         <w:lang w:val="en-US"/>
@@ -14144,21 +14625,14 @@
                         <w:noProof/>
                         <w:lang w:val="en-US"/>
                       </w:rPr>
-                      <w:t>“</w:t>
-                    </w:r>
-                    <w:r>
-                      <w:rPr>
-                        <w:noProof/>
-                        <w:lang w:val="en-US"/>
-                      </w:rPr>
-                      <w:t>docker create | Docker Documentation” [Online]. Available: https://docs.docker.com/engine/reference/commandline/create/.</w:t>
+                      <w:t>«docker create | Docker Documentation,» [Online]. Available: https://docs.docker.com/engine/reference/commandline/create/.</w:t>
                     </w:r>
                   </w:p>
                 </w:tc>
               </w:tr>
               <w:tr>
                 <w:trPr>
-                  <w:divId w:val="335882745"/>
+                  <w:divId w:val="127478179"/>
                   <w:tblCellSpacing w:w="15" w:type="dxa"/>
                 </w:trPr>
                 <w:tc>
@@ -14168,7 +14642,7 @@
                   </w:tcPr>
                   <w:p>
                     <w:pPr>
-                      <w:pStyle w:val="bibliografia0"/>
+                      <w:pStyle w:val="Bibliografia"/>
                       <w:rPr>
                         <w:noProof/>
                       </w:rPr>
@@ -14188,7 +14662,7 @@
                   </w:tcPr>
                   <w:p>
                     <w:pPr>
-                      <w:pStyle w:val="bibliografia0"/>
+                      <w:pStyle w:val="Bibliografia"/>
                       <w:rPr>
                         <w:noProof/>
                         <w:lang w:val="en-US"/>
@@ -14199,21 +14673,14 @@
                         <w:noProof/>
                         <w:lang w:val="en-US"/>
                       </w:rPr>
-                      <w:t>“</w:t>
-                    </w:r>
-                    <w:r>
-                      <w:rPr>
-                        <w:noProof/>
-                        <w:lang w:val="en-US"/>
-                      </w:rPr>
-                      <w:t>clone(2) | Linux manual page” [Online]. Available: https://man7.org/linux/man-pages/man2/clone.2.html.</w:t>
+                      <w:t>«clone(2) | Linux manual page,» [Online]. Available: https://man7.org/linux/man-pages/man2/clone.2.html.</w:t>
                     </w:r>
                   </w:p>
                 </w:tc>
               </w:tr>
               <w:tr>
                 <w:trPr>
-                  <w:divId w:val="335882745"/>
+                  <w:divId w:val="127478179"/>
                   <w:tblCellSpacing w:w="15" w:type="dxa"/>
                 </w:trPr>
                 <w:tc>
@@ -14223,7 +14690,7 @@
                   </w:tcPr>
                   <w:p>
                     <w:pPr>
-                      <w:pStyle w:val="bibliografia0"/>
+                      <w:pStyle w:val="Bibliografia"/>
                       <w:rPr>
                         <w:noProof/>
                       </w:rPr>
@@ -14243,10 +14710,9 @@
                   </w:tcPr>
                   <w:p>
                     <w:pPr>
-                      <w:pStyle w:val="bibliografia0"/>
+                      <w:pStyle w:val="Bibliografia"/>
                       <w:rPr>
                         <w:noProof/>
-                        <w:lang w:val="en-US"/>
                       </w:rPr>
                     </w:pPr>
                     <w:r>
@@ -14254,21 +14720,20 @@
                         <w:noProof/>
                         <w:lang w:val="en-US"/>
                       </w:rPr>
-                      <w:t>“</w:t>
+                      <w:t xml:space="preserve">«Building a container by hand using namespaces: The mount namespace,» [Online]. </w:t>
                     </w:r>
                     <w:r>
                       <w:rPr>
                         <w:noProof/>
-                        <w:lang w:val="en-US"/>
                       </w:rPr>
-                      <w:t>Building a container by hand using namespaces: The mount namespace” [Online]. Available: https://www.redhat.com/sysadmin/mount-namespaces.</w:t>
+                      <w:t>Available: https://www.redhat.com/sysadmin/mount-namespaces.</w:t>
                     </w:r>
                   </w:p>
                 </w:tc>
               </w:tr>
               <w:tr>
                 <w:trPr>
-                  <w:divId w:val="335882745"/>
+                  <w:divId w:val="127478179"/>
                   <w:tblCellSpacing w:w="15" w:type="dxa"/>
                 </w:trPr>
                 <w:tc>
@@ -14278,7 +14743,7 @@
                   </w:tcPr>
                   <w:p>
                     <w:pPr>
-                      <w:pStyle w:val="bibliografia0"/>
+                      <w:pStyle w:val="Bibliografia"/>
                       <w:rPr>
                         <w:noProof/>
                       </w:rPr>
@@ -14298,7 +14763,7 @@
                   </w:tcPr>
                   <w:p>
                     <w:pPr>
-                      <w:pStyle w:val="bibliografia0"/>
+                      <w:pStyle w:val="Bibliografia"/>
                       <w:rPr>
                         <w:noProof/>
                         <w:lang w:val="en-US"/>
@@ -14309,21 +14774,14 @@
                         <w:noProof/>
                         <w:lang w:val="en-US"/>
                       </w:rPr>
-                      <w:t>“</w:t>
-                    </w:r>
-                    <w:r>
-                      <w:rPr>
-                        <w:noProof/>
-                        <w:lang w:val="en-US"/>
-                      </w:rPr>
-                      <w:t>Volumes | Docker Documentation” [Online]. Available: https://docs.docker.com/storage/volumes/.</w:t>
+                      <w:t>«Volumes | Docker Documentation,» [Online]. Available: https://docs.docker.com/storage/volumes/.</w:t>
                     </w:r>
                   </w:p>
                 </w:tc>
               </w:tr>
               <w:tr>
                 <w:trPr>
-                  <w:divId w:val="335882745"/>
+                  <w:divId w:val="127478179"/>
                   <w:tblCellSpacing w:w="15" w:type="dxa"/>
                 </w:trPr>
                 <w:tc>
@@ -14333,7 +14791,7 @@
                   </w:tcPr>
                   <w:p>
                     <w:pPr>
-                      <w:pStyle w:val="bibliografia0"/>
+                      <w:pStyle w:val="Bibliografia"/>
                       <w:rPr>
                         <w:noProof/>
                       </w:rPr>
@@ -14353,10 +14811,9 @@
                   </w:tcPr>
                   <w:p>
                     <w:pPr>
-                      <w:pStyle w:val="bibliografia0"/>
+                      <w:pStyle w:val="Bibliografia"/>
                       <w:rPr>
                         <w:noProof/>
-                        <w:lang w:val="en-US"/>
                       </w:rPr>
                     </w:pPr>
                     <w:r>
@@ -14364,21 +14821,20 @@
                         <w:noProof/>
                         <w:lang w:val="en-US"/>
                       </w:rPr>
-                      <w:t>“</w:t>
+                      <w:t xml:space="preserve">«Use The OverlayFS Storage Driver | Docker Documentation,» [Online]. </w:t>
                     </w:r>
                     <w:r>
                       <w:rPr>
                         <w:noProof/>
-                        <w:lang w:val="en-US"/>
                       </w:rPr>
-                      <w:t>Use The OverlayFS Storage Driver | Docker Documentation” [Online]. Available: https://docs.docker.com/storage/storagedriver/overlayfs-driver/.</w:t>
+                      <w:t>Available: https://docs.docker.com/storage/storagedriver/overlayfs-driver/.</w:t>
                     </w:r>
                   </w:p>
                 </w:tc>
               </w:tr>
               <w:tr>
                 <w:trPr>
-                  <w:divId w:val="335882745"/>
+                  <w:divId w:val="127478179"/>
                   <w:tblCellSpacing w:w="15" w:type="dxa"/>
                 </w:trPr>
                 <w:tc>
@@ -14388,7 +14844,7 @@
                   </w:tcPr>
                   <w:p>
                     <w:pPr>
-                      <w:pStyle w:val="bibliografia0"/>
+                      <w:pStyle w:val="Bibliografia"/>
                       <w:rPr>
                         <w:noProof/>
                       </w:rPr>
@@ -14408,7 +14864,7 @@
                   </w:tcPr>
                   <w:p>
                     <w:pPr>
-                      <w:pStyle w:val="bibliografia0"/>
+                      <w:pStyle w:val="Bibliografia"/>
                       <w:rPr>
                         <w:noProof/>
                         <w:lang w:val="en-US"/>
@@ -14419,28 +14875,14 @@
                         <w:noProof/>
                         <w:lang w:val="en-US"/>
                       </w:rPr>
-                      <w:t xml:space="preserve">web.archive.org, </w:t>
-                    </w:r>
-                    <w:r>
-                      <w:rPr>
-                        <w:noProof/>
-                        <w:lang w:val="en-US"/>
-                      </w:rPr>
-                      <w:t>“</w:t>
-                    </w:r>
-                    <w:r>
-                      <w:rPr>
-                        <w:noProof/>
-                        <w:lang w:val="en-US"/>
-                      </w:rPr>
-                      <w:t>The Overlay Filesystem” [Online]. Available: https://web.archive.org/web/20220930060750/http://windsock.io/the-overlay-filesystem/.</w:t>
+                      <w:t>web.archive.org, «The Overlay Filesystem,» [Online]. Available: https://web.archive.org/web/20220930060750/http://windsock.io/the-overlay-filesystem/.</w:t>
                     </w:r>
                   </w:p>
                 </w:tc>
               </w:tr>
               <w:tr>
                 <w:trPr>
-                  <w:divId w:val="335882745"/>
+                  <w:divId w:val="127478179"/>
                   <w:tblCellSpacing w:w="15" w:type="dxa"/>
                 </w:trPr>
                 <w:tc>
@@ -14450,7 +14892,7 @@
                   </w:tcPr>
                   <w:p>
                     <w:pPr>
-                      <w:pStyle w:val="bibliografia0"/>
+                      <w:pStyle w:val="Bibliografia"/>
                       <w:rPr>
                         <w:noProof/>
                       </w:rPr>
@@ -14470,7 +14912,7 @@
                   </w:tcPr>
                   <w:p>
                     <w:pPr>
-                      <w:pStyle w:val="bibliografia0"/>
+                      <w:pStyle w:val="Bibliografia"/>
                       <w:rPr>
                         <w:noProof/>
                         <w:lang w:val="en-US"/>
@@ -14481,21 +14923,14 @@
                         <w:noProof/>
                         <w:lang w:val="en-US"/>
                       </w:rPr>
-                      <w:t>“</w:t>
-                    </w:r>
-                    <w:r>
-                      <w:rPr>
-                        <w:noProof/>
-                        <w:lang w:val="en-US"/>
-                      </w:rPr>
-                      <w:t>kernel.org” [Online]. Available: https://www.kernel.org/doc/Documentation/filesystems/overlayfs.txt.</w:t>
+                      <w:t>«kernel.org,» [Online]. Available: https://www.kernel.org/doc/Documentation/filesystems/overlayfs.txt.</w:t>
                     </w:r>
                   </w:p>
                 </w:tc>
               </w:tr>
               <w:tr>
                 <w:trPr>
-                  <w:divId w:val="335882745"/>
+                  <w:divId w:val="127478179"/>
                   <w:tblCellSpacing w:w="15" w:type="dxa"/>
                 </w:trPr>
                 <w:tc>
@@ -14505,7 +14940,7 @@
                   </w:tcPr>
                   <w:p>
                     <w:pPr>
-                      <w:pStyle w:val="bibliografia0"/>
+                      <w:pStyle w:val="Bibliografia"/>
                       <w:rPr>
                         <w:noProof/>
                       </w:rPr>
@@ -14525,7 +14960,7 @@
                   </w:tcPr>
                   <w:p>
                     <w:pPr>
-                      <w:pStyle w:val="bibliografia0"/>
+                      <w:pStyle w:val="Bibliografia"/>
                       <w:rPr>
                         <w:noProof/>
                         <w:lang w:val="en-US"/>
@@ -14536,21 +14971,14 @@
                         <w:noProof/>
                         <w:lang w:val="en-US"/>
                       </w:rPr>
-                      <w:t>“</w:t>
-                    </w:r>
-                    <w:r>
-                      <w:rPr>
-                        <w:noProof/>
-                        <w:lang w:val="en-US"/>
-                      </w:rPr>
-                      <w:t>docker/docs/userguide/storagedriver at main” [Online]. Available: https://github.com/tnozicka/docker/blob/master/docs/userguide/storagedriver/overlayfs-driver.md.</w:t>
+                      <w:t>«docker/docs/userguide/storagedriver at main,» [Online]. Available: https://github.com/tnozicka/docker/blob/master/docs/userguide/storagedriver/overlayfs-driver.md.</w:t>
                     </w:r>
                   </w:p>
                 </w:tc>
               </w:tr>
               <w:tr>
                 <w:trPr>
-                  <w:divId w:val="335882745"/>
+                  <w:divId w:val="127478179"/>
                   <w:tblCellSpacing w:w="15" w:type="dxa"/>
                 </w:trPr>
                 <w:tc>
@@ -14560,7 +14988,7 @@
                   </w:tcPr>
                   <w:p>
                     <w:pPr>
-                      <w:pStyle w:val="bibliografia0"/>
+                      <w:pStyle w:val="Bibliografia"/>
                       <w:rPr>
                         <w:noProof/>
                       </w:rPr>
@@ -14580,7 +15008,7 @@
                   </w:tcPr>
                   <w:p>
                     <w:pPr>
-                      <w:pStyle w:val="bibliografia0"/>
+                      <w:pStyle w:val="Bibliografia"/>
                       <w:rPr>
                         <w:noProof/>
                         <w:lang w:val="en-US"/>
@@ -14591,21 +15019,14 @@
                         <w:noProof/>
                         <w:lang w:val="en-US"/>
                       </w:rPr>
-                      <w:t>“</w:t>
-                    </w:r>
-                    <w:r>
-                      <w:rPr>
-                        <w:noProof/>
-                        <w:lang w:val="en-US"/>
-                      </w:rPr>
-                      <w:t>Networking Overview | Docker Documentation” [Online]. Available: https://docs.docker.com/network/.</w:t>
+                      <w:t>«Networking Overview | Docker Documentation,» [Online]. Available: https://docs.docker.com/network/.</w:t>
                     </w:r>
                   </w:p>
                 </w:tc>
               </w:tr>
               <w:tr>
                 <w:trPr>
-                  <w:divId w:val="335882745"/>
+                  <w:divId w:val="127478179"/>
                   <w:tblCellSpacing w:w="15" w:type="dxa"/>
                 </w:trPr>
                 <w:tc>
@@ -14615,7 +15036,7 @@
                   </w:tcPr>
                   <w:p>
                     <w:pPr>
-                      <w:pStyle w:val="bibliografia0"/>
+                      <w:pStyle w:val="Bibliografia"/>
                       <w:rPr>
                         <w:noProof/>
                       </w:rPr>
@@ -14635,7 +15056,7 @@
                   </w:tcPr>
                   <w:p>
                     <w:pPr>
-                      <w:pStyle w:val="bibliografia0"/>
+                      <w:pStyle w:val="Bibliografia"/>
                       <w:rPr>
                         <w:noProof/>
                         <w:lang w:val="en-US"/>
@@ -14646,21 +15067,14 @@
                         <w:noProof/>
                         <w:lang w:val="en-US"/>
                       </w:rPr>
-                      <w:t>“</w:t>
-                    </w:r>
-                    <w:r>
-                      <w:rPr>
-                        <w:noProof/>
-                        <w:lang w:val="en-US"/>
-                      </w:rPr>
-                      <w:t>Runtime metrics | Docker Documentation” [Online]. Available: https://docs.docker.com/config/containers/runmetrics/.</w:t>
+                      <w:t>«Runtime metrics | Docker Documentation,» [Online]. Available: https://docs.docker.com/config/containers/runmetrics/.</w:t>
                     </w:r>
                   </w:p>
                 </w:tc>
               </w:tr>
               <w:tr>
                 <w:trPr>
-                  <w:divId w:val="335882745"/>
+                  <w:divId w:val="127478179"/>
                   <w:tblCellSpacing w:w="15" w:type="dxa"/>
                 </w:trPr>
                 <w:tc>
@@ -14670,7 +15084,7 @@
                   </w:tcPr>
                   <w:p>
                     <w:pPr>
-                      <w:pStyle w:val="bibliografia0"/>
+                      <w:pStyle w:val="Bibliografia"/>
                       <w:rPr>
                         <w:noProof/>
                       </w:rPr>
@@ -14690,7 +15104,7 @@
                   </w:tcPr>
                   <w:p>
                     <w:pPr>
-                      <w:pStyle w:val="bibliografia0"/>
+                      <w:pStyle w:val="Bibliografia"/>
                       <w:rPr>
                         <w:noProof/>
                         <w:lang w:val="en-US"/>
@@ -14701,21 +15115,14 @@
                         <w:noProof/>
                         <w:lang w:val="en-US"/>
                       </w:rPr>
-                      <w:t>“</w:t>
-                    </w:r>
-                    <w:r>
-                      <w:rPr>
-                        <w:noProof/>
-                        <w:lang w:val="en-US"/>
-                      </w:rPr>
-                      <w:t>PROCFS /proc/self - IBM Documentation” [Online]. Available: https://www.ibm.com/docs/en/ztpf/1.1.0.15?topic=targets-procfs-procself.</w:t>
+                      <w:t>«PROCFS /proc/self - IBM Documentation,» [Online]. Available: https://www.ibm.com/docs/en/ztpf/1.1.0.15?topic=targets-procfs-procself.</w:t>
                     </w:r>
                   </w:p>
                 </w:tc>
               </w:tr>
               <w:tr>
                 <w:trPr>
-                  <w:divId w:val="335882745"/>
+                  <w:divId w:val="127478179"/>
                   <w:tblCellSpacing w:w="15" w:type="dxa"/>
                 </w:trPr>
                 <w:tc>
@@ -14725,7 +15132,7 @@
                   </w:tcPr>
                   <w:p>
                     <w:pPr>
-                      <w:pStyle w:val="bibliografia0"/>
+                      <w:pStyle w:val="Bibliografia"/>
                       <w:rPr>
                         <w:noProof/>
                       </w:rPr>
@@ -14746,7 +15153,7 @@
                   </w:tcPr>
                   <w:p>
                     <w:pPr>
-                      <w:pStyle w:val="bibliografia0"/>
+                      <w:pStyle w:val="Bibliografia"/>
                       <w:rPr>
                         <w:noProof/>
                       </w:rPr>
@@ -14755,14 +15162,14 @@
                       <w:rPr>
                         <w:noProof/>
                       </w:rPr>
-                      <w:t>“dockerd | Docker Documentation” [Online]. Available: https://docs.docker.com/engine/reference/commandline/dockerd/#miscellaneous-options.</w:t>
+                      <w:t>«dockerd | Docker Documentation,» [Online]. Available: https://docs.docker.com/engine/reference/commandline/dockerd/#miscellaneous-options.</w:t>
                     </w:r>
                   </w:p>
                 </w:tc>
               </w:tr>
               <w:tr>
                 <w:trPr>
-                  <w:divId w:val="335882745"/>
+                  <w:divId w:val="127478179"/>
                   <w:tblCellSpacing w:w="15" w:type="dxa"/>
                 </w:trPr>
                 <w:tc>
@@ -14772,7 +15179,7 @@
                   </w:tcPr>
                   <w:p>
                     <w:pPr>
-                      <w:pStyle w:val="bibliografia0"/>
+                      <w:pStyle w:val="Bibliografia"/>
                       <w:rPr>
                         <w:noProof/>
                       </w:rPr>
@@ -14792,7 +15199,7 @@
                   </w:tcPr>
                   <w:p>
                     <w:pPr>
-                      <w:pStyle w:val="bibliografia0"/>
+                      <w:pStyle w:val="Bibliografia"/>
                       <w:rPr>
                         <w:noProof/>
                         <w:lang w:val="en-US"/>
@@ -14803,21 +15210,14 @@
                         <w:noProof/>
                         <w:lang w:val="en-US"/>
                       </w:rPr>
-                      <w:t>“</w:t>
-                    </w:r>
-                    <w:r>
-                      <w:rPr>
-                        <w:noProof/>
-                        <w:lang w:val="en-US"/>
-                      </w:rPr>
-                      <w:t>Docker Engine release notes | Docker Documentation” [Online]. Available: https://docs.docker.com/engine/release-notes/prior-releases/.</w:t>
+                      <w:t>«Docker Engine release notes | Docker Documentation,» [Online]. Available: https://docs.docker.com/engine/release-notes/prior-releases/.</w:t>
                     </w:r>
                   </w:p>
                 </w:tc>
               </w:tr>
               <w:tr>
                 <w:trPr>
-                  <w:divId w:val="335882745"/>
+                  <w:divId w:val="127478179"/>
                   <w:tblCellSpacing w:w="15" w:type="dxa"/>
                 </w:trPr>
                 <w:tc>
@@ -14827,7 +15227,7 @@
                   </w:tcPr>
                   <w:p>
                     <w:pPr>
-                      <w:pStyle w:val="bibliografia0"/>
+                      <w:pStyle w:val="Bibliografia"/>
                       <w:rPr>
                         <w:noProof/>
                       </w:rPr>
@@ -14847,7 +15247,7 @@
                   </w:tcPr>
                   <w:p>
                     <w:pPr>
-                      <w:pStyle w:val="bibliografia0"/>
+                      <w:pStyle w:val="Bibliografia"/>
                       <w:rPr>
                         <w:noProof/>
                         <w:lang w:val="en-US"/>
@@ -14858,21 +15258,14 @@
                         <w:noProof/>
                         <w:lang w:val="en-US"/>
                       </w:rPr>
-                      <w:t>“</w:t>
-                    </w:r>
-                    <w:r>
-                      <w:rPr>
-                        <w:noProof/>
-                        <w:lang w:val="en-US"/>
-                      </w:rPr>
-                      <w:t>Seccomp security profiles for Docker” [Online]. Available: https://docs.docker.com/engine/security/seccomp/.</w:t>
+                      <w:t>«Seccomp security profiles for Docker,» [Online]. Available: https://docs.docker.com/engine/security/seccomp/.</w:t>
                     </w:r>
                   </w:p>
                 </w:tc>
               </w:tr>
               <w:tr>
                 <w:trPr>
-                  <w:divId w:val="335882745"/>
+                  <w:divId w:val="127478179"/>
                   <w:tblCellSpacing w:w="15" w:type="dxa"/>
                 </w:trPr>
                 <w:tc>
@@ -14882,7 +15275,7 @@
                   </w:tcPr>
                   <w:p>
                     <w:pPr>
-                      <w:pStyle w:val="bibliografia0"/>
+                      <w:pStyle w:val="Bibliografia"/>
                       <w:rPr>
                         <w:noProof/>
                       </w:rPr>
@@ -14902,7 +15295,7 @@
                   </w:tcPr>
                   <w:p>
                     <w:pPr>
-                      <w:pStyle w:val="bibliografia0"/>
+                      <w:pStyle w:val="Bibliografia"/>
                       <w:rPr>
                         <w:noProof/>
                         <w:lang w:val="en-US"/>
@@ -14913,21 +15306,14 @@
                         <w:noProof/>
                         <w:lang w:val="en-US"/>
                       </w:rPr>
-                      <w:t>“</w:t>
-                    </w:r>
-                    <w:r>
-                      <w:rPr>
-                        <w:noProof/>
-                        <w:lang w:val="en-US"/>
-                      </w:rPr>
-                      <w:t>AppArmor --- The Linux Kernel Documentation” [Online]. Available: https://www.kernel.org/doc/html/v4.15/admin-guide/LSM/apparmor.html.</w:t>
+                      <w:t>«AppArmor --- The Linux Kernel Documentation,» [Online]. Available: https://www.kernel.org/doc/html/v4.15/admin-guide/LSM/apparmor.html.</w:t>
                     </w:r>
                   </w:p>
                 </w:tc>
               </w:tr>
               <w:tr>
                 <w:trPr>
-                  <w:divId w:val="335882745"/>
+                  <w:divId w:val="127478179"/>
                   <w:tblCellSpacing w:w="15" w:type="dxa"/>
                 </w:trPr>
                 <w:tc>
@@ -14937,7 +15323,7 @@
                   </w:tcPr>
                   <w:p>
                     <w:pPr>
-                      <w:pStyle w:val="bibliografia0"/>
+                      <w:pStyle w:val="Bibliografia"/>
                       <w:rPr>
                         <w:noProof/>
                       </w:rPr>
@@ -14957,7 +15343,7 @@
                   </w:tcPr>
                   <w:p>
                     <w:pPr>
-                      <w:pStyle w:val="bibliografia0"/>
+                      <w:pStyle w:val="Bibliografia"/>
                       <w:rPr>
                         <w:noProof/>
                         <w:lang w:val="en-US"/>
@@ -14968,21 +15354,14 @@
                         <w:noProof/>
                         <w:lang w:val="en-US"/>
                       </w:rPr>
-                      <w:t>“</w:t>
-                    </w:r>
-                    <w:r>
-                      <w:rPr>
-                        <w:noProof/>
-                        <w:lang w:val="en-US"/>
-                      </w:rPr>
-                      <w:t>moby/profiles/apparmor/template.go at master” [Online]. Available: https://github.com/moby/moby/blob/master/profiles/apparmor/template.go.</w:t>
+                      <w:t>«moby/profiles/apparmor/template.go at master,» [Online]. Available: https://github.com/moby/moby/blob/master/profiles/apparmor/template.go.</w:t>
                     </w:r>
                   </w:p>
                 </w:tc>
               </w:tr>
               <w:tr>
                 <w:trPr>
-                  <w:divId w:val="335882745"/>
+                  <w:divId w:val="127478179"/>
                   <w:tblCellSpacing w:w="15" w:type="dxa"/>
                 </w:trPr>
                 <w:tc>
@@ -14992,7 +15371,7 @@
                   </w:tcPr>
                   <w:p>
                     <w:pPr>
-                      <w:pStyle w:val="bibliografia0"/>
+                      <w:pStyle w:val="Bibliografia"/>
                       <w:rPr>
                         <w:noProof/>
                       </w:rPr>
@@ -15012,7 +15391,7 @@
                   </w:tcPr>
                   <w:p>
                     <w:pPr>
-                      <w:pStyle w:val="bibliografia0"/>
+                      <w:pStyle w:val="Bibliografia"/>
                       <w:rPr>
                         <w:noProof/>
                         <w:lang w:val="en-US"/>
@@ -15023,14 +15402,156 @@
                         <w:noProof/>
                         <w:lang w:val="en-US"/>
                       </w:rPr>
-                      <w:t>“</w:t>
+                      <w:t>«How SELinux separates containers using Multi-Level Security,» [Online]. Available: https://www.redhat.com/en/blog/how-selinux-separates-containers-using-multi-level-security.</w:t>
                     </w:r>
+                  </w:p>
+                </w:tc>
+              </w:tr>
+              <w:tr>
+                <w:trPr>
+                  <w:divId w:val="127478179"/>
+                  <w:tblCellSpacing w:w="15" w:type="dxa"/>
+                </w:trPr>
+                <w:tc>
+                  <w:tcPr>
+                    <w:tcW w:w="290" w:type="pct"/>
+                    <w:hideMark/>
+                  </w:tcPr>
+                  <w:p>
+                    <w:pPr>
+                      <w:pStyle w:val="Bibliografia"/>
+                      <w:rPr>
+                        <w:noProof/>
+                      </w:rPr>
+                    </w:pPr>
+                    <w:r>
+                      <w:rPr>
+                        <w:noProof/>
+                      </w:rPr>
+                      <w:t xml:space="preserve">[29] </w:t>
+                    </w:r>
+                  </w:p>
+                </w:tc>
+                <w:tc>
+                  <w:tcPr>
+                    <w:tcW w:w="0" w:type="auto"/>
+                    <w:hideMark/>
+                  </w:tcPr>
+                  <w:p>
+                    <w:pPr>
+                      <w:pStyle w:val="Bibliografia"/>
+                      <w:rPr>
+                        <w:noProof/>
+                      </w:rPr>
+                    </w:pPr>
                     <w:r>
                       <w:rPr>
                         <w:noProof/>
                         <w:lang w:val="en-US"/>
                       </w:rPr>
-                      <w:t>How SELinux separates containers using Multi-Level Security” [Online]. Available: https://www.redhat.com/en/blog/how-selinux-separates-containers-using-multi-level-security.</w:t>
+                      <w:t xml:space="preserve">«Continuous Integration with Docker | Docker Documentation,» [Online]. </w:t>
+                    </w:r>
+                    <w:r>
+                      <w:rPr>
+                        <w:noProof/>
+                      </w:rPr>
+                      <w:t>Available: https://docs.docker.com/build/ci/.</w:t>
+                    </w:r>
+                  </w:p>
+                </w:tc>
+              </w:tr>
+              <w:tr>
+                <w:trPr>
+                  <w:divId w:val="127478179"/>
+                  <w:tblCellSpacing w:w="15" w:type="dxa"/>
+                </w:trPr>
+                <w:tc>
+                  <w:tcPr>
+                    <w:tcW w:w="290" w:type="pct"/>
+                    <w:hideMark/>
+                  </w:tcPr>
+                  <w:p>
+                    <w:pPr>
+                      <w:pStyle w:val="Bibliografia"/>
+                      <w:rPr>
+                        <w:noProof/>
+                      </w:rPr>
+                    </w:pPr>
+                    <w:r>
+                      <w:rPr>
+                        <w:noProof/>
+                      </w:rPr>
+                      <w:t xml:space="preserve">[30] </w:t>
+                    </w:r>
+                  </w:p>
+                </w:tc>
+                <w:tc>
+                  <w:tcPr>
+                    <w:tcW w:w="0" w:type="auto"/>
+                    <w:hideMark/>
+                  </w:tcPr>
+                  <w:p>
+                    <w:pPr>
+                      <w:pStyle w:val="Bibliografia"/>
+                      <w:rPr>
+                        <w:noProof/>
+                        <w:lang w:val="en-US"/>
+                      </w:rPr>
+                    </w:pPr>
+                    <w:r>
+                      <w:rPr>
+                        <w:noProof/>
+                        <w:lang w:val="en-US"/>
+                      </w:rPr>
+                      <w:t>«traefik - Official Image | Docker Hub,» [Online]. Available: https://hub.docker.com/_/traefik.</w:t>
+                    </w:r>
+                  </w:p>
+                </w:tc>
+              </w:tr>
+              <w:tr>
+                <w:trPr>
+                  <w:divId w:val="127478179"/>
+                  <w:tblCellSpacing w:w="15" w:type="dxa"/>
+                </w:trPr>
+                <w:tc>
+                  <w:tcPr>
+                    <w:tcW w:w="290" w:type="pct"/>
+                    <w:hideMark/>
+                  </w:tcPr>
+                  <w:p>
+                    <w:pPr>
+                      <w:pStyle w:val="Bibliografia"/>
+                      <w:rPr>
+                        <w:noProof/>
+                      </w:rPr>
+                    </w:pPr>
+                    <w:r>
+                      <w:rPr>
+                        <w:noProof/>
+                      </w:rPr>
+                      <w:t xml:space="preserve">[31] </w:t>
+                    </w:r>
+                  </w:p>
+                </w:tc>
+                <w:tc>
+                  <w:tcPr>
+                    <w:tcW w:w="0" w:type="auto"/>
+                    <w:hideMark/>
+                  </w:tcPr>
+                  <w:p>
+                    <w:pPr>
+                      <w:pStyle w:val="Bibliografia"/>
+                      <w:rPr>
+                        <w:noProof/>
+                        <w:lang w:val="en-US"/>
+                      </w:rPr>
+                    </w:pPr>
+                    <w:r>
+                      <w:rPr>
+                        <w:noProof/>
+                        <w:lang w:val="en-US"/>
+                      </w:rPr>
+                      <w:t>«requests.adapters --- Requests 2.31.0 documentation,» [Online]. Available: https://requests.readthedocs.io/en/latest/_modules/requests/adapters/.</w:t>
                     </w:r>
                   </w:p>
                 </w:tc>
@@ -15038,8 +15559,7 @@
             </w:tbl>
             <w:p>
               <w:pPr>
-                <w:pStyle w:val="bibliografia0"/>
-                <w:divId w:val="335882745"/>
+                <w:divId w:val="127478179"/>
                 <w:rPr>
                   <w:rFonts w:eastAsia="Times New Roman"/>
                   <w:noProof/>
@@ -17468,11 +17988,13 @@
   </w:style>
   <w:style w:type="paragraph" w:styleId="Bibliografia">
     <w:name w:val="Bibliography"/>
-    <w:basedOn w:val="Normale"/>
-    <w:next w:val="Normale"/>
+    <w:next w:val="bibliografia0"/>
     <w:uiPriority w:val="37"/>
     <w:unhideWhenUsed/>
-    <w:rsid w:val="00A7146B"/>
+    <w:rsid w:val="006B14D4"/>
+    <w:pPr>
+      <w:jc w:val="left"/>
+    </w:pPr>
   </w:style>
   <w:style w:type="paragraph" w:styleId="Titolosommario">
     <w:name w:val="TOC Heading"/>

</xml_diff>

<commit_message>
ristrutturate sezioni fino al 1.4
</commit_message>
<xml_diff>
--- a/tesi_bozza.docx
+++ b/tesi_bozza.docx
@@ -46,7 +46,7 @@
           <v:shape id="_x0000_i1025" type="#_x0000_t75" style="width:424.65pt;height:662.65pt" o:ole="">
             <v:imagedata r:id="rId8" o:title=""/>
           </v:shape>
-          <o:OLEObject Type="Embed" ProgID="Word.OpenDocumentText.12" ShapeID="_x0000_i1025" DrawAspect="Content" ObjectID="_1750800942" r:id="rId9"/>
+          <o:OLEObject Type="Embed" ProgID="Word.OpenDocumentText.12" ShapeID="_x0000_i1025" DrawAspect="Content" ObjectID="_1750890339" r:id="rId9"/>
         </w:object>
       </w:r>
     </w:p>
@@ -348,7 +348,7 @@
         </w:rPr>
         <w:fldChar w:fldCharType="separate"/>
       </w:r>
-      <w:hyperlink w:anchor="_Toc140055455" w:history="1">
+      <w:hyperlink w:anchor="_Toc140246093" w:history="1">
         <w:r>
           <w:rPr>
             <w:rStyle w:val="Collegamentoipertestuale"/>
@@ -393,7 +393,7 @@
             <w:noProof/>
             <w:webHidden/>
           </w:rPr>
-          <w:instrText xml:space="preserve"> PAGEREF _Toc140055455 \h </w:instrText>
+          <w:instrText xml:space="preserve"> PAGEREF _Toc140246093 \h </w:instrText>
         </w:r>
         <w:r>
           <w:rPr>
@@ -439,7 +439,7 @@
           <w:lang w:eastAsia="it-IT"/>
         </w:rPr>
       </w:pPr>
-      <w:hyperlink w:anchor="_Toc140055456" w:history="1">
+      <w:hyperlink w:anchor="_Toc140246094" w:history="1">
         <w:r>
           <w:rPr>
             <w:rStyle w:val="Collegamentoipertestuale"/>
@@ -466,7 +466,7 @@
             <w:noProof/>
             <w:webHidden/>
           </w:rPr>
-          <w:instrText xml:space="preserve"> PAGEREF _Toc140055456 \h </w:instrText>
+          <w:instrText xml:space="preserve"> PAGEREF _Toc140246094 \h </w:instrText>
         </w:r>
         <w:r>
           <w:rPr>
@@ -513,7 +513,7 @@
           <w:lang w:eastAsia="it-IT"/>
         </w:rPr>
       </w:pPr>
-      <w:hyperlink w:anchor="_Toc140055457" w:history="1">
+      <w:hyperlink w:anchor="_Toc140246095" w:history="1">
         <w:r>
           <w:rPr>
             <w:rStyle w:val="Collegamentoipertestuale"/>
@@ -558,7 +558,7 @@
             <w:noProof/>
             <w:webHidden/>
           </w:rPr>
-          <w:instrText xml:space="preserve"> PAGEREF _Toc140055457 \h </w:instrText>
+          <w:instrText xml:space="preserve"> PAGEREF _Toc140246095 \h </w:instrText>
         </w:r>
         <w:r>
           <w:rPr>
@@ -605,7 +605,7 @@
           <w:lang w:eastAsia="it-IT"/>
         </w:rPr>
       </w:pPr>
-      <w:hyperlink w:anchor="_Toc140055458" w:history="1">
+      <w:hyperlink w:anchor="_Toc140246096" w:history="1">
         <w:r>
           <w:rPr>
             <w:rStyle w:val="Collegamentoipertestuale"/>
@@ -650,7 +650,7 @@
             <w:noProof/>
             <w:webHidden/>
           </w:rPr>
-          <w:instrText xml:space="preserve"> PAGEREF _Toc140055458 \h </w:instrText>
+          <w:instrText xml:space="preserve"> PAGEREF _Toc140246096 \h </w:instrText>
         </w:r>
         <w:r>
           <w:rPr>
@@ -697,7 +697,7 @@
           <w:lang w:eastAsia="it-IT"/>
         </w:rPr>
       </w:pPr>
-      <w:hyperlink w:anchor="_Toc140055459" w:history="1">
+      <w:hyperlink w:anchor="_Toc140246097" w:history="1">
         <w:r>
           <w:rPr>
             <w:rStyle w:val="Collegamentoipertestuale"/>
@@ -742,7 +742,7 @@
             <w:noProof/>
             <w:webHidden/>
           </w:rPr>
-          <w:instrText xml:space="preserve"> PAGEREF _Toc140055459 \h </w:instrText>
+          <w:instrText xml:space="preserve"> PAGEREF _Toc140246097 \h </w:instrText>
         </w:r>
         <w:r>
           <w:rPr>
@@ -789,7 +789,7 @@
           <w:lang w:eastAsia="it-IT"/>
         </w:rPr>
       </w:pPr>
-      <w:hyperlink w:anchor="_Toc140055460" w:history="1">
+      <w:hyperlink w:anchor="_Toc140246098" w:history="1">
         <w:r>
           <w:rPr>
             <w:rStyle w:val="Collegamentoipertestuale"/>
@@ -813,7 +813,7 @@
             <w:rStyle w:val="Collegamentoipertestuale"/>
             <w:noProof/>
           </w:rPr>
-          <w:t>gruppi di controllo</w:t>
+          <w:t>Gruppi di controllo</w:t>
         </w:r>
         <w:r>
           <w:rPr>
@@ -834,7 +834,7 @@
             <w:noProof/>
             <w:webHidden/>
           </w:rPr>
-          <w:instrText xml:space="preserve"> PAGEREF _Toc140055460 \h </w:instrText>
+          <w:instrText xml:space="preserve"> PAGEREF _Toc140246098 \h </w:instrText>
         </w:r>
         <w:r>
           <w:rPr>
@@ -867,9 +867,9 @@
     </w:p>
     <w:p>
       <w:pPr>
-        <w:pStyle w:val="Sommario3"/>
+        <w:pStyle w:val="Sommario2"/>
         <w:tabs>
-          <w:tab w:val="left" w:pos="1320"/>
+          <w:tab w:val="left" w:pos="880"/>
           <w:tab w:val="right" w:leader="dot" w:pos="8495"/>
         </w:tabs>
         <w:rPr>
@@ -881,13 +881,13 @@
           <w:lang w:eastAsia="it-IT"/>
         </w:rPr>
       </w:pPr>
-      <w:hyperlink w:anchor="_Toc140055461" w:history="1">
+      <w:hyperlink w:anchor="_Toc140246099" w:history="1">
         <w:r>
           <w:rPr>
             <w:rStyle w:val="Collegamentoipertestuale"/>
             <w:noProof/>
           </w:rPr>
-          <w:t>1.2.3</w:t>
+          <w:t>1.3</w:t>
         </w:r>
         <w:r>
           <w:rPr>
@@ -905,7 +905,7 @@
             <w:rStyle w:val="Collegamentoipertestuale"/>
             <w:noProof/>
           </w:rPr>
-          <w:t>Capacità e processi privilegiati</w:t>
+          <w:t>Sicurezza Linux</w:t>
         </w:r>
         <w:r>
           <w:rPr>
@@ -926,7 +926,7 @@
             <w:noProof/>
             <w:webHidden/>
           </w:rPr>
-          <w:instrText xml:space="preserve"> PAGEREF _Toc140055461 \h </w:instrText>
+          <w:instrText xml:space="preserve"> PAGEREF _Toc140246099 \h </w:instrText>
         </w:r>
         <w:r>
           <w:rPr>
@@ -946,7 +946,7 @@
             <w:noProof/>
             <w:webHidden/>
           </w:rPr>
-          <w:t>2</w:t>
+          <w:t>4</w:t>
         </w:r>
         <w:r>
           <w:rPr>
@@ -959,9 +959,9 @@
     </w:p>
     <w:p>
       <w:pPr>
-        <w:pStyle w:val="Sommario2"/>
+        <w:pStyle w:val="Sommario3"/>
         <w:tabs>
-          <w:tab w:val="left" w:pos="880"/>
+          <w:tab w:val="left" w:pos="1320"/>
           <w:tab w:val="right" w:leader="dot" w:pos="8495"/>
         </w:tabs>
         <w:rPr>
@@ -973,13 +973,13 @@
           <w:lang w:eastAsia="it-IT"/>
         </w:rPr>
       </w:pPr>
-      <w:hyperlink w:anchor="_Toc140055462" w:history="1">
+      <w:hyperlink w:anchor="_Toc140246100" w:history="1">
         <w:r>
           <w:rPr>
             <w:rStyle w:val="Collegamentoipertestuale"/>
             <w:noProof/>
           </w:rPr>
-          <w:t>1.3</w:t>
+          <w:t>1.3.1</w:t>
         </w:r>
         <w:r>
           <w:rPr>
@@ -997,7 +997,7 @@
             <w:rStyle w:val="Collegamentoipertestuale"/>
             <w:noProof/>
           </w:rPr>
-          <w:t>Linux Security Modules</w:t>
+          <w:t>Seccomp (Secure Computing mode)</w:t>
         </w:r>
         <w:r>
           <w:rPr>
@@ -1018,7 +1018,7 @@
             <w:noProof/>
             <w:webHidden/>
           </w:rPr>
-          <w:instrText xml:space="preserve"> PAGEREF _Toc140055462 \h </w:instrText>
+          <w:instrText xml:space="preserve"> PAGEREF _Toc140246100 \h </w:instrText>
         </w:r>
         <w:r>
           <w:rPr>
@@ -1038,7 +1038,7 @@
             <w:noProof/>
             <w:webHidden/>
           </w:rPr>
-          <w:t>3</w:t>
+          <w:t>4</w:t>
         </w:r>
         <w:r>
           <w:rPr>
@@ -1065,13 +1065,13 @@
           <w:lang w:eastAsia="it-IT"/>
         </w:rPr>
       </w:pPr>
-      <w:hyperlink w:anchor="_Toc140055463" w:history="1">
+      <w:hyperlink w:anchor="_Toc140246101" w:history="1">
         <w:r>
           <w:rPr>
             <w:rStyle w:val="Collegamentoipertestuale"/>
             <w:noProof/>
           </w:rPr>
-          <w:t>1.3.1</w:t>
+          <w:t>1.3.2</w:t>
         </w:r>
         <w:r>
           <w:rPr>
@@ -1089,7 +1089,7 @@
             <w:rStyle w:val="Collegamentoipertestuale"/>
             <w:noProof/>
           </w:rPr>
-          <w:t>Seccomp</w:t>
+          <w:t>AppArmor</w:t>
         </w:r>
         <w:r>
           <w:rPr>
@@ -1110,7 +1110,7 @@
             <w:noProof/>
             <w:webHidden/>
           </w:rPr>
-          <w:instrText xml:space="preserve"> PAGEREF _Toc140055463 \h </w:instrText>
+          <w:instrText xml:space="preserve"> PAGEREF _Toc140246101 \h </w:instrText>
         </w:r>
         <w:r>
           <w:rPr>
@@ -1130,7 +1130,7 @@
             <w:noProof/>
             <w:webHidden/>
           </w:rPr>
-          <w:t>3</w:t>
+          <w:t>4</w:t>
         </w:r>
         <w:r>
           <w:rPr>
@@ -1157,13 +1157,13 @@
           <w:lang w:eastAsia="it-IT"/>
         </w:rPr>
       </w:pPr>
-      <w:hyperlink w:anchor="_Toc140055464" w:history="1">
+      <w:hyperlink w:anchor="_Toc140246102" w:history="1">
         <w:r>
           <w:rPr>
             <w:rStyle w:val="Collegamentoipertestuale"/>
             <w:noProof/>
           </w:rPr>
-          <w:t>1.3.2</w:t>
+          <w:t>1.3.3</w:t>
         </w:r>
         <w:r>
           <w:rPr>
@@ -1181,7 +1181,7 @@
             <w:rStyle w:val="Collegamentoipertestuale"/>
             <w:noProof/>
           </w:rPr>
-          <w:t>AppArmor</w:t>
+          <w:t>SELinux</w:t>
         </w:r>
         <w:r>
           <w:rPr>
@@ -1202,7 +1202,7 @@
             <w:noProof/>
             <w:webHidden/>
           </w:rPr>
-          <w:instrText xml:space="preserve"> PAGEREF _Toc140055464 \h </w:instrText>
+          <w:instrText xml:space="preserve"> PAGEREF _Toc140246102 \h </w:instrText>
         </w:r>
         <w:r>
           <w:rPr>
@@ -1222,7 +1222,7 @@
             <w:noProof/>
             <w:webHidden/>
           </w:rPr>
-          <w:t>3</w:t>
+          <w:t>4</w:t>
         </w:r>
         <w:r>
           <w:rPr>
@@ -1235,9 +1235,9 @@
     </w:p>
     <w:p>
       <w:pPr>
-        <w:pStyle w:val="Sommario3"/>
+        <w:pStyle w:val="Sommario2"/>
         <w:tabs>
-          <w:tab w:val="left" w:pos="1320"/>
+          <w:tab w:val="left" w:pos="880"/>
           <w:tab w:val="right" w:leader="dot" w:pos="8495"/>
         </w:tabs>
         <w:rPr>
@@ -1249,13 +1249,13 @@
           <w:lang w:eastAsia="it-IT"/>
         </w:rPr>
       </w:pPr>
-      <w:hyperlink w:anchor="_Toc140055465" w:history="1">
+      <w:hyperlink w:anchor="_Toc140246103" w:history="1">
         <w:r>
           <w:rPr>
             <w:rStyle w:val="Collegamentoipertestuale"/>
             <w:noProof/>
           </w:rPr>
-          <w:t>1.3.3</w:t>
+          <w:t>1.4</w:t>
         </w:r>
         <w:r>
           <w:rPr>
@@ -1273,7 +1273,7 @@
             <w:rStyle w:val="Collegamentoipertestuale"/>
             <w:noProof/>
           </w:rPr>
-          <w:t>SELinux</w:t>
+          <w:t>Docker</w:t>
         </w:r>
         <w:r>
           <w:rPr>
@@ -1294,7 +1294,7 @@
             <w:noProof/>
             <w:webHidden/>
           </w:rPr>
-          <w:instrText xml:space="preserve"> PAGEREF _Toc140055465 \h </w:instrText>
+          <w:instrText xml:space="preserve"> PAGEREF _Toc140246103 \h </w:instrText>
         </w:r>
         <w:r>
           <w:rPr>
@@ -1314,7 +1314,7 @@
             <w:noProof/>
             <w:webHidden/>
           </w:rPr>
-          <w:t>3</w:t>
+          <w:t>5</w:t>
         </w:r>
         <w:r>
           <w:rPr>
@@ -1327,9 +1327,9 @@
     </w:p>
     <w:p>
       <w:pPr>
-        <w:pStyle w:val="Sommario2"/>
+        <w:pStyle w:val="Sommario3"/>
         <w:tabs>
-          <w:tab w:val="left" w:pos="880"/>
+          <w:tab w:val="left" w:pos="1320"/>
           <w:tab w:val="right" w:leader="dot" w:pos="8495"/>
         </w:tabs>
         <w:rPr>
@@ -1341,13 +1341,13 @@
           <w:lang w:eastAsia="it-IT"/>
         </w:rPr>
       </w:pPr>
-      <w:hyperlink w:anchor="_Toc140055466" w:history="1">
+      <w:hyperlink w:anchor="_Toc140246104" w:history="1">
         <w:r>
           <w:rPr>
             <w:rStyle w:val="Collegamentoipertestuale"/>
             <w:noProof/>
           </w:rPr>
-          <w:t>1.4</w:t>
+          <w:t>1.4.1</w:t>
         </w:r>
         <w:r>
           <w:rPr>
@@ -1365,7 +1365,7 @@
             <w:rStyle w:val="Collegamentoipertestuale"/>
             <w:noProof/>
           </w:rPr>
-          <w:t>Docker</w:t>
+          <w:t>Architettura framework</w:t>
         </w:r>
         <w:r>
           <w:rPr>
@@ -1386,7 +1386,7 @@
             <w:noProof/>
             <w:webHidden/>
           </w:rPr>
-          <w:instrText xml:space="preserve"> PAGEREF _Toc140055466 \h </w:instrText>
+          <w:instrText xml:space="preserve"> PAGEREF _Toc140246104 \h </w:instrText>
         </w:r>
         <w:r>
           <w:rPr>
@@ -1406,7 +1406,7 @@
             <w:noProof/>
             <w:webHidden/>
           </w:rPr>
-          <w:t>4</w:t>
+          <w:t>5</w:t>
         </w:r>
         <w:r>
           <w:rPr>
@@ -1433,13 +1433,13 @@
           <w:lang w:eastAsia="it-IT"/>
         </w:rPr>
       </w:pPr>
-      <w:hyperlink w:anchor="_Toc140055467" w:history="1">
+      <w:hyperlink w:anchor="_Toc140246105" w:history="1">
         <w:r>
           <w:rPr>
             <w:rStyle w:val="Collegamentoipertestuale"/>
             <w:noProof/>
           </w:rPr>
-          <w:t>1.4.1</w:t>
+          <w:t>1.4.2</w:t>
         </w:r>
         <w:r>
           <w:rPr>
@@ -1457,7 +1457,7 @@
             <w:rStyle w:val="Collegamentoipertestuale"/>
             <w:noProof/>
           </w:rPr>
-          <w:t>Architettura framework</w:t>
+          <w:t>Namespace del container Docker</w:t>
         </w:r>
         <w:r>
           <w:rPr>
@@ -1478,7 +1478,7 @@
             <w:noProof/>
             <w:webHidden/>
           </w:rPr>
-          <w:instrText xml:space="preserve"> PAGEREF _Toc140055467 \h </w:instrText>
+          <w:instrText xml:space="preserve"> PAGEREF _Toc140246105 \h </w:instrText>
         </w:r>
         <w:r>
           <w:rPr>
@@ -1498,7 +1498,7 @@
             <w:noProof/>
             <w:webHidden/>
           </w:rPr>
-          <w:t>4</w:t>
+          <w:t>6</w:t>
         </w:r>
         <w:r>
           <w:rPr>
@@ -1525,13 +1525,13 @@
           <w:lang w:eastAsia="it-IT"/>
         </w:rPr>
       </w:pPr>
-      <w:hyperlink w:anchor="_Toc140055468" w:history="1">
+      <w:hyperlink w:anchor="_Toc140246106" w:history="1">
         <w:r>
           <w:rPr>
             <w:rStyle w:val="Collegamentoipertestuale"/>
             <w:noProof/>
           </w:rPr>
-          <w:t>1.4.2</w:t>
+          <w:t>1.4.3</w:t>
         </w:r>
         <w:r>
           <w:rPr>
@@ -1549,7 +1549,7 @@
             <w:rStyle w:val="Collegamentoipertestuale"/>
             <w:noProof/>
           </w:rPr>
-          <w:t>Namespace del container Docker</w:t>
+          <w:t>Immagine Docker</w:t>
         </w:r>
         <w:r>
           <w:rPr>
@@ -1570,7 +1570,7 @@
             <w:noProof/>
             <w:webHidden/>
           </w:rPr>
-          <w:instrText xml:space="preserve"> PAGEREF _Toc140055468 \h </w:instrText>
+          <w:instrText xml:space="preserve"> PAGEREF _Toc140246106 \h </w:instrText>
         </w:r>
         <w:r>
           <w:rPr>
@@ -1590,7 +1590,7 @@
             <w:noProof/>
             <w:webHidden/>
           </w:rPr>
-          <w:t>5</w:t>
+          <w:t>7</w:t>
         </w:r>
         <w:r>
           <w:rPr>
@@ -1603,8 +1603,9 @@
     </w:p>
     <w:p>
       <w:pPr>
-        <w:pStyle w:val="Sommario1"/>
+        <w:pStyle w:val="Sommario3"/>
         <w:tabs>
+          <w:tab w:val="left" w:pos="1320"/>
           <w:tab w:val="right" w:leader="dot" w:pos="8495"/>
         </w:tabs>
         <w:rPr>
@@ -1616,12 +1617,268 @@
           <w:lang w:eastAsia="it-IT"/>
         </w:rPr>
       </w:pPr>
-      <w:hyperlink w:anchor="_Toc140055469" w:history="1">
+      <w:hyperlink w:anchor="_Toc140246107" w:history="1">
         <w:r>
           <w:rPr>
             <w:rStyle w:val="Collegamentoipertestuale"/>
             <w:noProof/>
           </w:rPr>
+          <w:t>1.4.4</w:t>
+        </w:r>
+        <w:r>
+          <w:rPr>
+            <w:rFonts w:asciiTheme="minorHAnsi" w:eastAsiaTheme="minorEastAsia" w:hAnsiTheme="minorHAnsi"/>
+            <w:noProof/>
+            <w:color w:val="auto"/>
+            <w:sz w:val="22"/>
+            <w:szCs w:val="22"/>
+            <w:lang w:eastAsia="it-IT"/>
+          </w:rPr>
+          <w:tab/>
+        </w:r>
+        <w:r>
+          <w:rPr>
+            <w:rStyle w:val="Collegamentoipertestuale"/>
+            <w:noProof/>
+          </w:rPr>
+          <w:t>Filesystem del container Docker</w:t>
+        </w:r>
+        <w:r>
+          <w:rPr>
+            <w:noProof/>
+            <w:webHidden/>
+          </w:rPr>
+          <w:tab/>
+        </w:r>
+        <w:r>
+          <w:rPr>
+            <w:noProof/>
+            <w:webHidden/>
+          </w:rPr>
+          <w:fldChar w:fldCharType="begin"/>
+        </w:r>
+        <w:r>
+          <w:rPr>
+            <w:noProof/>
+            <w:webHidden/>
+          </w:rPr>
+          <w:instrText xml:space="preserve"> PAGEREF _Toc140246107 \h </w:instrText>
+        </w:r>
+        <w:r>
+          <w:rPr>
+            <w:noProof/>
+            <w:webHidden/>
+          </w:rPr>
+        </w:r>
+        <w:r>
+          <w:rPr>
+            <w:noProof/>
+            <w:webHidden/>
+          </w:rPr>
+          <w:fldChar w:fldCharType="separate"/>
+        </w:r>
+        <w:r>
+          <w:rPr>
+            <w:noProof/>
+            <w:webHidden/>
+          </w:rPr>
+          <w:t>8</w:t>
+        </w:r>
+        <w:r>
+          <w:rPr>
+            <w:noProof/>
+            <w:webHidden/>
+          </w:rPr>
+          <w:fldChar w:fldCharType="end"/>
+        </w:r>
+      </w:hyperlink>
+    </w:p>
+    <w:p>
+      <w:pPr>
+        <w:pStyle w:val="Sommario3"/>
+        <w:tabs>
+          <w:tab w:val="left" w:pos="1320"/>
+          <w:tab w:val="right" w:leader="dot" w:pos="8495"/>
+        </w:tabs>
+        <w:rPr>
+          <w:rFonts w:asciiTheme="minorHAnsi" w:eastAsiaTheme="minorEastAsia" w:hAnsiTheme="minorHAnsi"/>
+          <w:noProof/>
+          <w:color w:val="auto"/>
+          <w:sz w:val="22"/>
+          <w:szCs w:val="22"/>
+          <w:lang w:eastAsia="it-IT"/>
+        </w:rPr>
+      </w:pPr>
+      <w:hyperlink w:anchor="_Toc140246108" w:history="1">
+        <w:r>
+          <w:rPr>
+            <w:rStyle w:val="Collegamentoipertestuale"/>
+            <w:noProof/>
+          </w:rPr>
+          <w:t>1.4.5</w:t>
+        </w:r>
+        <w:r>
+          <w:rPr>
+            <w:rFonts w:asciiTheme="minorHAnsi" w:eastAsiaTheme="minorEastAsia" w:hAnsiTheme="minorHAnsi"/>
+            <w:noProof/>
+            <w:color w:val="auto"/>
+            <w:sz w:val="22"/>
+            <w:szCs w:val="22"/>
+            <w:lang w:eastAsia="it-IT"/>
+          </w:rPr>
+          <w:tab/>
+        </w:r>
+        <w:r>
+          <w:rPr>
+            <w:rStyle w:val="Collegamentoipertestuale"/>
+            <w:noProof/>
+          </w:rPr>
+          <w:t>Networking in Docker</w:t>
+        </w:r>
+        <w:r>
+          <w:rPr>
+            <w:noProof/>
+            <w:webHidden/>
+          </w:rPr>
+          <w:tab/>
+        </w:r>
+        <w:r>
+          <w:rPr>
+            <w:noProof/>
+            <w:webHidden/>
+          </w:rPr>
+          <w:fldChar w:fldCharType="begin"/>
+        </w:r>
+        <w:r>
+          <w:rPr>
+            <w:noProof/>
+            <w:webHidden/>
+          </w:rPr>
+          <w:instrText xml:space="preserve"> PAGEREF _Toc140246108 \h </w:instrText>
+        </w:r>
+        <w:r>
+          <w:rPr>
+            <w:noProof/>
+            <w:webHidden/>
+          </w:rPr>
+        </w:r>
+        <w:r>
+          <w:rPr>
+            <w:noProof/>
+            <w:webHidden/>
+          </w:rPr>
+          <w:fldChar w:fldCharType="separate"/>
+        </w:r>
+        <w:r>
+          <w:rPr>
+            <w:noProof/>
+            <w:webHidden/>
+          </w:rPr>
+          <w:t>9</w:t>
+        </w:r>
+        <w:r>
+          <w:rPr>
+            <w:noProof/>
+            <w:webHidden/>
+          </w:rPr>
+          <w:fldChar w:fldCharType="end"/>
+        </w:r>
+      </w:hyperlink>
+    </w:p>
+    <w:p>
+      <w:pPr>
+        <w:pStyle w:val="Sommario3"/>
+        <w:tabs>
+          <w:tab w:val="right" w:leader="dot" w:pos="8495"/>
+        </w:tabs>
+        <w:rPr>
+          <w:rFonts w:asciiTheme="minorHAnsi" w:eastAsiaTheme="minorEastAsia" w:hAnsiTheme="minorHAnsi"/>
+          <w:noProof/>
+          <w:color w:val="auto"/>
+          <w:sz w:val="22"/>
+          <w:szCs w:val="22"/>
+          <w:lang w:eastAsia="it-IT"/>
+        </w:rPr>
+      </w:pPr>
+      <w:hyperlink w:anchor="_Toc140246109" w:history="1">
+        <w:r>
+          <w:rPr>
+            <w:rStyle w:val="Collegamentoipertestuale"/>
+            <w:noProof/>
+          </w:rPr>
+          <w:t>1.4.6 sicurezza del container Docker</w:t>
+        </w:r>
+        <w:r>
+          <w:rPr>
+            <w:noProof/>
+            <w:webHidden/>
+          </w:rPr>
+          <w:tab/>
+        </w:r>
+        <w:r>
+          <w:rPr>
+            <w:noProof/>
+            <w:webHidden/>
+          </w:rPr>
+          <w:fldChar w:fldCharType="begin"/>
+        </w:r>
+        <w:r>
+          <w:rPr>
+            <w:noProof/>
+            <w:webHidden/>
+          </w:rPr>
+          <w:instrText xml:space="preserve"> PAGEREF _Toc140246109 \h </w:instrText>
+        </w:r>
+        <w:r>
+          <w:rPr>
+            <w:noProof/>
+            <w:webHidden/>
+          </w:rPr>
+        </w:r>
+        <w:r>
+          <w:rPr>
+            <w:noProof/>
+            <w:webHidden/>
+          </w:rPr>
+          <w:fldChar w:fldCharType="separate"/>
+        </w:r>
+        <w:r>
+          <w:rPr>
+            <w:noProof/>
+            <w:webHidden/>
+          </w:rPr>
+          <w:t>9</w:t>
+        </w:r>
+        <w:r>
+          <w:rPr>
+            <w:noProof/>
+            <w:webHidden/>
+          </w:rPr>
+          <w:fldChar w:fldCharType="end"/>
+        </w:r>
+      </w:hyperlink>
+    </w:p>
+    <w:p>
+      <w:pPr>
+        <w:pStyle w:val="Sommario1"/>
+        <w:tabs>
+          <w:tab w:val="right" w:leader="dot" w:pos="8495"/>
+        </w:tabs>
+        <w:rPr>
+          <w:rFonts w:asciiTheme="minorHAnsi" w:eastAsiaTheme="minorEastAsia" w:hAnsiTheme="minorHAnsi"/>
+          <w:noProof/>
+          <w:color w:val="auto"/>
+          <w:sz w:val="22"/>
+          <w:szCs w:val="22"/>
+          <w:lang w:eastAsia="it-IT"/>
+        </w:rPr>
+      </w:pPr>
+      <w:hyperlink w:anchor="_Toc140246110" w:history="1">
+        <w:r>
+          <w:rPr>
+            <w:rStyle w:val="Collegamentoipertestuale"/>
+            <w:noProof/>
+          </w:rPr>
           <w:t>RIFERIMENTI</w:t>
         </w:r>
         <w:r>
@@ -1643,7 +1900,7 @@
             <w:noProof/>
             <w:webHidden/>
           </w:rPr>
-          <w:instrText xml:space="preserve"> PAGEREF _Toc140055469 \h </w:instrText>
+          <w:instrText xml:space="preserve"> PAGEREF _Toc140246110 \h </w:instrText>
         </w:r>
         <w:r>
           <w:rPr>
@@ -1663,7 +1920,7 @@
             <w:noProof/>
             <w:webHidden/>
           </w:rPr>
-          <w:t>6</w:t>
+          <w:t>10</w:t>
         </w:r>
         <w:r>
           <w:rPr>
@@ -1823,7 +2080,7 @@
         </w:numPr>
         <w:spacing w:line="360" w:lineRule="auto"/>
       </w:pPr>
-      <w:bookmarkStart w:id="1" w:name="_Toc140055455"/>
+      <w:bookmarkStart w:id="1" w:name="_Toc140246093"/>
       <w:r>
         <w:lastRenderedPageBreak/>
         <w:t>INTRODUZIONE</w:t>
@@ -1833,14 +2090,15 @@
     <w:p>
       <w:pPr>
         <w:pStyle w:val="Titolo2"/>
+        <w:numPr>
+          <w:ilvl w:val="1"/>
+          <w:numId w:val="1"/>
+        </w:numPr>
         <w:spacing w:line="360" w:lineRule="auto"/>
       </w:pPr>
-      <w:bookmarkStart w:id="2" w:name="_Toc140055456"/>
-      <w:r>
-        <w:t>.</w:t>
-      </w:r>
-      <w:r>
-        <w:t>1.1 Container</w:t>
+      <w:bookmarkStart w:id="2" w:name="_Toc140246094"/>
+      <w:r>
+        <w:t>Container</w:t>
       </w:r>
       <w:bookmarkEnd w:id="2"/>
     </w:p>
@@ -2043,7 +2301,7 @@
         </w:numPr>
         <w:spacing w:line="360" w:lineRule="auto"/>
       </w:pPr>
-      <w:bookmarkStart w:id="3" w:name="_Toc140055457"/>
+      <w:bookmarkStart w:id="3" w:name="_Toc140246095"/>
       <w:r>
         <w:t>Container Management</w:t>
       </w:r>
@@ -2227,7 +2485,7 @@
         </w:numPr>
         <w:spacing w:line="360" w:lineRule="auto"/>
       </w:pPr>
-      <w:bookmarkStart w:id="4" w:name="_Toc140055458"/>
+      <w:bookmarkStart w:id="4" w:name="_Toc140246096"/>
       <w:r>
         <w:lastRenderedPageBreak/>
         <w:t>Limitazione risorse in kernel Linux</w:t>
@@ -2254,7 +2512,7 @@
         </w:numPr>
         <w:spacing w:line="360" w:lineRule="auto"/>
       </w:pPr>
-      <w:bookmarkStart w:id="5" w:name="_Toc140055459"/>
+      <w:bookmarkStart w:id="5" w:name="_Toc140246097"/>
       <w:r>
         <w:t>Spazi d’indirizzi</w:t>
       </w:r>
@@ -2448,7 +2706,7 @@
         </w:numPr>
         <w:spacing w:before="0" w:line="360" w:lineRule="auto"/>
       </w:pPr>
-      <w:bookmarkStart w:id="6" w:name="_Toc140055460"/>
+      <w:bookmarkStart w:id="6" w:name="_Toc140246098"/>
       <w:r>
         <w:t>G</w:t>
       </w:r>
@@ -2652,13 +2910,7 @@
     </w:p>
     <w:p>
       <w:r>
-        <w:t xml:space="preserve">Un qualsiasi processo può accedere </w:t>
-      </w:r>
-      <w:r>
-        <w:t>ai</w:t>
-      </w:r>
-      <w:r>
-        <w:t xml:space="preserve"> propri cgroup seguendo il percorso </w:t>
+        <w:t xml:space="preserve">Un qualsiasi processo può accedere ai propri cgroup seguendo il percorso </w:t>
       </w:r>
       <w:r>
         <w:t>“</w:t>
@@ -2724,7 +2976,7 @@
         </w:numPr>
         <w:spacing w:line="360" w:lineRule="auto"/>
       </w:pPr>
-      <w:bookmarkStart w:id="7" w:name="_Toc140055462"/>
+      <w:bookmarkStart w:id="7" w:name="_Toc140246099"/>
       <w:r>
         <w:lastRenderedPageBreak/>
         <w:t xml:space="preserve">Sicurezza </w:t>
@@ -2799,21 +3051,27 @@
         </w:sdtContent>
       </w:sdt>
       <w:r>
+        <w:t>. Per esempio, la capability CAP_SYS_TIME permette ad un processo non privilegiato di impostare l’orologio di sistema</w:t>
+      </w:r>
+      <w:r>
         <w:t>.</w:t>
       </w:r>
-      <w:r>
-        <w:t xml:space="preserve"> </w:t>
-      </w:r>
-      <w:r>
-        <w:t>Per esempio, la capability CAP_SYS_TIME permette ad un processo non privilegiato di impostare l’orologio di sistema</w:t>
+    </w:p>
+    <w:p>
+      <w:r>
+        <w:t xml:space="preserve">Oltre a questa classificazione, il kernel Linux integra </w:t>
+      </w:r>
+      <w:r>
+        <w:t>diversi sistemi</w:t>
+      </w:r>
+      <w:r>
+        <w:t xml:space="preserve"> di controllo </w:t>
+      </w:r>
+      <w:r>
+        <w:t>dei permessi</w:t>
       </w:r>
       <w:r>
         <w:t>.</w:t>
-      </w:r>
-    </w:p>
-    <w:p>
-      <w:r>
-        <w:t>Oltre a questa classificazione dei processi, il kernel Linux integra diverse forme di controllo degli accessi e dei permessi d’esecuzione.</w:t>
       </w:r>
     </w:p>
     <w:p>
@@ -2825,20 +3083,14 @@
         </w:numPr>
         <w:spacing w:line="360" w:lineRule="auto"/>
       </w:pPr>
-      <w:bookmarkStart w:id="8" w:name="_Toc140055463"/>
-      <w:r>
-        <w:t>Seccomp</w:t>
+      <w:bookmarkStart w:id="8" w:name="_Toc140246100"/>
+      <w:r>
+        <w:t>Secure Computing</w:t>
+      </w:r>
+      <w:r>
+        <w:t xml:space="preserve"> mode</w:t>
       </w:r>
       <w:bookmarkEnd w:id="8"/>
-      <w:r>
-        <w:t xml:space="preserve"> (Secure Computing</w:t>
-      </w:r>
-      <w:r>
-        <w:t xml:space="preserve"> mode</w:t>
-      </w:r>
-      <w:r>
-        <w:t>)</w:t>
-      </w:r>
     </w:p>
     <w:p>
       <w:pPr>
@@ -2846,7 +3098,10 @@
         <w:spacing w:line="360" w:lineRule="auto"/>
       </w:pPr>
       <w:r>
-        <w:t>Strumento di sandboxing integrato nel kernel Linux dalla versione 2.6.12</w:t>
+        <w:t>Il Secure Computing mode o Seccomp è uno s</w:t>
+      </w:r>
+      <w:r>
+        <w:t>trumento di sandboxing integrato nel kernel Linux dalla versione 2.6.12</w:t>
       </w:r>
       <w:r>
         <w:t xml:space="preserve"> </w:t>
@@ -2889,7 +3144,16 @@
         <w:t>Quando Seccomp è attivo su un processo,</w:t>
       </w:r>
       <w:r>
-        <w:t xml:space="preserve"> vengono consentiti ai thread solo un limitato numero di syscalls</w:t>
+        <w:t xml:space="preserve"> vengono consentiti ai </w:t>
+      </w:r>
+      <w:r>
+        <w:t xml:space="preserve">suoi </w:t>
+      </w:r>
+      <w:r>
+        <w:t>thread un limitato numero di syscall</w:t>
+      </w:r>
+      <w:r>
+        <w:t>: read, write, exit, sigreturn</w:t>
       </w:r>
       <w:r>
         <w:t xml:space="preserve">. </w:t>
@@ -2906,22 +3170,16 @@
         <w:t>versioni</w:t>
       </w:r>
       <w:r>
-        <w:t xml:space="preserve"> più recenti di Seccomp, dette anche Seccomp-bpf, adottano il Berkeley Packet Filter</w:t>
+        <w:t xml:space="preserve"> più recenti di Seccomp adottano il Berkeley Packet Filter</w:t>
       </w:r>
       <w:r>
         <w:t xml:space="preserve"> </w:t>
       </w:r>
       <w:r>
-        <w:t xml:space="preserve">per favorire una maggiore flessibilità nelle restrizioni: è possibile creare, rispettivamente, delle blacklist o whitelist di syscalls </w:t>
-      </w:r>
-      <w:r>
-        <w:t>per il</w:t>
-      </w:r>
-      <w:r>
-        <w:t xml:space="preserve"> processo</w:t>
-      </w:r>
-      <w:r>
-        <w:t xml:space="preserve"> </w:t>
+        <w:t>per favorire una maggiore flessibilità nelle restrizioni: è possibile creare delle blacklist o whitelist</w:t>
+      </w:r>
+      <w:r>
+        <w:t xml:space="preserve"> per esplicitare, rispettivamente, le syscall proibite o le syscall consentite all’interno del processo</w:t>
       </w:r>
       <w:sdt>
         <w:sdtPr>
@@ -2942,6 +3200,12 @@
             <w:rPr>
               <w:noProof/>
             </w:rPr>
+            <w:t xml:space="preserve"> </w:t>
+          </w:r>
+          <w:r>
+            <w:rPr>
+              <w:noProof/>
+            </w:rPr>
             <w:t>[11]</w:t>
           </w:r>
           <w:r>
@@ -3009,26 +3273,475 @@
           <w:ilvl w:val="2"/>
           <w:numId w:val="1"/>
         </w:numPr>
-      </w:pPr>
-      <w:bookmarkStart w:id="9" w:name="_Toc140055464"/>
-      <w:r>
-        <w:t>AppArmor</w:t>
-      </w:r>
-      <w:bookmarkEnd w:id="9"/>
-    </w:p>
-    <w:p>
-      <w:pPr>
-        <w:pStyle w:val="Titolo3"/>
+        <w:rPr>
+          <w:lang w:val="en-US"/>
+        </w:rPr>
+      </w:pPr>
+      <w:r>
+        <w:rPr>
+          <w:lang w:val="en-US"/>
+        </w:rPr>
+        <w:t>Linux Security Modules</w:t>
+      </w:r>
+    </w:p>
+    <w:p>
+      <w:pPr>
+        <w:ind w:firstLine="0"/>
+        <w:rPr>
+          <w:color w:val="000000" w:themeColor="text1"/>
+        </w:rPr>
+      </w:pPr>
+      <w:r>
+        <w:rPr>
+          <w:color w:val="000000" w:themeColor="text1"/>
+        </w:rPr>
+        <w:t>Il Linux Security Modules è un framework che integra diversi sistemi di sicurezza basati sul paradigma Mandatory Access Control, cioè sistemi che applicano restrizioni d’accesso alle risorse per mezzo di policy</w:t>
+      </w:r>
+      <w:r>
+        <w:rPr>
+          <w:color w:val="000000" w:themeColor="text1"/>
+        </w:rPr>
+        <w:t>:</w:t>
+      </w:r>
+      <w:r>
+        <w:rPr>
+          <w:color w:val="000000" w:themeColor="text1"/>
+        </w:rPr>
+        <w:t xml:space="preserve"> </w:t>
+      </w:r>
+      <w:r>
+        <w:rPr>
+          <w:color w:val="000000" w:themeColor="text1"/>
+        </w:rPr>
+        <w:t>d</w:t>
+      </w:r>
+      <w:r>
+        <w:rPr>
+          <w:color w:val="000000" w:themeColor="text1"/>
+        </w:rPr>
+        <w:t>ue esempi sono SELinux e AppArmor</w:t>
+      </w:r>
+      <w:r>
+        <w:rPr>
+          <w:color w:val="000000" w:themeColor="text1"/>
+        </w:rPr>
+        <w:t xml:space="preserve"> </w:t>
+      </w:r>
+      <w:sdt>
+        <w:sdtPr>
+          <w:rPr>
+            <w:color w:val="000000" w:themeColor="text1"/>
+          </w:rPr>
+          <w:id w:val="1678468315"/>
+          <w:citation/>
+        </w:sdtPr>
+        <w:sdtContent>
+          <w:r>
+            <w:rPr>
+              <w:color w:val="000000" w:themeColor="text1"/>
+            </w:rPr>
+            <w:fldChar w:fldCharType="begin"/>
+          </w:r>
+          <w:r>
+            <w:rPr>
+              <w:color w:val="000000" w:themeColor="text1"/>
+            </w:rPr>
+            <w:instrText xml:space="preserve"> CITATION Lin1 \l 1040 </w:instrText>
+          </w:r>
+          <w:r>
+            <w:rPr>
+              <w:color w:val="000000" w:themeColor="text1"/>
+            </w:rPr>
+            <w:fldChar w:fldCharType="separate"/>
+          </w:r>
+          <w:r>
+            <w:rPr>
+              <w:noProof/>
+              <w:color w:val="000000" w:themeColor="text1"/>
+            </w:rPr>
+            <w:t>[13]</w:t>
+          </w:r>
+          <w:r>
+            <w:rPr>
+              <w:color w:val="000000" w:themeColor="text1"/>
+            </w:rPr>
+            <w:fldChar w:fldCharType="end"/>
+          </w:r>
+        </w:sdtContent>
+      </w:sdt>
+      <w:r>
+        <w:rPr>
+          <w:color w:val="000000" w:themeColor="text1"/>
+        </w:rPr>
+        <w:t>.</w:t>
+      </w:r>
+    </w:p>
+    <w:p>
+      <w:r>
+        <w:t>SELinux segue il funzionamento label-based: estende le ACL di ogni file di sistema aggiungendo un tag con la forma ‘</w:t>
+      </w:r>
+      <w:r>
+        <w:rPr>
+          <w:i/>
+          <w:iCs/>
+        </w:rPr>
+        <w:t>user:role:type:level</w:t>
+      </w:r>
+      <w:r>
+        <w:t>’</w:t>
+      </w:r>
+      <w:r>
+        <w:t xml:space="preserve"> </w:t>
+      </w:r>
+      <w:sdt>
+        <w:sdtPr>
+          <w:id w:val="999852946"/>
+          <w:citation/>
+        </w:sdtPr>
+        <w:sdtContent>
+          <w:r>
+            <w:fldChar w:fldCharType="begin"/>
+          </w:r>
+          <w:r>
+            <w:instrText xml:space="preserve"> CITATION How \l 1040 </w:instrText>
+          </w:r>
+          <w:r>
+            <w:fldChar w:fldCharType="separate"/>
+          </w:r>
+          <w:r>
+            <w:rPr>
+              <w:noProof/>
+            </w:rPr>
+            <w:t>[14]</w:t>
+          </w:r>
+          <w:r>
+            <w:fldChar w:fldCharType="end"/>
+          </w:r>
+        </w:sdtContent>
+      </w:sdt>
+      <w:r>
+        <w:t>:</w:t>
+      </w:r>
+    </w:p>
+    <w:p>
+      <w:pPr>
+        <w:pStyle w:val="Paragrafoelenco"/>
         <w:numPr>
-          <w:ilvl w:val="2"/>
-          <w:numId w:val="1"/>
+          <w:ilvl w:val="0"/>
+          <w:numId w:val="13"/>
         </w:numPr>
-      </w:pPr>
-      <w:bookmarkStart w:id="10" w:name="_Toc140055465"/>
-      <w:r>
-        <w:t>SELinux</w:t>
-      </w:r>
-      <w:bookmarkEnd w:id="10"/>
+        <w:spacing w:after="160"/>
+      </w:pPr>
+      <w:r>
+        <w:rPr>
+          <w:i/>
+          <w:iCs/>
+        </w:rPr>
+        <w:t>User</w:t>
+      </w:r>
+      <w:r>
+        <w:t>: l’utente della policy che ha accesso a delle specifiche ‘Roles’, con un particolare ‘Level’. Ogni utente Linux è mappato a un utente SELinux corrispondente, tramite una SELinux policy;</w:t>
+      </w:r>
+    </w:p>
+    <w:p>
+      <w:pPr>
+        <w:pStyle w:val="Paragrafoelenco"/>
+        <w:numPr>
+          <w:ilvl w:val="0"/>
+          <w:numId w:val="13"/>
+        </w:numPr>
+        <w:spacing w:after="160"/>
+      </w:pPr>
+      <w:r>
+        <w:rPr>
+          <w:i/>
+          <w:iCs/>
+        </w:rPr>
+        <w:lastRenderedPageBreak/>
+        <w:t>Role</w:t>
+      </w:r>
+      <w:r>
+        <w:t>: ereditabili, danno l’autorizzazione a certi ‘Types’;</w:t>
+      </w:r>
+    </w:p>
+    <w:p>
+      <w:pPr>
+        <w:pStyle w:val="Paragrafoelenco"/>
+        <w:numPr>
+          <w:ilvl w:val="0"/>
+          <w:numId w:val="13"/>
+        </w:numPr>
+        <w:spacing w:after="160"/>
+      </w:pPr>
+      <w:r>
+        <w:rPr>
+          <w:i/>
+          <w:iCs/>
+        </w:rPr>
+        <w:t>Type</w:t>
+      </w:r>
+      <w:r>
+        <w:t>: riferiti a oggetti del filesystem o tipi di processo (quest’ultimi, nello specifico, sono anche detti ‘domini’), servono alle SELinux policies per specificare come un certo ‘Type’ può accedere ad altri ‘Types’;</w:t>
+      </w:r>
+    </w:p>
+    <w:p>
+      <w:pPr>
+        <w:pStyle w:val="Paragrafoelenco"/>
+        <w:numPr>
+          <w:ilvl w:val="0"/>
+          <w:numId w:val="13"/>
+        </w:numPr>
+        <w:spacing w:after="160"/>
+      </w:pPr>
+      <w:r>
+        <w:rPr>
+          <w:i/>
+          <w:iCs/>
+        </w:rPr>
+        <w:t>Level</w:t>
+      </w:r>
+      <w:r>
+        <w:t>: opzionale, livello di confidenzialità dell’informazione secondo il modello Bell-LaPaula, usato se SELinux è in modalità MLS(Multy-Layer Security) o MCS(Multy-Category Security). Queste modalità sono combinabili.</w:t>
+      </w:r>
+    </w:p>
+    <w:p>
+      <w:pPr>
+        <w:spacing w:after="160"/>
+      </w:pPr>
+      <w:r>
+        <w:t xml:space="preserve">SELinux ha tre modalità </w:t>
+      </w:r>
+      <w:r>
+        <w:t>di gestione delle policy</w:t>
+      </w:r>
+      <w:r>
+        <w:t>: Enforcing, Permissive, Disabled</w:t>
+      </w:r>
+      <w:r>
+        <w:t>, la cui risposta a un accesso interdetto corrisponde rispettivamente a blocco, stampa d’avvertimento, indifferenza.</w:t>
+      </w:r>
+    </w:p>
+    <w:p>
+      <w:r>
+        <w:t xml:space="preserve">Mentre SELinux è solitamente </w:t>
+      </w:r>
+      <w:r>
+        <w:t>attiva</w:t>
+      </w:r>
+      <w:r>
+        <w:t xml:space="preserve"> nei sistemi Fedora-based, AppArmor rappresenta l’alternativa </w:t>
+      </w:r>
+      <w:r>
+        <w:t>operante</w:t>
+      </w:r>
+      <w:r>
+        <w:t xml:space="preserve"> più comune</w:t>
+      </w:r>
+      <w:r>
+        <w:t xml:space="preserve"> nei sistemi OpenSUSE e Debian-based</w:t>
+      </w:r>
+      <w:r>
+        <w:t>.</w:t>
+      </w:r>
+    </w:p>
+    <w:p>
+      <w:r>
+        <w:t xml:space="preserve">Le policy di AppArmor </w:t>
+      </w:r>
+      <w:r>
+        <w:t xml:space="preserve">sono delle whitelist che </w:t>
+      </w:r>
+      <w:r>
+        <w:t xml:space="preserve">definiscono </w:t>
+      </w:r>
+      <w:r>
+        <w:t>i privilegi con cui il processo può accedere alle risorse di sistema e ad altri processi, garantendo così una forma di protezione verso il processo, oltre al controllo del suo comportamento</w:t>
+      </w:r>
+      <w:r>
+        <w:t xml:space="preserve"> </w:t>
+      </w:r>
+      <w:sdt>
+        <w:sdtPr>
+          <w:id w:val="-1756969197"/>
+          <w:citation/>
+        </w:sdtPr>
+        <w:sdtContent>
+          <w:r>
+            <w:fldChar w:fldCharType="begin"/>
+          </w:r>
+          <w:r>
+            <w:instrText xml:space="preserve"> CITATION Qui1 \l 1040 </w:instrText>
+          </w:r>
+          <w:r>
+            <w:fldChar w:fldCharType="separate"/>
+          </w:r>
+          <w:r>
+            <w:rPr>
+              <w:noProof/>
+            </w:rPr>
+            <w:t>[15]</w:t>
+          </w:r>
+          <w:r>
+            <w:fldChar w:fldCharType="end"/>
+          </w:r>
+        </w:sdtContent>
+      </w:sdt>
+      <w:r>
+        <w:t>.</w:t>
+      </w:r>
+    </w:p>
+    <w:p>
+      <w:pPr>
+        <w:pStyle w:val="Rientrocorpodeltesto"/>
+      </w:pPr>
+      <w:r>
+        <w:t xml:space="preserve">AppArmor </w:t>
+      </w:r>
+      <w:r>
+        <w:t>organizza le policy</w:t>
+      </w:r>
+      <w:r>
+        <w:t xml:space="preserve"> in profili: ciascun profilo </w:t>
+      </w:r>
+      <w:r>
+        <w:t>basa il proprio controllo su un determinato dominio, come un applicativo, un utente o l’intero sistema</w:t>
+      </w:r>
+      <w:r>
+        <w:t>.</w:t>
+      </w:r>
+    </w:p>
+    <w:p>
+      <w:pPr>
+        <w:pStyle w:val="Rientrocorpodeltesto"/>
+      </w:pPr>
+      <w:r>
+        <w:t xml:space="preserve">Ogni profilo può agire in tre modalità: </w:t>
+      </w:r>
+      <w:r>
+        <w:rPr>
+          <w:i/>
+          <w:iCs/>
+        </w:rPr>
+        <w:t>enforced</w:t>
+      </w:r>
+      <w:r>
+        <w:t xml:space="preserve">, </w:t>
+      </w:r>
+      <w:r>
+        <w:rPr>
+          <w:i/>
+          <w:iCs/>
+        </w:rPr>
+        <w:t>complain</w:t>
+      </w:r>
+      <w:r>
+        <w:t xml:space="preserve"> o </w:t>
+      </w:r>
+      <w:r>
+        <w:rPr>
+          <w:i/>
+          <w:iCs/>
+        </w:rPr>
+        <w:t>unconfined</w:t>
+      </w:r>
+      <w:r>
+        <w:t>, dove la trasgressione del profilo causa, rispettivamente, il blocco, il logging, o l’esecuzione incondizionata dell’operazione.</w:t>
+      </w:r>
+    </w:p>
+    <w:p>
+      <w:pPr>
+        <w:pStyle w:val="Rientrocorpodeltesto"/>
+      </w:pPr>
+      <w:r>
+        <w:t xml:space="preserve">I profili </w:t>
+      </w:r>
+      <w:r>
+        <w:t xml:space="preserve">usano </w:t>
+      </w:r>
+      <w:r>
+        <w:t xml:space="preserve">le </w:t>
+      </w:r>
+      <w:r>
+        <w:rPr>
+          <w:i/>
+          <w:iCs/>
+        </w:rPr>
+        <w:t>rule</w:t>
+      </w:r>
+      <w:r>
+        <w:t xml:space="preserve"> per definire l’accesso a determinate capability, risorse network, files</w:t>
+      </w:r>
+      <w:r>
+        <w:t>:</w:t>
+      </w:r>
+      <w:r>
+        <w:t xml:space="preserve"> </w:t>
+      </w:r>
+      <w:r>
+        <w:t xml:space="preserve">tali </w:t>
+      </w:r>
+      <w:r>
+        <w:rPr>
+          <w:i/>
+          <w:iCs/>
+        </w:rPr>
+        <w:t>rule</w:t>
+      </w:r>
+      <w:r>
+        <w:t xml:space="preserve"> </w:t>
+      </w:r>
+      <w:r>
+        <w:t xml:space="preserve">sono applicate a insiemi </w:t>
+      </w:r>
+      <w:r>
+        <w:t xml:space="preserve">di </w:t>
+      </w:r>
+      <w:r>
+        <w:t>percorsi</w:t>
+      </w:r>
+      <w:r>
+        <w:t xml:space="preserve"> file per mezzo di espressioni regolari</w:t>
+      </w:r>
+      <w:sdt>
+        <w:sdtPr>
+          <w:id w:val="2144992563"/>
+          <w:citation/>
+        </w:sdtPr>
+        <w:sdtContent>
+          <w:r>
+            <w:fldChar w:fldCharType="begin"/>
+          </w:r>
+          <w:r>
+            <w:instrText xml:space="preserve"> CITATION Qui \l 1040 </w:instrText>
+          </w:r>
+          <w:r>
+            <w:fldChar w:fldCharType="separate"/>
+          </w:r>
+          <w:r>
+            <w:rPr>
+              <w:noProof/>
+            </w:rPr>
+            <w:t xml:space="preserve"> </w:t>
+          </w:r>
+          <w:r>
+            <w:rPr>
+              <w:noProof/>
+            </w:rPr>
+            <w:t>[16]</w:t>
+          </w:r>
+          <w:r>
+            <w:fldChar w:fldCharType="end"/>
+          </w:r>
+        </w:sdtContent>
+      </w:sdt>
+      <w:r>
+        <w:t>.</w:t>
+      </w:r>
+    </w:p>
+    <w:p>
+      <w:pPr>
+        <w:pStyle w:val="Rientrocorpodeltesto"/>
+      </w:pPr>
       <w:r>
         <w:br w:type="page"/>
       </w:r>
@@ -3047,11 +3760,11 @@
         </w:numPr>
         <w:spacing w:before="0" w:line="360" w:lineRule="auto"/>
       </w:pPr>
-      <w:bookmarkStart w:id="11" w:name="_Toc140055466"/>
+      <w:bookmarkStart w:id="9" w:name="_Toc140246103"/>
       <w:r>
         <w:t>Docker</w:t>
       </w:r>
-      <w:bookmarkEnd w:id="11"/>
+      <w:bookmarkEnd w:id="9"/>
     </w:p>
     <w:p>
       <w:pPr>
@@ -3086,7 +3799,7 @@
             <w:rPr>
               <w:noProof/>
             </w:rPr>
-            <w:t>[12]</w:t>
+            <w:t>[17]</w:t>
           </w:r>
           <w:r>
             <w:fldChar w:fldCharType="end"/>
@@ -3109,14 +3822,14 @@
         </w:numPr>
         <w:spacing w:before="0" w:line="360" w:lineRule="auto"/>
       </w:pPr>
-      <w:bookmarkStart w:id="12" w:name="_Toc140055467"/>
+      <w:bookmarkStart w:id="10" w:name="_Toc140246104"/>
       <w:r>
         <w:t>Architettura</w:t>
       </w:r>
       <w:r>
         <w:t xml:space="preserve"> framework</w:t>
       </w:r>
-      <w:bookmarkEnd w:id="12"/>
+      <w:bookmarkEnd w:id="10"/>
     </w:p>
     <w:p>
       <w:pPr>
@@ -3158,7 +3871,7 @@
             <w:rPr>
               <w:noProof/>
             </w:rPr>
-            <w:t>[13]</w:t>
+            <w:t>[18]</w:t>
           </w:r>
           <w:r>
             <w:fldChar w:fldCharType="end"/>
@@ -3205,7 +3918,17 @@
         <w:t>la</w:t>
       </w:r>
       <w:r>
-        <w:t xml:space="preserve"> Docker CLI: dotato interfaccia a riga di comando per interagire col framework Docker per mezzo di richieste </w:t>
+        <w:t xml:space="preserve"> </w:t>
+      </w:r>
+      <w:r>
+        <w:rPr>
+          <w:i/>
+          <w:iCs/>
+        </w:rPr>
+        <w:t>Docker CLI</w:t>
+      </w:r>
+      <w:r>
+        <w:t xml:space="preserve">: dotato interfaccia a riga di comando per interagire col framework Docker per mezzo di richieste </w:t>
       </w:r>
       <w:r>
         <w:t>HTTP;</w:t>
@@ -3220,7 +3943,17 @@
         <w:ind w:left="714" w:hanging="357"/>
       </w:pPr>
       <w:r>
-        <w:t>lato server, Docker Engine: una RESTful API che risponde alle richieste della Docker CLI e gestisce il sistema Docker</w:t>
+        <w:t xml:space="preserve">lato server, </w:t>
+      </w:r>
+      <w:r>
+        <w:rPr>
+          <w:i/>
+          <w:iCs/>
+        </w:rPr>
+        <w:t>Docker Engine</w:t>
+      </w:r>
+      <w:r>
+        <w:t>: una RESTful API che risponde alle richieste della Docker CLI e gestisce il sistema Docker</w:t>
       </w:r>
       <w:r>
         <w:t>;</w:t>
@@ -3285,7 +4018,7 @@
             <w:rPr>
               <w:noProof/>
             </w:rPr>
-            <w:t>[14]</w:t>
+            <w:t>[19]</w:t>
           </w:r>
           <w:r>
             <w:fldChar w:fldCharType="end"/>
@@ -3411,7 +4144,7 @@
             <w:rPr>
               <w:noProof/>
             </w:rPr>
-            <w:t>[15]</w:t>
+            <w:t>[20]</w:t>
           </w:r>
           <w:r>
             <w:rPr>
@@ -3465,7 +4198,7 @@
             <w:rPr>
               <w:noProof/>
             </w:rPr>
-            <w:t>[16]</w:t>
+            <w:t>[21]</w:t>
           </w:r>
           <w:r>
             <w:rPr>
@@ -3545,7 +4278,7 @@
             <w:rPr>
               <w:noProof/>
             </w:rPr>
-            <w:t>[17]</w:t>
+            <w:t>[22]</w:t>
           </w:r>
           <w:r>
             <w:rPr>
@@ -3624,7 +4357,7 @@
             <w:rPr>
               <w:noProof/>
             </w:rPr>
-            <w:t>[18]</w:t>
+            <w:t>[23]</w:t>
           </w:r>
           <w:r>
             <w:fldChar w:fldCharType="end"/>
@@ -3656,7 +4389,7 @@
             <w:rPr>
               <w:noProof/>
             </w:rPr>
-            <w:t>[19]</w:t>
+            <w:t>[24]</w:t>
           </w:r>
           <w:r>
             <w:fldChar w:fldCharType="end"/>
@@ -3760,13 +4493,13 @@
         </w:numPr>
         <w:spacing w:before="0"/>
       </w:pPr>
-      <w:bookmarkStart w:id="13" w:name="_RIFERIMENTI"/>
-      <w:bookmarkStart w:id="14" w:name="_Toc140055468"/>
-      <w:bookmarkEnd w:id="13"/>
+      <w:bookmarkStart w:id="11" w:name="_RIFERIMENTI"/>
+      <w:bookmarkStart w:id="12" w:name="_Toc140246105"/>
+      <w:bookmarkEnd w:id="11"/>
       <w:r>
         <w:t>Namespace del container Docker</w:t>
       </w:r>
-      <w:bookmarkEnd w:id="14"/>
+      <w:bookmarkEnd w:id="12"/>
     </w:p>
     <w:p>
       <w:pPr>
@@ -3829,7 +4562,7 @@
             <w:rPr>
               <w:noProof/>
             </w:rPr>
-            <w:t>[20]</w:t>
+            <w:t>[25]</w:t>
           </w:r>
           <w:r>
             <w:fldChar w:fldCharType="end"/>
@@ -3962,7 +4695,7 @@
             <w:rPr>
               <w:noProof/>
             </w:rPr>
-            <w:t>[21]</w:t>
+            <w:t>[26]</w:t>
           </w:r>
           <w:r>
             <w:fldChar w:fldCharType="end"/>
@@ -3989,6 +4722,9 @@
       </w:r>
     </w:p>
     <w:p>
+      <w:pPr>
+        <w:pStyle w:val="Rientrocorpodeltesto"/>
+      </w:pPr>
       <w:r>
         <w:t xml:space="preserve">Un modo </w:t>
       </w:r>
@@ -4017,160 +4753,40 @@
         <w:t xml:space="preserve"> terminale sull’host con un processo in loop generato da un container</w:t>
       </w:r>
       <w:r>
-        <w:t>:</w:t>
-      </w:r>
-    </w:p>
-    <w:p>
-      <w:pPr>
-        <w:pStyle w:val="Paragrafoelenco"/>
-        <w:numPr>
-          <w:ilvl w:val="0"/>
-          <w:numId w:val="15"/>
-        </w:numPr>
-      </w:pPr>
-      <w:r>
-        <w:t>dopo aver creato il processo X all’interno del container, si estrae il “vero” PID del processo X sull’host</w:t>
-      </w:r>
-      <w:r>
-        <w:t xml:space="preserve"> e si </w:t>
-      </w:r>
-      <w:r>
-        <w:t xml:space="preserve">estraggono </w:t>
-      </w:r>
-      <w:r>
-        <w:t xml:space="preserve">i namespace relativi visualizzando le </w:t>
-      </w:r>
-      <w:r>
-        <w:lastRenderedPageBreak/>
-        <w:t>informazioni della cartella</w:t>
+        <w:t xml:space="preserve">. Il </w:t>
+      </w:r>
+      <w:r>
+        <w:t xml:space="preserve">contenuto della </w:t>
+      </w:r>
+      <w:r>
+        <w:t xml:space="preserve">sottocartella di processo </w:t>
+      </w:r>
+      <w:r>
+        <w:rPr>
+          <w:rFonts w:ascii="Courier New" w:hAnsi="Courier New" w:cs="Courier New"/>
+        </w:rPr>
+        <w:t>ns</w:t>
       </w:r>
       <w:r>
         <w:t xml:space="preserve"> </w:t>
       </w:r>
       <w:r>
-        <w:t>“/proc/vero_pid_X/ns”</w:t>
-      </w:r>
-      <w:r>
-        <w:t xml:space="preserve"> in formato esteso, </w:t>
-      </w:r>
-      <w:r>
-        <w:t xml:space="preserve">dove “vero_pid_X” </w:t>
-      </w:r>
-      <w:r>
-        <w:t>andrebbe sostituito</w:t>
-      </w:r>
-      <w:r>
-        <w:t xml:space="preserve"> </w:t>
-      </w:r>
-      <w:r>
-        <w:t>co</w:t>
-      </w:r>
-      <w:r>
-        <w:t>l PID precedentemente estratto sull’host</w:t>
-      </w:r>
-      <w:r>
-        <w:t>;</w:t>
-      </w:r>
-    </w:p>
-    <w:p>
-      <w:pPr>
-        <w:pStyle w:val="Paragrafoelenco"/>
-        <w:numPr>
-          <w:ilvl w:val="0"/>
-          <w:numId w:val="15"/>
-        </w:numPr>
-      </w:pPr>
-      <w:r>
-        <w:t>con la bash</w:t>
-      </w:r>
-      <w:r>
-        <w:t xml:space="preserve"> in uso </w:t>
-      </w:r>
-      <w:r>
-        <w:t>sull’</w:t>
-      </w:r>
-      <w:r>
-        <w:t>host,</w:t>
-      </w:r>
-      <w:r>
-        <w:t xml:space="preserve"> </w:t>
-      </w:r>
-      <w:r>
-        <w:t xml:space="preserve">allo stesso modo del punto precedente, </w:t>
-      </w:r>
-      <w:r>
-        <w:t>si estraggono i namespace</w:t>
-      </w:r>
-      <w:r>
-        <w:t xml:space="preserve"> visualizzando </w:t>
-      </w:r>
-      <w:r>
-        <w:t>le informazioni d</w:t>
-      </w:r>
-      <w:r>
-        <w:t>ella cartella</w:t>
-      </w:r>
-      <w:r>
-        <w:t xml:space="preserve"> </w:t>
-      </w:r>
-      <w:r>
-        <w:t>“/proc/$$/ns”</w:t>
-      </w:r>
-      <w:r>
-        <w:t xml:space="preserve"> in formato esteso, </w:t>
-      </w:r>
-      <w:r>
-        <w:t xml:space="preserve">dove </w:t>
-      </w:r>
-      <w:r>
-        <w:rPr>
-          <w:rFonts w:cs="Times New Roman"/>
-        </w:rPr>
-        <w:t>$$</w:t>
-      </w:r>
-      <w:r>
-        <w:t xml:space="preserve"> è il PID </w:t>
-      </w:r>
-      <w:r>
-        <w:t>del processo chiamante</w:t>
-      </w:r>
-      <w:r>
-        <w:t>.</w:t>
-      </w:r>
-    </w:p>
-    <w:p>
-      <w:r>
-        <w:t xml:space="preserve">Ognuno dei punti sopra elencati mostra il contenuto della cartella </w:t>
-      </w:r>
-      <w:r>
-        <w:rPr>
-          <w:rFonts w:ascii="Courier New" w:hAnsi="Courier New" w:cs="Courier New"/>
-        </w:rPr>
-        <w:t>ns</w:t>
-      </w:r>
-      <w:r>
-        <w:t xml:space="preserve"> appartenente al processo preso in considerazione</w:t>
-      </w:r>
-      <w:r>
-        <w:t>: d</w:t>
-      </w:r>
-      <w:r>
-        <w:t>entro</w:t>
-      </w:r>
-      <w:r>
-        <w:t>,</w:t>
-      </w:r>
-      <w:r>
-        <w:t xml:space="preserve"> </w:t>
-      </w:r>
-      <w:r>
-        <w:t>sono presenti dei symlinks che fan riferimento ai namespace del processo</w:t>
-      </w:r>
-      <w:r>
-        <w:t>, che</w:t>
-      </w:r>
-      <w:r>
-        <w:t xml:space="preserve"> sono identificabili grazie all’inode mostrato nelle parentesi quadre</w:t>
+        <w:t xml:space="preserve">presenta </w:t>
+      </w:r>
+      <w:r>
+        <w:t>dei symlinks che fan riferimento ai namespace del processo</w:t>
+      </w:r>
+      <w:r>
+        <w:t xml:space="preserve">, </w:t>
+      </w:r>
+      <w:r>
+        <w:t xml:space="preserve">identificabili </w:t>
+      </w:r>
+      <w:r>
+        <w:t xml:space="preserve">univocamente </w:t>
+      </w:r>
+      <w:r>
+        <w:t>grazie all’inode mostrato nelle parentesi quadre</w:t>
       </w:r>
       <w:r>
         <w:t xml:space="preserve"> </w:t>
@@ -4194,7 +4810,7 @@
             <w:rPr>
               <w:noProof/>
             </w:rPr>
-            <w:t>[22]</w:t>
+            <w:t>[27]</w:t>
           </w:r>
           <w:r>
             <w:fldChar w:fldCharType="end"/>
@@ -4203,6 +4819,39 @@
       </w:sdt>
       <w:r>
         <w:t>.</w:t>
+      </w:r>
+    </w:p>
+    <w:p>
+      <w:r>
+        <w:lastRenderedPageBreak/>
+        <w:t xml:space="preserve">Prima di tutto, si estraggono le informazioni dei namespace del processo terminale applicando il comando </w:t>
+      </w:r>
+      <w:r>
+        <w:rPr>
+          <w:rFonts w:ascii="Courier New" w:hAnsi="Courier New" w:cs="Courier New"/>
+        </w:rPr>
+        <w:t>ls -l /proc/$$/ns</w:t>
+      </w:r>
+      <w:r>
+        <w:t xml:space="preserve"> . Dopodichè, si crea una task "lunga" in un container e si ricerca la task su host tramite il comando </w:t>
+      </w:r>
+      <w:r>
+        <w:rPr>
+          <w:rFonts w:ascii="Courier New" w:hAnsi="Courier New" w:cs="Courier New"/>
+        </w:rPr>
+        <w:t>ps</w:t>
+      </w:r>
+      <w:r>
+        <w:t xml:space="preserve">, per poi estrarre il PID "reale" della task e accedere alle informazioni della sua sottocartella </w:t>
+      </w:r>
+      <w:r>
+        <w:rPr>
+          <w:rFonts w:ascii="Courier New" w:hAnsi="Courier New" w:cs="Courier New"/>
+        </w:rPr>
+        <w:t>ns</w:t>
+      </w:r>
+      <w:r>
+        <w:t xml:space="preserve"> come fatto per il terminale.</w:t>
       </w:r>
     </w:p>
     <w:p>
@@ -4320,7 +4969,7 @@
             <w:rPr>
               <w:noProof/>
             </w:rPr>
-            <w:t>[23]</w:t>
+            <w:t>[28]</w:t>
           </w:r>
           <w:r>
             <w:fldChar w:fldCharType="end"/>
@@ -4340,9 +4989,11 @@
         </w:numPr>
         <w:spacing w:line="360" w:lineRule="auto"/>
       </w:pPr>
+      <w:bookmarkStart w:id="13" w:name="_Toc140246106"/>
       <w:r>
         <w:t>Immagine Docker</w:t>
       </w:r>
+      <w:bookmarkEnd w:id="13"/>
     </w:p>
     <w:p>
       <w:pPr>
@@ -4523,7 +5174,7 @@
             <w:rPr>
               <w:noProof/>
             </w:rPr>
-            <w:t>[24]</w:t>
+            <w:t>[29]</w:t>
           </w:r>
           <w:r>
             <w:fldChar w:fldCharType="end"/>
@@ -4566,7 +5217,7 @@
             <w:rPr>
               <w:noProof/>
             </w:rPr>
-            <w:t>[25]</w:t>
+            <w:t>[30]</w:t>
           </w:r>
           <w:r>
             <w:fldChar w:fldCharType="end"/>
@@ -4586,8 +5237,8 @@
         </w:numPr>
         <w:spacing w:line="360" w:lineRule="auto"/>
       </w:pPr>
-      <w:r>
-        <w:lastRenderedPageBreak/>
+      <w:bookmarkStart w:id="14" w:name="_Toc140246107"/>
+      <w:r>
         <w:t>Filesystem</w:t>
       </w:r>
       <w:r>
@@ -4602,6 +5253,7 @@
       <w:r>
         <w:t xml:space="preserve"> Docker</w:t>
       </w:r>
+      <w:bookmarkEnd w:id="14"/>
     </w:p>
     <w:p>
       <w:pPr>
@@ -4649,7 +5301,7 @@
             <w:rPr>
               <w:noProof/>
             </w:rPr>
-            <w:t>[26]</w:t>
+            <w:t>[31]</w:t>
           </w:r>
           <w:r>
             <w:fldChar w:fldCharType="end"/>
@@ -4697,6 +5349,7 @@
           <w:iCs/>
           <w:lang w:val="en-US"/>
         </w:rPr>
+        <w:lastRenderedPageBreak/>
         <w:t>lowerdir</w:t>
       </w:r>
       <w:r>
@@ -4949,7 +5602,7 @@
             <w:rPr>
               <w:noProof/>
             </w:rPr>
-            <w:t>[27]</w:t>
+            <w:t>[32]</w:t>
           </w:r>
           <w:r>
             <w:fldChar w:fldCharType="end"/>
@@ -5112,7 +5765,7 @@
             <w:rPr>
               <w:noProof/>
             </w:rPr>
-            <w:t>[28]</w:t>
+            <w:t>[33]</w:t>
           </w:r>
           <w:r>
             <w:rPr>
@@ -5162,7 +5815,7 @@
             <w:rPr>
               <w:noProof/>
             </w:rPr>
-            <w:t>[29]</w:t>
+            <w:t>[34]</w:t>
           </w:r>
           <w:r>
             <w:fldChar w:fldCharType="end"/>
@@ -5205,11 +5858,7 @@
         <w:t>-v</w:t>
       </w:r>
       <w:r>
-        <w:t xml:space="preserve"> a cui seguono, in successione e separati da carattere “:”, due elementi obbligatori e uno opzionale: rispettivamente, il percorso su host indicante il </w:t>
-      </w:r>
-      <w:r>
-        <w:lastRenderedPageBreak/>
-        <w:t>volume da montare, il percorso nel</w:t>
+        <w:t xml:space="preserve"> a cui seguono, in successione e separati da carattere “:”, due elementi obbligatori e uno opzionale: rispettivamente, il percorso su host indicante il volume da montare, il percorso nel</w:t>
       </w:r>
       <w:r>
         <w:t xml:space="preserve"> filesystem del</w:t>
@@ -5248,9 +5897,12 @@
         </w:numPr>
         <w:spacing w:line="360" w:lineRule="auto"/>
       </w:pPr>
-      <w:r>
+      <w:bookmarkStart w:id="15" w:name="_Toc140246108"/>
+      <w:r>
+        <w:lastRenderedPageBreak/>
         <w:t>Networking in Docker</w:t>
       </w:r>
+      <w:bookmarkEnd w:id="15"/>
     </w:p>
     <w:p>
       <w:pPr>
@@ -5294,7 +5946,7 @@
             <w:rPr>
               <w:noProof/>
             </w:rPr>
-            <w:t>[30]</w:t>
+            <w:t>[35]</w:t>
           </w:r>
           <w:r>
             <w:fldChar w:fldCharType="end"/>
@@ -5351,7 +6003,7 @@
             <w:rPr>
               <w:noProof/>
             </w:rPr>
-            <w:t>[31]</w:t>
+            <w:t>[36]</w:t>
           </w:r>
           <w:r>
             <w:fldChar w:fldCharType="end"/>
@@ -5409,7 +6061,7 @@
             <w:rPr>
               <w:noProof/>
             </w:rPr>
-            <w:t>[32]</w:t>
+            <w:t>[37]</w:t>
           </w:r>
           <w:r>
             <w:fldChar w:fldCharType="end"/>
@@ -5466,7 +6118,7 @@
             <w:rPr>
               <w:noProof/>
             </w:rPr>
-            <w:t>[33]</w:t>
+            <w:t>[38]</w:t>
           </w:r>
           <w:r>
             <w:fldChar w:fldCharType="end"/>
@@ -5541,7 +6193,7 @@
             <w:rPr>
               <w:noProof/>
             </w:rPr>
-            <w:t>[34]</w:t>
+            <w:t>[39]</w:t>
           </w:r>
           <w:r>
             <w:fldChar w:fldCharType="end"/>
@@ -5623,7 +6275,7 @@
               <w:rFonts w:cs="Times New Roman"/>
               <w:noProof/>
             </w:rPr>
-            <w:t>[35]</w:t>
+            <w:t>[40]</w:t>
           </w:r>
           <w:r>
             <w:rPr>
@@ -5642,17 +6294,135 @@
     </w:p>
     <w:p>
       <w:pPr>
+        <w:pStyle w:val="Titolo3"/>
+        <w:numPr>
+          <w:ilvl w:val="2"/>
+          <w:numId w:val="1"/>
+        </w:numPr>
+        <w:spacing w:before="0" w:line="360" w:lineRule="auto"/>
+      </w:pPr>
+      <w:bookmarkStart w:id="16" w:name="_Toc140246109"/>
+      <w:r>
+        <w:t>sicurezza del container Docker</w:t>
+      </w:r>
+      <w:bookmarkEnd w:id="16"/>
+    </w:p>
+    <w:p>
+      <w:pPr>
+        <w:pStyle w:val="Nessunaspaziatura"/>
+        <w:spacing w:line="360" w:lineRule="auto"/>
+      </w:pPr>
+      <w:r>
+        <w:t xml:space="preserve">Docker </w:t>
+      </w:r>
+      <w:r>
+        <w:t>possiede dei profili di default per</w:t>
+      </w:r>
+      <w:r>
+        <w:t xml:space="preserve"> Seccomp</w:t>
+      </w:r>
+      <w:r>
+        <w:t xml:space="preserve"> e</w:t>
+      </w:r>
+      <w:r>
+        <w:t xml:space="preserve"> AppArmor</w:t>
+      </w:r>
+      <w:r>
+        <w:t xml:space="preserve">, applicati ai container in esecuzione quando non viene specificata un’altra policy: ad esempio, la Docker CLI offre l’opzione </w:t>
+      </w:r>
+      <w:r>
+        <w:rPr>
+          <w:rFonts w:ascii="Courier New" w:hAnsi="Courier New" w:cs="Courier New"/>
+        </w:rPr>
+        <w:t>--security-opt</w:t>
+      </w:r>
+      <w:r>
+        <w:t xml:space="preserve"> per applicare una policy personalizzata.</w:t>
+      </w:r>
+    </w:p>
+    <w:p>
+      <w:r>
+        <w:lastRenderedPageBreak/>
+        <w:t xml:space="preserve">Normalmente, i container </w:t>
+      </w:r>
+      <w:r>
+        <w:t xml:space="preserve">Docker vengono eseguiti </w:t>
+      </w:r>
+      <w:r>
+        <w:t>come processi non privilegiati</w:t>
+      </w:r>
+      <w:r>
+        <w:t>,</w:t>
+      </w:r>
+      <w:r>
+        <w:t xml:space="preserve"> con un set limitato di </w:t>
+      </w:r>
+      <w:r>
+        <w:t>capability, ma è possibile rimuovere o aggiungere tutte le capability messe a disposizione dal kernel</w:t>
+      </w:r>
+      <w:r>
+        <w:t>.</w:t>
+      </w:r>
+      <w:r>
+        <w:t xml:space="preserve"> Per esempio, la Docker CLI permette l’inizializzazione di containers privilegiati, con tutte le capability, usando l’opzione </w:t>
+      </w:r>
+      <w:r>
+        <w:rPr>
+          <w:rFonts w:ascii="Courier New" w:hAnsi="Courier New" w:cs="Courier New"/>
+        </w:rPr>
+        <w:t>--privileged</w:t>
+      </w:r>
+      <w:r>
+        <w:t xml:space="preserve">, mentre è possibile gestire le capabilities con le opzioni </w:t>
+      </w:r>
+      <w:r>
+        <w:rPr>
+          <w:rFonts w:ascii="Courier New" w:hAnsi="Courier New" w:cs="Courier New"/>
+        </w:rPr>
+        <w:t xml:space="preserve">--cap-add </w:t>
+      </w:r>
+      <w:r>
+        <w:t xml:space="preserve">e </w:t>
+      </w:r>
+      <w:r>
+        <w:rPr>
+          <w:rFonts w:ascii="Courier New" w:hAnsi="Courier New" w:cs="Courier New"/>
+        </w:rPr>
+        <w:t>--cap-drop</w:t>
+      </w:r>
+      <w:r>
+        <w:rPr>
+          <w:rFonts w:ascii="Courier New" w:hAnsi="Courier New" w:cs="Courier New"/>
+        </w:rPr>
+        <w:t>.</w:t>
+      </w:r>
+    </w:p>
+    <w:p>
+      <w:pPr>
         <w:rPr>
           <w:rFonts w:cs="Times New Roman"/>
         </w:rPr>
       </w:pPr>
-    </w:p>
-    <w:p>
-      <w:pPr>
-        <w:pStyle w:val="Titolo3"/>
-      </w:pPr>
-      <w:r>
-        <w:t>1.4.6 sicurezza del container Docker</w:t>
+      <w:r>
+        <w:t xml:space="preserve">Esiste una policy </w:t>
+      </w:r>
+      <w:r>
+        <w:t xml:space="preserve">SELinux </w:t>
+      </w:r>
+      <w:r>
+        <w:t xml:space="preserve">ad-hoc per Docker, il cui supporto può essere attivato dal demone dockerd tramite la flag </w:t>
+      </w:r>
+      <w:r>
+        <w:rPr>
+          <w:rFonts w:ascii="Courier New" w:hAnsi="Courier New" w:cs="Courier New"/>
+        </w:rPr>
+        <w:t>--selinux-enabled</w:t>
+      </w:r>
+      <w:r>
+        <w:rPr>
+          <w:rFonts w:cs="Times New Roman"/>
+        </w:rPr>
+        <w:t>.</w:t>
       </w:r>
     </w:p>
     <w:p>
@@ -5662,23 +6432,63 @@
           <w:rFonts w:cs="Times New Roman"/>
         </w:rPr>
       </w:pPr>
-      <w:r>
+    </w:p>
+    <w:p>
+      <w:pPr>
+        <w:pStyle w:val="Titolo2"/>
+        <w:numPr>
+          <w:ilvl w:val="1"/>
+          <w:numId w:val="1"/>
+        </w:numPr>
+      </w:pPr>
+      <w:r>
+        <w:t>Container escape vulnerability</w:t>
+      </w:r>
+    </w:p>
+    <w:p>
+      <w:pPr>
+        <w:pStyle w:val="Nessunaspaziatura"/>
+      </w:pPr>
+    </w:p>
+    <w:p>
+      <w:pPr>
+        <w:ind w:firstLine="0"/>
         <w:rPr>
           <w:rFonts w:cs="Times New Roman"/>
         </w:rPr>
+      </w:pPr>
+      <w:r>
+        <w:rPr>
+          <w:rFonts w:cs="Times New Roman"/>
+        </w:rPr>
         <w:br w:type="page"/>
       </w:r>
     </w:p>
     <w:p>
       <w:pPr>
+        <w:ind w:firstLine="0"/>
+        <w:rPr>
+          <w:rFonts w:cs="Times New Roman"/>
+        </w:rPr>
+      </w:pPr>
+      <w:r>
+        <w:rPr>
+          <w:rFonts w:cs="Times New Roman"/>
+        </w:rPr>
+        <w:lastRenderedPageBreak/>
+        <w:br w:type="page"/>
+      </w:r>
+    </w:p>
+    <w:p>
+      <w:pPr>
         <w:pStyle w:val="Titolo1"/>
       </w:pPr>
-      <w:bookmarkStart w:id="15" w:name="_Toc140055469"/>
+      <w:bookmarkStart w:id="17" w:name="_Toc140246110"/>
       <w:r>
         <w:lastRenderedPageBreak/>
         <w:t>RIFERIMENTI</w:t>
       </w:r>
-      <w:bookmarkEnd w:id="15"/>
+      <w:bookmarkEnd w:id="17"/>
     </w:p>
     <w:p>
       <w:pPr>
@@ -5715,7 +6525,7 @@
       </w:tblGrid>
       <w:tr>
         <w:trPr>
-          <w:divId w:val="1919751419"/>
+          <w:divId w:val="1842816554"/>
           <w:tblCellSpacing w:w="15" w:type="dxa"/>
         </w:trPr>
         <w:tc>
@@ -5771,7 +6581,7 @@
       </w:tr>
       <w:tr>
         <w:trPr>
-          <w:divId w:val="1919751419"/>
+          <w:divId w:val="1842816554"/>
           <w:tblCellSpacing w:w="15" w:type="dxa"/>
         </w:trPr>
         <w:tc>
@@ -5819,7 +6629,7 @@
       </w:tr>
       <w:tr>
         <w:trPr>
-          <w:divId w:val="1919751419"/>
+          <w:divId w:val="1842816554"/>
           <w:tblCellSpacing w:w="15" w:type="dxa"/>
         </w:trPr>
         <w:tc>
@@ -5872,7 +6682,7 @@
       </w:tr>
       <w:tr>
         <w:trPr>
-          <w:divId w:val="1919751419"/>
+          <w:divId w:val="1842816554"/>
           <w:tblCellSpacing w:w="15" w:type="dxa"/>
         </w:trPr>
         <w:tc>
@@ -5920,7 +6730,7 @@
       </w:tr>
       <w:tr>
         <w:trPr>
-          <w:divId w:val="1919751419"/>
+          <w:divId w:val="1842816554"/>
           <w:tblCellSpacing w:w="15" w:type="dxa"/>
         </w:trPr>
         <w:tc>
@@ -5968,7 +6778,7 @@
       </w:tr>
       <w:tr>
         <w:trPr>
-          <w:divId w:val="1919751419"/>
+          <w:divId w:val="1842816554"/>
           <w:tblCellSpacing w:w="15" w:type="dxa"/>
         </w:trPr>
         <w:tc>
@@ -6016,7 +6826,7 @@
       </w:tr>
       <w:tr>
         <w:trPr>
-          <w:divId w:val="1919751419"/>
+          <w:divId w:val="1842816554"/>
           <w:tblCellSpacing w:w="15" w:type="dxa"/>
         </w:trPr>
         <w:tc>
@@ -6064,7 +6874,7 @@
       </w:tr>
       <w:tr>
         <w:trPr>
-          <w:divId w:val="1919751419"/>
+          <w:divId w:val="1842816554"/>
           <w:tblCellSpacing w:w="15" w:type="dxa"/>
         </w:trPr>
         <w:tc>
@@ -6112,7 +6922,7 @@
       </w:tr>
       <w:tr>
         <w:trPr>
-          <w:divId w:val="1919751419"/>
+          <w:divId w:val="1842816554"/>
           <w:tblCellSpacing w:w="15" w:type="dxa"/>
         </w:trPr>
         <w:tc>
@@ -6160,7 +6970,7 @@
       </w:tr>
       <w:tr>
         <w:trPr>
-          <w:divId w:val="1919751419"/>
+          <w:divId w:val="1842816554"/>
           <w:tblCellSpacing w:w="15" w:type="dxa"/>
         </w:trPr>
         <w:tc>
@@ -6208,7 +7018,7 @@
       </w:tr>
       <w:tr>
         <w:trPr>
-          <w:divId w:val="1919751419"/>
+          <w:divId w:val="1842816554"/>
           <w:tblCellSpacing w:w="15" w:type="dxa"/>
         </w:trPr>
         <w:tc>
@@ -6256,7 +7066,7 @@
       </w:tr>
       <w:tr>
         <w:trPr>
-          <w:divId w:val="1919751419"/>
+          <w:divId w:val="1842816554"/>
           <w:tblCellSpacing w:w="15" w:type="dxa"/>
         </w:trPr>
         <w:tc>
@@ -6298,14 +7108,14 @@
                 <w:noProof/>
                 <w:lang w:val="en-US"/>
               </w:rPr>
-              <w:t>«Docker Overview | Docker Documentation,» [Online]. Available: https://docs.docker.com/get-started/overview.</w:t>
+              <w:t>«A seccomp overview [LWN.net],» [Online]. Available: https://lwn.net/Articles/656307/.</w:t>
             </w:r>
           </w:p>
         </w:tc>
       </w:tr>
       <w:tr>
         <w:trPr>
-          <w:divId w:val="1919751419"/>
+          <w:divId w:val="1842816554"/>
           <w:tblCellSpacing w:w="15" w:type="dxa"/>
         </w:trPr>
         <w:tc>
@@ -6338,6 +7148,7 @@
               <w:pStyle w:val="Bibliografia"/>
               <w:rPr>
                 <w:noProof/>
+                <w:lang w:val="en-US"/>
               </w:rPr>
             </w:pPr>
             <w:r>
@@ -6345,20 +7156,14 @@
                 <w:noProof/>
                 <w:lang w:val="en-US"/>
               </w:rPr>
-              <w:t xml:space="preserve">«Develop with Docker Engine API | Docker Documentation,» [Online]. </w:t>
-            </w:r>
-            <w:r>
-              <w:rPr>
-                <w:noProof/>
-              </w:rPr>
-              <w:t>Available: https://docs.docker.com/engine/api/.</w:t>
+              <w:t>«Linux Security Module Usage --- The Linux Kernel Documentation,» [Online]. Available: https://www.kernel.org/doc/html/latest/admin-guide/LSM/index.html.</w:t>
             </w:r>
           </w:p>
         </w:tc>
       </w:tr>
       <w:tr>
         <w:trPr>
-          <w:divId w:val="1919751419"/>
+          <w:divId w:val="1842816554"/>
           <w:tblCellSpacing w:w="15" w:type="dxa"/>
         </w:trPr>
         <w:tc>
@@ -6391,20 +7196,22 @@
               <w:pStyle w:val="Bibliografia"/>
               <w:rPr>
                 <w:noProof/>
+                <w:lang w:val="en-US"/>
               </w:rPr>
             </w:pPr>
             <w:r>
               <w:rPr>
                 <w:noProof/>
-              </w:rPr>
-              <w:t>«dockerd | Docker Documentation,» [Online]. Available: https://docs.docker.com/engine/reference/commandline/dockerd/.</w:t>
+                <w:lang w:val="en-US"/>
+              </w:rPr>
+              <w:t>«How SELinux separates containers using Multi-Level Security,» [Online]. Available: https://www.redhat.com/en/blog/how-selinux-separates-containers-using-multi-level-security.</w:t>
             </w:r>
           </w:p>
         </w:tc>
       </w:tr>
       <w:tr>
         <w:trPr>
-          <w:divId w:val="1919751419"/>
+          <w:divId w:val="1842816554"/>
           <w:tblCellSpacing w:w="15" w:type="dxa"/>
         </w:trPr>
         <w:tc>
@@ -6445,14 +7252,14 @@
                 <w:noProof/>
                 <w:lang w:val="en-US"/>
               </w:rPr>
-              <w:t>«What Is Containerd? | Docker,» [Online]. Available: https://www.docker.com/blog/what-is-containerd-runtime/.</w:t>
+              <w:t>«QuickProfileLanguage WIki AppArmor / AppArmor,» [Online]. Available: https://gitlab.com/apparmor/apparmor/-/wikis/About.</w:t>
             </w:r>
           </w:p>
         </w:tc>
       </w:tr>
       <w:tr>
         <w:trPr>
-          <w:divId w:val="1919751419"/>
+          <w:divId w:val="1842816554"/>
           <w:tblCellSpacing w:w="15" w:type="dxa"/>
         </w:trPr>
         <w:tc>
@@ -6485,6 +7292,7 @@
               <w:pStyle w:val="Bibliografia"/>
               <w:rPr>
                 <w:noProof/>
+                <w:lang w:val="en-US"/>
               </w:rPr>
             </w:pPr>
             <w:r>
@@ -6492,20 +7300,14 @@
                 <w:noProof/>
                 <w:lang w:val="en-US"/>
               </w:rPr>
-              <w:t xml:space="preserve">«containerd/containerd: An open and reliable container runtime,» [Online]. </w:t>
-            </w:r>
-            <w:r>
-              <w:rPr>
-                <w:noProof/>
-              </w:rPr>
-              <w:t>Available: https://github.com/containerd/containerd.</w:t>
+              <w:t>«QuickProfileLanguage Wiki AppArmor / AppArmor,» [Online]. Available: https://gitlab.com/apparmor/apparmor/-/wikis/QuickProfileLanguage#file-rules.</w:t>
             </w:r>
           </w:p>
         </w:tc>
       </w:tr>
       <w:tr>
         <w:trPr>
-          <w:divId w:val="1919751419"/>
+          <w:divId w:val="1842816554"/>
           <w:tblCellSpacing w:w="15" w:type="dxa"/>
         </w:trPr>
         <w:tc>
@@ -6538,6 +7340,7 @@
               <w:pStyle w:val="Bibliografia"/>
               <w:rPr>
                 <w:noProof/>
+                <w:lang w:val="en-US"/>
               </w:rPr>
             </w:pPr>
             <w:r>
@@ -6545,20 +7348,14 @@
                 <w:noProof/>
                 <w:lang w:val="en-US"/>
               </w:rPr>
-              <w:t xml:space="preserve">«Introducing runC: A lightweight universal container runtime | Docker,» [Online]. </w:t>
-            </w:r>
-            <w:r>
-              <w:rPr>
-                <w:noProof/>
-              </w:rPr>
-              <w:t>Available: https://www.docker.com/blog/runc/.</w:t>
+              <w:t>«Docker Overview | Docker Documentation,» [Online]. Available: https://docs.docker.com/get-started/overview.</w:t>
             </w:r>
           </w:p>
         </w:tc>
       </w:tr>
       <w:tr>
         <w:trPr>
-          <w:divId w:val="1919751419"/>
+          <w:divId w:val="1842816554"/>
           <w:tblCellSpacing w:w="15" w:type="dxa"/>
         </w:trPr>
         <w:tc>
@@ -6591,7 +7388,6 @@
               <w:pStyle w:val="Bibliografia"/>
               <w:rPr>
                 <w:noProof/>
-                <w:lang w:val="en-US"/>
               </w:rPr>
             </w:pPr>
             <w:r>
@@ -6599,14 +7395,20 @@
                 <w:noProof/>
                 <w:lang w:val="en-US"/>
               </w:rPr>
-              <w:t>«dockercon-2016,» [Online]. Available: https://github.com/crosbymichael/dockercon-2016/tree/master/.</w:t>
+              <w:t xml:space="preserve">«Develop with Docker Engine API | Docker Documentation,» [Online]. </w:t>
+            </w:r>
+            <w:r>
+              <w:rPr>
+                <w:noProof/>
+              </w:rPr>
+              <w:t>Available: https://docs.docker.com/engine/api/.</w:t>
             </w:r>
           </w:p>
         </w:tc>
       </w:tr>
       <w:tr>
         <w:trPr>
-          <w:divId w:val="1919751419"/>
+          <w:divId w:val="1842816554"/>
           <w:tblCellSpacing w:w="15" w:type="dxa"/>
         </w:trPr>
         <w:tc>
@@ -6639,22 +7441,20 @@
               <w:pStyle w:val="Bibliografia"/>
               <w:rPr>
                 <w:noProof/>
-                <w:lang w:val="en-US"/>
               </w:rPr>
             </w:pPr>
             <w:r>
               <w:rPr>
                 <w:noProof/>
-                <w:lang w:val="en-US"/>
-              </w:rPr>
-              <w:t>«containerd/runtime/v2/README.md at main,» [Online]. Available: https://github.com/containerd/containerd/blob/main/runtime/v2/.</w:t>
+              </w:rPr>
+              <w:t>«dockerd | Docker Documentation,» [Online]. Available: https://docs.docker.com/engine/reference/commandline/dockerd/.</w:t>
             </w:r>
           </w:p>
         </w:tc>
       </w:tr>
       <w:tr>
         <w:trPr>
-          <w:divId w:val="1919751419"/>
+          <w:divId w:val="1842816554"/>
           <w:tblCellSpacing w:w="15" w:type="dxa"/>
         </w:trPr>
         <w:tc>
@@ -6695,14 +7495,14 @@
                 <w:noProof/>
                 <w:lang w:val="en-US"/>
               </w:rPr>
-              <w:t>«unshare(2) - Linux manual page,» [Online]. Available: https://man7.org/linux/man-pages/man2/unshare.2.html.</w:t>
+              <w:t>«What Is Containerd? | Docker,» [Online]. Available: https://www.docker.com/blog/what-is-containerd-runtime/.</w:t>
             </w:r>
           </w:p>
         </w:tc>
       </w:tr>
       <w:tr>
         <w:trPr>
-          <w:divId w:val="1919751419"/>
+          <w:divId w:val="1842816554"/>
           <w:tblCellSpacing w:w="15" w:type="dxa"/>
         </w:trPr>
         <w:tc>
@@ -6735,7 +7535,6 @@
               <w:pStyle w:val="Bibliografia"/>
               <w:rPr>
                 <w:noProof/>
-                <w:lang w:val="en-US"/>
               </w:rPr>
             </w:pPr>
             <w:r>
@@ -6743,14 +7542,20 @@
                 <w:noProof/>
                 <w:lang w:val="en-US"/>
               </w:rPr>
-              <w:t>«clone(2) | Linux manual page,» [Online]. Available: https://man7.org/linux/man-pages/man2/clone.2.html.</w:t>
+              <w:t xml:space="preserve">«containerd/containerd: An open and reliable container runtime,» [Online]. </w:t>
+            </w:r>
+            <w:r>
+              <w:rPr>
+                <w:noProof/>
+              </w:rPr>
+              <w:t>Available: https://github.com/containerd/containerd.</w:t>
             </w:r>
           </w:p>
         </w:tc>
       </w:tr>
       <w:tr>
         <w:trPr>
-          <w:divId w:val="1919751419"/>
+          <w:divId w:val="1842816554"/>
           <w:tblCellSpacing w:w="15" w:type="dxa"/>
         </w:trPr>
         <w:tc>
@@ -6783,7 +7588,6 @@
               <w:pStyle w:val="Bibliografia"/>
               <w:rPr>
                 <w:noProof/>
-                <w:lang w:val="en-US"/>
               </w:rPr>
             </w:pPr>
             <w:r>
@@ -6791,14 +7595,20 @@
                 <w:noProof/>
                 <w:lang w:val="en-US"/>
               </w:rPr>
-              <w:t>«namespaces(7) - Linux manual page,» [Online]. Available: https://man7.org/linux/man-pages/man7/namespaces.7.html.</w:t>
+              <w:t xml:space="preserve">«Introducing runC: A lightweight universal container runtime | Docker,» [Online]. </w:t>
+            </w:r>
+            <w:r>
+              <w:rPr>
+                <w:noProof/>
+              </w:rPr>
+              <w:t>Available: https://www.docker.com/blog/runc/.</w:t>
             </w:r>
           </w:p>
         </w:tc>
       </w:tr>
       <w:tr>
         <w:trPr>
-          <w:divId w:val="1919751419"/>
+          <w:divId w:val="1842816554"/>
           <w:tblCellSpacing w:w="15" w:type="dxa"/>
         </w:trPr>
         <w:tc>
@@ -6839,14 +7649,14 @@
                 <w:noProof/>
                 <w:lang w:val="en-US"/>
               </w:rPr>
-              <w:t>«Docker run reference | DOcker Documentation,» [Online]. Available: https://docs.docker.com/engine/reference/run/.</w:t>
+              <w:t>«dockercon-2016,» [Online]. Available: https://github.com/crosbymichael/dockercon-2016/tree/master/.</w:t>
             </w:r>
           </w:p>
         </w:tc>
       </w:tr>
       <w:tr>
         <w:trPr>
-          <w:divId w:val="1919751419"/>
+          <w:divId w:val="1842816554"/>
           <w:tblCellSpacing w:w="15" w:type="dxa"/>
         </w:trPr>
         <w:tc>
@@ -6887,14 +7697,14 @@
                 <w:noProof/>
                 <w:lang w:val="en-US"/>
               </w:rPr>
-              <w:t>«Best practices for writing Dockerfiles | Docker Documentation,» [Online]. Available: https://docs.docker.com/develop/develop-images/dockerfile_best-practices/.</w:t>
+              <w:t>«containerd/runtime/v2/README.md at main,» [Online]. Available: https://github.com/containerd/containerd/blob/main/runtime/v2/.</w:t>
             </w:r>
           </w:p>
         </w:tc>
       </w:tr>
       <w:tr>
         <w:trPr>
-          <w:divId w:val="1919751419"/>
+          <w:divId w:val="1842816554"/>
           <w:tblCellSpacing w:w="15" w:type="dxa"/>
         </w:trPr>
         <w:tc>
@@ -6935,14 +7745,14 @@
                 <w:noProof/>
                 <w:lang w:val="en-US"/>
               </w:rPr>
-              <w:t>«Dockerfile reference | Docker Documentation,» [Online]. Available: https://docs.docker.com/engine/reference/builder/.</w:t>
+              <w:t>«unshare(2) - Linux manual page,» [Online]. Available: https://man7.org/linux/man-pages/man2/unshare.2.html.</w:t>
             </w:r>
           </w:p>
         </w:tc>
       </w:tr>
       <w:tr>
         <w:trPr>
-          <w:divId w:val="1919751419"/>
+          <w:divId w:val="1842816554"/>
           <w:tblCellSpacing w:w="15" w:type="dxa"/>
         </w:trPr>
         <w:tc>
@@ -6976,6 +7786,7 @@
               <w:pStyle w:val="Bibliografia"/>
               <w:rPr>
                 <w:noProof/>
+                <w:lang w:val="en-US"/>
               </w:rPr>
             </w:pPr>
             <w:r>
@@ -6983,20 +7794,14 @@
                 <w:noProof/>
                 <w:lang w:val="en-US"/>
               </w:rPr>
-              <w:t xml:space="preserve">«Use The OverlayFS Storage Driver | Docker Documentation,» [Online]. </w:t>
-            </w:r>
-            <w:r>
-              <w:rPr>
-                <w:noProof/>
-              </w:rPr>
-              <w:t>Available: https://docs.docker.com/storage/storagedriver/overlayfs-driver/.</w:t>
+              <w:t>«clone(2) | Linux manual page,» [Online]. Available: https://man7.org/linux/man-pages/man2/clone.2.html.</w:t>
             </w:r>
           </w:p>
         </w:tc>
       </w:tr>
       <w:tr>
         <w:trPr>
-          <w:divId w:val="1919751419"/>
+          <w:divId w:val="1842816554"/>
           <w:tblCellSpacing w:w="15" w:type="dxa"/>
         </w:trPr>
         <w:tc>
@@ -7037,14 +7842,14 @@
                 <w:noProof/>
                 <w:lang w:val="en-US"/>
               </w:rPr>
-              <w:t>«docker/docs/userguide/storagedriver at main,» [Online]. Available: https://github.com/tnozicka/docker/blob/master/docs/userguide/storagedriver/overlayfs-driver.md.</w:t>
+              <w:t>«namespaces(7) - Linux manual page,» [Online]. Available: https://man7.org/linux/man-pages/man7/namespaces.7.html.</w:t>
             </w:r>
           </w:p>
         </w:tc>
       </w:tr>
       <w:tr>
         <w:trPr>
-          <w:divId w:val="1919751419"/>
+          <w:divId w:val="1842816554"/>
           <w:tblCellSpacing w:w="15" w:type="dxa"/>
         </w:trPr>
         <w:tc>
@@ -7085,14 +7890,14 @@
                 <w:noProof/>
                 <w:lang w:val="en-US"/>
               </w:rPr>
-              <w:t>«kernel.org,» [Online]. Available: https://www.kernel.org/doc/Documentation/filesystems/overlayfs.txt.</w:t>
+              <w:t>«Docker run reference | DOcker Documentation,» [Online]. Available: https://docs.docker.com/engine/reference/run/.</w:t>
             </w:r>
           </w:p>
         </w:tc>
       </w:tr>
       <w:tr>
         <w:trPr>
-          <w:divId w:val="1919751419"/>
+          <w:divId w:val="1842816554"/>
           <w:tblCellSpacing w:w="15" w:type="dxa"/>
         </w:trPr>
         <w:tc>
@@ -7133,14 +7938,14 @@
                 <w:noProof/>
                 <w:lang w:val="en-US"/>
               </w:rPr>
-              <w:t>«Volumes | Docker Documentation,» [Online]. Available: https://docs.docker.com/storage/volumes/.</w:t>
+              <w:t>«Best practices for writing Dockerfiles | Docker Documentation,» [Online]. Available: https://docs.docker.com/develop/develop-images/dockerfile_best-practices/.</w:t>
             </w:r>
           </w:p>
         </w:tc>
       </w:tr>
       <w:tr>
         <w:trPr>
-          <w:divId w:val="1919751419"/>
+          <w:divId w:val="1842816554"/>
           <w:tblCellSpacing w:w="15" w:type="dxa"/>
         </w:trPr>
         <w:tc>
@@ -7179,23 +7984,16 @@
             <w:r>
               <w:rPr>
                 <w:noProof/>
-                <w:lang w:val="de-AT"/>
-              </w:rPr>
-              <w:t xml:space="preserve">«docker network | Docker Documentation,» [Online]. </w:t>
-            </w:r>
-            <w:r>
-              <w:rPr>
-                <w:noProof/>
                 <w:lang w:val="en-US"/>
               </w:rPr>
-              <w:t>Available: https://docs.docker.com/engine/reference/commandline/network/.</w:t>
+              <w:t>«Dockerfile reference | Docker Documentation,» [Online]. Available: https://docs.docker.com/engine/reference/builder/.</w:t>
             </w:r>
           </w:p>
         </w:tc>
       </w:tr>
       <w:tr>
         <w:trPr>
-          <w:divId w:val="1919751419"/>
+          <w:divId w:val="1842816554"/>
           <w:tblCellSpacing w:w="15" w:type="dxa"/>
         </w:trPr>
         <w:tc>
@@ -7228,7 +8026,6 @@
               <w:pStyle w:val="Bibliografia"/>
               <w:rPr>
                 <w:noProof/>
-                <w:lang w:val="en-US"/>
               </w:rPr>
             </w:pPr>
             <w:r>
@@ -7236,14 +8033,20 @@
                 <w:noProof/>
                 <w:lang w:val="en-US"/>
               </w:rPr>
-              <w:t>«None network driver | Docker Documentation,» [Online]. Available: https://docs.docker.com/network/drivers/none/.</w:t>
+              <w:t xml:space="preserve">«Use The OverlayFS Storage Driver | Docker Documentation,» [Online]. </w:t>
+            </w:r>
+            <w:r>
+              <w:rPr>
+                <w:noProof/>
+              </w:rPr>
+              <w:t>Available: https://docs.docker.com/storage/storagedriver/overlayfs-driver/.</w:t>
             </w:r>
           </w:p>
         </w:tc>
       </w:tr>
       <w:tr>
         <w:trPr>
-          <w:divId w:val="1919751419"/>
+          <w:divId w:val="1842816554"/>
           <w:tblCellSpacing w:w="15" w:type="dxa"/>
         </w:trPr>
         <w:tc>
@@ -7284,14 +8087,14 @@
                 <w:noProof/>
                 <w:lang w:val="en-US"/>
               </w:rPr>
-              <w:t>«Host network driver | Docker Documentation,» [Online]. Available: https://docs.docker.com/network/drivers/host/.</w:t>
+              <w:t>«docker/docs/userguide/storagedriver at main,» [Online]. Available: https://github.com/tnozicka/docker/blob/master/docs/userguide/storagedriver/overlayfs-driver.md.</w:t>
             </w:r>
           </w:p>
         </w:tc>
       </w:tr>
       <w:tr>
         <w:trPr>
-          <w:divId w:val="1919751419"/>
+          <w:divId w:val="1842816554"/>
           <w:tblCellSpacing w:w="15" w:type="dxa"/>
         </w:trPr>
         <w:tc>
@@ -7332,14 +8135,14 @@
                 <w:noProof/>
                 <w:lang w:val="en-US"/>
               </w:rPr>
-              <w:t>«Bridge network driver | Docker Documentation,» [Online]. Available: https://docs.docker.com/network/drivers/bridge/.</w:t>
+              <w:t>«kernel.org,» [Online]. Available: https://www.kernel.org/doc/Documentation/filesystems/overlayfs.txt.</w:t>
             </w:r>
           </w:p>
         </w:tc>
       </w:tr>
       <w:tr>
         <w:trPr>
-          <w:divId w:val="1919751419"/>
+          <w:divId w:val="1842816554"/>
           <w:tblCellSpacing w:w="15" w:type="dxa"/>
         </w:trPr>
         <w:tc>
@@ -7380,14 +8183,14 @@
                 <w:noProof/>
                 <w:lang w:val="en-US"/>
               </w:rPr>
-              <w:t>«Networking Overview | Docker Documentation,» [Online]. Available: https://docs.docker.com/network/.</w:t>
+              <w:t>«Volumes | Docker Documentation,» [Online]. Available: https://docs.docker.com/storage/volumes/.</w:t>
             </w:r>
           </w:p>
         </w:tc>
       </w:tr>
       <w:tr>
         <w:trPr>
-          <w:divId w:val="1919751419"/>
+          <w:divId w:val="1842816554"/>
           <w:tblCellSpacing w:w="15" w:type="dxa"/>
         </w:trPr>
         <w:tc>
@@ -7426,16 +8229,23 @@
             <w:r>
               <w:rPr>
                 <w:noProof/>
+                <w:lang w:val="de-AT"/>
+              </w:rPr>
+              <w:t xml:space="preserve">«docker network | Docker Documentation,» [Online]. </w:t>
+            </w:r>
+            <w:r>
+              <w:rPr>
+                <w:noProof/>
                 <w:lang w:val="en-US"/>
               </w:rPr>
-              <w:t>«Network Containers | Docker Documentation+,» [Online]. Available: https://docs.docker.com/engine/tutorials/networkingcontainers/.</w:t>
+              <w:t>Available: https://docs.docker.com/engine/reference/commandline/network/.</w:t>
             </w:r>
           </w:p>
         </w:tc>
       </w:tr>
       <w:tr>
         <w:trPr>
-          <w:divId w:val="1919751419"/>
+          <w:divId w:val="1842816554"/>
           <w:tblCellSpacing w:w="15" w:type="dxa"/>
         </w:trPr>
         <w:tc>
@@ -7476,14 +8286,14 @@
                 <w:noProof/>
                 <w:lang w:val="en-US"/>
               </w:rPr>
-              <w:t>«Docker Engine release notes | Docker Documentation,» [Online]. Available: https://docs.docker.com/engine/release-notes/prior-releases/.</w:t>
+              <w:t>«None network driver | Docker Documentation,» [Online]. Available: https://docs.docker.com/network/drivers/none/.</w:t>
             </w:r>
           </w:p>
         </w:tc>
       </w:tr>
       <w:tr>
         <w:trPr>
-          <w:divId w:val="1919751419"/>
+          <w:divId w:val="1842816554"/>
           <w:tblCellSpacing w:w="15" w:type="dxa"/>
         </w:trPr>
         <w:tc>
@@ -7524,6 +8334,247 @@
                 <w:noProof/>
                 <w:lang w:val="en-US"/>
               </w:rPr>
+              <w:t>«Host network driver | Docker Documentation,» [Online]. Available: https://docs.docker.com/network/drivers/host/.</w:t>
+            </w:r>
+          </w:p>
+        </w:tc>
+      </w:tr>
+      <w:tr>
+        <w:trPr>
+          <w:divId w:val="1842816554"/>
+          <w:tblCellSpacing w:w="15" w:type="dxa"/>
+        </w:trPr>
+        <w:tc>
+          <w:tcPr>
+            <w:tcW w:w="50" w:type="pct"/>
+            <w:hideMark/>
+          </w:tcPr>
+          <w:p>
+            <w:pPr>
+              <w:pStyle w:val="Bibliografia"/>
+              <w:rPr>
+                <w:noProof/>
+              </w:rPr>
+            </w:pPr>
+            <w:r>
+              <w:rPr>
+                <w:noProof/>
+              </w:rPr>
+              <w:t xml:space="preserve">[38] </w:t>
+            </w:r>
+          </w:p>
+        </w:tc>
+        <w:tc>
+          <w:tcPr>
+            <w:tcW w:w="0" w:type="auto"/>
+            <w:hideMark/>
+          </w:tcPr>
+          <w:p>
+            <w:pPr>
+              <w:pStyle w:val="Bibliografia"/>
+              <w:rPr>
+                <w:noProof/>
+                <w:lang w:val="en-US"/>
+              </w:rPr>
+            </w:pPr>
+            <w:r>
+              <w:rPr>
+                <w:noProof/>
+                <w:lang w:val="en-US"/>
+              </w:rPr>
+              <w:t>«Bridge network driver | Docker Documentation,» [Online]. Available: https://docs.docker.com/network/drivers/bridge/.</w:t>
+            </w:r>
+          </w:p>
+        </w:tc>
+      </w:tr>
+      <w:tr>
+        <w:trPr>
+          <w:divId w:val="1842816554"/>
+          <w:tblCellSpacing w:w="15" w:type="dxa"/>
+        </w:trPr>
+        <w:tc>
+          <w:tcPr>
+            <w:tcW w:w="50" w:type="pct"/>
+            <w:hideMark/>
+          </w:tcPr>
+          <w:p>
+            <w:pPr>
+              <w:pStyle w:val="Bibliografia"/>
+              <w:rPr>
+                <w:noProof/>
+              </w:rPr>
+            </w:pPr>
+            <w:r>
+              <w:rPr>
+                <w:noProof/>
+              </w:rPr>
+              <w:t xml:space="preserve">[39] </w:t>
+            </w:r>
+          </w:p>
+        </w:tc>
+        <w:tc>
+          <w:tcPr>
+            <w:tcW w:w="0" w:type="auto"/>
+            <w:hideMark/>
+          </w:tcPr>
+          <w:p>
+            <w:pPr>
+              <w:pStyle w:val="Bibliografia"/>
+              <w:rPr>
+                <w:noProof/>
+                <w:lang w:val="en-US"/>
+              </w:rPr>
+            </w:pPr>
+            <w:r>
+              <w:rPr>
+                <w:noProof/>
+                <w:lang w:val="en-US"/>
+              </w:rPr>
+              <w:t>«Networking Overview | Docker Documentation,» [Online]. Available: https://docs.docker.com/network/.</w:t>
+            </w:r>
+          </w:p>
+        </w:tc>
+      </w:tr>
+      <w:tr>
+        <w:trPr>
+          <w:divId w:val="1842816554"/>
+          <w:tblCellSpacing w:w="15" w:type="dxa"/>
+        </w:trPr>
+        <w:tc>
+          <w:tcPr>
+            <w:tcW w:w="50" w:type="pct"/>
+            <w:hideMark/>
+          </w:tcPr>
+          <w:p>
+            <w:pPr>
+              <w:pStyle w:val="Bibliografia"/>
+              <w:rPr>
+                <w:noProof/>
+              </w:rPr>
+            </w:pPr>
+            <w:r>
+              <w:rPr>
+                <w:noProof/>
+              </w:rPr>
+              <w:lastRenderedPageBreak/>
+              <w:t xml:space="preserve">[40] </w:t>
+            </w:r>
+          </w:p>
+        </w:tc>
+        <w:tc>
+          <w:tcPr>
+            <w:tcW w:w="0" w:type="auto"/>
+            <w:hideMark/>
+          </w:tcPr>
+          <w:p>
+            <w:pPr>
+              <w:pStyle w:val="Bibliografia"/>
+              <w:rPr>
+                <w:noProof/>
+                <w:lang w:val="en-US"/>
+              </w:rPr>
+            </w:pPr>
+            <w:r>
+              <w:rPr>
+                <w:noProof/>
+                <w:lang w:val="en-US"/>
+              </w:rPr>
+              <w:t>«Network Containers | Docker Documentation+,» [Online]. Available: https://docs.docker.com/engine/tutorials/networkingcontainers/.</w:t>
+            </w:r>
+          </w:p>
+        </w:tc>
+      </w:tr>
+      <w:tr>
+        <w:trPr>
+          <w:divId w:val="1842816554"/>
+          <w:tblCellSpacing w:w="15" w:type="dxa"/>
+        </w:trPr>
+        <w:tc>
+          <w:tcPr>
+            <w:tcW w:w="50" w:type="pct"/>
+            <w:hideMark/>
+          </w:tcPr>
+          <w:p>
+            <w:pPr>
+              <w:pStyle w:val="Bibliografia"/>
+              <w:rPr>
+                <w:noProof/>
+              </w:rPr>
+            </w:pPr>
+            <w:r>
+              <w:rPr>
+                <w:noProof/>
+              </w:rPr>
+              <w:t xml:space="preserve">[41] </w:t>
+            </w:r>
+          </w:p>
+        </w:tc>
+        <w:tc>
+          <w:tcPr>
+            <w:tcW w:w="0" w:type="auto"/>
+            <w:hideMark/>
+          </w:tcPr>
+          <w:p>
+            <w:pPr>
+              <w:pStyle w:val="Bibliografia"/>
+              <w:rPr>
+                <w:noProof/>
+                <w:lang w:val="en-US"/>
+              </w:rPr>
+            </w:pPr>
+            <w:r>
+              <w:rPr>
+                <w:noProof/>
+                <w:lang w:val="en-US"/>
+              </w:rPr>
+              <w:t>«Docker Engine release notes | Docker Documentation,» [Online]. Available: https://docs.docker.com/engine/release-notes/prior-releases/.</w:t>
+            </w:r>
+          </w:p>
+        </w:tc>
+      </w:tr>
+      <w:tr>
+        <w:trPr>
+          <w:divId w:val="1842816554"/>
+          <w:tblCellSpacing w:w="15" w:type="dxa"/>
+        </w:trPr>
+        <w:tc>
+          <w:tcPr>
+            <w:tcW w:w="50" w:type="pct"/>
+            <w:hideMark/>
+          </w:tcPr>
+          <w:p>
+            <w:pPr>
+              <w:pStyle w:val="Bibliografia"/>
+              <w:rPr>
+                <w:noProof/>
+              </w:rPr>
+            </w:pPr>
+            <w:r>
+              <w:rPr>
+                <w:noProof/>
+              </w:rPr>
+              <w:t xml:space="preserve">[42] </w:t>
+            </w:r>
+          </w:p>
+        </w:tc>
+        <w:tc>
+          <w:tcPr>
+            <w:tcW w:w="0" w:type="auto"/>
+            <w:hideMark/>
+          </w:tcPr>
+          <w:p>
+            <w:pPr>
+              <w:pStyle w:val="Bibliografia"/>
+              <w:rPr>
+                <w:noProof/>
+                <w:lang w:val="en-US"/>
+              </w:rPr>
+            </w:pPr>
+            <w:r>
+              <w:rPr>
+                <w:noProof/>
+                <w:lang w:val="en-US"/>
+              </w:rPr>
               <w:t>«Seccomp security profiles for Docker,» [Online]. Available: https://docs.docker.com/engine/security/seccomp/.</w:t>
             </w:r>
           </w:p>
@@ -7532,7 +8583,7 @@
     </w:tbl>
     <w:p>
       <w:pPr>
-        <w:divId w:val="1919751419"/>
+        <w:divId w:val="1842816554"/>
         <w:rPr>
           <w:rFonts w:eastAsia="Times New Roman"/>
           <w:noProof/>
@@ -10868,7 +11919,7 @@
     <b:Guid>{D25071D5-EFC5-4552-85FD-F244C13762BA}</b:Guid>
     <b:Title>Docker Overview | Docker Documentation</b:Title>
     <b:URL>https://docs.docker.com/get-started/overview</b:URL>
-    <b:RefOrder>13</b:RefOrder>
+    <b:RefOrder>17</b:RefOrder>
   </b:Source>
   <b:Source>
     <b:Tag>Dev</b:Tag>
@@ -10876,7 +11927,7 @@
     <b:Guid>{F2462321-3124-4E27-AF92-91CFF7E0C59A}</b:Guid>
     <b:Title>Develop with Docker Engine API | Docker Documentation</b:Title>
     <b:URL>https://docs.docker.com/engine/api/</b:URL>
-    <b:RefOrder>14</b:RefOrder>
+    <b:RefOrder>18</b:RefOrder>
   </b:Source>
   <b:Source>
     <b:Tag>Wha</b:Tag>
@@ -10884,7 +11935,7 @@
     <b:Guid>{180CF0D4-97FD-49CB-BF51-5096D9AEE120}</b:Guid>
     <b:Title>What Is Containerd? | Docker</b:Title>
     <b:URL>https://www.docker.com/blog/what-is-containerd-runtime/</b:URL>
-    <b:RefOrder>16</b:RefOrder>
+    <b:RefOrder>20</b:RefOrder>
   </b:Source>
   <b:Source>
     <b:Tag>con</b:Tag>
@@ -10892,7 +11943,7 @@
     <b:Guid>{3E1F14E2-FF7C-4888-AB65-442F3A82B762}</b:Guid>
     <b:Title>containerd/containerd: An open and reliable container runtime</b:Title>
     <b:URL>https://github.com/containerd/containerd</b:URL>
-    <b:RefOrder>17</b:RefOrder>
+    <b:RefOrder>21</b:RefOrder>
   </b:Source>
   <b:Source>
     <b:Tag>Int</b:Tag>
@@ -10900,7 +11951,7 @@
     <b:Guid>{F7E1AC50-F940-4859-A37A-D8E90E4289AB}</b:Guid>
     <b:Title>Introducing runC: A lightweight universal container runtime | Docker</b:Title>
     <b:URL>https://www.docker.com/blog/runc/</b:URL>
-    <b:RefOrder>18</b:RefOrder>
+    <b:RefOrder>22</b:RefOrder>
   </b:Source>
   <b:Source>
     <b:Tag>Doc2</b:Tag>
@@ -10908,7 +11959,7 @@
     <b:Guid>{8FD3DE7E-AE84-4390-8A58-24DD0D37FB16}</b:Guid>
     <b:Title>dockercon-2016</b:Title>
     <b:URL>https://github.com/crosbymichael/dockercon-2016/tree/master/</b:URL>
-    <b:RefOrder>19</b:RefOrder>
+    <b:RefOrder>23</b:RefOrder>
   </b:Source>
   <b:Source>
     <b:Tag>con1</b:Tag>
@@ -10916,7 +11967,7 @@
     <b:Guid>{3156AE43-B6E6-4DFE-97F7-115227F3EF1D}</b:Guid>
     <b:Title>containerd/runtime/v2/README.md at main</b:Title>
     <b:URL>https://github.com/containerd/containerd/blob/main/runtime/v2/</b:URL>
-    <b:RefOrder>20</b:RefOrder>
+    <b:RefOrder>24</b:RefOrder>
   </b:Source>
   <b:Source>
     <b:Tag>doc2</b:Tag>
@@ -10924,7 +11975,7 @@
     <b:Guid>{D3CC2DB5-839A-4DB3-9F93-3B43666401EC}</b:Guid>
     <b:Title>dockerd | Docker Documentation</b:Title>
     <b:URL>https://docs.docker.com/engine/reference/commandline/dockerd/</b:URL>
-    <b:RefOrder>15</b:RefOrder>
+    <b:RefOrder>19</b:RefOrder>
   </b:Source>
   <b:Source>
     <b:Tag>uns</b:Tag>
@@ -10932,7 +11983,7 @@
     <b:Guid>{650799C7-5C58-42BE-BAE6-50EF7353A574}</b:Guid>
     <b:Title>unshare(2) - Linux manual page</b:Title>
     <b:URL>https://man7.org/linux/man-pages/man2/unshare.2.html</b:URL>
-    <b:RefOrder>21</b:RefOrder>
+    <b:RefOrder>25</b:RefOrder>
   </b:Source>
   <b:Source>
     <b:Tag>clo</b:Tag>
@@ -10940,7 +11991,7 @@
     <b:Guid>{DE81C0C3-3FC1-4C3B-94BD-ED711144662E}</b:Guid>
     <b:Title>clone(2) | Linux manual page</b:Title>
     <b:URL>https://man7.org/linux/man-pages/man2/clone.2.html</b:URL>
-    <b:RefOrder>22</b:RefOrder>
+    <b:RefOrder>26</b:RefOrder>
   </b:Source>
   <b:Source>
     <b:Tag>nam1</b:Tag>
@@ -10948,7 +11999,7 @@
     <b:Guid>{89F3D413-5824-4744-B6E6-8139A5D8B8CD}</b:Guid>
     <b:Title>namespaces(7) - Linux manual page</b:Title>
     <b:URL>https://man7.org/linux/man-pages/man7/namespaces.7.html</b:URL>
-    <b:RefOrder>23</b:RefOrder>
+    <b:RefOrder>27</b:RefOrder>
   </b:Source>
   <b:Source>
     <b:Tag>Doc5</b:Tag>
@@ -10956,7 +12007,7 @@
     <b:Guid>{F3D80200-626F-4E9F-98CE-4EFC5A52558F}</b:Guid>
     <b:Title>Docker run reference | DOcker Documentation</b:Title>
     <b:URL>https://docs.docker.com/engine/reference/run/</b:URL>
-    <b:RefOrder>24</b:RefOrder>
+    <b:RefOrder>28</b:RefOrder>
   </b:Source>
   <b:Source>
     <b:Tag>Doc6</b:Tag>
@@ -10964,7 +12015,7 @@
     <b:Guid>{FC5D974D-DC2E-45CC-A6F4-FB47F5738CC2}</b:Guid>
     <b:Title>Dockerfile reference | Docker Documentation</b:Title>
     <b:URL>https://docs.docker.com/engine/reference/builder/</b:URL>
-    <b:RefOrder>26</b:RefOrder>
+    <b:RefOrder>30</b:RefOrder>
   </b:Source>
   <b:Source>
     <b:Tag>doc1</b:Tag>
@@ -10972,7 +12023,7 @@
     <b:Guid>{4851BF03-3C65-4F99-BB74-A43B6BD92BF0}</b:Guid>
     <b:Title>docker/docs/userguide/storagedriver at main</b:Title>
     <b:URL>https://github.com/tnozicka/docker/blob/master/docs/userguide/storagedriver/overlayfs-driver.md</b:URL>
-    <b:RefOrder>28</b:RefOrder>
+    <b:RefOrder>32</b:RefOrder>
   </b:Source>
   <b:Source>
     <b:Tag>Use</b:Tag>
@@ -10980,7 +12031,7 @@
     <b:Guid>{699E8A81-AA23-445C-873C-77722D11A018}</b:Guid>
     <b:Title>Use The OverlayFS Storage Driver | Docker Documentation</b:Title>
     <b:URL>https://docs.docker.com/storage/storagedriver/overlayfs-driver/</b:URL>
-    <b:RefOrder>27</b:RefOrder>
+    <b:RefOrder>31</b:RefOrder>
   </b:Source>
   <b:Source>
     <b:Tag>Bes</b:Tag>
@@ -10988,7 +12039,7 @@
     <b:Guid>{2086DBFF-AD81-4A85-8F96-2583A93EB0BB}</b:Guid>
     <b:Title>Best practices for writing Dockerfiles | Docker Documentation</b:Title>
     <b:URL>https://docs.docker.com/develop/develop-images/dockerfile_best-practices/</b:URL>
-    <b:RefOrder>25</b:RefOrder>
+    <b:RefOrder>29</b:RefOrder>
   </b:Source>
   <b:Source>
     <b:Tag>ker</b:Tag>
@@ -10996,7 +12047,7 @@
     <b:Guid>{BCFBAA99-9AE0-41AE-8738-6F6BE38EC84C}</b:Guid>
     <b:Title>kernel.org</b:Title>
     <b:URL>https://www.kernel.org/doc/Documentation/filesystems/overlayfs.txt</b:URL>
-    <b:RefOrder>29</b:RefOrder>
+    <b:RefOrder>33</b:RefOrder>
   </b:Source>
   <b:Source>
     <b:Tag>Vol</b:Tag>
@@ -11004,7 +12055,7 @@
     <b:Guid>{B5A9E916-4C4A-4F07-89F6-B5FBDB7F35CC}</b:Guid>
     <b:Title>Volumes | Docker Documentation</b:Title>
     <b:URL>https://docs.docker.com/storage/volumes/</b:URL>
-    <b:RefOrder>30</b:RefOrder>
+    <b:RefOrder>34</b:RefOrder>
   </b:Source>
   <b:Source>
     <b:Tag>Net</b:Tag>
@@ -11012,7 +12063,7 @@
     <b:Guid>{39DD2F5B-9657-4684-B00D-776CF949B0B3}</b:Guid>
     <b:Title>Networking Overview | Docker Documentation</b:Title>
     <b:URL>https://docs.docker.com/network/</b:URL>
-    <b:RefOrder>35</b:RefOrder>
+    <b:RefOrder>39</b:RefOrder>
   </b:Source>
   <b:Source>
     <b:Tag>Hos</b:Tag>
@@ -11020,7 +12071,7 @@
     <b:Guid>{C9D9A75E-A4A2-45D0-8E4B-AE2AA99C5FFE}</b:Guid>
     <b:Title>Host network driver | Docker Documentation</b:Title>
     <b:URL>https://docs.docker.com/network/drivers/host/</b:URL>
-    <b:RefOrder>33</b:RefOrder>
+    <b:RefOrder>37</b:RefOrder>
   </b:Source>
   <b:Source>
     <b:Tag>Non</b:Tag>
@@ -11028,7 +12079,7 @@
     <b:Guid>{E7D58116-CD21-48E8-B337-5B6D33D5CC0C}</b:Guid>
     <b:Title>None network driver | Docker Documentation</b:Title>
     <b:URL>https://docs.docker.com/network/drivers/none/</b:URL>
-    <b:RefOrder>32</b:RefOrder>
+    <b:RefOrder>36</b:RefOrder>
   </b:Source>
   <b:Source>
     <b:Tag>Bri</b:Tag>
@@ -11036,7 +12087,7 @@
     <b:Guid>{80000DC5-BB7F-48A6-861E-8AC7739B41B7}</b:Guid>
     <b:Title>Bridge network driver | Docker Documentation</b:Title>
     <b:URL>https://docs.docker.com/network/drivers/bridge/</b:URL>
-    <b:RefOrder>34</b:RefOrder>
+    <b:RefOrder>38</b:RefOrder>
   </b:Source>
   <b:Source>
     <b:Tag>doc3</b:Tag>
@@ -11044,7 +12095,7 @@
     <b:Guid>{54DB1D86-3D83-4961-A05C-E64E71FFB14E}</b:Guid>
     <b:Title>docker network | Docker Documentation</b:Title>
     <b:URL>https://docs.docker.com/engine/reference/commandline/network/</b:URL>
-    <b:RefOrder>31</b:RefOrder>
+    <b:RefOrder>35</b:RefOrder>
   </b:Source>
   <b:Source>
     <b:Tag>Net1</b:Tag>
@@ -11052,7 +12103,7 @@
     <b:Guid>{43EEBDA8-41E0-4DA7-9032-BF6CD281E1FF}</b:Guid>
     <b:Title>Network Containers | Docker Documentation+</b:Title>
     <b:URL>https://docs.docker.com/engine/tutorials/networkingcontainers/</b:URL>
-    <b:RefOrder>36</b:RefOrder>
+    <b:RefOrder>40</b:RefOrder>
   </b:Source>
   <b:Source>
     <b:Tag>PRO</b:Tag>
@@ -11100,7 +12151,7 @@
     <b:Guid>{3697BF89-3B68-451B-B90C-7DE33AD2F940}</b:Guid>
     <b:Title>Docker Engine release notes | Docker Documentation</b:Title>
     <b:URL>https://docs.docker.com/engine/release-notes/prior-releases/</b:URL>
-    <b:RefOrder>37</b:RefOrder>
+    <b:RefOrder>41</b:RefOrder>
   </b:Source>
   <b:Source>
     <b:Tag>Sec</b:Tag>
@@ -11108,7 +12159,7 @@
     <b:Guid>{B914DE57-9D6C-49C0-B288-A6FCE839D62B}</b:Guid>
     <b:Title>Seccomp security profiles for Docker</b:Title>
     <b:URL>https://docs.docker.com/engine/security/seccomp/</b:URL>
-    <b:RefOrder>38</b:RefOrder>
+    <b:RefOrder>42</b:RefOrder>
   </b:Source>
   <b:Source>
     <b:Tag>sec</b:Tag>
@@ -11134,11 +12185,43 @@
     <b:URL>https://lwn.net/Articles/656307/</b:URL>
     <b:RefOrder>12</b:RefOrder>
   </b:Source>
+  <b:Source>
+    <b:Tag>How</b:Tag>
+    <b:SourceType>InternetSite</b:SourceType>
+    <b:Guid>{E1E46C22-6CC4-487D-8FC1-1283A2AF5D3D}</b:Guid>
+    <b:Title>How SELinux separates containers using Multi-Level Security</b:Title>
+    <b:URL>https://www.redhat.com/en/blog/how-selinux-separates-containers-using-multi-level-security</b:URL>
+    <b:RefOrder>14</b:RefOrder>
+  </b:Source>
+  <b:Source>
+    <b:Tag>Lin1</b:Tag>
+    <b:SourceType>InternetSite</b:SourceType>
+    <b:Guid>{778DB677-4A46-4D25-BC9F-6D876E3CFA34}</b:Guid>
+    <b:Title>Linux Security Module Usage --- The Linux Kernel Documentation</b:Title>
+    <b:URL>https://www.kernel.org/doc/html/latest/admin-guide/LSM/index.html</b:URL>
+    <b:RefOrder>13</b:RefOrder>
+  </b:Source>
+  <b:Source>
+    <b:Tag>Qui</b:Tag>
+    <b:SourceType>InternetSite</b:SourceType>
+    <b:Guid>{FEFD771F-C90C-48E3-9797-7D290C89CC50}</b:Guid>
+    <b:Title>QuickProfileLanguage Wiki AppArmor / AppArmor</b:Title>
+    <b:URL>https://gitlab.com/apparmor/apparmor/-/wikis/QuickProfileLanguage#file-rules</b:URL>
+    <b:RefOrder>16</b:RefOrder>
+  </b:Source>
+  <b:Source>
+    <b:Tag>Qui1</b:Tag>
+    <b:SourceType>InternetSite</b:SourceType>
+    <b:Guid>{84306D64-4066-4CBD-BD89-B1C663AF4F34}</b:Guid>
+    <b:Title>QuickProfileLanguage WIki AppArmor / AppArmor</b:Title>
+    <b:URL>https://gitlab.com/apparmor/apparmor/-/wikis/About</b:URL>
+    <b:RefOrder>15</b:RefOrder>
+  </b:Source>
 </b:Sources>
 </file>
 
 <file path=customXml/itemProps1.xml><?xml version="1.0" encoding="utf-8"?>
-<ds:datastoreItem xmlns:ds="http://schemas.openxmlformats.org/officeDocument/2006/customXml" ds:itemID="{3192BA92-2F4F-4AD0-B7B2-966A3FB01A49}">
+<ds:datastoreItem xmlns:ds="http://schemas.openxmlformats.org/officeDocument/2006/customXml" ds:itemID="{6D3F9979-CA2C-4666-9829-AB76B655136C}">
   <ds:schemaRefs>
     <ds:schemaRef ds:uri="http://schemas.openxmlformats.org/officeDocument/2006/bibliography"/>
   </ds:schemaRefs>

</xml_diff>

<commit_message>
corretti link alla bibliografia
</commit_message>
<xml_diff>
--- a/tesi_bozza.docx
+++ b/tesi_bozza.docx
@@ -46,7 +46,7 @@
           <v:shape id="_x0000_i1025" type="#_x0000_t75" style="width:424.8pt;height:662.4pt" o:ole="">
             <v:imagedata r:id="rId11" o:title=""/>
           </v:shape>
-          <o:OLEObject Type="Embed" ProgID="Word.OpenDocumentText.12" ShapeID="_x0000_i1025" DrawAspect="Content" ObjectID="_1751055548" r:id="rId12"/>
+          <o:OLEObject Type="Embed" ProgID="Word.OpenDocumentText.12" ShapeID="_x0000_i1025" DrawAspect="Content" ObjectID="_1751055999" r:id="rId12"/>
         </w:object>
       </w:r>
     </w:p>
@@ -13291,7 +13291,22 @@
                 <w:noProof/>
                 <w:lang w:val="en-US"/>
               </w:rPr>
-              <w:t>Develop with Docker Engine API | Docker Documentation</w:t>
+              <w:t>Develop with Docker Engine API |</w:t>
+            </w:r>
+            <w:r>
+              <w:rPr>
+                <w:rStyle w:val="Rimandonotaapidipagina"/>
+                <w:noProof/>
+                <w:lang w:val="en-US"/>
+              </w:rPr>
+              <w:footnoteReference w:id="2"/>
+            </w:r>
+            <w:r>
+              <w:rPr>
+                <w:noProof/>
+                <w:lang w:val="en-US"/>
+              </w:rPr>
+              <w:t xml:space="preserve"> Docker Documentation</w:t>
             </w:r>
             <w:r>
               <w:rPr>
@@ -13730,7 +13745,7 @@
                 <w:noProof/>
                 <w:lang w:val="en-US"/>
               </w:rPr>
-              <w:footnoteReference w:id="2"/>
+              <w:footnoteReference w:id="3"/>
             </w:r>
             <w:r>
               <w:rPr>
@@ -14947,7 +14962,7 @@
                 <w:noProof/>
                 <w:lang w:val="en-US"/>
               </w:rPr>
-              <w:footnoteReference w:id="3"/>
+              <w:footnoteReference w:id="4"/>
             </w:r>
             <w:r>
               <w:rPr>
@@ -15456,8 +15471,11 @@
     <w:p>
       <w:pPr>
         <w:pStyle w:val="Testonotaapidipagina"/>
-      </w:pPr>
-      <w:bookmarkStart w:id="22" w:name="riferimento_3"/>
+        <w:rPr>
+          <w:color w:val="FFFFFF" w:themeColor="background1"/>
+        </w:rPr>
+      </w:pPr>
+      <w:bookmarkStart w:id="22" w:name="riferimento_2"/>
       <w:r>
         <w:rPr>
           <w:rStyle w:val="Rimandonotaapidipagina"/>
@@ -15472,7 +15490,6 @@
         <w:t xml:space="preserve"> </w:t>
       </w:r>
     </w:p>
-    <w:bookmarkStart w:id="23" w:name="riferimento_4"/>
     <w:bookmarkEnd w:id="22"/>
   </w:footnote>
   <w:footnote w:id="3">
@@ -15480,7 +15497,6 @@
       <w:pPr>
         <w:pStyle w:val="Testonotaapidipagina"/>
       </w:pPr>
-      <w:bookmarkStart w:id="24" w:name="riferimento_4"/>
       <w:r>
         <w:rPr>
           <w:rStyle w:val="Rimandonotaapidipagina"/>
@@ -15494,7 +15510,28 @@
         </w:rPr>
         <w:t xml:space="preserve"> </w:t>
       </w:r>
-      <w:bookmarkEnd w:id="24"/>
+    </w:p>
+  </w:footnote>
+  <w:footnote w:id="4">
+    <w:p>
+      <w:pPr>
+        <w:pStyle w:val="Testonotaapidipagina"/>
+      </w:pPr>
+      <w:bookmarkStart w:id="23" w:name="riferimento_4"/>
+      <w:r>
+        <w:rPr>
+          <w:rStyle w:val="Rimandonotaapidipagina"/>
+          <w:color w:val="FFFFFF" w:themeColor="background1"/>
+        </w:rPr>
+        <w:footnoteRef/>
+      </w:r>
+      <w:r>
+        <w:rPr>
+          <w:color w:val="FFFFFF" w:themeColor="background1"/>
+        </w:rPr>
+        <w:t xml:space="preserve"> </w:t>
+      </w:r>
+      <w:bookmarkEnd w:id="23"/>
     </w:p>
   </w:footnote>
 </w:footnotes>

</xml_diff>